<commit_message>
revista Relatorio Beta (DASM)
</commit_message>
<xml_diff>
--- a/Relatorio Beta/Relatorio Beta.docx
+++ b/Relatorio Beta/Relatorio Beta.docx
@@ -10653,13 +10653,43 @@
         <w:t>a qual for a linguagem de programaç</w:t>
       </w:r>
       <w:r>
-        <w:t>ão, após desenvolver um programa existe a necessidade de compilador para que este produza código máquina a partir de um ficheiro de texto escrito numa qualquer linguagem.</w:t>
+        <w:t>ão, após desenvolver um programa existe a necessidade de</w:t>
+      </w:r>
+      <w:r>
+        <w:t xml:space="preserve"> o compila</w:t>
+      </w:r>
+      <w:r>
+        <w:t>r para que este produza código máquina a partir de um ficheiro de texto escrito numa qualquer linguagem.</w:t>
       </w:r>
       <w:r>
         <w:t xml:space="preserve"> </w:t>
       </w:r>
       <w:r>
-        <w:t xml:space="preserve">Para o processador PDS16 foi criado o compilador DASM (assemblador) que a partir de um ficheiro de texto escrito em linguagem assembly PDS16 produz um ficheiro em limguagem máqina. </w:t>
+        <w:t>Para o processador PDS16 foi criado o compilador</w:t>
+      </w:r>
+      <w:r>
+        <w:t>,</w:t>
+      </w:r>
+      <w:r>
+        <w:t xml:space="preserve"> DASM (assemblador)</w:t>
+      </w:r>
+      <w:r>
+        <w:t>,</w:t>
+      </w:r>
+      <w:r>
+        <w:t xml:space="preserve"> que a partir de um ficheiro de texto escrito em linguagem assembly PDS16 produz um ficheiro em </w:t>
+      </w:r>
+      <w:r>
+        <w:t>linguagem</w:t>
+      </w:r>
+      <w:r>
+        <w:t xml:space="preserve"> </w:t>
+      </w:r>
+      <w:r>
+        <w:t>máquina</w:t>
+      </w:r>
+      <w:r>
+        <w:t xml:space="preserve">. </w:t>
       </w:r>
     </w:p>
     <w:p>
@@ -10667,10 +10697,28 @@
         <w:ind w:left="708" w:firstLine="372"/>
       </w:pPr>
       <w:r>
-        <w:t>O DASM é um assemblador didáctico uni modular para o processador PDS16 que a partir de um ficheiro fonte em assembly com a extensão, “.asm”, produz dois ficheiros com o mesmo node do ficheiro fonte mas com as extensões “.LST” e “.HEX”.</w:t>
-      </w:r>
-      <w:r>
-        <w:t xml:space="preserve"> Este é uni modular não permitindo assim o desenvolvimento modelar de aplicações. Logo não existe a necessidade de uma ferramenta de ligação</w:t>
+        <w:t xml:space="preserve">O DASM é um assemblador </w:t>
+      </w:r>
+      <w:r>
+        <w:t>didático</w:t>
+      </w:r>
+      <w:r>
+        <w:t xml:space="preserve"> uni modular para o processador PDS16 que a partir de um ficheiro fonte em assembly com a extensão, “.asm”, produz dois ficheiros com o mesmo no</w:t>
+      </w:r>
+      <w:r>
+        <w:t>m</w:t>
+      </w:r>
+      <w:r>
+        <w:t>e do ficheiro fonte mas com as extensões “.LST” e “.HEX”.</w:t>
+      </w:r>
+      <w:r>
+        <w:t xml:space="preserve"> Este é uni modular não permitindo assim o desenvo</w:t>
+      </w:r>
+      <w:r>
+        <w:t>lvimento modelar de aplicações, l</w:t>
+      </w:r>
+      <w:r>
+        <w:t>ogo não existe a necessidade de uma ferramenta de ligação</w:t>
       </w:r>
       <w:r>
         <w:t>.</w:t>
@@ -10707,13 +10755,27 @@
         <w:ind w:left="708" w:firstLine="372"/>
       </w:pPr>
       <w:r>
-        <w:t>O ficheiro com a extensão hex é um ficheiro de texto com o formato Intel HEX80 que contém o código máquina. Este ficheiro é constituído por caracteres ASCII organizados em tramas, contendo cada trama uma marca de sincronização, o endereço físico dos bytes contidos na trama e um código para deteção de erros de transmissão.</w:t>
+        <w:t>Por outro lado, o de</w:t>
+      </w:r>
+      <w:r>
+        <w:t xml:space="preserve"> extensão hex é um ficheiro de texto com o formato Intel HEX80 que contém o código máquina. Este ficheiro é constituído por caracteres ASCII organizados em tramas, contendo cada trama uma marca de sincronização, o endereço físico dos </w:t>
+      </w:r>
+      <w:r>
+        <w:rPr>
+          <w:i/>
+        </w:rPr>
+        <w:t>bytes</w:t>
+      </w:r>
+      <w:r>
+        <w:t xml:space="preserve"> contidos na trama e um código para deteção de erros de transmissão.</w:t>
       </w:r>
     </w:p>
     <w:p>
       <w:pPr>
         <w:ind w:left="708" w:firstLine="372"/>
       </w:pPr>
+      <w:bookmarkStart w:id="35" w:name="_GoBack"/>
+      <w:bookmarkEnd w:id="35"/>
     </w:p>
     <w:p>
       <w:pPr>
@@ -10723,18 +10785,16 @@
           <w:numId w:val="23"/>
         </w:numPr>
       </w:pPr>
-      <w:bookmarkStart w:id="35" w:name="_Toc450425132"/>
+      <w:bookmarkStart w:id="36" w:name="_Toc450425132"/>
       <w:r>
         <w:t>Reserva e iniciação da memória</w:t>
       </w:r>
-      <w:bookmarkEnd w:id="35"/>
+      <w:bookmarkEnd w:id="36"/>
     </w:p>
     <w:p>
       <w:pPr>
         <w:ind w:left="708" w:firstLine="372"/>
       </w:pPr>
-      <w:bookmarkStart w:id="36" w:name="_GoBack"/>
-      <w:bookmarkEnd w:id="36"/>
       <w:r>
         <w:t xml:space="preserve">Como o assembler é uni modelar, a localização das instruções é estática e estabelecida no ficheiro fonte. </w:t>
       </w:r>
@@ -15722,7 +15782,7 @@
           <w:rPr>
             <w:noProof/>
           </w:rPr>
-          <w:t>21</w:t>
+          <w:t>12</w:t>
         </w:r>
         <w:r>
           <w:fldChar w:fldCharType="end"/>
@@ -22160,7 +22220,7 @@
 </file>
 
 <file path=customXml/itemProps1.xml><?xml version="1.0" encoding="utf-8"?>
-<ds:datastoreItem xmlns:ds="http://schemas.openxmlformats.org/officeDocument/2006/customXml" ds:itemID="{71E96E4D-B504-4169-B65A-4F9180443DE1}">
+<ds:datastoreItem xmlns:ds="http://schemas.openxmlformats.org/officeDocument/2006/customXml" ds:itemID="{F24751E1-5C65-4FF9-95C3-B44E589D562A}">
   <ds:schemaRefs>
     <ds:schemaRef ds:uri="http://schemas.openxmlformats.org/officeDocument/2006/bibliography"/>
   </ds:schemaRefs>

</xml_diff>

<commit_message>
Relatorio Beta  - Cap 2.3 & Bug Regras
</commit_message>
<xml_diff>
--- a/Relatorio Beta/Relatorio Beta.docx
+++ b/Relatorio Beta/Relatorio Beta.docx
@@ -9,10 +9,10 @@
           <w:lang w:eastAsia="pt-PT"/>
         </w:rPr>
         <w:drawing>
-          <wp:inline distT="0" distB="0" distL="0" distR="0" wp14:anchorId="5C7BE66D" wp14:editId="1843D664">
-            <wp:extent cx="1640793" cy="1009720"/>
+          <wp:inline distT="0" distB="0" distL="0" distR="0" wp14:anchorId="7516CEBC" wp14:editId="10BB5636">
+            <wp:extent cx="1677069" cy="1011600"/>
             <wp:effectExtent l="0" t="0" r="0" b="0"/>
-            <wp:docPr id="2" name="Picture 2"/>
+            <wp:docPr id="12" name="Imagem 12" descr="https://www.isel.pt/media/assets/default/images/logo-isel.png"/>
             <wp:cNvGraphicFramePr>
               <a:graphicFrameLocks xmlns:a="http://schemas.openxmlformats.org/drawingml/2006/main" noChangeAspect="1"/>
             </wp:cNvGraphicFramePr>
@@ -20,8 +20,10 @@
               <a:graphicData uri="http://schemas.openxmlformats.org/drawingml/2006/picture">
                 <pic:pic xmlns:pic="http://schemas.openxmlformats.org/drawingml/2006/picture">
                   <pic:nvPicPr>
-                    <pic:cNvPr id="0" name="LOGO_principal.png"/>
-                    <pic:cNvPicPr/>
+                    <pic:cNvPr id="0" name="Picture 1" descr="https://www.isel.pt/media/assets/default/images/logo-isel.png"/>
+                    <pic:cNvPicPr>
+                      <a:picLocks noChangeAspect="1" noChangeArrowheads="1"/>
+                    </pic:cNvPicPr>
                   </pic:nvPicPr>
                   <pic:blipFill>
                     <a:blip r:embed="rId8">
@@ -31,18 +33,23 @@
                         </a:ext>
                       </a:extLst>
                     </a:blip>
+                    <a:srcRect/>
                     <a:stretch>
                       <a:fillRect/>
                     </a:stretch>
                   </pic:blipFill>
-                  <pic:spPr>
+                  <pic:spPr bwMode="auto">
                     <a:xfrm>
                       <a:off x="0" y="0"/>
-                      <a:ext cx="1647724" cy="1013985"/>
+                      <a:ext cx="1677069" cy="1011600"/>
                     </a:xfrm>
                     <a:prstGeom prst="rect">
                       <a:avLst/>
                     </a:prstGeom>
+                    <a:noFill/>
+                    <a:ln>
+                      <a:noFill/>
+                    </a:ln>
                   </pic:spPr>
                 </pic:pic>
               </a:graphicData>
@@ -51,7 +58,6 @@
         </w:drawing>
       </w:r>
     </w:p>
-    <w:p/>
     <w:p/>
     <w:p/>
     <w:p>
@@ -301,8 +307,15 @@
         <w:t xml:space="preserve"> âmbito de Projecto e Seminário </w:t>
       </w:r>
       <w:r>
-        <w:br/>
-        <w:t>do curso de licenciatura em Engenharia Informática e de Com</w:t>
+        <w:t>do</w:t>
+      </w:r>
+    </w:p>
+    <w:p>
+      <w:pPr>
+        <w:jc w:val="center"/>
+      </w:pPr>
+      <w:r>
+        <w:t xml:space="preserve"> curso de licenciatura em Engenharia Informática e de Com</w:t>
       </w:r>
       <w:r>
         <w:t>putadores</w:t>
@@ -984,11 +997,21 @@
         <w:t xml:space="preserve"> </w:t>
       </w:r>
       <w:r>
-        <w:t>realizado no âmbito de Projecto e Seminário,</w:t>
-      </w:r>
-      <w:r>
-        <w:br/>
-        <w:t>do curso de licenciatura em Engenharia Informática e de Com</w:t>
+        <w:t>realizado no</w:t>
+      </w:r>
+      <w:r>
+        <w:t xml:space="preserve"> âmbito de Projecto e Seminário </w:t>
+      </w:r>
+      <w:r>
+        <w:t>do</w:t>
+      </w:r>
+    </w:p>
+    <w:p>
+      <w:pPr>
+        <w:jc w:val="center"/>
+      </w:pPr>
+      <w:r>
+        <w:t xml:space="preserve"> curso de licenciatura em Engenharia Informática e de Com</w:t>
       </w:r>
       <w:r>
         <w:t>putadores</w:t>
@@ -1120,7 +1143,13 @@
         <w:t>a</w:t>
       </w:r>
       <w:r>
-        <w:t xml:space="preserve"> fazer uma verificação da semântica e da sintaxe em tempo de escrita de código.</w:t>
+        <w:t xml:space="preserve"> fazer uma verificação da sintaxe</w:t>
+      </w:r>
+      <w:r>
+        <w:t xml:space="preserve"> e da semântica</w:t>
+      </w:r>
+      <w:r>
+        <w:t xml:space="preserve"> em tempo de escrita de código.</w:t>
       </w:r>
       <w:r>
         <w:t xml:space="preserve"> </w:t>
@@ -1152,39 +1181,6 @@
       <w:r>
         <w:t>Ecplise</w:t>
       </w:r>
-      <w:sdt>
-        <w:sdtPr>
-          <w:id w:val="1510101194"/>
-          <w:citation/>
-        </w:sdtPr>
-        <w:sdtEndPr/>
-        <w:sdtContent>
-          <w:r>
-            <w:fldChar w:fldCharType="begin"/>
-          </w:r>
-          <w:r>
-            <w:instrText xml:space="preserve"> CITATION IDE \l 2070 </w:instrText>
-          </w:r>
-          <w:r>
-            <w:fldChar w:fldCharType="separate"/>
-          </w:r>
-          <w:r>
-            <w:rPr>
-              <w:noProof/>
-            </w:rPr>
-            <w:t xml:space="preserve"> </w:t>
-          </w:r>
-          <w:r>
-            <w:rPr>
-              <w:noProof/>
-            </w:rPr>
-            <w:t>[1]</w:t>
-          </w:r>
-          <w:r>
-            <w:fldChar w:fldCharType="end"/>
-          </w:r>
-        </w:sdtContent>
-      </w:sdt>
       <w:r>
         <w:t xml:space="preserve">. </w:t>
       </w:r>
@@ -5281,7 +5277,43 @@
         <w:rPr>
           <w:rFonts w:cs="Times New Roman"/>
         </w:rPr>
-        <w:t xml:space="preserve">No domínio da Informática, um programa consiste no conjunto das instruções que define o algoritmo desenvolvido para resolver um dado problema usando um sistema computacional. Para que esse sistema possa realizar as operações definidas por estas instruções é pois necessário que as mesmas sejam descritas usando a linguagem entendida pela máquina, que consistem num conjunto de bits com valores lógicos diversos. Esta forma de codificação de algoritmos é bastante complexa e morosa, pelo que o processo habitual de desenvolvimento de um programa é feito com um maior nível de abstração, recorrendo a linguagens de programação. A </w:t>
+        <w:t>No domínio da Informática, um programa consiste no conjunto das instruções que define o algoritmo desenvolvido para resolver um dado problema usando um sistema computacional</w:t>
+      </w:r>
+      <w:r>
+        <w:rPr>
+          <w:rFonts w:cs="Times New Roman"/>
+        </w:rPr>
+        <w:t xml:space="preserve"> programável</w:t>
+      </w:r>
+      <w:r>
+        <w:rPr>
+          <w:rFonts w:cs="Times New Roman"/>
+        </w:rPr>
+        <w:t xml:space="preserve">. Para que esse sistema possa realizar as operações definidas por estas instruções é pois necessário que as mesmas sejam </w:t>
+      </w:r>
+      <w:r>
+        <w:rPr>
+          <w:rFonts w:cs="Times New Roman"/>
+        </w:rPr>
+        <w:t>apresentadas</w:t>
+      </w:r>
+      <w:r>
+        <w:rPr>
+          <w:rFonts w:cs="Times New Roman"/>
+        </w:rPr>
+        <w:t xml:space="preserve"> usando a linguagem enten</w:t>
+      </w:r>
+      <w:r>
+        <w:rPr>
+          <w:rFonts w:cs="Times New Roman"/>
+        </w:rPr>
+        <w:t>dida pela máquina, que consiste</w:t>
+      </w:r>
+      <w:r>
+        <w:rPr>
+          <w:rFonts w:cs="Times New Roman"/>
+        </w:rPr>
+        <w:t xml:space="preserve"> num conjunto de bits com valores lógicos diversos. Esta forma de codificação de algoritmos é bastante complexa e morosa, pelo que o processo habitual de desenvolvimento de um programa é feito com um maior nível de abstração, recorrendo a linguagens de programação. A </w:t>
       </w:r>
       <w:r>
         <w:rPr>
@@ -5486,19 +5518,55 @@
         <w:rPr>
           <w:rFonts w:cs="Times New Roman"/>
         </w:rPr>
-        <w:t xml:space="preserve">Após a definição do problema e elaboração do algoritmo para a sua solução, o programador começa a escrever o programa numa dada linguagem, resultando assim num ou vários ficheiros fonte. Estes são de seguida compilados </w:t>
-      </w:r>
-      <w:r>
-        <w:rPr>
-          <w:rFonts w:cs="Times New Roman"/>
-        </w:rPr>
-        <w:t>através</w:t>
-      </w:r>
-      <w:r>
-        <w:rPr>
-          <w:rFonts w:cs="Times New Roman"/>
-        </w:rPr>
-        <w:t xml:space="preserve"> de um compilador ou </w:t>
+        <w:t xml:space="preserve">Após a definição do problema e elaboração do algoritmo para a sua solução, o programador começa a </w:t>
+      </w:r>
+      <w:r>
+        <w:rPr>
+          <w:rFonts w:cs="Times New Roman"/>
+        </w:rPr>
+        <w:t xml:space="preserve">implementar o programa usando uma dada linguagem, obtendo-se assim </w:t>
+      </w:r>
+      <w:r>
+        <w:rPr>
+          <w:rFonts w:cs="Times New Roman"/>
+        </w:rPr>
+        <w:t>um ou vá</w:t>
+      </w:r>
+      <w:r>
+        <w:rPr>
+          <w:rFonts w:cs="Times New Roman"/>
+        </w:rPr>
+        <w:t xml:space="preserve">rios ficheiros fonte. </w:t>
+      </w:r>
+      <w:r>
+        <w:rPr>
+          <w:rFonts w:cs="Times New Roman"/>
+        </w:rPr>
+        <w:t>De seguida, e</w:t>
+      </w:r>
+      <w:r>
+        <w:rPr>
+          <w:rFonts w:cs="Times New Roman"/>
+        </w:rPr>
+        <w:t>stes são</w:t>
+      </w:r>
+      <w:r>
+        <w:rPr>
+          <w:rFonts w:cs="Times New Roman"/>
+        </w:rPr>
+        <w:t xml:space="preserve"> traduzidos para a linguagem entendida pela maquina recorrendo a</w:t>
+      </w:r>
+      <w:r>
+        <w:rPr>
+          <w:rFonts w:cs="Times New Roman"/>
+        </w:rPr>
+        <w:t xml:space="preserve"> </w:t>
+      </w:r>
+      <w:r>
+        <w:rPr>
+          <w:rFonts w:cs="Times New Roman"/>
+        </w:rPr>
+        <w:t xml:space="preserve">um compilador ou </w:t>
       </w:r>
       <w:r>
         <w:rPr>
@@ -5511,7 +5579,19 @@
         <w:rPr>
           <w:rFonts w:cs="Times New Roman"/>
         </w:rPr>
-        <w:t xml:space="preserve">, que primeiramente verificam as regras sintáticas e semântica da linguagem e de seguida geram um ficheiro objeto correspondente a cada ficheiro fonte. O </w:t>
+        <w:t xml:space="preserve">, que primeiramente </w:t>
+      </w:r>
+      <w:r>
+        <w:rPr>
+          <w:rFonts w:cs="Times New Roman"/>
+        </w:rPr>
+        <w:t xml:space="preserve">verificam as regras sintáticas </w:t>
+      </w:r>
+      <w:r>
+        <w:rPr>
+          <w:rFonts w:cs="Times New Roman"/>
+        </w:rPr>
+        <w:t xml:space="preserve">da linguagem e de seguida geram um ficheiro objeto correspondente a cada ficheiro fonte. O </w:t>
       </w:r>
       <w:r>
         <w:rPr>
@@ -5524,7 +5604,25 @@
         <w:rPr>
           <w:rFonts w:cs="Times New Roman"/>
         </w:rPr>
-        <w:t xml:space="preserve"> efetua a ligação entre os diversos ficheiros objeto que compõem o programa e as bibliotecas utilizadas, ficheiros partilháveis que podem conter código, dados e recursos em qualquer combinação. Deste último processo resulta um ficheiro com a descrição do algoritmo codificado pelos programadores em linguagem máquina, i.e. um ficheiro executável. Para garantir a correta implementação da solução desejada, são realizados um conjunto de testes sobre este ficheiro. </w:t>
+        <w:t xml:space="preserve"> efetua a ligação entre os diversos ficheiros objeto que compõem o programa e as bibliotecas utilizadas, ficheiros partilháveis que podem conter código, dados e recursos em qualquer combinação. Deste último processo resulta um ficheiro com a descrição do algoritmo codificado pelos programadores em linguagem máquina</w:t>
+      </w:r>
+      <w:r>
+        <w:rPr>
+          <w:rFonts w:cs="Times New Roman"/>
+        </w:rPr>
+        <w:t xml:space="preserve"> localizável em memoria</w:t>
+      </w:r>
+      <w:r>
+        <w:rPr>
+          <w:rFonts w:cs="Times New Roman"/>
+        </w:rPr>
+        <w:t>, i.e. um ficheiro executável. Para garantir a correta implementação da solução desejada, são realizados um conjunto</w:t>
+      </w:r>
+      <w:r>
+        <w:rPr>
+          <w:rFonts w:cs="Times New Roman"/>
+        </w:rPr>
+        <w:t xml:space="preserve"> de testes sobre este ficheiro antes de se dar por concluído o desenvolvimento do programa.</w:t>
       </w:r>
     </w:p>
     <w:p>
@@ -5538,6 +5636,7 @@
         <w:rPr>
           <w:rFonts w:cs="Times New Roman"/>
         </w:rPr>
+        <w:lastRenderedPageBreak/>
         <w:t>Os Ambientes Integrados de Desenvolvimento (</w:t>
       </w:r>
       <w:r>
@@ -5558,7 +5657,6 @@
           <w:rFonts w:cs="Times New Roman"/>
           <w:i/>
         </w:rPr>
-        <w:lastRenderedPageBreak/>
         <w:t>refactoring</w:t>
       </w:r>
       <w:r>
@@ -5605,7 +5703,19 @@
         <w:rPr>
           <w:rFonts w:cs="Times New Roman"/>
         </w:rPr>
-        <w:t xml:space="preserve">Recorrendo a estas aplicações, um programador consegue ver a sua produtividade maximizada nas diferentes fases do processo de geração do ficheiro executável correspondente ao seu programa. Por exemplo, a geração automática de código permite poupar bastante tempo na escrita do código fonte do programa, bem como ter o código sempre bem indentado e estruturado. Já a funcionalidade de </w:t>
+        <w:t>Recorrendo a estas aplicações, um programador consegue ver a sua produtividade maximizada nas diferentes fases do processo de geração do ficheiro executável correspondente ao seu programa. Por exemplo, a geração automática de código permite poupar bastante tempo na escrita do código fonte do programa, bem como ter o código sempre b</w:t>
+      </w:r>
+      <w:r>
+        <w:rPr>
+          <w:rFonts w:cs="Times New Roman"/>
+        </w:rPr>
+        <w:t>em indentado e estruturado. A</w:t>
+      </w:r>
+      <w:r>
+        <w:rPr>
+          <w:rFonts w:cs="Times New Roman"/>
+        </w:rPr>
+        <w:t xml:space="preserve"> funcionalidade de </w:t>
       </w:r>
       <w:r>
         <w:rPr>
@@ -5618,7 +5728,19 @@
         <w:rPr>
           <w:rFonts w:cs="Times New Roman"/>
         </w:rPr>
-        <w:t xml:space="preserve"> facilita a leitura e análise do código fonte, para além de potenciar a deteção de erros de sintaxe e/ou de semântica. A utilização de um compilador integrado no IDE também permite acelerar o processo de geração do ficheiro executável, pois evita a saída do editor, a subsequente instanciação do compilador num processo aparte e, caso a compilação seja abortada devido a erros, a procura da linha associada a esse erro novamente no editor com vista à sua correção.</w:t>
+        <w:t xml:space="preserve"> </w:t>
+      </w:r>
+      <w:r>
+        <w:rPr>
+          <w:rFonts w:cs="Times New Roman"/>
+        </w:rPr>
+        <w:t xml:space="preserve">também </w:t>
+      </w:r>
+      <w:r>
+        <w:rPr>
+          <w:rFonts w:cs="Times New Roman"/>
+        </w:rPr>
+        <w:t>facilita a leitura e análise do código fonte, para além de potenciar a deteção de erros de sintaxe. A utilização de um compilador integrado no IDE também permite acelerar o processo de geração do ficheiro executável, pois evita a saída do editor, a subsequente instanciação do compilador num processo aparte e, caso a compilação seja abortada devido a erros, a procura da linha associada a esse erro novamente no editor com vista à sua correção.</w:t>
       </w:r>
     </w:p>
     <w:p>
@@ -5638,7 +5760,62 @@
         <w:rPr>
           <w:rFonts w:cs="Times New Roman"/>
         </w:rPr>
-        <w:t xml:space="preserve">ou o DRJava </w:t>
+        <w:t>ou o DRJava</w:t>
+      </w:r>
+      <w:sdt>
+        <w:sdtPr>
+          <w:rPr>
+            <w:rFonts w:cs="Times New Roman"/>
+          </w:rPr>
+          <w:id w:val="-37050752"/>
+          <w:citation/>
+        </w:sdtPr>
+        <w:sdtContent>
+          <w:r>
+            <w:rPr>
+              <w:rFonts w:cs="Times New Roman"/>
+            </w:rPr>
+            <w:fldChar w:fldCharType="begin"/>
+          </w:r>
+          <w:r>
+            <w:rPr>
+              <w:rFonts w:cs="Times New Roman"/>
+            </w:rPr>
+            <w:instrText xml:space="preserve"> CITATION DrJ \l 2070 </w:instrText>
+          </w:r>
+          <w:r>
+            <w:rPr>
+              <w:rFonts w:cs="Times New Roman"/>
+            </w:rPr>
+            <w:fldChar w:fldCharType="separate"/>
+          </w:r>
+          <w:r>
+            <w:rPr>
+              <w:rFonts w:cs="Times New Roman"/>
+              <w:noProof/>
+            </w:rPr>
+            <w:t xml:space="preserve"> </w:t>
+          </w:r>
+          <w:r>
+            <w:rPr>
+              <w:rFonts w:cs="Times New Roman"/>
+              <w:noProof/>
+            </w:rPr>
+            <w:t>[1]</w:t>
+          </w:r>
+          <w:r>
+            <w:rPr>
+              <w:rFonts w:cs="Times New Roman"/>
+            </w:rPr>
+            <w:fldChar w:fldCharType="end"/>
+          </w:r>
+        </w:sdtContent>
+      </w:sdt>
+      <w:r>
+        <w:rPr>
+          <w:rFonts w:cs="Times New Roman"/>
+        </w:rPr>
+        <w:t xml:space="preserve"> </w:t>
       </w:r>
       <w:r>
         <w:rPr>
@@ -5690,7 +5867,6 @@
           <w:id w:val="-816338867"/>
           <w:citation/>
         </w:sdtPr>
-        <w:sdtEndPr/>
         <w:sdtContent>
           <w:r>
             <w:rPr>
@@ -5739,7 +5915,6 @@
           <w:id w:val="749471401"/>
           <w:citation/>
         </w:sdtPr>
-        <w:sdtEndPr/>
         <w:sdtContent>
           <w:r>
             <w:rPr>
@@ -5794,7 +5969,6 @@
           <w:id w:val="1319611294"/>
           <w:citation/>
         </w:sdtPr>
-        <w:sdtEndPr/>
         <w:sdtContent>
           <w:r>
             <w:rPr>
@@ -5879,7 +6053,19 @@
         <w:rPr>
           <w:rFonts w:cs="Times New Roman"/>
         </w:rPr>
-        <w:t>. Estes podem ser criados a partir de bibliotecas que dão o suporte à criação dos mesmos.</w:t>
+        <w:t xml:space="preserve">. Estes podem ser criados a partir de bibliotecas que dão o suporte à </w:t>
+      </w:r>
+      <w:r>
+        <w:rPr>
+          <w:rFonts w:cs="Times New Roman"/>
+        </w:rPr>
+        <w:t>criação</w:t>
+      </w:r>
+      <w:r>
+        <w:rPr>
+          <w:rFonts w:cs="Times New Roman"/>
+        </w:rPr>
+        <w:t>.</w:t>
       </w:r>
     </w:p>
     <w:p>
@@ -5976,7 +6162,25 @@
         <w:rPr>
           <w:rFonts w:cs="Times New Roman"/>
         </w:rPr>
-        <w:t>A arquitetura PDS16</w:t>
+        <w:t xml:space="preserve">A arquitetura </w:t>
+      </w:r>
+      <w:r>
+        <w:rPr>
+          <w:rFonts w:cs="Times New Roman"/>
+        </w:rPr>
+        <w:t>Processador Didático Simples a 16 bits (</w:t>
+      </w:r>
+      <w:r>
+        <w:rPr>
+          <w:rFonts w:cs="Times New Roman"/>
+        </w:rPr>
+        <w:t>PDS16</w:t>
+      </w:r>
+      <w:r>
+        <w:rPr>
+          <w:rFonts w:cs="Times New Roman"/>
+        </w:rPr>
+        <w:t>)</w:t>
       </w:r>
       <w:sdt>
         <w:sdtPr>
@@ -5986,7 +6190,6 @@
           <w:id w:val="1979647793"/>
           <w:citation/>
         </w:sdtPr>
-        <w:sdtEndPr/>
         <w:sdtContent>
           <w:r>
             <w:rPr>
@@ -6126,7 +6329,6 @@
           <w:id w:val="1078484965"/>
           <w:citation/>
         </w:sdtPr>
-        <w:sdtEndPr/>
         <w:sdtContent>
           <w:r>
             <w:rPr>
@@ -6180,19 +6382,17 @@
         </w:rPr>
         <w:t xml:space="preserve"> de linha de comandos que apenas pode ser executado em sistemas compatíveis com o sistema operativo Windows da Microsoft.</w:t>
       </w:r>
-    </w:p>
-    <w:p>
-      <w:pPr>
-        <w:ind w:firstLine="708"/>
-        <w:rPr>
-          <w:rFonts w:cs="Times New Roman"/>
-        </w:rPr>
-      </w:pPr>
-      <w:r>
-        <w:rPr>
-          <w:rFonts w:cs="Times New Roman"/>
-        </w:rPr>
-        <w:t xml:space="preserve">Assim, o ciclo de geração de um programa passa por codificá-lo em linguagem </w:t>
+      <w:r>
+        <w:rPr>
+          <w:rFonts w:cs="Times New Roman"/>
+        </w:rPr>
+        <w:t xml:space="preserve"> Desta forma,</w:t>
+      </w:r>
+      <w:r>
+        <w:rPr>
+          <w:rFonts w:cs="Times New Roman"/>
+        </w:rPr>
+        <w:t xml:space="preserve"> o ciclo de geração de um programa passa por codificá-lo em linguagem </w:t>
       </w:r>
       <w:r>
         <w:rPr>
@@ -6312,7 +6512,31 @@
         <w:rPr>
           <w:rFonts w:cs="Times New Roman"/>
         </w:rPr>
-        <w:t>Um editor de texto que integre ferramentas para fazer uma verificação da semântica e da sintaxe em tempo de escrita de código, de modo a que o programador possa ser alertado de eventuais erros na utilização da linguagem mais cedo e dessa forma otimizar a sua produtividade;</w:t>
+        <w:t>Um editor de texto que integre ferrame</w:t>
+      </w:r>
+      <w:r>
+        <w:rPr>
+          <w:rFonts w:cs="Times New Roman"/>
+        </w:rPr>
+        <w:t>ntas para fazer uma verificação</w:t>
+      </w:r>
+      <w:r>
+        <w:rPr>
+          <w:rFonts w:cs="Times New Roman"/>
+        </w:rPr>
+        <w:t xml:space="preserve"> da sintaxe em tempo de escrita de código, de modo a que o programador possa ser alertado </w:t>
+      </w:r>
+      <w:r>
+        <w:rPr>
+          <w:rFonts w:cs="Times New Roman"/>
+        </w:rPr>
+        <w:t>para</w:t>
+      </w:r>
+      <w:r>
+        <w:rPr>
+          <w:rFonts w:cs="Times New Roman"/>
+        </w:rPr>
+        <w:t xml:space="preserve"> eventuais erros na utilização da linguagem mais cedo e dessa forma otimizar a sua produtividade;</w:t>
       </w:r>
     </w:p>
     <w:p>
@@ -6413,7 +6637,6 @@
           <w:id w:val="-631090810"/>
           <w:citation/>
         </w:sdtPr>
-        <w:sdtEndPr/>
         <w:sdtContent>
           <w:r>
             <w:rPr>
@@ -6452,7 +6675,67 @@
         <w:rPr>
           <w:rFonts w:cs="Times New Roman"/>
         </w:rPr>
-        <w:t>, onde se insere a utilização da arquitetura PDS16 no ISEL, e no facto dos alunos dos cursos de LEIC e LEETC do ISEL já terem experiência na utilização desta plataforma quando iniciam a frequência da unidade curricular Arquitetura de Computadores.</w:t>
+        <w:t xml:space="preserve">, onde se insere a utilização da arquitetura PDS16 no ISEL, e no facto dos alunos dos cursos de </w:t>
+      </w:r>
+      <w:r>
+        <w:rPr>
+          <w:rFonts w:cs="Times New Roman"/>
+        </w:rPr>
+        <w:t>Licenciatura em Engenharia Informática e de Computadores (</w:t>
+      </w:r>
+      <w:r>
+        <w:rPr>
+          <w:rFonts w:cs="Times New Roman"/>
+        </w:rPr>
+        <w:t>LEIC</w:t>
+      </w:r>
+      <w:r>
+        <w:rPr>
+          <w:rFonts w:cs="Times New Roman"/>
+        </w:rPr>
+        <w:t>)</w:t>
+      </w:r>
+      <w:r>
+        <w:rPr>
+          <w:rFonts w:cs="Times New Roman"/>
+        </w:rPr>
+        <w:t xml:space="preserve"> e</w:t>
+      </w:r>
+      <w:r>
+        <w:rPr>
+          <w:rFonts w:cs="Times New Roman"/>
+        </w:rPr>
+        <w:t xml:space="preserve"> Licenciatura em Engenharia Eletrónica e Telecomunicações e de Computadores</w:t>
+      </w:r>
+      <w:r>
+        <w:rPr>
+          <w:rFonts w:cs="Times New Roman"/>
+        </w:rPr>
+        <w:t xml:space="preserve"> </w:t>
+      </w:r>
+      <w:r>
+        <w:rPr>
+          <w:rFonts w:cs="Times New Roman"/>
+        </w:rPr>
+        <w:t>(</w:t>
+      </w:r>
+      <w:r>
+        <w:rPr>
+          <w:rFonts w:cs="Times New Roman"/>
+        </w:rPr>
+        <w:t>LEETC</w:t>
+      </w:r>
+      <w:r>
+        <w:rPr>
+          <w:rFonts w:cs="Times New Roman"/>
+        </w:rPr>
+        <w:t>)</w:t>
+      </w:r>
+      <w:r>
+        <w:rPr>
+          <w:rFonts w:cs="Times New Roman"/>
+        </w:rPr>
+        <w:t xml:space="preserve"> do ISEL já terem experiência na utilização desta plataforma quando iniciam a frequência da unidade curricular Arquitetura de Computadores.</w:t>
       </w:r>
     </w:p>
     <w:p>
@@ -6502,7 +6785,6 @@
           <w:id w:val="-1025557893"/>
           <w:citation/>
         </w:sdtPr>
-        <w:sdtEndPr/>
         <w:sdtContent>
           <w:r>
             <w:rPr>
@@ -6769,7 +7051,6 @@
           <w:id w:val="-560095448"/>
           <w:citation/>
         </w:sdtPr>
-        <w:sdtEndPr/>
         <w:sdtContent>
           <w:r>
             <w:rPr>
@@ -7157,7 +7438,6 @@
           <w:id w:val="-1908987809"/>
           <w:citation/>
         </w:sdtPr>
-        <w:sdtEndPr/>
         <w:sdtContent>
           <w:r>
             <w:fldChar w:fldCharType="begin"/>
@@ -10624,9 +10904,275 @@
       </w:pPr>
       <w:bookmarkStart w:id="33" w:name="_Toc450425130"/>
       <w:r>
-        <w:t>Assembler dasm</w:t>
+        <w:t>Assemblador D</w:t>
+      </w:r>
+      <w:r>
+        <w:t>asm</w:t>
       </w:r>
       <w:bookmarkEnd w:id="33"/>
+    </w:p>
+    <w:p/>
+    <w:p>
+      <w:pPr>
+        <w:ind w:left="708" w:firstLine="372"/>
+      </w:pPr>
+      <w:r>
+        <w:t>Sej</w:t>
+      </w:r>
+      <w:r>
+        <w:t>a qual for a linguagem de programaç</w:t>
+      </w:r>
+      <w:r>
+        <w:t xml:space="preserve">ão adotada para </w:t>
+      </w:r>
+      <w:r>
+        <w:t>desenvolver um programa existe a necessidade de</w:t>
+      </w:r>
+      <w:r>
+        <w:t xml:space="preserve"> compila</w:t>
+      </w:r>
+      <w:r>
+        <w:t>r</w:t>
+      </w:r>
+      <w:r>
+        <w:t xml:space="preserve"> o código fonte produzido</w:t>
+      </w:r>
+      <w:r>
+        <w:t xml:space="preserve"> </w:t>
+      </w:r>
+      <w:r>
+        <w:t xml:space="preserve">para se obter o correspondente </w:t>
+      </w:r>
+      <w:r>
+        <w:t>código</w:t>
+      </w:r>
+      <w:r>
+        <w:t xml:space="preserve"> interpretável pela</w:t>
+      </w:r>
+      <w:r>
+        <w:t xml:space="preserve"> máquina</w:t>
+      </w:r>
+      <w:r>
+        <w:t>.</w:t>
+      </w:r>
+      <w:r>
+        <w:t xml:space="preserve"> </w:t>
+      </w:r>
+      <w:r>
+        <w:t>Para o processador PDS16</w:t>
+      </w:r>
+      <w:r>
+        <w:t>, foi criado um assemblador denominado DASM</w:t>
+      </w:r>
+      <w:sdt>
+        <w:sdtPr>
+          <w:id w:val="-1733460646"/>
+          <w:citation/>
+        </w:sdtPr>
+        <w:sdtContent>
+          <w:r>
+            <w:fldChar w:fldCharType="begin"/>
+          </w:r>
+          <w:r>
+            <w:instrText xml:space="preserve"> CITATION Jos111 \l 2070 </w:instrText>
+          </w:r>
+          <w:r>
+            <w:fldChar w:fldCharType="separate"/>
+          </w:r>
+          <w:r>
+            <w:rPr>
+              <w:noProof/>
+            </w:rPr>
+            <w:t xml:space="preserve"> </w:t>
+          </w:r>
+          <w:r>
+            <w:rPr>
+              <w:noProof/>
+            </w:rPr>
+            <w:t>[5]</w:t>
+          </w:r>
+          <w:r>
+            <w:fldChar w:fldCharType="end"/>
+          </w:r>
+        </w:sdtContent>
+      </w:sdt>
+      <w:r>
+        <w:t>,</w:t>
+      </w:r>
+      <w:r>
+        <w:t xml:space="preserve"> uni modelar,</w:t>
+      </w:r>
+      <w:r>
+        <w:t xml:space="preserve"> que a partir de um ficheiro de texto escrito em linguagem assembly PDS16 produz </w:t>
+      </w:r>
+      <w:r>
+        <w:t xml:space="preserve">o ficheiro </w:t>
+      </w:r>
+      <w:r>
+        <w:t xml:space="preserve">com a designação </w:t>
+      </w:r>
+      <w:r>
+        <w:t xml:space="preserve">correspondente </w:t>
+      </w:r>
+      <w:r>
+        <w:t xml:space="preserve">em </w:t>
+      </w:r>
+      <w:r>
+        <w:t>linguagem</w:t>
+      </w:r>
+      <w:r>
+        <w:t xml:space="preserve"> </w:t>
+      </w:r>
+      <w:r>
+        <w:t>máquina</w:t>
+      </w:r>
+      <w:r>
+        <w:t xml:space="preserve">, i.e. o futuro executável do programa. </w:t>
+      </w:r>
+      <w:r>
+        <w:t xml:space="preserve">Este </w:t>
+      </w:r>
+      <w:r>
+        <w:t>ficheiro</w:t>
+      </w:r>
+      <w:r>
+        <w:t xml:space="preserve">, com extensão </w:t>
+      </w:r>
+      <w:r>
+        <w:t>HEX</w:t>
+      </w:r>
+      <w:r>
+        <w:t xml:space="preserve">, adota o seguinte </w:t>
+      </w:r>
+      <w:r>
+        <w:t>formato Intel HEX80</w:t>
+      </w:r>
+      <w:r>
+        <w:t>.</w:t>
+      </w:r>
+      <w:r>
+        <w:t xml:space="preserve"> É portanto um ficheiro de texto</w:t>
+      </w:r>
+      <w:r>
+        <w:t xml:space="preserve"> constituído por caracteres ASCII organizados em tramas, contendo cada trama uma marca de sincronização, o endereço físico dos </w:t>
+      </w:r>
+      <w:r>
+        <w:rPr>
+          <w:i/>
+        </w:rPr>
+        <w:t>bytes</w:t>
+      </w:r>
+      <w:r>
+        <w:t xml:space="preserve"> contidos na trama e um código para d</w:t>
+      </w:r>
+      <w:r>
+        <w:t>eteção de erros de transmissão.</w:t>
+      </w:r>
+    </w:p>
+    <w:p>
+      <w:pPr>
+        <w:ind w:left="708" w:firstLine="372"/>
+      </w:pPr>
+      <w:r>
+        <w:t>Sendo o DASM</w:t>
+      </w:r>
+      <w:r>
+        <w:t xml:space="preserve"> um assemblador </w:t>
+      </w:r>
+      <w:r>
+        <w:t>didático</w:t>
+      </w:r>
+      <w:r>
+        <w:t xml:space="preserve"> uni modular, ou seja, não permite </w:t>
+      </w:r>
+      <w:r>
+        <w:t>o desenvo</w:t>
+      </w:r>
+      <w:r>
+        <w:t xml:space="preserve">lvimento </w:t>
+      </w:r>
+      <w:r>
+        <w:t>de aplicações</w:t>
+      </w:r>
+      <w:r>
+        <w:t xml:space="preserve"> usando múltiplos ficheiros fontes</w:t>
+      </w:r>
+      <w:r>
+        <w:t xml:space="preserve">, </w:t>
+      </w:r>
+      <w:r>
+        <w:t>l</w:t>
+      </w:r>
+      <w:r>
+        <w:t>ogo não existe a necessidade de uma ferramenta de ligação</w:t>
+      </w:r>
+      <w:r>
+        <w:t>.</w:t>
+      </w:r>
+      <w:r>
+        <w:t xml:space="preserve"> Pelo mesmo motivo a localização em memória das instruções e das variáveis e constantes é estática e estabelecida no ficheiro fonte.</w:t>
+      </w:r>
+    </w:p>
+    <w:p>
+      <w:pPr>
+        <w:ind w:left="708" w:firstLine="372"/>
+      </w:pPr>
+      <w:r>
+        <w:t>A execução do programa DASM também produz um ficheiro com extensão LST. Este</w:t>
+      </w:r>
+      <w:r>
+        <w:t xml:space="preserve"> </w:t>
+      </w:r>
+      <w:r>
+        <w:t>consiste numa listagem das operações realizadas pelo DASM, pelo qual</w:t>
+      </w:r>
+      <w:r>
+        <w:t xml:space="preserve"> </w:t>
+      </w:r>
+      <w:r>
+        <w:t>o texto original de cada instrução</w:t>
+      </w:r>
+      <w:r>
+        <w:t xml:space="preserve"> no ficheiro fonte, acrescido do endereço de memória em que foi localizado e do respetivo código maquina.</w:t>
+      </w:r>
+      <w:r>
+        <w:t xml:space="preserve"> </w:t>
+      </w:r>
+      <w:r>
+        <w:t>Caso existam erros de compilação</w:t>
+      </w:r>
+      <w:r>
+        <w:t>,</w:t>
+      </w:r>
+      <w:r>
+        <w:t xml:space="preserve"> os </w:t>
+      </w:r>
+      <w:r>
+        <w:t>mesmos</w:t>
+      </w:r>
+      <w:r>
+        <w:t xml:space="preserve"> são assinalados na respetiva instrução com uma mensagem </w:t>
+      </w:r>
+      <w:r>
+        <w:t xml:space="preserve">identificadora do </w:t>
+      </w:r>
+      <w:r>
+        <w:t>seu</w:t>
+      </w:r>
+      <w:r>
+        <w:t xml:space="preserve"> tipo e </w:t>
+      </w:r>
+      <w:r>
+        <w:t>d</w:t>
+      </w:r>
+      <w:r>
+        <w:t>a possível causa.</w:t>
+      </w:r>
+    </w:p>
+    <w:p>
+      <w:pPr>
+        <w:ind w:left="708" w:firstLine="372"/>
+      </w:pPr>
     </w:p>
     <w:p>
       <w:pPr>
@@ -10636,206 +11182,69 @@
           <w:numId w:val="23"/>
         </w:numPr>
       </w:pPr>
-      <w:bookmarkStart w:id="34" w:name="_Toc450425131"/>
-      <w:r>
-        <w:t>Introdução</w:t>
+      <w:bookmarkStart w:id="34" w:name="_Toc450425133"/>
+      <w:r>
+        <w:t>Diretivas</w:t>
       </w:r>
       <w:bookmarkEnd w:id="34"/>
     </w:p>
-    <w:p>
-      <w:pPr>
-        <w:ind w:left="708" w:firstLine="372"/>
-      </w:pPr>
-      <w:r>
-        <w:t>Sej</w:t>
-      </w:r>
-      <w:r>
-        <w:t>a qual for a linguagem de programaç</w:t>
-      </w:r>
-      <w:r>
-        <w:t>ão, após desenvolver um programa existe a necessidade de</w:t>
-      </w:r>
-      <w:r>
-        <w:t xml:space="preserve"> o compila</w:t>
-      </w:r>
-      <w:r>
-        <w:t>r para que este produza código máquina a partir de um ficheiro de texto escrito numa qualquer linguagem.</w:t>
+    <w:p/>
+    <w:p>
+      <w:pPr>
+        <w:ind w:left="360" w:firstLine="348"/>
+      </w:pPr>
+      <w:r>
+        <w:t xml:space="preserve">Para além das instruções assembly PDS16, o </w:t>
+      </w:r>
+      <w:r>
+        <w:t>assemblador</w:t>
       </w:r>
       <w:r>
         <w:t xml:space="preserve"> </w:t>
       </w:r>
       <w:r>
-        <w:t>Para o processador PDS16 foi criado o compilador</w:t>
-      </w:r>
-      <w:r>
-        <w:t>,</w:t>
-      </w:r>
-      <w:r>
-        <w:t xml:space="preserve"> DASM (assemblador)</w:t>
-      </w:r>
-      <w:r>
-        <w:t>,</w:t>
-      </w:r>
-      <w:r>
-        <w:t xml:space="preserve"> que a partir de um ficheiro de texto escrito em linguagem assembly PDS16 produz um ficheiro em </w:t>
-      </w:r>
-      <w:r>
-        <w:t>linguagem</w:t>
-      </w:r>
-      <w:r>
-        <w:t xml:space="preserve"> </w:t>
-      </w:r>
-      <w:r>
-        <w:t>máquina</w:t>
-      </w:r>
-      <w:r>
-        <w:t xml:space="preserve">. </w:t>
-      </w:r>
-    </w:p>
-    <w:p>
-      <w:pPr>
-        <w:ind w:left="708" w:firstLine="372"/>
-      </w:pPr>
-      <w:r>
-        <w:t xml:space="preserve">O DASM é um assemblador </w:t>
-      </w:r>
-      <w:r>
-        <w:t>didático</w:t>
-      </w:r>
-      <w:r>
-        <w:t xml:space="preserve"> uni modular para o processador PDS16 que a partir de um ficheiro fonte em assembly com a extensão, “.asm”, produz dois ficheiros com o mesmo no</w:t>
-      </w:r>
-      <w:r>
-        <w:t>m</w:t>
-      </w:r>
-      <w:r>
-        <w:t>e do ficheiro fonte mas com as extensões “.LST” e “.HEX”.</w:t>
-      </w:r>
-      <w:r>
-        <w:t xml:space="preserve"> Este é uni modular não permitindo assim o desenvo</w:t>
-      </w:r>
-      <w:r>
-        <w:t>lvimento modelar de aplicações, l</w:t>
-      </w:r>
-      <w:r>
-        <w:t>ogo não existe a necessidade de uma ferramenta de ligação</w:t>
-      </w:r>
-      <w:r>
-        <w:t>.</w:t>
-      </w:r>
-    </w:p>
-    <w:p>
-      <w:pPr>
-        <w:ind w:left="708" w:firstLine="372"/>
-      </w:pPr>
-      <w:r>
-        <w:t xml:space="preserve">O ficheiro com a extensão lst </w:t>
-      </w:r>
-      <w:r>
-        <w:t>contem</w:t>
-      </w:r>
-      <w:r>
-        <w:t xml:space="preserve"> </w:t>
-      </w:r>
-      <w:r>
-        <w:t xml:space="preserve">o texto original de cada instrução mas com o respetivo endereço entre outras informações. </w:t>
-      </w:r>
-      <w:r>
-        <w:t xml:space="preserve">Caso existam erros de compilação os </w:t>
-      </w:r>
-      <w:r>
-        <w:t>mesmos</w:t>
-      </w:r>
-      <w:r>
-        <w:t xml:space="preserve"> são assinalados na respetiva instrução com uma mensagem contendo o tipo e a possível causa.</w:t>
-      </w:r>
-    </w:p>
-    <w:p>
-      <w:pPr>
-        <w:ind w:left="708" w:firstLine="372"/>
-      </w:pPr>
-      <w:r>
-        <w:t>Por outro lado, o de</w:t>
-      </w:r>
-      <w:r>
-        <w:t xml:space="preserve"> extensão hex é um ficheiro de texto com o formato Intel HEX80 que contém o código máquina. Este ficheiro é constituído por caracteres ASCII organizados em tramas, contendo cada trama uma marca de sincronização, o endereço físico dos </w:t>
-      </w:r>
-      <w:r>
-        <w:rPr>
-          <w:i/>
-        </w:rPr>
-        <w:t>bytes</w:t>
-      </w:r>
-      <w:r>
-        <w:t xml:space="preserve"> contidos na trama e um código para deteção de erros de transmissão.</w:t>
-      </w:r>
-    </w:p>
-    <w:p>
-      <w:pPr>
-        <w:ind w:left="708" w:firstLine="372"/>
-      </w:pPr>
-      <w:bookmarkStart w:id="35" w:name="_GoBack"/>
-      <w:bookmarkEnd w:id="35"/>
-    </w:p>
-    <w:p>
-      <w:pPr>
-        <w:pStyle w:val="Cabealho3"/>
-        <w:numPr>
-          <w:ilvl w:val="2"/>
-          <w:numId w:val="23"/>
-        </w:numPr>
-      </w:pPr>
-      <w:bookmarkStart w:id="36" w:name="_Toc450425132"/>
-      <w:r>
-        <w:t>Reserva e iniciação da memória</w:t>
-      </w:r>
-      <w:bookmarkEnd w:id="36"/>
-    </w:p>
-    <w:p>
-      <w:pPr>
-        <w:ind w:left="708" w:firstLine="372"/>
-      </w:pPr>
-      <w:r>
-        <w:t xml:space="preserve">Como o assembler é uni modelar, a localização das instruções é estática e estabelecida no ficheiro fonte. </w:t>
-      </w:r>
-    </w:p>
-    <w:p>
-      <w:pPr>
-        <w:pStyle w:val="Cabealho3"/>
-        <w:numPr>
-          <w:ilvl w:val="2"/>
-          <w:numId w:val="23"/>
-        </w:numPr>
-      </w:pPr>
-      <w:bookmarkStart w:id="37" w:name="_Toc450425133"/>
-      <w:r>
-        <w:t>Diretivas</w:t>
-      </w:r>
-      <w:bookmarkEnd w:id="37"/>
-    </w:p>
-    <w:p/>
-    <w:p>
-      <w:pPr>
-        <w:ind w:left="360" w:firstLine="348"/>
-      </w:pPr>
-      <w:r>
-        <w:t xml:space="preserve">Para além das instruções assembly PDS16, o </w:t>
-      </w:r>
-      <w:r>
-        <w:rPr>
-          <w:i/>
-        </w:rPr>
-        <w:t>assembler</w:t>
-      </w:r>
-      <w:r>
-        <w:t xml:space="preserve"> dasm reconhece e processa um outro conjunto de comandos</w:t>
+        <w:t>DASM</w:t>
+      </w:r>
+      <w:sdt>
+        <w:sdtPr>
+          <w:id w:val="469254979"/>
+          <w:citation/>
+        </w:sdtPr>
+        <w:sdtContent>
+          <w:r>
+            <w:fldChar w:fldCharType="begin"/>
+          </w:r>
+          <w:r>
+            <w:instrText xml:space="preserve"> CITATION Jos111 \l 2070 </w:instrText>
+          </w:r>
+          <w:r>
+            <w:fldChar w:fldCharType="separate"/>
+          </w:r>
+          <w:r>
+            <w:rPr>
+              <w:noProof/>
+            </w:rPr>
+            <w:t xml:space="preserve"> </w:t>
+          </w:r>
+          <w:r>
+            <w:rPr>
+              <w:noProof/>
+            </w:rPr>
+            <w:t>[5]</w:t>
+          </w:r>
+          <w:r>
+            <w:fldChar w:fldCharType="end"/>
+          </w:r>
+        </w:sdtContent>
+      </w:sdt>
+      <w:r>
+        <w:t xml:space="preserve"> reconhece e processa um outro conjunto de comandos</w:t>
       </w:r>
       <w:sdt>
         <w:sdtPr>
           <w:id w:val="-607501218"/>
           <w:citation/>
         </w:sdtPr>
-        <w:sdtEndPr/>
         <w:sdtContent>
           <w:r>
             <w:fldChar w:fldCharType="begin"/>
@@ -10864,7 +11273,31 @@
         </w:sdtContent>
       </w:sdt>
       <w:r>
-        <w:t xml:space="preserve"> que visam não só facilitar a organização do código e dos dados dos programas em memória, mas também a utilização de símbolos para representação de endereços e constantes.</w:t>
+        <w:t>.</w:t>
+      </w:r>
+      <w:r>
+        <w:t xml:space="preserve"> </w:t>
+      </w:r>
+      <w:r>
+        <w:t xml:space="preserve">Estes comandos </w:t>
+      </w:r>
+      <w:r>
+        <w:t xml:space="preserve">visam não só facilitar a organização </w:t>
+      </w:r>
+      <w:r>
+        <w:t xml:space="preserve">em memória </w:t>
+      </w:r>
+      <w:r>
+        <w:t>do código e dos dados dos programas, mas também a utilização de símbolos para representação de</w:t>
+      </w:r>
+      <w:r>
+        <w:t xml:space="preserve"> </w:t>
+      </w:r>
+      <w:r>
+        <w:t xml:space="preserve">valores, e.g.: </w:t>
+      </w:r>
+      <w:r>
+        <w:t>endereços e constantes.</w:t>
       </w:r>
     </w:p>
     <w:p>
@@ -10872,7 +11305,13 @@
         <w:ind w:left="360" w:firstLine="348"/>
       </w:pPr>
       <w:r>
-        <w:t>No que respeita à organização dos programas em memória, é possível definir-se as três secções base que são comuns a quase todos os compiladores:</w:t>
+        <w:t xml:space="preserve">No que respeita à organização dos programas em memória, é possível </w:t>
+      </w:r>
+      <w:r>
+        <w:t>definir-se as três secções base geradas por</w:t>
+      </w:r>
+      <w:r>
+        <w:t xml:space="preserve"> quase todos os compiladores:</w:t>
       </w:r>
     </w:p>
     <w:p>
@@ -10880,7 +11319,7 @@
         <w:pStyle w:val="PargrafodaLista"/>
         <w:numPr>
           <w:ilvl w:val="0"/>
-          <w:numId w:val="27"/>
+          <w:numId w:val="45"/>
         </w:numPr>
       </w:pPr>
       <w:r>
@@ -10890,16 +11329,16 @@
         <w:rPr>
           <w:rFonts w:ascii="Courier New" w:hAnsi="Courier New" w:cs="Courier New"/>
         </w:rPr>
-        <w:t>.</w:t>
-      </w:r>
-      <w:r>
-        <w:rPr>
-          <w:rFonts w:ascii="Courier New" w:hAnsi="Courier New" w:cs="Courier New"/>
-        </w:rPr>
-        <w:t>DATA</w:t>
-      </w:r>
-      <w:r>
-        <w:t>” – zona de dados inicializados;</w:t>
+        <w:t>.DATA</w:t>
+      </w:r>
+      <w:r>
+        <w:t xml:space="preserve">” – </w:t>
+      </w:r>
+      <w:r>
+        <w:t>que aloja as variáveis globais com valor inicial</w:t>
+      </w:r>
+      <w:r>
+        <w:t>;</w:t>
       </w:r>
     </w:p>
     <w:p>
@@ -10907,11 +11346,10 @@
         <w:pStyle w:val="PargrafodaLista"/>
         <w:numPr>
           <w:ilvl w:val="0"/>
-          <w:numId w:val="27"/>
+          <w:numId w:val="45"/>
         </w:numPr>
       </w:pPr>
       <w:r>
-        <w:lastRenderedPageBreak/>
         <w:t>“</w:t>
       </w:r>
       <w:r>
@@ -10921,7 +11359,13 @@
         <w:t>.BSS</w:t>
       </w:r>
       <w:r>
-        <w:t>” – zona de dados não inicializados;</w:t>
+        <w:t xml:space="preserve">” – </w:t>
+      </w:r>
+      <w:r>
+        <w:t>que aloja as instruções do programa</w:t>
+      </w:r>
+      <w:r>
+        <w:t>;</w:t>
       </w:r>
     </w:p>
     <w:p>
@@ -10929,7 +11373,7 @@
         <w:pStyle w:val="PargrafodaLista"/>
         <w:numPr>
           <w:ilvl w:val="0"/>
-          <w:numId w:val="26"/>
+          <w:numId w:val="45"/>
         </w:numPr>
       </w:pPr>
       <w:r>
@@ -10942,13 +11386,50 @@
         <w:t>.TEXT</w:t>
       </w:r>
       <w:r>
-        <w:t>” –zona de código.</w:t>
-      </w:r>
-    </w:p>
-    <w:p>
-      <w:r>
+        <w:t>” –</w:t>
+      </w:r>
+      <w:r>
+        <w:t xml:space="preserve"> </w:t>
+      </w:r>
+      <w:r>
+        <w:t>que aloja as instruções do programa;</w:t>
+      </w:r>
+    </w:p>
+    <w:p>
+      <w:r>
+        <w:lastRenderedPageBreak/>
         <w:tab/>
-        <w:t>Para além destas, permite ainda que o programador defina o seu próprio tipo de secção através da expressão “</w:t>
+        <w:t>Para além destas</w:t>
+      </w:r>
+      <w:r>
+        <w:t xml:space="preserve"> secções</w:t>
+      </w:r>
+      <w:r>
+        <w:t xml:space="preserve">, permite </w:t>
+      </w:r>
+      <w:r>
+        <w:t xml:space="preserve">ainda que o programador defina outras secções. Para tal, deve usar-se a diretiva </w:t>
+      </w:r>
+      <w:r>
+        <w:rPr>
+          <w:i/>
+        </w:rPr>
+        <w:t>.section</w:t>
+      </w:r>
+      <w:r>
+        <w:t xml:space="preserve"> </w:t>
+      </w:r>
+      <w:r>
+        <w:t xml:space="preserve">para definir uma </w:t>
+      </w:r>
+      <w:r>
+        <w:t>expressão</w:t>
+      </w:r>
+      <w:r>
+        <w:t xml:space="preserve"> do tipo</w:t>
+      </w:r>
+      <w:r>
+        <w:t xml:space="preserve"> “</w:t>
       </w:r>
       <w:r>
         <w:rPr>
@@ -10957,7 +11438,13 @@
         <w:t>.SECTION section_name</w:t>
       </w:r>
       <w:r>
-        <w:t xml:space="preserve">”, substituindo </w:t>
+        <w:t xml:space="preserve">”, </w:t>
+      </w:r>
+      <w:r>
+        <w:t>em que</w:t>
+      </w:r>
+      <w:r>
+        <w:t xml:space="preserve"> </w:t>
       </w:r>
       <w:r>
         <w:rPr>
@@ -10966,13 +11453,63 @@
         <w:t>section_name</w:t>
       </w:r>
       <w:r>
-        <w:t xml:space="preserve"> pelo nome da secção desejada.</w:t>
+        <w:t xml:space="preserve"> </w:t>
+      </w:r>
+      <w:r>
+        <w:t>corresponde ao</w:t>
+      </w:r>
+      <w:r>
+        <w:t xml:space="preserve"> nome da secção desejada.</w:t>
       </w:r>
     </w:p>
     <w:p>
       <w:r>
         <w:tab/>
-        <w:t>Estas secções definem o início de posições de memória contiguas onde se encontrará o código. Para estabelecer o valor inicial para o contador de endereço de memória da secção corrente é utilizada outra diretiva, “</w:t>
+      </w:r>
+      <w:r>
+        <w:t>Subsequentemente de notar que as diretivas apenas definem o início de memória contígua</w:t>
+      </w:r>
+      <w:r>
+        <w:t xml:space="preserve"> onde se </w:t>
+      </w:r>
+      <w:r>
+        <w:t>pode localizar a</w:t>
+      </w:r>
+      <w:r>
+        <w:t>s instruções</w:t>
+      </w:r>
+      <w:r>
+        <w:t xml:space="preserve"> e os seus valores definidos.</w:t>
+      </w:r>
+      <w:r>
+        <w:t xml:space="preserve"> Para estabelecer o valor</w:t>
+      </w:r>
+      <w:r>
+        <w:t xml:space="preserve"> do endereço e que a sua será localizada deve usar-se a diretoria</w:t>
+      </w:r>
+      <w:r>
+        <w:t xml:space="preserve"> </w:t>
+      </w:r>
+      <w:r>
+        <w:rPr>
+          <w:i/>
+        </w:rPr>
+        <w:t>.org</w:t>
+      </w:r>
+      <w:r>
+        <w:t xml:space="preserve"> </w:t>
+      </w:r>
+      <w:r>
+        <w:t>que define uma expressão do tipo</w:t>
+      </w:r>
+      <w:r>
+        <w:t>:</w:t>
+      </w:r>
+      <w:r>
+        <w:t xml:space="preserve"> </w:t>
+      </w:r>
+      <w:r>
+        <w:t>“</w:t>
       </w:r>
       <w:r>
         <w:rPr>
@@ -10987,7 +11524,10 @@
         <w:t>ORG expression</w:t>
       </w:r>
       <w:r>
-        <w:t>”, sendo que “</w:t>
+        <w:t>”, em</w:t>
+      </w:r>
+      <w:r>
+        <w:t xml:space="preserve"> que “</w:t>
       </w:r>
       <w:r>
         <w:rPr>
@@ -10996,13 +11536,55 @@
         <w:t>expression</w:t>
       </w:r>
       <w:r>
-        <w:t>” deverá conter o valor pretendido para o valor inicial.</w:t>
+        <w:t>” deverá corresponder</w:t>
+      </w:r>
+      <w:r>
+        <w:t xml:space="preserve"> o valor</w:t>
+      </w:r>
+      <w:r>
+        <w:t xml:space="preserve"> de</w:t>
+      </w:r>
+      <w:r>
+        <w:t xml:space="preserve"> endereço</w:t>
+      </w:r>
+      <w:r>
+        <w:t xml:space="preserve"> </w:t>
+      </w:r>
+      <w:r>
+        <w:t>pretendido.</w:t>
       </w:r>
     </w:p>
     <w:p>
       <w:r>
         <w:tab/>
-        <w:t>Para ocupar estas posições de memória, para além de instruções, podem ser guardadas variáveis em memória, para isso existem as seguintes diretivas:</w:t>
+        <w:t xml:space="preserve">O assemblador DASM disponibiliza um outro conjunto de diretivas que permite reservar e definir o valor inicial de posições de memória. As </w:t>
+      </w:r>
+      <w:r>
+        <w:t xml:space="preserve">directivas </w:t>
+      </w:r>
+      <w:r>
+        <w:rPr>
+          <w:i/>
+        </w:rPr>
+        <w:t>.word</w:t>
+      </w:r>
+      <w:r>
+        <w:t xml:space="preserve"> e </w:t>
+      </w:r>
+      <w:r>
+        <w:rPr>
+          <w:i/>
+        </w:rPr>
+        <w:t>.byte</w:t>
+      </w:r>
+      <w:r>
+        <w:rPr>
+          <w:i/>
+        </w:rPr>
+        <w:t xml:space="preserve"> </w:t>
+      </w:r>
+      <w:r>
+        <w:t xml:space="preserve">podem definir dois tipos de expressões: </w:t>
       </w:r>
     </w:p>
     <w:p>
@@ -11010,11 +11592,17 @@
         <w:pStyle w:val="PargrafodaLista"/>
         <w:numPr>
           <w:ilvl w:val="0"/>
-          <w:numId w:val="26"/>
+          <w:numId w:val="46"/>
         </w:numPr>
       </w:pPr>
       <w:r>
-        <w:t>“.WORD” – define uma/várias palavra/s em memória (16bits);</w:t>
+        <w:t>“.WORD” – define uma/vári</w:t>
+      </w:r>
+      <w:r>
+        <w:t>as palavra/s em memória</w:t>
+      </w:r>
+      <w:r>
+        <w:t>;</w:t>
       </w:r>
     </w:p>
     <w:p>
@@ -11022,23 +11610,43 @@
         <w:pStyle w:val="PargrafodaLista"/>
         <w:numPr>
           <w:ilvl w:val="0"/>
-          <w:numId w:val="26"/>
+          <w:numId w:val="46"/>
         </w:numPr>
       </w:pPr>
       <w:r>
-        <w:t>“.BYTE” – define um/vários byte/s em memória (8bits);</w:t>
-      </w:r>
+        <w:t>“.BYTE” – define um/</w:t>
+      </w:r>
+      <w:r>
+        <w:t>vários byte/s em memória</w:t>
+      </w:r>
+      <w:r>
+        <w:t>;</w:t>
+      </w:r>
+      <w:bookmarkStart w:id="35" w:name="_GoBack"/>
+      <w:bookmarkEnd w:id="35"/>
     </w:p>
     <w:p>
       <w:pPr>
         <w:pStyle w:val="PargrafodaLista"/>
         <w:numPr>
           <w:ilvl w:val="0"/>
-          <w:numId w:val="26"/>
+          <w:numId w:val="46"/>
         </w:numPr>
       </w:pPr>
       <w:r>
-        <w:t>“.ASCII”, “.ASCIIZ” – define uma string ascii não terminada por zero, e terminada por zero respetivamente (8bits por caracter);</w:t>
+        <w:t>“.ASCII”, “.ASCIIZ” – define uma string ascii não terminada por zero, e terminada por zero</w:t>
+      </w:r>
+      <w:r>
+        <w:t>,</w:t>
+      </w:r>
+      <w:r>
+        <w:t xml:space="preserve"> res</w:t>
+      </w:r>
+      <w:r>
+        <w:t>petivamente</w:t>
+      </w:r>
+      <w:r>
+        <w:t>;</w:t>
       </w:r>
     </w:p>
     <w:p>
@@ -11046,11 +11654,20 @@
         <w:pStyle w:val="PargrafodaLista"/>
         <w:numPr>
           <w:ilvl w:val="0"/>
-          <w:numId w:val="26"/>
+          <w:numId w:val="46"/>
         </w:numPr>
       </w:pPr>
       <w:r>
-        <w:t>“.SPACE” – reserva espaço para vários bytes, com possibilidade de serem inicializados com um byte.</w:t>
+        <w:t xml:space="preserve">“.SPACE” – reserva espaço para </w:t>
+      </w:r>
+      <w:r>
+        <w:t xml:space="preserve">um ou </w:t>
+      </w:r>
+      <w:r>
+        <w:t xml:space="preserve">vários bytes, com possibilidade de serem </w:t>
+      </w:r>
+      <w:r>
+        <w:t>inicialização com um valor definido pelo programador.</w:t>
       </w:r>
     </w:p>
     <w:p>
@@ -11104,12 +11721,12 @@
           <w:numId w:val="40"/>
         </w:numPr>
       </w:pPr>
-      <w:bookmarkStart w:id="38" w:name="_Toc450425134"/>
+      <w:bookmarkStart w:id="36" w:name="_Toc450425134"/>
       <w:r>
         <w:lastRenderedPageBreak/>
         <w:t>Framework Xtext</w:t>
       </w:r>
-      <w:bookmarkEnd w:id="38"/>
+      <w:bookmarkEnd w:id="36"/>
     </w:p>
     <w:p>
       <w:pPr>
@@ -11119,11 +11736,11 @@
           <w:numId w:val="40"/>
         </w:numPr>
       </w:pPr>
-      <w:bookmarkStart w:id="39" w:name="_Toc450425135"/>
+      <w:bookmarkStart w:id="37" w:name="_Toc450425135"/>
       <w:r>
         <w:t>Introdução</w:t>
       </w:r>
-      <w:bookmarkEnd w:id="39"/>
+      <w:bookmarkEnd w:id="37"/>
       <w:r>
         <w:t xml:space="preserve"> </w:t>
       </w:r>
@@ -11198,7 +11815,6 @@
           <w:id w:val="393628578"/>
           <w:citation/>
         </w:sdtPr>
-        <w:sdtEndPr/>
         <w:sdtContent>
           <w:r>
             <w:fldChar w:fldCharType="begin"/>
@@ -11228,7 +11844,6 @@
           <w:id w:val="-940222540"/>
           <w:citation/>
         </w:sdtPr>
-        <w:sdtEndPr/>
         <w:sdtContent>
           <w:r>
             <w:fldChar w:fldCharType="begin"/>
@@ -11358,16 +11973,16 @@
       <w:r>
         <w:t xml:space="preserve"> no nosso IDE neste caso o Ecplise. Após criar um novo projeto e definir o nome da linguagem e a sua extensão, começamos a desenvolver. O primeiro passo é definir a sintaxe da linguagem, ou seja definir as regras. </w:t>
       </w:r>
-      <w:bookmarkStart w:id="40" w:name="_Toc449964876"/>
-      <w:bookmarkStart w:id="41" w:name="_Toc449965015"/>
-      <w:bookmarkStart w:id="42" w:name="_Toc449965052"/>
-      <w:bookmarkStart w:id="43" w:name="_Toc449965404"/>
-      <w:bookmarkStart w:id="44" w:name="_Toc449965522"/>
+      <w:bookmarkStart w:id="38" w:name="_Toc449964876"/>
+      <w:bookmarkStart w:id="39" w:name="_Toc449965015"/>
+      <w:bookmarkStart w:id="40" w:name="_Toc449965052"/>
+      <w:bookmarkStart w:id="41" w:name="_Toc449965404"/>
+      <w:bookmarkStart w:id="42" w:name="_Toc449965522"/>
+      <w:bookmarkEnd w:id="38"/>
+      <w:bookmarkEnd w:id="39"/>
       <w:bookmarkEnd w:id="40"/>
       <w:bookmarkEnd w:id="41"/>
       <w:bookmarkEnd w:id="42"/>
-      <w:bookmarkEnd w:id="43"/>
-      <w:bookmarkEnd w:id="44"/>
     </w:p>
     <w:p>
       <w:pPr>
@@ -11393,12 +12008,12 @@
           <w:numId w:val="40"/>
         </w:numPr>
       </w:pPr>
-      <w:bookmarkStart w:id="45" w:name="_Toc450425136"/>
+      <w:bookmarkStart w:id="43" w:name="_Toc450425136"/>
       <w:r>
         <w:lastRenderedPageBreak/>
         <w:t>Arquitetura</w:t>
       </w:r>
-      <w:bookmarkEnd w:id="45"/>
+      <w:bookmarkEnd w:id="43"/>
     </w:p>
     <w:p/>
     <w:p>
@@ -11566,7 +12181,7 @@
           <w:sz w:val="20"/>
         </w:rPr>
       </w:pPr>
-      <w:bookmarkStart w:id="46" w:name="_Toc450305765"/>
+      <w:bookmarkStart w:id="44" w:name="_Toc450305765"/>
       <w:r>
         <w:rPr>
           <w:b w:val="0"/>
@@ -11624,7 +12239,7 @@
         </w:rPr>
         <w:t xml:space="preserve"> - Exemplo de código de instruções</w:t>
       </w:r>
-      <w:bookmarkEnd w:id="46"/>
+      <w:bookmarkEnd w:id="44"/>
     </w:p>
     <w:p/>
     <w:p>
@@ -11817,7 +12432,7 @@
           <w:sz w:val="20"/>
         </w:rPr>
       </w:pPr>
-      <w:bookmarkStart w:id="47" w:name="_Toc450305766"/>
+      <w:bookmarkStart w:id="45" w:name="_Toc450305766"/>
       <w:r>
         <w:rPr>
           <w:b w:val="0"/>
@@ -11875,7 +12490,7 @@
         </w:rPr>
         <w:t xml:space="preserve"> - Classes geradas pela framework</w:t>
       </w:r>
-      <w:bookmarkEnd w:id="47"/>
+      <w:bookmarkEnd w:id="45"/>
     </w:p>
     <w:p/>
     <w:p>
@@ -12072,11 +12687,11 @@
           <w:numId w:val="40"/>
         </w:numPr>
       </w:pPr>
-      <w:bookmarkStart w:id="48" w:name="_Toc450425137"/>
+      <w:bookmarkStart w:id="46" w:name="_Toc450425137"/>
       <w:r>
         <w:t>A gramática</w:t>
       </w:r>
-      <w:bookmarkEnd w:id="48"/>
+      <w:bookmarkEnd w:id="46"/>
     </w:p>
     <w:p/>
     <w:p>
@@ -12148,7 +12763,6 @@
           <w:id w:val="1332795791"/>
           <w:citation/>
         </w:sdtPr>
-        <w:sdtEndPr/>
         <w:sdtContent>
           <w:r>
             <w:fldChar w:fldCharType="begin"/>
@@ -12184,7 +12798,6 @@
           <w:id w:val="968862612"/>
           <w:citation/>
         </w:sdtPr>
-        <w:sdtEndPr/>
         <w:sdtContent>
           <w:r>
             <w:fldChar w:fldCharType="begin"/>
@@ -12220,7 +12833,6 @@
           <w:id w:val="-1864510467"/>
           <w:citation/>
         </w:sdtPr>
-        <w:sdtEndPr/>
         <w:sdtContent>
           <w:r>
             <w:fldChar w:fldCharType="begin"/>
@@ -12341,11 +12953,11 @@
           <w:numId w:val="35"/>
         </w:numPr>
       </w:pPr>
-      <w:bookmarkStart w:id="49" w:name="_Toc450425138"/>
+      <w:bookmarkStart w:id="47" w:name="_Toc450425138"/>
       <w:r>
         <w:t>Regras da gramática</w:t>
       </w:r>
-      <w:bookmarkEnd w:id="49"/>
+      <w:bookmarkEnd w:id="47"/>
     </w:p>
     <w:p>
       <w:pPr>
@@ -12488,8 +13100,8 @@
           <w:sz w:val="20"/>
         </w:rPr>
       </w:pPr>
-      <w:bookmarkStart w:id="50" w:name="_Ref449992373"/>
-      <w:bookmarkStart w:id="51" w:name="_Toc450305767"/>
+      <w:bookmarkStart w:id="48" w:name="_Ref449992373"/>
+      <w:bookmarkStart w:id="49" w:name="_Toc450305767"/>
       <w:r>
         <w:rPr>
           <w:b w:val="0"/>
@@ -12539,7 +13151,7 @@
         </w:rPr>
         <w:fldChar w:fldCharType="end"/>
       </w:r>
-      <w:bookmarkEnd w:id="50"/>
+      <w:bookmarkEnd w:id="48"/>
       <w:r>
         <w:rPr>
           <w:b w:val="0"/>
@@ -12588,7 +13200,7 @@
         </w:rPr>
         <w:t>definição das regras</w:t>
       </w:r>
-      <w:bookmarkEnd w:id="51"/>
+      <w:bookmarkEnd w:id="49"/>
     </w:p>
     <w:p>
       <w:pPr>
@@ -12779,7 +13391,7 @@
                                 <w:szCs w:val="20"/>
                               </w:rPr>
                             </w:pPr>
-                            <w:bookmarkStart w:id="52" w:name="_Toc450305768"/>
+                            <w:bookmarkStart w:id="50" w:name="_Toc450305768"/>
                             <w:r>
                               <w:rPr>
                                 <w:b w:val="0"/>
@@ -12862,7 +13474,7 @@
                               </w:rPr>
                               <w:t>erminais</w:t>
                             </w:r>
-                            <w:bookmarkEnd w:id="52"/>
+                            <w:bookmarkEnd w:id="50"/>
                           </w:p>
                         </w:txbxContent>
                       </wps:txbx>
@@ -12899,7 +13511,7 @@
                           <w:szCs w:val="20"/>
                         </w:rPr>
                       </w:pPr>
-                      <w:bookmarkStart w:id="52" w:name="_Toc450305768"/>
+                      <w:bookmarkStart w:id="51" w:name="_Toc450305768"/>
                       <w:r>
                         <w:rPr>
                           <w:b w:val="0"/>
@@ -12982,7 +13594,7 @@
                         </w:rPr>
                         <w:t>erminais</w:t>
                       </w:r>
-                      <w:bookmarkEnd w:id="52"/>
+                      <w:bookmarkEnd w:id="51"/>
                     </w:p>
                   </w:txbxContent>
                 </v:textbox>
@@ -13649,8 +14261,8 @@
           <w:sz w:val="20"/>
         </w:rPr>
       </w:pPr>
-      <w:bookmarkStart w:id="53" w:name="_Toc450305769"/>
-      <w:bookmarkStart w:id="54" w:name="_Ref450518039"/>
+      <w:bookmarkStart w:id="52" w:name="_Toc450305769"/>
+      <w:bookmarkStart w:id="53" w:name="_Ref450518039"/>
       <w:r>
         <w:rPr>
           <w:b w:val="0"/>
@@ -13717,8 +14329,8 @@
         </w:rPr>
         <w:t>16asmRuntimeModule</w:t>
       </w:r>
+      <w:bookmarkEnd w:id="52"/>
       <w:bookmarkEnd w:id="53"/>
-      <w:bookmarkEnd w:id="54"/>
     </w:p>
     <w:p>
       <w:pPr>
@@ -13886,11 +14498,11 @@
           <w:numId w:val="35"/>
         </w:numPr>
       </w:pPr>
-      <w:bookmarkStart w:id="55" w:name="_Toc450425139"/>
+      <w:bookmarkStart w:id="54" w:name="_Toc450425139"/>
       <w:r>
         <w:t>Definição dos elementos do analisador de regras</w:t>
       </w:r>
-      <w:bookmarkEnd w:id="55"/>
+      <w:bookmarkEnd w:id="54"/>
     </w:p>
     <w:p/>
     <w:p>
@@ -14150,8 +14762,8 @@
           <w:color w:val="auto"/>
         </w:rPr>
       </w:pPr>
-      <w:bookmarkStart w:id="56" w:name="_Ref449994176"/>
-      <w:bookmarkStart w:id="57" w:name="_Toc450305770"/>
+      <w:bookmarkStart w:id="55" w:name="_Ref449994176"/>
+      <w:bookmarkStart w:id="56" w:name="_Toc450305770"/>
       <w:r>
         <w:rPr>
           <w:b w:val="0"/>
@@ -14195,7 +14807,7 @@
         </w:rPr>
         <w:fldChar w:fldCharType="end"/>
       </w:r>
-      <w:bookmarkEnd w:id="56"/>
+      <w:bookmarkEnd w:id="55"/>
       <w:r>
         <w:rPr>
           <w:b w:val="0"/>
@@ -14210,7 +14822,7 @@
         </w:rPr>
         <w:t>alidador</w:t>
       </w:r>
-      <w:bookmarkEnd w:id="57"/>
+      <w:bookmarkEnd w:id="56"/>
     </w:p>
     <w:p/>
     <w:p/>
@@ -14223,12 +14835,12 @@
           <w:numId w:val="40"/>
         </w:numPr>
       </w:pPr>
-      <w:bookmarkStart w:id="58" w:name="_Toc450425140"/>
+      <w:bookmarkStart w:id="57" w:name="_Toc450425140"/>
       <w:r>
         <w:lastRenderedPageBreak/>
         <w:t>Integração com a plataforma Ecplise</w:t>
       </w:r>
-      <w:bookmarkEnd w:id="58"/>
+      <w:bookmarkEnd w:id="57"/>
     </w:p>
     <w:p>
       <w:pPr>
@@ -14250,19 +14862,20 @@
           <w:sz w:val="26"/>
         </w:rPr>
       </w:pPr>
-      <w:bookmarkStart w:id="59" w:name="_Toc450308273"/>
-      <w:bookmarkStart w:id="60" w:name="_Toc450308551"/>
-      <w:bookmarkStart w:id="61" w:name="_Toc450308634"/>
-      <w:bookmarkStart w:id="62" w:name="_Toc450308860"/>
-      <w:bookmarkStart w:id="63" w:name="_Toc450314064"/>
-      <w:bookmarkStart w:id="64" w:name="_Toc450320370"/>
-      <w:bookmarkStart w:id="65" w:name="_Toc450399124"/>
-      <w:bookmarkStart w:id="66" w:name="_Toc450399976"/>
-      <w:bookmarkStart w:id="67" w:name="_Toc450424911"/>
-      <w:bookmarkStart w:id="68" w:name="_Toc450424979"/>
-      <w:bookmarkStart w:id="69" w:name="_Toc450425015"/>
-      <w:bookmarkStart w:id="70" w:name="_Toc450425063"/>
-      <w:bookmarkStart w:id="71" w:name="_Toc450425141"/>
+      <w:bookmarkStart w:id="58" w:name="_Toc450308273"/>
+      <w:bookmarkStart w:id="59" w:name="_Toc450308551"/>
+      <w:bookmarkStart w:id="60" w:name="_Toc450308634"/>
+      <w:bookmarkStart w:id="61" w:name="_Toc450308860"/>
+      <w:bookmarkStart w:id="62" w:name="_Toc450314064"/>
+      <w:bookmarkStart w:id="63" w:name="_Toc450320370"/>
+      <w:bookmarkStart w:id="64" w:name="_Toc450399124"/>
+      <w:bookmarkStart w:id="65" w:name="_Toc450399976"/>
+      <w:bookmarkStart w:id="66" w:name="_Toc450424911"/>
+      <w:bookmarkStart w:id="67" w:name="_Toc450424979"/>
+      <w:bookmarkStart w:id="68" w:name="_Toc450425015"/>
+      <w:bookmarkStart w:id="69" w:name="_Toc450425063"/>
+      <w:bookmarkStart w:id="70" w:name="_Toc450425141"/>
+      <w:bookmarkEnd w:id="58"/>
       <w:bookmarkEnd w:id="59"/>
       <w:bookmarkEnd w:id="60"/>
       <w:bookmarkEnd w:id="61"/>
@@ -14275,7 +14888,6 @@
       <w:bookmarkEnd w:id="68"/>
       <w:bookmarkEnd w:id="69"/>
       <w:bookmarkEnd w:id="70"/>
-      <w:bookmarkEnd w:id="71"/>
     </w:p>
     <w:p>
       <w:pPr>
@@ -14285,11 +14897,11 @@
           <w:numId w:val="35"/>
         </w:numPr>
       </w:pPr>
-      <w:bookmarkStart w:id="72" w:name="_Toc450425142"/>
+      <w:bookmarkStart w:id="71" w:name="_Toc450425142"/>
       <w:r>
         <w:t>Configuração do plug-in</w:t>
       </w:r>
-      <w:bookmarkEnd w:id="72"/>
+      <w:bookmarkEnd w:id="71"/>
     </w:p>
     <w:p>
       <w:pPr>
@@ -14299,11 +14911,11 @@
           <w:numId w:val="35"/>
         </w:numPr>
       </w:pPr>
-      <w:bookmarkStart w:id="73" w:name="_Toc450425143"/>
+      <w:bookmarkStart w:id="72" w:name="_Toc450425143"/>
       <w:r>
         <w:t>Syntax Highlight</w:t>
       </w:r>
-      <w:bookmarkEnd w:id="73"/>
+      <w:bookmarkEnd w:id="72"/>
       <w:r>
         <w:t xml:space="preserve"> </w:t>
       </w:r>
@@ -14319,11 +14931,11 @@
       <w:r>
         <w:t xml:space="preserve"> </w:t>
       </w:r>
-      <w:bookmarkStart w:id="74" w:name="_Toc450425144"/>
+      <w:bookmarkStart w:id="73" w:name="_Toc450425144"/>
       <w:r>
         <w:t>Estilo do texto</w:t>
       </w:r>
-      <w:bookmarkEnd w:id="74"/>
+      <w:bookmarkEnd w:id="73"/>
     </w:p>
     <w:p>
       <w:pPr>
@@ -14336,11 +14948,11 @@
       <w:r>
         <w:t xml:space="preserve"> </w:t>
       </w:r>
-      <w:bookmarkStart w:id="75" w:name="_Toc450425145"/>
+      <w:bookmarkStart w:id="74" w:name="_Toc450425145"/>
       <w:r>
         <w:t>Highlight léxico</w:t>
       </w:r>
-      <w:bookmarkEnd w:id="75"/>
+      <w:bookmarkEnd w:id="74"/>
     </w:p>
     <w:p>
       <w:pPr>
@@ -14353,11 +14965,11 @@
       <w:r>
         <w:t xml:space="preserve"> </w:t>
       </w:r>
-      <w:bookmarkStart w:id="76" w:name="_Toc450425146"/>
+      <w:bookmarkStart w:id="75" w:name="_Toc450425146"/>
       <w:r>
         <w:t>Highligt semântico</w:t>
       </w:r>
-      <w:bookmarkEnd w:id="76"/>
+      <w:bookmarkEnd w:id="75"/>
     </w:p>
     <w:p>
       <w:pPr>
@@ -14367,11 +14979,11 @@
           <w:numId w:val="35"/>
         </w:numPr>
       </w:pPr>
-      <w:bookmarkStart w:id="77" w:name="_Toc450425147"/>
+      <w:bookmarkStart w:id="76" w:name="_Toc450425147"/>
       <w:r>
         <w:t>Gerador</w:t>
       </w:r>
-      <w:bookmarkEnd w:id="77"/>
+      <w:bookmarkEnd w:id="76"/>
     </w:p>
     <w:p>
       <w:pPr>
@@ -14399,7 +15011,6 @@
           <w:id w:val="-1936502840"/>
           <w:citation/>
         </w:sdtPr>
-        <w:sdtEndPr/>
         <w:sdtContent>
           <w:r>
             <w:fldChar w:fldCharType="begin"/>
@@ -14571,12 +15182,12 @@
           <w:numId w:val="33"/>
         </w:numPr>
       </w:pPr>
-      <w:bookmarkStart w:id="78" w:name="_Toc450425148"/>
+      <w:bookmarkStart w:id="77" w:name="_Toc450425148"/>
       <w:r>
         <w:lastRenderedPageBreak/>
         <w:t>Progresso do Projeto</w:t>
       </w:r>
-      <w:bookmarkEnd w:id="78"/>
+      <w:bookmarkEnd w:id="77"/>
       <w:r>
         <w:t xml:space="preserve"> </w:t>
       </w:r>
@@ -14639,7 +15250,6 @@
           <w:id w:val="581650583"/>
           <w:citation/>
         </w:sdtPr>
-        <w:sdtEndPr/>
         <w:sdtContent>
           <w:r>
             <w:fldChar w:fldCharType="begin"/>
@@ -14675,7 +15285,6 @@
           <w:id w:val="574091228"/>
           <w:citation/>
         </w:sdtPr>
-        <w:sdtEndPr/>
         <w:sdtContent>
           <w:r>
             <w:fldChar w:fldCharType="begin"/>
@@ -14870,7 +15479,6 @@
           <w:id w:val="739381023"/>
           <w:citation/>
         </w:sdtPr>
-        <w:sdtEndPr/>
         <w:sdtContent>
           <w:r>
             <w:fldChar w:fldCharType="begin"/>
@@ -15115,8 +15723,8 @@
           <w:docGrid w:linePitch="360"/>
         </w:sectPr>
       </w:pPr>
-      <w:bookmarkStart w:id="79" w:name="_Ref449991350"/>
-      <w:bookmarkStart w:id="80" w:name="_Toc449994425"/>
+      <w:bookmarkStart w:id="78" w:name="_Ref449991350"/>
+      <w:bookmarkStart w:id="79" w:name="_Toc449994425"/>
       <w:r>
         <w:rPr>
           <w:b w:val="0"/>
@@ -15160,7 +15768,7 @@
         </w:rPr>
         <w:fldChar w:fldCharType="end"/>
       </w:r>
-      <w:bookmarkEnd w:id="79"/>
+      <w:bookmarkEnd w:id="78"/>
       <w:r>
         <w:rPr>
           <w:b w:val="0"/>
@@ -15168,9 +15776,9 @@
         </w:rPr>
         <w:t xml:space="preserve"> - Diagrama de Gantt relativo à previsão da execução do trabalho.</w:t>
       </w:r>
-      <w:bookmarkEnd w:id="80"/>
-    </w:p>
-    <w:bookmarkStart w:id="81" w:name="_Toc450425149" w:displacedByCustomXml="next"/>
+      <w:bookmarkEnd w:id="79"/>
+    </w:p>
+    <w:bookmarkStart w:id="80" w:name="_Toc450425149" w:displacedByCustomXml="next"/>
     <w:sdt>
       <w:sdtPr>
         <w:rPr>
@@ -15186,7 +15794,6 @@
           <w:docPartUnique/>
         </w:docPartObj>
       </w:sdtPr>
-      <w:sdtEndPr/>
       <w:sdtContent>
         <w:p>
           <w:pPr>
@@ -15195,7 +15802,7 @@
           <w:r>
             <w:t>Referências</w:t>
           </w:r>
-          <w:bookmarkEnd w:id="81"/>
+          <w:bookmarkEnd w:id="80"/>
         </w:p>
         <w:p>
           <w:pPr>
@@ -15762,7 +16369,6 @@
         <w:docPartUnique/>
       </w:docPartObj>
     </w:sdtPr>
-    <w:sdtEndPr/>
     <w:sdtContent>
       <w:p>
         <w:pPr>
@@ -15782,7 +16388,7 @@
           <w:rPr>
             <w:noProof/>
           </w:rPr>
-          <w:t>12</w:t>
+          <w:t>21</w:t>
         </w:r>
         <w:r>
           <w:fldChar w:fldCharType="end"/>
@@ -15832,7 +16438,16 @@
         <w:footnoteRef/>
       </w:r>
       <w:r>
-        <w:t xml:space="preserve"> Programas que ajudam adicionar novas funcionalidades aos plug-ins. </w:t>
+        <w:t xml:space="preserve"> Programas que ajudam adicionar novas funcionalidades aos </w:t>
+      </w:r>
+      <w:r>
+        <w:rPr>
+          <w:i/>
+        </w:rPr>
+        <w:t>plug-ins</w:t>
+      </w:r>
+      <w:r>
+        <w:t xml:space="preserve">. </w:t>
       </w:r>
     </w:p>
   </w:footnote>
@@ -17351,6 +17966,95 @@
     </w:lvl>
   </w:abstractNum>
   <w:abstractNum w:abstractNumId="14" w15:restartNumberingAfterBreak="0">
+    <w:nsid w:val="2B2C709E"/>
+    <w:multiLevelType w:val="hybridMultilevel"/>
+    <w:tmpl w:val="3F144B22"/>
+    <w:lvl w:ilvl="0" w:tplc="7870E5F0">
+      <w:start w:val="1"/>
+      <w:numFmt w:val="decimal"/>
+      <w:lvlText w:val="%1"/>
+      <w:lvlJc w:val="left"/>
+      <w:pPr>
+        <w:ind w:left="720" w:hanging="360"/>
+      </w:pPr>
+      <w:rPr>
+        <w:rFonts w:hint="default"/>
+      </w:rPr>
+    </w:lvl>
+    <w:lvl w:ilvl="1" w:tplc="08160019" w:tentative="1">
+      <w:start w:val="1"/>
+      <w:numFmt w:val="lowerLetter"/>
+      <w:lvlText w:val="%2."/>
+      <w:lvlJc w:val="left"/>
+      <w:pPr>
+        <w:ind w:left="1440" w:hanging="360"/>
+      </w:pPr>
+    </w:lvl>
+    <w:lvl w:ilvl="2" w:tplc="0816001B" w:tentative="1">
+      <w:start w:val="1"/>
+      <w:numFmt w:val="lowerRoman"/>
+      <w:lvlText w:val="%3."/>
+      <w:lvlJc w:val="right"/>
+      <w:pPr>
+        <w:ind w:left="2160" w:hanging="180"/>
+      </w:pPr>
+    </w:lvl>
+    <w:lvl w:ilvl="3" w:tplc="0816000F" w:tentative="1">
+      <w:start w:val="1"/>
+      <w:numFmt w:val="decimal"/>
+      <w:lvlText w:val="%4."/>
+      <w:lvlJc w:val="left"/>
+      <w:pPr>
+        <w:ind w:left="2880" w:hanging="360"/>
+      </w:pPr>
+    </w:lvl>
+    <w:lvl w:ilvl="4" w:tplc="08160019" w:tentative="1">
+      <w:start w:val="1"/>
+      <w:numFmt w:val="lowerLetter"/>
+      <w:lvlText w:val="%5."/>
+      <w:lvlJc w:val="left"/>
+      <w:pPr>
+        <w:ind w:left="3600" w:hanging="360"/>
+      </w:pPr>
+    </w:lvl>
+    <w:lvl w:ilvl="5" w:tplc="0816001B" w:tentative="1">
+      <w:start w:val="1"/>
+      <w:numFmt w:val="lowerRoman"/>
+      <w:lvlText w:val="%6."/>
+      <w:lvlJc w:val="right"/>
+      <w:pPr>
+        <w:ind w:left="4320" w:hanging="180"/>
+      </w:pPr>
+    </w:lvl>
+    <w:lvl w:ilvl="6" w:tplc="0816000F" w:tentative="1">
+      <w:start w:val="1"/>
+      <w:numFmt w:val="decimal"/>
+      <w:lvlText w:val="%7."/>
+      <w:lvlJc w:val="left"/>
+      <w:pPr>
+        <w:ind w:left="5040" w:hanging="360"/>
+      </w:pPr>
+    </w:lvl>
+    <w:lvl w:ilvl="7" w:tplc="08160019" w:tentative="1">
+      <w:start w:val="1"/>
+      <w:numFmt w:val="lowerLetter"/>
+      <w:lvlText w:val="%8."/>
+      <w:lvlJc w:val="left"/>
+      <w:pPr>
+        <w:ind w:left="5760" w:hanging="360"/>
+      </w:pPr>
+    </w:lvl>
+    <w:lvl w:ilvl="8" w:tplc="0816001B" w:tentative="1">
+      <w:start w:val="1"/>
+      <w:numFmt w:val="lowerRoman"/>
+      <w:lvlText w:val="%9."/>
+      <w:lvlJc w:val="right"/>
+      <w:pPr>
+        <w:ind w:left="6480" w:hanging="180"/>
+      </w:pPr>
+    </w:lvl>
+  </w:abstractNum>
+  <w:abstractNum w:abstractNumId="15" w15:restartNumberingAfterBreak="0">
     <w:nsid w:val="2DBC4F3A"/>
     <w:multiLevelType w:val="multilevel"/>
     <w:tmpl w:val="59128FB4"/>
@@ -17463,7 +18167,7 @@
       </w:rPr>
     </w:lvl>
   </w:abstractNum>
-  <w:abstractNum w:abstractNumId="15" w15:restartNumberingAfterBreak="0">
+  <w:abstractNum w:abstractNumId="16" w15:restartNumberingAfterBreak="0">
     <w:nsid w:val="2E315570"/>
     <w:multiLevelType w:val="hybridMultilevel"/>
     <w:tmpl w:val="D19ABBBE"/>
@@ -17576,7 +18280,7 @@
       </w:rPr>
     </w:lvl>
   </w:abstractNum>
-  <w:abstractNum w:abstractNumId="16" w15:restartNumberingAfterBreak="0">
+  <w:abstractNum w:abstractNumId="17" w15:restartNumberingAfterBreak="0">
     <w:nsid w:val="316402FB"/>
     <w:multiLevelType w:val="multilevel"/>
     <w:tmpl w:val="00BA47E8"/>
@@ -17689,7 +18393,7 @@
       </w:rPr>
     </w:lvl>
   </w:abstractNum>
-  <w:abstractNum w:abstractNumId="17" w15:restartNumberingAfterBreak="0">
+  <w:abstractNum w:abstractNumId="18" w15:restartNumberingAfterBreak="0">
     <w:nsid w:val="31781861"/>
     <w:multiLevelType w:val="hybridMultilevel"/>
     <w:tmpl w:val="ED62840A"/>
@@ -17802,7 +18506,7 @@
       </w:rPr>
     </w:lvl>
   </w:abstractNum>
-  <w:abstractNum w:abstractNumId="18" w15:restartNumberingAfterBreak="0">
+  <w:abstractNum w:abstractNumId="19" w15:restartNumberingAfterBreak="0">
     <w:nsid w:val="33BE2E4F"/>
     <w:multiLevelType w:val="hybridMultilevel"/>
     <w:tmpl w:val="8E9C7138"/>
@@ -17915,7 +18619,7 @@
       </w:rPr>
     </w:lvl>
   </w:abstractNum>
-  <w:abstractNum w:abstractNumId="19" w15:restartNumberingAfterBreak="0">
+  <w:abstractNum w:abstractNumId="20" w15:restartNumberingAfterBreak="0">
     <w:nsid w:val="33D70331"/>
     <w:multiLevelType w:val="multilevel"/>
     <w:tmpl w:val="EE98ED74"/>
@@ -18036,7 +18740,7 @@
       </w:rPr>
     </w:lvl>
   </w:abstractNum>
-  <w:abstractNum w:abstractNumId="20" w15:restartNumberingAfterBreak="0">
+  <w:abstractNum w:abstractNumId="21" w15:restartNumberingAfterBreak="0">
     <w:nsid w:val="35E3743D"/>
     <w:multiLevelType w:val="hybridMultilevel"/>
     <w:tmpl w:val="20E8D5FC"/>
@@ -18122,7 +18826,7 @@
       </w:pPr>
     </w:lvl>
   </w:abstractNum>
-  <w:abstractNum w:abstractNumId="21" w15:restartNumberingAfterBreak="0">
+  <w:abstractNum w:abstractNumId="22" w15:restartNumberingAfterBreak="0">
     <w:nsid w:val="364712FE"/>
     <w:multiLevelType w:val="hybridMultilevel"/>
     <w:tmpl w:val="84A4F000"/>
@@ -18235,7 +18939,7 @@
       </w:rPr>
     </w:lvl>
   </w:abstractNum>
-  <w:abstractNum w:abstractNumId="22" w15:restartNumberingAfterBreak="0">
+  <w:abstractNum w:abstractNumId="23" w15:restartNumberingAfterBreak="0">
     <w:nsid w:val="36DE117B"/>
     <w:multiLevelType w:val="hybridMultilevel"/>
     <w:tmpl w:val="EE3E5072"/>
@@ -18348,7 +19052,7 @@
       </w:rPr>
     </w:lvl>
   </w:abstractNum>
-  <w:abstractNum w:abstractNumId="23" w15:restartNumberingAfterBreak="0">
+  <w:abstractNum w:abstractNumId="24" w15:restartNumberingAfterBreak="0">
     <w:nsid w:val="3D19312D"/>
     <w:multiLevelType w:val="hybridMultilevel"/>
     <w:tmpl w:val="ED5C9180"/>
@@ -18461,7 +19165,7 @@
       </w:rPr>
     </w:lvl>
   </w:abstractNum>
-  <w:abstractNum w:abstractNumId="24" w15:restartNumberingAfterBreak="0">
+  <w:abstractNum w:abstractNumId="25" w15:restartNumberingAfterBreak="0">
     <w:nsid w:val="3D5E0A0A"/>
     <w:multiLevelType w:val="hybridMultilevel"/>
     <w:tmpl w:val="C9AC3E52"/>
@@ -18547,7 +19251,7 @@
       </w:pPr>
     </w:lvl>
   </w:abstractNum>
-  <w:abstractNum w:abstractNumId="25" w15:restartNumberingAfterBreak="0">
+  <w:abstractNum w:abstractNumId="26" w15:restartNumberingAfterBreak="0">
     <w:nsid w:val="3E726BB1"/>
     <w:multiLevelType w:val="multilevel"/>
     <w:tmpl w:val="2188BDEC"/>
@@ -18668,7 +19372,7 @@
       </w:rPr>
     </w:lvl>
   </w:abstractNum>
-  <w:abstractNum w:abstractNumId="26" w15:restartNumberingAfterBreak="0">
+  <w:abstractNum w:abstractNumId="27" w15:restartNumberingAfterBreak="0">
     <w:nsid w:val="3FE03706"/>
     <w:multiLevelType w:val="hybridMultilevel"/>
     <w:tmpl w:val="6CB83DBE"/>
@@ -18781,7 +19485,7 @@
       </w:rPr>
     </w:lvl>
   </w:abstractNum>
-  <w:abstractNum w:abstractNumId="27" w15:restartNumberingAfterBreak="0">
+  <w:abstractNum w:abstractNumId="28" w15:restartNumberingAfterBreak="0">
     <w:nsid w:val="46057F33"/>
     <w:multiLevelType w:val="hybridMultilevel"/>
     <w:tmpl w:val="44A02778"/>
@@ -18894,7 +19598,7 @@
       </w:rPr>
     </w:lvl>
   </w:abstractNum>
-  <w:abstractNum w:abstractNumId="28" w15:restartNumberingAfterBreak="0">
+  <w:abstractNum w:abstractNumId="29" w15:restartNumberingAfterBreak="0">
     <w:nsid w:val="4A81060F"/>
     <w:multiLevelType w:val="hybridMultilevel"/>
     <w:tmpl w:val="990E593A"/>
@@ -18983,7 +19687,93 @@
       </w:pPr>
     </w:lvl>
   </w:abstractNum>
-  <w:abstractNum w:abstractNumId="29" w15:restartNumberingAfterBreak="0">
+  <w:abstractNum w:abstractNumId="30" w15:restartNumberingAfterBreak="0">
+    <w:nsid w:val="4AB71E7B"/>
+    <w:multiLevelType w:val="hybridMultilevel"/>
+    <w:tmpl w:val="0262D63C"/>
+    <w:lvl w:ilvl="0" w:tplc="0816000F">
+      <w:start w:val="1"/>
+      <w:numFmt w:val="decimal"/>
+      <w:lvlText w:val="%1."/>
+      <w:lvlJc w:val="left"/>
+      <w:pPr>
+        <w:ind w:left="720" w:hanging="360"/>
+      </w:pPr>
+    </w:lvl>
+    <w:lvl w:ilvl="1" w:tplc="08160019" w:tentative="1">
+      <w:start w:val="1"/>
+      <w:numFmt w:val="lowerLetter"/>
+      <w:lvlText w:val="%2."/>
+      <w:lvlJc w:val="left"/>
+      <w:pPr>
+        <w:ind w:left="1440" w:hanging="360"/>
+      </w:pPr>
+    </w:lvl>
+    <w:lvl w:ilvl="2" w:tplc="0816001B" w:tentative="1">
+      <w:start w:val="1"/>
+      <w:numFmt w:val="lowerRoman"/>
+      <w:lvlText w:val="%3."/>
+      <w:lvlJc w:val="right"/>
+      <w:pPr>
+        <w:ind w:left="2160" w:hanging="180"/>
+      </w:pPr>
+    </w:lvl>
+    <w:lvl w:ilvl="3" w:tplc="0816000F" w:tentative="1">
+      <w:start w:val="1"/>
+      <w:numFmt w:val="decimal"/>
+      <w:lvlText w:val="%4."/>
+      <w:lvlJc w:val="left"/>
+      <w:pPr>
+        <w:ind w:left="2880" w:hanging="360"/>
+      </w:pPr>
+    </w:lvl>
+    <w:lvl w:ilvl="4" w:tplc="08160019" w:tentative="1">
+      <w:start w:val="1"/>
+      <w:numFmt w:val="lowerLetter"/>
+      <w:lvlText w:val="%5."/>
+      <w:lvlJc w:val="left"/>
+      <w:pPr>
+        <w:ind w:left="3600" w:hanging="360"/>
+      </w:pPr>
+    </w:lvl>
+    <w:lvl w:ilvl="5" w:tplc="0816001B" w:tentative="1">
+      <w:start w:val="1"/>
+      <w:numFmt w:val="lowerRoman"/>
+      <w:lvlText w:val="%6."/>
+      <w:lvlJc w:val="right"/>
+      <w:pPr>
+        <w:ind w:left="4320" w:hanging="180"/>
+      </w:pPr>
+    </w:lvl>
+    <w:lvl w:ilvl="6" w:tplc="0816000F" w:tentative="1">
+      <w:start w:val="1"/>
+      <w:numFmt w:val="decimal"/>
+      <w:lvlText w:val="%7."/>
+      <w:lvlJc w:val="left"/>
+      <w:pPr>
+        <w:ind w:left="5040" w:hanging="360"/>
+      </w:pPr>
+    </w:lvl>
+    <w:lvl w:ilvl="7" w:tplc="08160019" w:tentative="1">
+      <w:start w:val="1"/>
+      <w:numFmt w:val="lowerLetter"/>
+      <w:lvlText w:val="%8."/>
+      <w:lvlJc w:val="left"/>
+      <w:pPr>
+        <w:ind w:left="5760" w:hanging="360"/>
+      </w:pPr>
+    </w:lvl>
+    <w:lvl w:ilvl="8" w:tplc="0816001B" w:tentative="1">
+      <w:start w:val="1"/>
+      <w:numFmt w:val="lowerRoman"/>
+      <w:lvlText w:val="%9."/>
+      <w:lvlJc w:val="right"/>
+      <w:pPr>
+        <w:ind w:left="6480" w:hanging="180"/>
+      </w:pPr>
+    </w:lvl>
+  </w:abstractNum>
+  <w:abstractNum w:abstractNumId="31" w15:restartNumberingAfterBreak="0">
     <w:nsid w:val="4D1B445E"/>
     <w:multiLevelType w:val="hybridMultilevel"/>
     <w:tmpl w:val="FFD42508"/>
@@ -19096,7 +19886,7 @@
       </w:rPr>
     </w:lvl>
   </w:abstractNum>
-  <w:abstractNum w:abstractNumId="30" w15:restartNumberingAfterBreak="0">
+  <w:abstractNum w:abstractNumId="32" w15:restartNumberingAfterBreak="0">
     <w:nsid w:val="4D9A5930"/>
     <w:multiLevelType w:val="hybridMultilevel"/>
     <w:tmpl w:val="95B010A8"/>
@@ -19209,7 +19999,7 @@
       </w:rPr>
     </w:lvl>
   </w:abstractNum>
-  <w:abstractNum w:abstractNumId="31" w15:restartNumberingAfterBreak="0">
+  <w:abstractNum w:abstractNumId="33" w15:restartNumberingAfterBreak="0">
     <w:nsid w:val="503F472E"/>
     <w:multiLevelType w:val="multilevel"/>
     <w:tmpl w:val="B0BA70E0"/>
@@ -19322,7 +20112,7 @@
       </w:rPr>
     </w:lvl>
   </w:abstractNum>
-  <w:abstractNum w:abstractNumId="32" w15:restartNumberingAfterBreak="0">
+  <w:abstractNum w:abstractNumId="34" w15:restartNumberingAfterBreak="0">
     <w:nsid w:val="59030BC3"/>
     <w:multiLevelType w:val="hybridMultilevel"/>
     <w:tmpl w:val="EDC8BA46"/>
@@ -19408,7 +20198,7 @@
       </w:pPr>
     </w:lvl>
   </w:abstractNum>
-  <w:abstractNum w:abstractNumId="33" w15:restartNumberingAfterBreak="0">
+  <w:abstractNum w:abstractNumId="35" w15:restartNumberingAfterBreak="0">
     <w:nsid w:val="5E680C0F"/>
     <w:multiLevelType w:val="hybridMultilevel"/>
     <w:tmpl w:val="C0F27854"/>
@@ -19521,7 +20311,7 @@
       </w:rPr>
     </w:lvl>
   </w:abstractNum>
-  <w:abstractNum w:abstractNumId="34" w15:restartNumberingAfterBreak="0">
+  <w:abstractNum w:abstractNumId="36" w15:restartNumberingAfterBreak="0">
     <w:nsid w:val="63D23971"/>
     <w:multiLevelType w:val="multilevel"/>
     <w:tmpl w:val="A394EEE8"/>
@@ -19634,7 +20424,7 @@
       </w:rPr>
     </w:lvl>
   </w:abstractNum>
-  <w:abstractNum w:abstractNumId="35" w15:restartNumberingAfterBreak="0">
+  <w:abstractNum w:abstractNumId="37" w15:restartNumberingAfterBreak="0">
     <w:nsid w:val="63FC7F63"/>
     <w:multiLevelType w:val="singleLevel"/>
     <w:tmpl w:val="8D72B51E"/>
@@ -19654,7 +20444,7 @@
       </w:rPr>
     </w:lvl>
   </w:abstractNum>
-  <w:abstractNum w:abstractNumId="36" w15:restartNumberingAfterBreak="0">
+  <w:abstractNum w:abstractNumId="38" w15:restartNumberingAfterBreak="0">
     <w:nsid w:val="653C7677"/>
     <w:multiLevelType w:val="multilevel"/>
     <w:tmpl w:val="E8E41B88"/>
@@ -19775,7 +20565,7 @@
       </w:rPr>
     </w:lvl>
   </w:abstractNum>
-  <w:abstractNum w:abstractNumId="37" w15:restartNumberingAfterBreak="0">
+  <w:abstractNum w:abstractNumId="39" w15:restartNumberingAfterBreak="0">
     <w:nsid w:val="67E16DC6"/>
     <w:multiLevelType w:val="hybridMultilevel"/>
     <w:tmpl w:val="4628ECDA"/>
@@ -19861,7 +20651,7 @@
       </w:pPr>
     </w:lvl>
   </w:abstractNum>
-  <w:abstractNum w:abstractNumId="38" w15:restartNumberingAfterBreak="0">
+  <w:abstractNum w:abstractNumId="40" w15:restartNumberingAfterBreak="0">
     <w:nsid w:val="6CDC7DCD"/>
     <w:multiLevelType w:val="multilevel"/>
     <w:tmpl w:val="AFD28200"/>
@@ -19982,7 +20772,7 @@
       </w:rPr>
     </w:lvl>
   </w:abstractNum>
-  <w:abstractNum w:abstractNumId="39" w15:restartNumberingAfterBreak="0">
+  <w:abstractNum w:abstractNumId="41" w15:restartNumberingAfterBreak="0">
     <w:nsid w:val="6F086761"/>
     <w:multiLevelType w:val="multilevel"/>
     <w:tmpl w:val="5E9C040E"/>
@@ -20095,7 +20885,7 @@
       </w:rPr>
     </w:lvl>
   </w:abstractNum>
-  <w:abstractNum w:abstractNumId="40" w15:restartNumberingAfterBreak="0">
+  <w:abstractNum w:abstractNumId="42" w15:restartNumberingAfterBreak="0">
     <w:nsid w:val="750A4465"/>
     <w:multiLevelType w:val="hybridMultilevel"/>
     <w:tmpl w:val="57328D92"/>
@@ -20208,7 +20998,7 @@
       </w:rPr>
     </w:lvl>
   </w:abstractNum>
-  <w:abstractNum w:abstractNumId="41" w15:restartNumberingAfterBreak="0">
+  <w:abstractNum w:abstractNumId="43" w15:restartNumberingAfterBreak="0">
     <w:nsid w:val="764B7347"/>
     <w:multiLevelType w:val="multilevel"/>
     <w:tmpl w:val="BA7CD3B0"/>
@@ -20329,7 +21119,7 @@
       </w:rPr>
     </w:lvl>
   </w:abstractNum>
-  <w:abstractNum w:abstractNumId="42" w15:restartNumberingAfterBreak="0">
+  <w:abstractNum w:abstractNumId="44" w15:restartNumberingAfterBreak="0">
     <w:nsid w:val="7BE014D4"/>
     <w:multiLevelType w:val="hybridMultilevel"/>
     <w:tmpl w:val="CAFCB2A0"/>
@@ -20440,6 +21230,92 @@
       <w:rPr>
         <w:rFonts w:ascii="Wingdings" w:hAnsi="Wingdings" w:hint="default"/>
       </w:rPr>
+    </w:lvl>
+  </w:abstractNum>
+  <w:abstractNum w:abstractNumId="45" w15:restartNumberingAfterBreak="0">
+    <w:nsid w:val="7D840238"/>
+    <w:multiLevelType w:val="hybridMultilevel"/>
+    <w:tmpl w:val="7DFA54A2"/>
+    <w:lvl w:ilvl="0" w:tplc="0816000F">
+      <w:start w:val="1"/>
+      <w:numFmt w:val="decimal"/>
+      <w:lvlText w:val="%1."/>
+      <w:lvlJc w:val="left"/>
+      <w:pPr>
+        <w:ind w:left="720" w:hanging="360"/>
+      </w:pPr>
+    </w:lvl>
+    <w:lvl w:ilvl="1" w:tplc="08160019" w:tentative="1">
+      <w:start w:val="1"/>
+      <w:numFmt w:val="lowerLetter"/>
+      <w:lvlText w:val="%2."/>
+      <w:lvlJc w:val="left"/>
+      <w:pPr>
+        <w:ind w:left="1440" w:hanging="360"/>
+      </w:pPr>
+    </w:lvl>
+    <w:lvl w:ilvl="2" w:tplc="0816001B" w:tentative="1">
+      <w:start w:val="1"/>
+      <w:numFmt w:val="lowerRoman"/>
+      <w:lvlText w:val="%3."/>
+      <w:lvlJc w:val="right"/>
+      <w:pPr>
+        <w:ind w:left="2160" w:hanging="180"/>
+      </w:pPr>
+    </w:lvl>
+    <w:lvl w:ilvl="3" w:tplc="0816000F" w:tentative="1">
+      <w:start w:val="1"/>
+      <w:numFmt w:val="decimal"/>
+      <w:lvlText w:val="%4."/>
+      <w:lvlJc w:val="left"/>
+      <w:pPr>
+        <w:ind w:left="2880" w:hanging="360"/>
+      </w:pPr>
+    </w:lvl>
+    <w:lvl w:ilvl="4" w:tplc="08160019" w:tentative="1">
+      <w:start w:val="1"/>
+      <w:numFmt w:val="lowerLetter"/>
+      <w:lvlText w:val="%5."/>
+      <w:lvlJc w:val="left"/>
+      <w:pPr>
+        <w:ind w:left="3600" w:hanging="360"/>
+      </w:pPr>
+    </w:lvl>
+    <w:lvl w:ilvl="5" w:tplc="0816001B" w:tentative="1">
+      <w:start w:val="1"/>
+      <w:numFmt w:val="lowerRoman"/>
+      <w:lvlText w:val="%6."/>
+      <w:lvlJc w:val="right"/>
+      <w:pPr>
+        <w:ind w:left="4320" w:hanging="180"/>
+      </w:pPr>
+    </w:lvl>
+    <w:lvl w:ilvl="6" w:tplc="0816000F" w:tentative="1">
+      <w:start w:val="1"/>
+      <w:numFmt w:val="decimal"/>
+      <w:lvlText w:val="%7."/>
+      <w:lvlJc w:val="left"/>
+      <w:pPr>
+        <w:ind w:left="5040" w:hanging="360"/>
+      </w:pPr>
+    </w:lvl>
+    <w:lvl w:ilvl="7" w:tplc="08160019" w:tentative="1">
+      <w:start w:val="1"/>
+      <w:numFmt w:val="lowerLetter"/>
+      <w:lvlText w:val="%8."/>
+      <w:lvlJc w:val="left"/>
+      <w:pPr>
+        <w:ind w:left="5760" w:hanging="360"/>
+      </w:pPr>
+    </w:lvl>
+    <w:lvl w:ilvl="8" w:tplc="0816001B" w:tentative="1">
+      <w:start w:val="1"/>
+      <w:numFmt w:val="lowerRoman"/>
+      <w:lvlText w:val="%9."/>
+      <w:lvlJc w:val="right"/>
+      <w:pPr>
+        <w:ind w:left="6480" w:hanging="180"/>
+      </w:pPr>
     </w:lvl>
   </w:abstractNum>
   <w:num w:numId="1">
@@ -20452,25 +21328,25 @@
     <w:abstractNumId w:val="6"/>
   </w:num>
   <w:num w:numId="4">
-    <w:abstractNumId w:val="15"/>
+    <w:abstractNumId w:val="16"/>
   </w:num>
   <w:num w:numId="5">
-    <w:abstractNumId w:val="42"/>
+    <w:abstractNumId w:val="44"/>
   </w:num>
   <w:num w:numId="6">
-    <w:abstractNumId w:val="35"/>
+    <w:abstractNumId w:val="37"/>
   </w:num>
   <w:num w:numId="7">
-    <w:abstractNumId w:val="22"/>
+    <w:abstractNumId w:val="23"/>
   </w:num>
   <w:num w:numId="8">
-    <w:abstractNumId w:val="30"/>
+    <w:abstractNumId w:val="32"/>
   </w:num>
   <w:num w:numId="9">
-    <w:abstractNumId w:val="26"/>
+    <w:abstractNumId w:val="27"/>
   </w:num>
   <w:num w:numId="10">
-    <w:abstractNumId w:val="27"/>
+    <w:abstractNumId w:val="28"/>
   </w:num>
   <w:num w:numId="11">
     <w:abstractNumId w:val="1"/>
@@ -20479,22 +21355,22 @@
     <w:abstractNumId w:val="11"/>
   </w:num>
   <w:num w:numId="13">
-    <w:abstractNumId w:val="17"/>
+    <w:abstractNumId w:val="18"/>
   </w:num>
   <w:num w:numId="14">
     <w:abstractNumId w:val="0"/>
   </w:num>
   <w:num w:numId="15">
-    <w:abstractNumId w:val="32"/>
+    <w:abstractNumId w:val="34"/>
   </w:num>
   <w:num w:numId="16">
     <w:abstractNumId w:val="10"/>
   </w:num>
   <w:num w:numId="17">
-    <w:abstractNumId w:val="20"/>
+    <w:abstractNumId w:val="21"/>
   </w:num>
   <w:num w:numId="18">
-    <w:abstractNumId w:val="24"/>
+    <w:abstractNumId w:val="25"/>
   </w:num>
   <w:num w:numId="19">
     <w:abstractNumId w:val="5"/>
@@ -20503,58 +21379,58 @@
     <w:abstractNumId w:val="8"/>
   </w:num>
   <w:num w:numId="21">
-    <w:abstractNumId w:val="37"/>
+    <w:abstractNumId w:val="39"/>
   </w:num>
   <w:num w:numId="22">
-    <w:abstractNumId w:val="28"/>
+    <w:abstractNumId w:val="29"/>
   </w:num>
   <w:num w:numId="23">
-    <w:abstractNumId w:val="25"/>
+    <w:abstractNumId w:val="26"/>
   </w:num>
   <w:num w:numId="24">
-    <w:abstractNumId w:val="41"/>
+    <w:abstractNumId w:val="43"/>
   </w:num>
   <w:num w:numId="25">
-    <w:abstractNumId w:val="36"/>
+    <w:abstractNumId w:val="38"/>
   </w:num>
   <w:num w:numId="26">
-    <w:abstractNumId w:val="23"/>
+    <w:abstractNumId w:val="24"/>
   </w:num>
   <w:num w:numId="27">
-    <w:abstractNumId w:val="21"/>
+    <w:abstractNumId w:val="22"/>
   </w:num>
   <w:num w:numId="28">
     <w:abstractNumId w:val="2"/>
   </w:num>
   <w:num w:numId="29">
-    <w:abstractNumId w:val="19"/>
+    <w:abstractNumId w:val="20"/>
   </w:num>
   <w:num w:numId="30">
     <w:abstractNumId w:val="12"/>
   </w:num>
   <w:num w:numId="31">
-    <w:abstractNumId w:val="16"/>
+    <w:abstractNumId w:val="17"/>
   </w:num>
   <w:num w:numId="32">
-    <w:abstractNumId w:val="39"/>
+    <w:abstractNumId w:val="41"/>
   </w:num>
   <w:num w:numId="33">
-    <w:abstractNumId w:val="38"/>
+    <w:abstractNumId w:val="40"/>
   </w:num>
   <w:num w:numId="34">
-    <w:abstractNumId w:val="34"/>
+    <w:abstractNumId w:val="36"/>
   </w:num>
   <w:num w:numId="35">
-    <w:abstractNumId w:val="14"/>
+    <w:abstractNumId w:val="15"/>
   </w:num>
   <w:num w:numId="36">
     <w:abstractNumId w:val="4"/>
   </w:num>
   <w:num w:numId="37">
-    <w:abstractNumId w:val="33"/>
+    <w:abstractNumId w:val="35"/>
   </w:num>
   <w:num w:numId="38">
-    <w:abstractNumId w:val="31"/>
+    <w:abstractNumId w:val="33"/>
   </w:num>
   <w:num w:numId="39">
     <w:abstractNumId w:val="13"/>
@@ -20563,13 +21439,22 @@
     <w:abstractNumId w:val="7"/>
   </w:num>
   <w:num w:numId="41">
-    <w:abstractNumId w:val="18"/>
+    <w:abstractNumId w:val="19"/>
   </w:num>
   <w:num w:numId="42">
-    <w:abstractNumId w:val="29"/>
+    <w:abstractNumId w:val="31"/>
   </w:num>
   <w:num w:numId="43">
-    <w:abstractNumId w:val="40"/>
+    <w:abstractNumId w:val="42"/>
+  </w:num>
+  <w:num w:numId="44">
+    <w:abstractNumId w:val="14"/>
+  </w:num>
+  <w:num w:numId="45">
+    <w:abstractNumId w:val="45"/>
+  </w:num>
+  <w:num w:numId="46">
+    <w:abstractNumId w:val="30"/>
   </w:num>
 </w:numbering>
 </file>
@@ -22087,7 +22972,7 @@
     <b:DayAccessed>27</b:DayAccessed>
     <b:URL>https://adeetc.thothapp.com/classes/SE1/1314i/LI51D-LT51D-MI1D/resources/2334</b:URL>
     <b:Title>Elaboração de Ficheiros Executáveis</b:Title>
-    <b:RefOrder>9</b:RefOrder>
+    <b:RefOrder>10</b:RefOrder>
   </b:Source>
   <b:Source>
     <b:Tag>IDE</b:Tag>
@@ -22095,7 +22980,7 @@
     <b:Guid>{164D3982-21D7-4571-BA03-AD4E71E8D4F9}</b:Guid>
     <b:Title>IDE Ecplise</b:Title>
     <b:URL>http://www.eclipse.org</b:URL>
-    <b:RefOrder>1</b:RefOrder>
+    <b:RefOrder>2</b:RefOrder>
   </b:Source>
   <b:Source>
     <b:Tag>IDE1</b:Tag>
@@ -22103,7 +22988,7 @@
     <b:Guid>{87D201A0-7D68-4D39-BA6A-E59C7EC31861}</b:Guid>
     <b:URL>https://www.jetbrains.com/idea/</b:URL>
     <b:Title>Intellij, IDE</b:Title>
-    <b:RefOrder>2</b:RefOrder>
+    <b:RefOrder>3</b:RefOrder>
   </b:Source>
   <b:Source>
     <b:Tag>Oli14</b:Tag>
@@ -22125,7 +23010,7 @@
     <b:DayAccessed>25</b:DayAccessed>
     <b:URL>http://zeroturnaround.com/rebellabs/ides-vs-build-tools-how-eclipse-intellij-idea-netbeans-users-work-with-maven-ant-sbt-gradle/</b:URL>
     <b:Title>IDEs vs. Build Tools: How Eclipse, IntelliJ IDEA &amp; NetBeans users work with Maven, Ant, SBT &amp; Gradle</b:Title>
-    <b:RefOrder>3</b:RefOrder>
+    <b:RefOrder>4</b:RefOrder>
   </b:Source>
   <b:Source>
     <b:Tag>Jos11</b:Tag>
@@ -22144,7 +23029,7 @@
       </b:Author>
     </b:Author>
     <b:City>Lisboa</b:City>
-    <b:RefOrder>4</b:RefOrder>
+    <b:RefOrder>5</b:RefOrder>
   </b:Source>
   <b:Source>
     <b:Tag>Jos111</b:Tag>
@@ -22163,7 +23048,7 @@
     <b:Title>Desenvolvimento de Aplicações. Arquitetura de Computadores – Textos de apoio às aulas teóricas (págs. 15-2 – 15-5)</b:Title>
     <b:Year>2011</b:Year>
     <b:City>Lisboa</b:City>
-    <b:RefOrder>5</b:RefOrder>
+    <b:RefOrder>6</b:RefOrder>
   </b:Source>
   <b:Source>
     <b:Tag>Che</b:Tag>
@@ -22184,7 +23069,7 @@
     <b:YearAccessed>2016</b:YearAccessed>
     <b:MonthAccessed>03</b:MonthAccessed>
     <b:DayAccessed>30</b:DayAccessed>
-    <b:RefOrder>6</b:RefOrder>
+    <b:RefOrder>7</b:RefOrder>
   </b:Source>
   <b:Source>
     <b:Tag>Xte13</b:Tag>
@@ -22196,7 +23081,7 @@
     <b:YearAccessed>2016</b:YearAccessed>
     <b:MonthAccessed>02</b:MonthAccessed>
     <b:DayAccessed>05</b:DayAccessed>
-    <b:RefOrder>7</b:RefOrder>
+    <b:RefOrder>8</b:RefOrder>
   </b:Source>
   <b:Source>
     <b:Tag>Jos</b:Tag>
@@ -22214,13 +23099,21 @@
     </b:Author>
     <b:Title>QuickRef_V2</b:Title>
     <b:URL>http://pwp.net.ipl.pt/cc.isel/ezeq/arquitetura/sistemas_didaticos/pds16/hardware/QuickRef_V2.pdf</b:URL>
-    <b:RefOrder>8</b:RefOrder>
+    <b:RefOrder>9</b:RefOrder>
+  </b:Source>
+  <b:Source>
+    <b:Tag>DrJ</b:Tag>
+    <b:SourceType>InternetSite</b:SourceType>
+    <b:Guid>{74ADC28A-CDC0-4454-99AC-42B865DB77EB}</b:Guid>
+    <b:Title>Dr Java</b:Title>
+    <b:URL>http://www.drjava.org/</b:URL>
+    <b:RefOrder>1</b:RefOrder>
   </b:Source>
 </b:Sources>
 </file>
 
 <file path=customXml/itemProps1.xml><?xml version="1.0" encoding="utf-8"?>
-<ds:datastoreItem xmlns:ds="http://schemas.openxmlformats.org/officeDocument/2006/customXml" ds:itemID="{F24751E1-5C65-4FF9-95C3-B44E589D562A}">
+<ds:datastoreItem xmlns:ds="http://schemas.openxmlformats.org/officeDocument/2006/customXml" ds:itemID="{8A708657-A7D9-4FEC-9832-FC7DE2F580E8}">
   <ds:schemaRefs>
     <ds:schemaRef ds:uri="http://schemas.openxmlformats.org/officeDocument/2006/bibliography"/>
   </ds:schemaRefs>

</xml_diff>

<commit_message>
Cap4 - Alterações EngºTiago & Acrescentar Pontos
</commit_message>
<xml_diff>
--- a/Relatorio Beta/Relatorio Beta.docx
+++ b/Relatorio Beta/Relatorio Beta.docx
@@ -5770,6 +5770,7 @@
           <w:id w:val="-37050752"/>
           <w:citation/>
         </w:sdtPr>
+        <w:sdtEndPr/>
         <w:sdtContent>
           <w:r>
             <w:rPr>
@@ -5867,6 +5868,7 @@
           <w:id w:val="-816338867"/>
           <w:citation/>
         </w:sdtPr>
+        <w:sdtEndPr/>
         <w:sdtContent>
           <w:r>
             <w:rPr>
@@ -5915,6 +5917,7 @@
           <w:id w:val="749471401"/>
           <w:citation/>
         </w:sdtPr>
+        <w:sdtEndPr/>
         <w:sdtContent>
           <w:r>
             <w:rPr>
@@ -5969,6 +5972,7 @@
           <w:id w:val="1319611294"/>
           <w:citation/>
         </w:sdtPr>
+        <w:sdtEndPr/>
         <w:sdtContent>
           <w:r>
             <w:rPr>
@@ -6190,6 +6194,7 @@
           <w:id w:val="1979647793"/>
           <w:citation/>
         </w:sdtPr>
+        <w:sdtEndPr/>
         <w:sdtContent>
           <w:r>
             <w:rPr>
@@ -6329,6 +6334,7 @@
           <w:id w:val="1078484965"/>
           <w:citation/>
         </w:sdtPr>
+        <w:sdtEndPr/>
         <w:sdtContent>
           <w:r>
             <w:rPr>
@@ -6637,6 +6643,7 @@
           <w:id w:val="-631090810"/>
           <w:citation/>
         </w:sdtPr>
+        <w:sdtEndPr/>
         <w:sdtContent>
           <w:r>
             <w:rPr>
@@ -6785,6 +6792,7 @@
           <w:id w:val="-1025557893"/>
           <w:citation/>
         </w:sdtPr>
+        <w:sdtEndPr/>
         <w:sdtContent>
           <w:r>
             <w:rPr>
@@ -7051,6 +7059,7 @@
           <w:id w:val="-560095448"/>
           <w:citation/>
         </w:sdtPr>
+        <w:sdtEndPr/>
         <w:sdtContent>
           <w:r>
             <w:rPr>
@@ -7438,6 +7447,7 @@
           <w:id w:val="-1908987809"/>
           <w:citation/>
         </w:sdtPr>
+        <w:sdtEndPr/>
         <w:sdtContent>
           <w:r>
             <w:fldChar w:fldCharType="begin"/>
@@ -10969,6 +10979,7 @@
           <w:id w:val="-1733460646"/>
           <w:citation/>
         </w:sdtPr>
+        <w:sdtEndPr/>
         <w:sdtContent>
           <w:r>
             <w:fldChar w:fldCharType="begin"/>
@@ -11210,6 +11221,7 @@
           <w:id w:val="469254979"/>
           <w:citation/>
         </w:sdtPr>
+        <w:sdtEndPr/>
         <w:sdtContent>
           <w:r>
             <w:fldChar w:fldCharType="begin"/>
@@ -11245,6 +11257,7 @@
           <w:id w:val="-607501218"/>
           <w:citation/>
         </w:sdtPr>
+        <w:sdtEndPr/>
         <w:sdtContent>
           <w:r>
             <w:fldChar w:fldCharType="begin"/>
@@ -11622,8 +11635,6 @@
       <w:r>
         <w:t>;</w:t>
       </w:r>
-      <w:bookmarkStart w:id="35" w:name="_GoBack"/>
-      <w:bookmarkEnd w:id="35"/>
     </w:p>
     <w:p>
       <w:pPr>
@@ -11721,12 +11732,12 @@
           <w:numId w:val="40"/>
         </w:numPr>
       </w:pPr>
-      <w:bookmarkStart w:id="36" w:name="_Toc450425134"/>
+      <w:bookmarkStart w:id="35" w:name="_Toc450425134"/>
       <w:r>
         <w:lastRenderedPageBreak/>
         <w:t>Framework Xtext</w:t>
       </w:r>
-      <w:bookmarkEnd w:id="36"/>
+      <w:bookmarkEnd w:id="35"/>
     </w:p>
     <w:p>
       <w:pPr>
@@ -11736,11 +11747,11 @@
           <w:numId w:val="40"/>
         </w:numPr>
       </w:pPr>
-      <w:bookmarkStart w:id="37" w:name="_Toc450425135"/>
+      <w:bookmarkStart w:id="36" w:name="_Toc450425135"/>
       <w:r>
         <w:t>Introdução</w:t>
       </w:r>
-      <w:bookmarkEnd w:id="37"/>
+      <w:bookmarkEnd w:id="36"/>
       <w:r>
         <w:t xml:space="preserve"> </w:t>
       </w:r>
@@ -11815,6 +11826,7 @@
           <w:id w:val="393628578"/>
           <w:citation/>
         </w:sdtPr>
+        <w:sdtEndPr/>
         <w:sdtContent>
           <w:r>
             <w:fldChar w:fldCharType="begin"/>
@@ -11844,6 +11856,7 @@
           <w:id w:val="-940222540"/>
           <w:citation/>
         </w:sdtPr>
+        <w:sdtEndPr/>
         <w:sdtContent>
           <w:r>
             <w:fldChar w:fldCharType="begin"/>
@@ -11973,16 +11986,16 @@
       <w:r>
         <w:t xml:space="preserve"> no nosso IDE neste caso o Ecplise. Após criar um novo projeto e definir o nome da linguagem e a sua extensão, começamos a desenvolver. O primeiro passo é definir a sintaxe da linguagem, ou seja definir as regras. </w:t>
       </w:r>
-      <w:bookmarkStart w:id="38" w:name="_Toc449964876"/>
-      <w:bookmarkStart w:id="39" w:name="_Toc449965015"/>
-      <w:bookmarkStart w:id="40" w:name="_Toc449965052"/>
-      <w:bookmarkStart w:id="41" w:name="_Toc449965404"/>
-      <w:bookmarkStart w:id="42" w:name="_Toc449965522"/>
+      <w:bookmarkStart w:id="37" w:name="_Toc449964876"/>
+      <w:bookmarkStart w:id="38" w:name="_Toc449965015"/>
+      <w:bookmarkStart w:id="39" w:name="_Toc449965052"/>
+      <w:bookmarkStart w:id="40" w:name="_Toc449965404"/>
+      <w:bookmarkStart w:id="41" w:name="_Toc449965522"/>
+      <w:bookmarkEnd w:id="37"/>
       <w:bookmarkEnd w:id="38"/>
       <w:bookmarkEnd w:id="39"/>
       <w:bookmarkEnd w:id="40"/>
       <w:bookmarkEnd w:id="41"/>
-      <w:bookmarkEnd w:id="42"/>
     </w:p>
     <w:p>
       <w:pPr>
@@ -12008,12 +12021,12 @@
           <w:numId w:val="40"/>
         </w:numPr>
       </w:pPr>
-      <w:bookmarkStart w:id="43" w:name="_Toc450425136"/>
+      <w:bookmarkStart w:id="42" w:name="_Toc450425136"/>
       <w:r>
         <w:lastRenderedPageBreak/>
         <w:t>Arquitetura</w:t>
       </w:r>
-      <w:bookmarkEnd w:id="43"/>
+      <w:bookmarkEnd w:id="42"/>
     </w:p>
     <w:p/>
     <w:p>
@@ -12181,7 +12194,7 @@
           <w:sz w:val="20"/>
         </w:rPr>
       </w:pPr>
-      <w:bookmarkStart w:id="44" w:name="_Toc450305765"/>
+      <w:bookmarkStart w:id="43" w:name="_Toc450305765"/>
       <w:r>
         <w:rPr>
           <w:b w:val="0"/>
@@ -12239,7 +12252,7 @@
         </w:rPr>
         <w:t xml:space="preserve"> - Exemplo de código de instruções</w:t>
       </w:r>
-      <w:bookmarkEnd w:id="44"/>
+      <w:bookmarkEnd w:id="43"/>
     </w:p>
     <w:p/>
     <w:p>
@@ -12432,7 +12445,7 @@
           <w:sz w:val="20"/>
         </w:rPr>
       </w:pPr>
-      <w:bookmarkStart w:id="45" w:name="_Toc450305766"/>
+      <w:bookmarkStart w:id="44" w:name="_Toc450305766"/>
       <w:r>
         <w:rPr>
           <w:b w:val="0"/>
@@ -12490,7 +12503,7 @@
         </w:rPr>
         <w:t xml:space="preserve"> - Classes geradas pela framework</w:t>
       </w:r>
-      <w:bookmarkEnd w:id="45"/>
+      <w:bookmarkEnd w:id="44"/>
     </w:p>
     <w:p/>
     <w:p>
@@ -12687,11 +12700,11 @@
           <w:numId w:val="40"/>
         </w:numPr>
       </w:pPr>
-      <w:bookmarkStart w:id="46" w:name="_Toc450425137"/>
+      <w:bookmarkStart w:id="45" w:name="_Toc450425137"/>
       <w:r>
         <w:t>A gramática</w:t>
       </w:r>
-      <w:bookmarkEnd w:id="46"/>
+      <w:bookmarkEnd w:id="45"/>
     </w:p>
     <w:p/>
     <w:p>
@@ -12763,6 +12776,7 @@
           <w:id w:val="1332795791"/>
           <w:citation/>
         </w:sdtPr>
+        <w:sdtEndPr/>
         <w:sdtContent>
           <w:r>
             <w:fldChar w:fldCharType="begin"/>
@@ -12798,6 +12812,7 @@
           <w:id w:val="968862612"/>
           <w:citation/>
         </w:sdtPr>
+        <w:sdtEndPr/>
         <w:sdtContent>
           <w:r>
             <w:fldChar w:fldCharType="begin"/>
@@ -12833,6 +12848,7 @@
           <w:id w:val="-1864510467"/>
           <w:citation/>
         </w:sdtPr>
+        <w:sdtEndPr/>
         <w:sdtContent>
           <w:r>
             <w:fldChar w:fldCharType="begin"/>
@@ -12953,11 +12969,11 @@
           <w:numId w:val="35"/>
         </w:numPr>
       </w:pPr>
-      <w:bookmarkStart w:id="47" w:name="_Toc450425138"/>
+      <w:bookmarkStart w:id="46" w:name="_Toc450425138"/>
       <w:r>
         <w:t>Regras da gramática</w:t>
       </w:r>
-      <w:bookmarkEnd w:id="47"/>
+      <w:bookmarkEnd w:id="46"/>
     </w:p>
     <w:p>
       <w:pPr>
@@ -13100,8 +13116,8 @@
           <w:sz w:val="20"/>
         </w:rPr>
       </w:pPr>
-      <w:bookmarkStart w:id="48" w:name="_Ref449992373"/>
-      <w:bookmarkStart w:id="49" w:name="_Toc450305767"/>
+      <w:bookmarkStart w:id="47" w:name="_Ref449992373"/>
+      <w:bookmarkStart w:id="48" w:name="_Toc450305767"/>
       <w:r>
         <w:rPr>
           <w:b w:val="0"/>
@@ -13151,7 +13167,7 @@
         </w:rPr>
         <w:fldChar w:fldCharType="end"/>
       </w:r>
-      <w:bookmarkEnd w:id="48"/>
+      <w:bookmarkEnd w:id="47"/>
       <w:r>
         <w:rPr>
           <w:b w:val="0"/>
@@ -13200,7 +13216,7 @@
         </w:rPr>
         <w:t>definição das regras</w:t>
       </w:r>
-      <w:bookmarkEnd w:id="49"/>
+      <w:bookmarkEnd w:id="48"/>
     </w:p>
     <w:p>
       <w:pPr>
@@ -13391,7 +13407,7 @@
                                 <w:szCs w:val="20"/>
                               </w:rPr>
                             </w:pPr>
-                            <w:bookmarkStart w:id="50" w:name="_Toc450305768"/>
+                            <w:bookmarkStart w:id="49" w:name="_Toc450305768"/>
                             <w:r>
                               <w:rPr>
                                 <w:b w:val="0"/>
@@ -13474,7 +13490,7 @@
                               </w:rPr>
                               <w:t>erminais</w:t>
                             </w:r>
-                            <w:bookmarkEnd w:id="50"/>
+                            <w:bookmarkEnd w:id="49"/>
                           </w:p>
                         </w:txbxContent>
                       </wps:txbx>
@@ -13511,7 +13527,7 @@
                           <w:szCs w:val="20"/>
                         </w:rPr>
                       </w:pPr>
-                      <w:bookmarkStart w:id="51" w:name="_Toc450305768"/>
+                      <w:bookmarkStart w:id="50" w:name="_Toc450305768"/>
                       <w:r>
                         <w:rPr>
                           <w:b w:val="0"/>
@@ -13594,7 +13610,7 @@
                         </w:rPr>
                         <w:t>erminais</w:t>
                       </w:r>
-                      <w:bookmarkEnd w:id="51"/>
+                      <w:bookmarkEnd w:id="50"/>
                     </w:p>
                   </w:txbxContent>
                 </v:textbox>
@@ -14261,8 +14277,8 @@
           <w:sz w:val="20"/>
         </w:rPr>
       </w:pPr>
-      <w:bookmarkStart w:id="52" w:name="_Toc450305769"/>
-      <w:bookmarkStart w:id="53" w:name="_Ref450518039"/>
+      <w:bookmarkStart w:id="50" w:name="_Toc450305769"/>
+      <w:bookmarkStart w:id="51" w:name="_Ref450518039"/>
       <w:r>
         <w:rPr>
           <w:b w:val="0"/>
@@ -14329,8 +14345,8 @@
         </w:rPr>
         <w:t>16asmRuntimeModule</w:t>
       </w:r>
-      <w:bookmarkEnd w:id="52"/>
-      <w:bookmarkEnd w:id="53"/>
+      <w:bookmarkEnd w:id="50"/>
+      <w:bookmarkEnd w:id="51"/>
     </w:p>
     <w:p>
       <w:pPr>
@@ -14498,11 +14514,11 @@
           <w:numId w:val="35"/>
         </w:numPr>
       </w:pPr>
-      <w:bookmarkStart w:id="54" w:name="_Toc450425139"/>
+      <w:bookmarkStart w:id="52" w:name="_Toc450425139"/>
       <w:r>
         <w:t>Definição dos elementos do analisador de regras</w:t>
       </w:r>
-      <w:bookmarkEnd w:id="54"/>
+      <w:bookmarkEnd w:id="52"/>
     </w:p>
     <w:p/>
     <w:p>
@@ -14762,8 +14778,8 @@
           <w:color w:val="auto"/>
         </w:rPr>
       </w:pPr>
-      <w:bookmarkStart w:id="55" w:name="_Ref449994176"/>
-      <w:bookmarkStart w:id="56" w:name="_Toc450305770"/>
+      <w:bookmarkStart w:id="53" w:name="_Ref449994176"/>
+      <w:bookmarkStart w:id="54" w:name="_Toc450305770"/>
       <w:r>
         <w:rPr>
           <w:b w:val="0"/>
@@ -14807,7 +14823,7 @@
         </w:rPr>
         <w:fldChar w:fldCharType="end"/>
       </w:r>
-      <w:bookmarkEnd w:id="55"/>
+      <w:bookmarkEnd w:id="53"/>
       <w:r>
         <w:rPr>
           <w:b w:val="0"/>
@@ -14822,7 +14838,7 @@
         </w:rPr>
         <w:t>alidador</w:t>
       </w:r>
-      <w:bookmarkEnd w:id="56"/>
+      <w:bookmarkEnd w:id="54"/>
     </w:p>
     <w:p/>
     <w:p/>
@@ -14835,12 +14851,12 @@
           <w:numId w:val="40"/>
         </w:numPr>
       </w:pPr>
-      <w:bookmarkStart w:id="57" w:name="_Toc450425140"/>
+      <w:bookmarkStart w:id="55" w:name="_Toc450425140"/>
       <w:r>
         <w:lastRenderedPageBreak/>
         <w:t>Integração com a plataforma Ecplise</w:t>
       </w:r>
-      <w:bookmarkEnd w:id="57"/>
+      <w:bookmarkEnd w:id="55"/>
     </w:p>
     <w:p>
       <w:pPr>
@@ -14862,19 +14878,21 @@
           <w:sz w:val="26"/>
         </w:rPr>
       </w:pPr>
-      <w:bookmarkStart w:id="58" w:name="_Toc450308273"/>
-      <w:bookmarkStart w:id="59" w:name="_Toc450308551"/>
-      <w:bookmarkStart w:id="60" w:name="_Toc450308634"/>
-      <w:bookmarkStart w:id="61" w:name="_Toc450308860"/>
-      <w:bookmarkStart w:id="62" w:name="_Toc450314064"/>
-      <w:bookmarkStart w:id="63" w:name="_Toc450320370"/>
-      <w:bookmarkStart w:id="64" w:name="_Toc450399124"/>
-      <w:bookmarkStart w:id="65" w:name="_Toc450399976"/>
-      <w:bookmarkStart w:id="66" w:name="_Toc450424911"/>
-      <w:bookmarkStart w:id="67" w:name="_Toc450424979"/>
-      <w:bookmarkStart w:id="68" w:name="_Toc450425015"/>
-      <w:bookmarkStart w:id="69" w:name="_Toc450425063"/>
-      <w:bookmarkStart w:id="70" w:name="_Toc450425141"/>
+      <w:bookmarkStart w:id="56" w:name="_Toc450308273"/>
+      <w:bookmarkStart w:id="57" w:name="_Toc450308551"/>
+      <w:bookmarkStart w:id="58" w:name="_Toc450308634"/>
+      <w:bookmarkStart w:id="59" w:name="_Toc450308860"/>
+      <w:bookmarkStart w:id="60" w:name="_Toc450314064"/>
+      <w:bookmarkStart w:id="61" w:name="_Toc450320370"/>
+      <w:bookmarkStart w:id="62" w:name="_Toc450399124"/>
+      <w:bookmarkStart w:id="63" w:name="_Toc450399976"/>
+      <w:bookmarkStart w:id="64" w:name="_Toc450424911"/>
+      <w:bookmarkStart w:id="65" w:name="_Toc450424979"/>
+      <w:bookmarkStart w:id="66" w:name="_Toc450425015"/>
+      <w:bookmarkStart w:id="67" w:name="_Toc450425063"/>
+      <w:bookmarkStart w:id="68" w:name="_Toc450425141"/>
+      <w:bookmarkEnd w:id="56"/>
+      <w:bookmarkEnd w:id="57"/>
       <w:bookmarkEnd w:id="58"/>
       <w:bookmarkEnd w:id="59"/>
       <w:bookmarkEnd w:id="60"/>
@@ -14886,8 +14904,6 @@
       <w:bookmarkEnd w:id="66"/>
       <w:bookmarkEnd w:id="67"/>
       <w:bookmarkEnd w:id="68"/>
-      <w:bookmarkEnd w:id="69"/>
-      <w:bookmarkEnd w:id="70"/>
     </w:p>
     <w:p>
       <w:pPr>
@@ -14897,11 +14913,11 @@
           <w:numId w:val="35"/>
         </w:numPr>
       </w:pPr>
-      <w:bookmarkStart w:id="71" w:name="_Toc450425142"/>
+      <w:bookmarkStart w:id="69" w:name="_Toc450425142"/>
       <w:r>
         <w:t>Configuração do plug-in</w:t>
       </w:r>
-      <w:bookmarkEnd w:id="71"/>
+      <w:bookmarkEnd w:id="69"/>
     </w:p>
     <w:p>
       <w:pPr>
@@ -14911,11 +14927,11 @@
           <w:numId w:val="35"/>
         </w:numPr>
       </w:pPr>
-      <w:bookmarkStart w:id="72" w:name="_Toc450425143"/>
+      <w:bookmarkStart w:id="70" w:name="_Toc450425143"/>
       <w:r>
         <w:t>Syntax Highlight</w:t>
       </w:r>
-      <w:bookmarkEnd w:id="72"/>
+      <w:bookmarkEnd w:id="70"/>
       <w:r>
         <w:t xml:space="preserve"> </w:t>
       </w:r>
@@ -14931,11 +14947,11 @@
       <w:r>
         <w:t xml:space="preserve"> </w:t>
       </w:r>
-      <w:bookmarkStart w:id="73" w:name="_Toc450425144"/>
+      <w:bookmarkStart w:id="71" w:name="_Toc450425144"/>
       <w:r>
         <w:t>Estilo do texto</w:t>
       </w:r>
-      <w:bookmarkEnd w:id="73"/>
+      <w:bookmarkEnd w:id="71"/>
     </w:p>
     <w:p>
       <w:pPr>
@@ -14948,11 +14964,11 @@
       <w:r>
         <w:t xml:space="preserve"> </w:t>
       </w:r>
-      <w:bookmarkStart w:id="74" w:name="_Toc450425145"/>
+      <w:bookmarkStart w:id="72" w:name="_Toc450425145"/>
       <w:r>
         <w:t>Highlight léxico</w:t>
       </w:r>
-      <w:bookmarkEnd w:id="74"/>
+      <w:bookmarkEnd w:id="72"/>
     </w:p>
     <w:p>
       <w:pPr>
@@ -14965,11 +14981,11 @@
       <w:r>
         <w:t xml:space="preserve"> </w:t>
       </w:r>
-      <w:bookmarkStart w:id="75" w:name="_Toc450425146"/>
+      <w:bookmarkStart w:id="73" w:name="_Toc450425146"/>
       <w:r>
         <w:t>Highligt semântico</w:t>
       </w:r>
-      <w:bookmarkEnd w:id="75"/>
+      <w:bookmarkEnd w:id="73"/>
     </w:p>
     <w:p>
       <w:pPr>
@@ -14979,11 +14995,11 @@
           <w:numId w:val="35"/>
         </w:numPr>
       </w:pPr>
-      <w:bookmarkStart w:id="76" w:name="_Toc450425147"/>
+      <w:bookmarkStart w:id="74" w:name="_Toc450425147"/>
       <w:r>
         <w:t>Gerador</w:t>
       </w:r>
-      <w:bookmarkEnd w:id="76"/>
+      <w:bookmarkEnd w:id="74"/>
     </w:p>
     <w:p>
       <w:pPr>
@@ -15011,6 +15027,7 @@
           <w:id w:val="-1936502840"/>
           <w:citation/>
         </w:sdtPr>
+        <w:sdtEndPr/>
         <w:sdtContent>
           <w:r>
             <w:fldChar w:fldCharType="begin"/>
@@ -15182,12 +15199,12 @@
           <w:numId w:val="33"/>
         </w:numPr>
       </w:pPr>
-      <w:bookmarkStart w:id="77" w:name="_Toc450425148"/>
+      <w:bookmarkStart w:id="75" w:name="_Toc450425148"/>
       <w:r>
         <w:lastRenderedPageBreak/>
         <w:t>Progresso do Projeto</w:t>
       </w:r>
-      <w:bookmarkEnd w:id="77"/>
+      <w:bookmarkEnd w:id="75"/>
       <w:r>
         <w:t xml:space="preserve"> </w:t>
       </w:r>
@@ -15198,7 +15215,19 @@
         <w:ind w:left="360" w:firstLine="348"/>
       </w:pPr>
       <w:r>
-        <w:t>Relativamente à calendarização do trabalho que havia sido apresentada na “Proposta de Projeto”, decorridas estas 7 semanas de realização de trabalho podemos concluir que a execução do projeto está a decorrer conforme o previsto, apesar de algumas das suas fases terem tido uma duração ligeiramente superior ao inicialmente previsto. Ainda assim, no global, a execução do projeto não está atrasada, tendo já sido alcançados os seguintes objetivos:</w:t>
+        <w:t>Relativamente à calendarização do trabalho que havia sido apresentada na “Proposta de Projeto”</w:t>
+      </w:r>
+      <w:r>
+        <w:t>, decorridas estas 14</w:t>
+      </w:r>
+      <w:r>
+        <w:t xml:space="preserve"> semanas de realização de trabalho podemos concluir que a execução do projeto está a decorrer conforme o previsto, apesar de algumas das suas fases terem tido uma duração ligeiramente superior ao inicialmente </w:t>
+      </w:r>
+      <w:r>
+        <w:t>antecipado</w:t>
+      </w:r>
+      <w:r>
+        <w:t>. Ainda assim, no global, a execução do projeto não está atrasada, tendo já sido alcançados os seguintes objetivos:</w:t>
       </w:r>
     </w:p>
     <w:p>
@@ -15243,13 +15272,35 @@
         <w:t>Est</w:t>
       </w:r>
       <w:r>
-        <w:t>udo da linguagem com base na documentação de Arquitetura de Computadores, capítulos 13</w:t>
+        <w:t xml:space="preserve">udo da </w:t>
+      </w:r>
+      <w:r>
+        <w:t>arquitetura PDS16</w:t>
+      </w:r>
+      <w:r>
+        <w:t xml:space="preserve"> com base na documentação </w:t>
+      </w:r>
+      <w:r>
+        <w:t xml:space="preserve">utilizada na </w:t>
+      </w:r>
+      <w:r>
+        <w:t>UC Arquitetura</w:t>
+      </w:r>
+      <w:r>
+        <w:t xml:space="preserve"> de Computadores</w:t>
+      </w:r>
+      <w:r>
+        <w:t xml:space="preserve"> do ISEL</w:t>
+      </w:r>
+      <w:r>
+        <w:t>, capítulos 13</w:t>
       </w:r>
       <w:sdt>
         <w:sdtPr>
           <w:id w:val="581650583"/>
           <w:citation/>
         </w:sdtPr>
+        <w:sdtEndPr/>
         <w:sdtContent>
           <w:r>
             <w:fldChar w:fldCharType="begin"/>
@@ -15285,6 +15336,7 @@
           <w:id w:val="574091228"/>
           <w:citation/>
         </w:sdtPr>
+        <w:sdtEndPr/>
         <w:sdtContent>
           <w:r>
             <w:fldChar w:fldCharType="begin"/>
@@ -15374,7 +15426,46 @@
         <w:t>framework</w:t>
       </w:r>
       <w:r>
-        <w:t xml:space="preserve"> com base na documentação disponibilizada na Web. </w:t>
+        <w:t xml:space="preserve"> com base na documentação disponibilizada na Web</w:t>
+      </w:r>
+      <w:r>
+        <w:t xml:space="preserve"> e em bibliografia de referência</w:t>
+      </w:r>
+      <w:sdt>
+        <w:sdtPr>
+          <w:id w:val="-1633936450"/>
+          <w:citation/>
+        </w:sdtPr>
+        <w:sdtEndPr/>
+        <w:sdtContent>
+          <w:r>
+            <w:fldChar w:fldCharType="begin"/>
+          </w:r>
+          <w:r>
+            <w:instrText xml:space="preserve"> CITATION Xte13 \l 2070 </w:instrText>
+          </w:r>
+          <w:r>
+            <w:fldChar w:fldCharType="separate"/>
+          </w:r>
+          <w:r>
+            <w:rPr>
+              <w:noProof/>
+            </w:rPr>
+            <w:t xml:space="preserve"> </w:t>
+          </w:r>
+          <w:r>
+            <w:rPr>
+              <w:noProof/>
+            </w:rPr>
+            <w:t>[8]</w:t>
+          </w:r>
+          <w:r>
+            <w:fldChar w:fldCharType="end"/>
+          </w:r>
+        </w:sdtContent>
+      </w:sdt>
+      <w:r>
+        <w:t xml:space="preserve">. </w:t>
       </w:r>
     </w:p>
     <w:p>
@@ -15431,7 +15522,19 @@
         <w:t>framework</w:t>
       </w:r>
       <w:r>
-        <w:t xml:space="preserve"> que vai servir de suporte ao projeto, tendo sido realizada uma proposta de calendarização com os prazos a cumprir.</w:t>
+        <w:t xml:space="preserve"> </w:t>
+      </w:r>
+      <w:r>
+        <w:t>Xtext</w:t>
+      </w:r>
+      <w:r>
+        <w:t>, tendo sido realizada uma proposta de calend</w:t>
+      </w:r>
+      <w:r>
+        <w:t>arização com os prazos a seguir</w:t>
+      </w:r>
+      <w:r>
+        <w:t>.</w:t>
       </w:r>
     </w:p>
     <w:p>
@@ -15460,10 +15563,22 @@
         <w:rPr>
           <w:b/>
         </w:rPr>
-        <w:t xml:space="preserve">Implementação do ASM PDS16: </w:t>
-      </w:r>
-      <w:r>
-        <w:t xml:space="preserve">Foi definida a sintaxe gramatical da linguagem utilizando a </w:t>
+        <w:t>Implementação da DSL</w:t>
+      </w:r>
+      <w:r>
+        <w:rPr>
+          <w:b/>
+        </w:rPr>
+        <w:t xml:space="preserve"> PDS16: </w:t>
+      </w:r>
+      <w:r>
+        <w:t>Foi definida a sintaxe gramatical</w:t>
+      </w:r>
+      <w:r>
+        <w:t xml:space="preserve"> bem como a coloração </w:t>
+      </w:r>
+      <w:r>
+        <w:t xml:space="preserve">da linguagem utilizando a </w:t>
       </w:r>
       <w:r>
         <w:rPr>
@@ -15479,6 +15594,7 @@
           <w:id w:val="739381023"/>
           <w:citation/>
         </w:sdtPr>
+        <w:sdtEndPr/>
         <w:sdtContent>
           <w:r>
             <w:fldChar w:fldCharType="begin"/>
@@ -15507,7 +15623,13 @@
         </w:sdtContent>
       </w:sdt>
       <w:r>
-        <w:t xml:space="preserve">, criando também validadores para certos aspetos da linguagem que ajudam ao utilizador informando os erros. </w:t>
+        <w:t>, criando também validadores para certos aspetos da linguagem que ajudam ao utilizador informando os erros</w:t>
+      </w:r>
+      <w:r>
+        <w:t xml:space="preserve"> como por exemplo a validação semântica</w:t>
+      </w:r>
+      <w:r>
+        <w:t xml:space="preserve">. </w:t>
       </w:r>
     </w:p>
     <w:p>
@@ -15536,22 +15658,73 @@
         <w:rPr>
           <w:b/>
         </w:rPr>
-        <w:t xml:space="preserve">Gerador (Utilizando PDS16): </w:t>
-      </w:r>
-      <w:r>
-        <w:t xml:space="preserve">Para compilar o ficheiro foi </w:t>
-      </w:r>
-      <w:r>
-        <w:t>invocado</w:t>
-      </w:r>
-      <w:r>
-        <w:t xml:space="preserve"> o compilador </w:t>
-      </w:r>
-      <w:r>
-        <w:t>dasm,</w:t>
-      </w:r>
-      <w:r>
-        <w:t xml:space="preserve"> passando </w:t>
+        <w:t>Integração com um assemblador</w:t>
+      </w:r>
+      <w:r>
+        <w:rPr>
+          <w:b/>
+        </w:rPr>
+        <w:t xml:space="preserve">: </w:t>
+      </w:r>
+      <w:r>
+        <w:t xml:space="preserve">Para </w:t>
+      </w:r>
+      <w:r>
+        <w:t>gerar</w:t>
+      </w:r>
+      <w:r>
+        <w:t xml:space="preserve"> o</w:t>
+      </w:r>
+      <w:r>
+        <w:t>s</w:t>
+      </w:r>
+      <w:r>
+        <w:t xml:space="preserve"> ficheiro</w:t>
+      </w:r>
+      <w:r>
+        <w:t>s</w:t>
+      </w:r>
+      <w:r>
+        <w:t xml:space="preserve"> </w:t>
+      </w:r>
+      <w:r>
+        <w:t xml:space="preserve">executáveis correspondentes aos programas desenvolvidos utilizando o </w:t>
+      </w:r>
+      <w:r>
+        <w:rPr>
+          <w:i/>
+        </w:rPr>
+        <w:t>plug-in</w:t>
+      </w:r>
+      <w:r>
+        <w:t xml:space="preserve"> PDS16inEclipse optou-se por utilizar o assemblador </w:t>
+      </w:r>
+      <w:r>
+        <w:rPr>
+          <w:i/>
+        </w:rPr>
+        <w:t>dasm</w:t>
+      </w:r>
+      <w:r>
+        <w:rPr>
+          <w:i/>
+        </w:rPr>
+        <w:t>.</w:t>
+      </w:r>
+      <w:r>
+        <w:t xml:space="preserve"> </w:t>
+      </w:r>
+      <w:r>
+        <w:t xml:space="preserve">Para tal, invoca-se esta aplicação </w:t>
+      </w:r>
+      <w:r>
+        <w:t>passando</w:t>
+      </w:r>
+      <w:r>
+        <w:t>-lhe</w:t>
+      </w:r>
+      <w:r>
+        <w:t xml:space="preserve"> </w:t>
       </w:r>
       <w:r>
         <w:t>um</w:t>
@@ -15598,9 +15771,218 @@
     </w:p>
     <w:p>
       <w:pPr>
+        <w:pStyle w:val="PargrafodaLista"/>
+        <w:rPr>
+          <w:b/>
+        </w:rPr>
+      </w:pPr>
+    </w:p>
+    <w:p>
+      <w:pPr>
+        <w:pStyle w:val="PargrafodaLista"/>
+        <w:numPr>
+          <w:ilvl w:val="0"/>
+          <w:numId w:val="8"/>
+        </w:numPr>
+        <w:spacing w:after="200" w:line="276" w:lineRule="auto"/>
+        <w:ind w:left="709"/>
+        <w:rPr>
+          <w:b/>
+        </w:rPr>
+      </w:pPr>
+      <w:r>
+        <w:rPr>
+          <w:b/>
+        </w:rPr>
+        <w:t>Deploy Eclipse:</w:t>
+      </w:r>
+      <w:r>
+        <w:rPr>
+          <w:b/>
+        </w:rPr>
+        <w:t xml:space="preserve"> </w:t>
+      </w:r>
+      <w:r>
+        <w:t>Como o</w:t>
+      </w:r>
+      <w:r>
+        <w:t xml:space="preserve">bjetivo do trabalho, foi possível criar um </w:t>
+      </w:r>
+      <w:r>
+        <w:rPr>
+          <w:i/>
+        </w:rPr>
+        <w:t xml:space="preserve">plug-in </w:t>
+      </w:r>
+      <w:r>
+        <w:t>com o software desenvolvido usando a framework Xtext</w:t>
+      </w:r>
+      <w:r>
+        <w:t xml:space="preserve"> para a plataforma Eclipse</w:t>
+      </w:r>
+      <w:r>
+        <w:t xml:space="preserve">. </w:t>
+      </w:r>
+      <w:r>
+        <w:t xml:space="preserve">Para tal foi criado um projeto do tipo </w:t>
+      </w:r>
+      <w:r>
+        <w:rPr>
+          <w:i/>
+        </w:rPr>
+        <w:t>update site</w:t>
+      </w:r>
+      <w:r>
+        <w:t xml:space="preserve"> para conseguirmos criar e disponibilizar o </w:t>
+      </w:r>
+      <w:r>
+        <w:rPr>
+          <w:i/>
+        </w:rPr>
+        <w:t>plug-in</w:t>
+      </w:r>
+      <w:r>
+        <w:t>. Este foi disponibilizado com a criação de uma página web</w:t>
+      </w:r>
+      <w:sdt>
+        <w:sdtPr>
+          <w:id w:val="-1996258241"/>
+          <w:citation/>
+        </w:sdtPr>
+        <w:sdtEndPr/>
+        <w:sdtContent>
+          <w:r>
+            <w:fldChar w:fldCharType="begin"/>
+          </w:r>
+          <w:r>
+            <w:instrText xml:space="preserve"> CITATION PDS \l 2070 </w:instrText>
+          </w:r>
+          <w:r>
+            <w:fldChar w:fldCharType="separate"/>
+          </w:r>
+          <w:r>
+            <w:rPr>
+              <w:noProof/>
+            </w:rPr>
+            <w:t xml:space="preserve"> </w:t>
+          </w:r>
+          <w:r>
+            <w:rPr>
+              <w:noProof/>
+            </w:rPr>
+            <w:t>[10]</w:t>
+          </w:r>
+          <w:r>
+            <w:fldChar w:fldCharType="end"/>
+          </w:r>
+        </w:sdtContent>
+      </w:sdt>
+      <w:r>
+        <w:t xml:space="preserve"> que oferece dois meios de instalaç</w:t>
+      </w:r>
+      <w:r>
+        <w:t xml:space="preserve">ão: via </w:t>
+      </w:r>
+      <w:r>
+        <w:rPr>
+          <w:i/>
+        </w:rPr>
+        <w:t>url</w:t>
+      </w:r>
+      <w:r>
+        <w:t xml:space="preserve"> ou pasta zipada.</w:t>
+      </w:r>
+      <w:r>
+        <w:t xml:space="preserve"> Na página web também </w:t>
+      </w:r>
+      <w:r>
+        <w:t>disponibilizamos</w:t>
+      </w:r>
+      <w:r>
+        <w:t xml:space="preserve"> um guia de instalação e os primeiros passos para começar a usar o editor de texto. </w:t>
+      </w:r>
+    </w:p>
+    <w:p>
+      <w:pPr>
+        <w:pStyle w:val="PargrafodaLista"/>
+        <w:rPr>
+          <w:b/>
+        </w:rPr>
+      </w:pPr>
+      <w:bookmarkStart w:id="76" w:name="_GoBack"/>
+      <w:bookmarkEnd w:id="76"/>
+    </w:p>
+    <w:p>
+      <w:pPr>
+        <w:pStyle w:val="PargrafodaLista"/>
+        <w:numPr>
+          <w:ilvl w:val="0"/>
+          <w:numId w:val="8"/>
+        </w:numPr>
+        <w:spacing w:after="200" w:line="276" w:lineRule="auto"/>
+        <w:ind w:left="709"/>
+        <w:rPr>
+          <w:b/>
+        </w:rPr>
+      </w:pPr>
+      <w:r>
+        <w:rPr>
+          <w:b/>
+        </w:rPr>
+        <w:t xml:space="preserve">Elaboração do Cartaz: </w:t>
+      </w:r>
+      <w:r>
+        <w:t xml:space="preserve">Foi elaborado o cartaz do projeto </w:t>
+      </w:r>
+      <w:r>
+        <w:t xml:space="preserve">com o intuito de apresentar o projeto que esta a ser realizado. No cartaz damos </w:t>
+      </w:r>
+      <w:r>
+        <w:t xml:space="preserve">uma </w:t>
+      </w:r>
+      <w:r>
+        <w:t>vis</w:t>
+      </w:r>
+      <w:r>
+        <w:t xml:space="preserve">ão geral do que </w:t>
+      </w:r>
+      <w:r>
+        <w:t xml:space="preserve">se trata e </w:t>
+      </w:r>
+      <w:r>
+        <w:t xml:space="preserve">apresentamos as </w:t>
+      </w:r>
+      <w:r>
+        <w:t>principais características</w:t>
+      </w:r>
+      <w:r>
+        <w:t xml:space="preserve"> </w:t>
+      </w:r>
+      <w:r>
+        <w:t>bem como as funcionalidades que já s</w:t>
+      </w:r>
+      <w:r>
+        <w:t>ão suportadas</w:t>
+      </w:r>
+      <w:r>
+        <w:t xml:space="preserve"> pelo </w:t>
+      </w:r>
+      <w:r>
+        <w:rPr>
+          <w:i/>
+        </w:rPr>
+        <w:t>plug-in</w:t>
+      </w:r>
+      <w:r>
+        <w:t>.</w:t>
+      </w:r>
+    </w:p>
+    <w:p>
+      <w:pPr>
         <w:ind w:firstLine="284"/>
       </w:pPr>
       <w:r>
+        <w:lastRenderedPageBreak/>
         <w:t>Face ao exposto, à data atual prevemos cumprir a calendarização inicialmente definida que se apresenta na</w:t>
       </w:r>
       <w:r>
@@ -15723,8 +16105,8 @@
           <w:docGrid w:linePitch="360"/>
         </w:sectPr>
       </w:pPr>
-      <w:bookmarkStart w:id="78" w:name="_Ref449991350"/>
-      <w:bookmarkStart w:id="79" w:name="_Toc449994425"/>
+      <w:bookmarkStart w:id="77" w:name="_Ref449991350"/>
+      <w:bookmarkStart w:id="78" w:name="_Toc449994425"/>
       <w:r>
         <w:rPr>
           <w:b w:val="0"/>
@@ -15768,7 +16150,7 @@
         </w:rPr>
         <w:fldChar w:fldCharType="end"/>
       </w:r>
-      <w:bookmarkEnd w:id="78"/>
+      <w:bookmarkEnd w:id="77"/>
       <w:r>
         <w:rPr>
           <w:b w:val="0"/>
@@ -15776,9 +16158,9 @@
         </w:rPr>
         <w:t xml:space="preserve"> - Diagrama de Gantt relativo à previsão da execução do trabalho.</w:t>
       </w:r>
-      <w:bookmarkEnd w:id="79"/>
-    </w:p>
-    <w:bookmarkStart w:id="80" w:name="_Toc450425149" w:displacedByCustomXml="next"/>
+      <w:bookmarkEnd w:id="78"/>
+    </w:p>
+    <w:bookmarkStart w:id="79" w:name="_Toc450425149" w:displacedByCustomXml="next"/>
     <w:sdt>
       <w:sdtPr>
         <w:rPr>
@@ -15794,6 +16176,7 @@
           <w:docPartUnique/>
         </w:docPartObj>
       </w:sdtPr>
+      <w:sdtEndPr/>
       <w:sdtContent>
         <w:p>
           <w:pPr>
@@ -15802,7 +16185,7 @@
           <w:r>
             <w:t>Referências</w:t>
           </w:r>
-          <w:bookmarkEnd w:id="80"/>
+          <w:bookmarkEnd w:id="79"/>
         </w:p>
         <w:p>
           <w:pPr>
@@ -16369,6 +16752,7 @@
         <w:docPartUnique/>
       </w:docPartObj>
     </w:sdtPr>
+    <w:sdtEndPr/>
     <w:sdtContent>
       <w:p>
         <w:pPr>
@@ -22972,7 +23356,7 @@
     <b:DayAccessed>27</b:DayAccessed>
     <b:URL>https://adeetc.thothapp.com/classes/SE1/1314i/LI51D-LT51D-MI1D/resources/2334</b:URL>
     <b:Title>Elaboração de Ficheiros Executáveis</b:Title>
-    <b:RefOrder>10</b:RefOrder>
+    <b:RefOrder>11</b:RefOrder>
   </b:Source>
   <b:Source>
     <b:Tag>IDE</b:Tag>
@@ -23109,11 +23493,19 @@
     <b:URL>http://www.drjava.org/</b:URL>
     <b:RefOrder>1</b:RefOrder>
   </b:Source>
+  <b:Source>
+    <b:Tag>PDS</b:Tag>
+    <b:SourceType>InternetSite</b:SourceType>
+    <b:Guid>{DA3408BC-F94B-4D68-A658-4A649B87C701}</b:Guid>
+    <b:Title>PDS16inEclipse</b:Title>
+    <b:URL>http://tiagojvo.github.io/PDS16inEclipse/</b:URL>
+    <b:RefOrder>10</b:RefOrder>
+  </b:Source>
 </b:Sources>
 </file>
 
 <file path=customXml/itemProps1.xml><?xml version="1.0" encoding="utf-8"?>
-<ds:datastoreItem xmlns:ds="http://schemas.openxmlformats.org/officeDocument/2006/customXml" ds:itemID="{8A708657-A7D9-4FEC-9832-FC7DE2F580E8}">
+<ds:datastoreItem xmlns:ds="http://schemas.openxmlformats.org/officeDocument/2006/customXml" ds:itemID="{740E4192-F6A0-4A74-A689-B9D9112B06A3}">
   <ds:schemaRefs>
     <ds:schemaRef ds:uri="http://schemas.openxmlformats.org/officeDocument/2006/bibliography"/>
   </ds:schemaRefs>

</xml_diff>

<commit_message>
algumas correções Eng Sampaio
</commit_message>
<xml_diff>
--- a/Relatorio Beta/Relatorio Beta.docx
+++ b/Relatorio Beta/Relatorio Beta.docx
@@ -5436,8 +5436,8 @@
           <w:sz w:val="20"/>
         </w:rPr>
       </w:pPr>
-      <w:bookmarkStart w:id="10" w:name="_Ref449974607"/>
-      <w:bookmarkStart w:id="11" w:name="_Toc450305764"/>
+      <w:bookmarkStart w:id="10" w:name="_Toc450305764"/>
+      <w:bookmarkStart w:id="11" w:name="_Ref449974607"/>
       <w:r>
         <w:rPr>
           <w:b w:val="0"/>
@@ -5487,7 +5487,7 @@
         </w:rPr>
         <w:fldChar w:fldCharType="end"/>
       </w:r>
-      <w:bookmarkEnd w:id="10"/>
+      <w:bookmarkEnd w:id="11"/>
       <w:r>
         <w:rPr>
           <w:b w:val="0"/>
@@ -5496,7 +5496,7 @@
         </w:rPr>
         <w:t xml:space="preserve"> – Exemplo de um ciclo de desenvolvimento de um programa/aplicação. [1]</w:t>
       </w:r>
-      <w:bookmarkEnd w:id="11"/>
+      <w:bookmarkEnd w:id="10"/>
     </w:p>
     <w:bookmarkEnd w:id="8"/>
     <w:bookmarkEnd w:id="9"/>
@@ -5891,7 +5891,14 @@
               <w:rFonts w:cs="Times New Roman"/>
               <w:noProof/>
             </w:rPr>
-            <w:t xml:space="preserve"> [1]</w:t>
+            <w:t xml:space="preserve"> </w:t>
+          </w:r>
+          <w:r>
+            <w:rPr>
+              <w:rFonts w:cs="Times New Roman"/>
+              <w:noProof/>
+            </w:rPr>
+            <w:t>[2]</w:t>
           </w:r>
           <w:r>
             <w:rPr>
@@ -5939,7 +5946,14 @@
               <w:rFonts w:cs="Times New Roman"/>
               <w:noProof/>
             </w:rPr>
-            <w:t xml:space="preserve"> [2]</w:t>
+            <w:t xml:space="preserve"> </w:t>
+          </w:r>
+          <w:r>
+            <w:rPr>
+              <w:rFonts w:cs="Times New Roman"/>
+              <w:noProof/>
+            </w:rPr>
+            <w:t>[3]</w:t>
           </w:r>
           <w:r>
             <w:rPr>
@@ -5993,7 +6007,14 @@
               <w:rFonts w:cs="Times New Roman"/>
               <w:noProof/>
             </w:rPr>
-            <w:t xml:space="preserve"> [3]</w:t>
+            <w:t xml:space="preserve"> </w:t>
+          </w:r>
+          <w:r>
+            <w:rPr>
+              <w:rFonts w:cs="Times New Roman"/>
+              <w:noProof/>
+            </w:rPr>
+            <w:t>[4]</w:t>
           </w:r>
           <w:r>
             <w:rPr>
@@ -6214,7 +6235,14 @@
               <w:rFonts w:cs="Times New Roman"/>
               <w:noProof/>
             </w:rPr>
-            <w:t xml:space="preserve"> [4]</w:t>
+            <w:t xml:space="preserve"> </w:t>
+          </w:r>
+          <w:r>
+            <w:rPr>
+              <w:rFonts w:cs="Times New Roman"/>
+              <w:noProof/>
+            </w:rPr>
+            <w:t>[5]</w:t>
           </w:r>
           <w:r>
             <w:rPr>
@@ -6353,7 +6381,14 @@
               <w:rFonts w:cs="Times New Roman"/>
               <w:noProof/>
             </w:rPr>
-            <w:t xml:space="preserve"> [5]</w:t>
+            <w:t xml:space="preserve"> </w:t>
+          </w:r>
+          <w:r>
+            <w:rPr>
+              <w:rFonts w:cs="Times New Roman"/>
+              <w:noProof/>
+            </w:rPr>
+            <w:t>[6]</w:t>
           </w:r>
           <w:r>
             <w:rPr>
@@ -6661,7 +6696,14 @@
               <w:rFonts w:cs="Times New Roman"/>
               <w:noProof/>
             </w:rPr>
-            <w:t xml:space="preserve"> [6]</w:t>
+            <w:t xml:space="preserve"> </w:t>
+          </w:r>
+          <w:r>
+            <w:rPr>
+              <w:rFonts w:cs="Times New Roman"/>
+              <w:noProof/>
+            </w:rPr>
+            <w:t>[7]</w:t>
           </w:r>
           <w:r>
             <w:rPr>
@@ -6809,7 +6851,7 @@
               <w:rFonts w:cs="Times New Roman"/>
               <w:noProof/>
             </w:rPr>
-            <w:t>[7]</w:t>
+            <w:t>[8]</w:t>
           </w:r>
           <w:r>
             <w:rPr>
@@ -7082,7 +7124,7 @@
               <w:rFonts w:cs="Times New Roman"/>
               <w:noProof/>
             </w:rPr>
-            <w:t>[4]</w:t>
+            <w:t>[5]</w:t>
           </w:r>
           <w:r>
             <w:rPr>
@@ -7458,7 +7500,7 @@
             <w:rPr>
               <w:noProof/>
             </w:rPr>
-            <w:t>[8]</w:t>
+            <w:t>[9]</w:t>
           </w:r>
           <w:r>
             <w:fldChar w:fldCharType="end"/>
@@ -10989,7 +11031,7 @@
             <w:rPr>
               <w:noProof/>
             </w:rPr>
-            <w:t>[5]</w:t>
+            <w:t>[6]</w:t>
           </w:r>
           <w:r>
             <w:fldChar w:fldCharType="end"/>
@@ -11230,7 +11272,7 @@
             <w:rPr>
               <w:noProof/>
             </w:rPr>
-            <w:t>[5]</w:t>
+            <w:t>[6]</w:t>
           </w:r>
           <w:r>
             <w:fldChar w:fldCharType="end"/>
@@ -11265,7 +11307,7 @@
             <w:rPr>
               <w:noProof/>
             </w:rPr>
-            <w:t>[8]</w:t>
+            <w:t>[9]</w:t>
           </w:r>
           <w:r>
             <w:fldChar w:fldCharType="end"/>
@@ -11806,7 +11848,13 @@
         <w:t>typechecker</w:t>
       </w:r>
       <w:r>
-        <w:t xml:space="preserve">, compilador e também a possibilidade de ter um editor através do Ecplise </w:t>
+        <w:t xml:space="preserve">, compilador e também a possibilidade de ter um editor </w:t>
+      </w:r>
+      <w:r>
+        <w:t>utilizando uma plataforma</w:t>
+      </w:r>
+      <w:r>
+        <w:t xml:space="preserve"> do Ecplise </w:t>
       </w:r>
       <w:sdt>
         <w:sdtPr>
@@ -11827,7 +11875,7 @@
             <w:rPr>
               <w:noProof/>
             </w:rPr>
-            <w:t>[1]</w:t>
+            <w:t>[2]</w:t>
           </w:r>
           <w:r>
             <w:fldChar w:fldCharType="end"/>
@@ -11856,7 +11904,7 @@
             <w:rPr>
               <w:noProof/>
             </w:rPr>
-            <w:t>[2]</w:t>
+            <w:t>[3]</w:t>
           </w:r>
           <w:r>
             <w:fldChar w:fldCharType="end"/>
@@ -11873,6 +11921,44 @@
         <w:t>s</w:t>
       </w:r>
       <w:r>
+        <w:t xml:space="preserve">. </w:t>
+      </w:r>
+    </w:p>
+    <w:p>
+      <w:r>
+        <w:tab/>
+      </w:r>
+      <w:r>
+        <w:t>Decidimos utiliza-la</w:t>
+      </w:r>
+      <w:r>
+        <w:t xml:space="preserve"> para a realização de um </w:t>
+      </w:r>
+      <w:r>
+        <w:rPr>
+          <w:i/>
+        </w:rPr>
+        <w:t>plug-in</w:t>
+      </w:r>
+      <w:r>
+        <w:t xml:space="preserve"> para </w:t>
+      </w:r>
+      <w:r>
+        <w:t>a</w:t>
+      </w:r>
+      <w:r>
+        <w:t xml:space="preserve"> linguagem de </w:t>
+      </w:r>
+      <w:r>
+        <w:rPr>
+          <w:i/>
+        </w:rPr>
+        <w:t>assembly</w:t>
+      </w:r>
+      <w:r>
+        <w:t xml:space="preserve"> PDS16</w:t>
+      </w:r>
+      <w:r>
         <w:t>.</w:t>
       </w:r>
     </w:p>
@@ -11881,95 +11967,52 @@
         <w:tab/>
       </w:r>
       <w:r>
-        <w:t xml:space="preserve">Esta </w:t>
+        <w:t xml:space="preserve">Como ponto inicial </w:t>
+      </w:r>
+      <w:r>
+        <w:t xml:space="preserve">tivemos de instalar o </w:t>
       </w:r>
       <w:r>
         <w:rPr>
           <w:i/>
         </w:rPr>
+        <w:t>plug</w:t>
+      </w:r>
+      <w:r>
+        <w:t xml:space="preserve">-in da </w:t>
+      </w:r>
+      <w:r>
+        <w:rPr>
+          <w:i/>
+        </w:rPr>
         <w:t>framework</w:t>
       </w:r>
       <w:r>
-        <w:t xml:space="preserve"> foi desenvolvida com o intuito de ser fácil de aprender e ser possível em poucos minutos descrever uma</w:t>
-      </w:r>
-      <w:r>
-        <w:t xml:space="preserve"> linguagem simples e </w:t>
-      </w:r>
-      <w:r>
-        <w:t xml:space="preserve">extrair o projeto em forma de um </w:t>
-      </w:r>
-      <w:r>
-        <w:rPr>
-          <w:i/>
-        </w:rPr>
-        <w:t>plug</w:t>
-      </w:r>
-      <w:r>
-        <w:t xml:space="preserve">-in para a sua portabilidade entre máquinas. </w:t>
-      </w:r>
-    </w:p>
-    <w:p>
-      <w:r>
-        <w:tab/>
-      </w:r>
-      <w:r>
-        <w:t>Decidimos utiliza-la</w:t>
-      </w:r>
-      <w:r>
-        <w:t xml:space="preserve"> para a realização de um </w:t>
-      </w:r>
-      <w:r>
-        <w:rPr>
-          <w:i/>
-        </w:rPr>
-        <w:t>plug-in</w:t>
-      </w:r>
-      <w:r>
-        <w:t xml:space="preserve"> para uma linguagem de </w:t>
-      </w:r>
-      <w:r>
-        <w:rPr>
-          <w:i/>
-        </w:rPr>
-        <w:t>assembly</w:t>
-      </w:r>
-      <w:r>
-        <w:t xml:space="preserve"> PDS16, n</w:t>
-      </w:r>
-      <w:r>
-        <w:t>ão havendo nenhu</w:t>
-      </w:r>
-      <w:r>
-        <w:t>m editor de texto para a mesma.</w:t>
-      </w:r>
-    </w:p>
-    <w:p>
-      <w:r>
-        <w:tab/>
-      </w:r>
-      <w:r>
-        <w:t xml:space="preserve">Como ponto inicial </w:t>
-      </w:r>
-      <w:r>
-        <w:t xml:space="preserve">tivemos de instalar o </w:t>
-      </w:r>
-      <w:r>
-        <w:rPr>
-          <w:i/>
-        </w:rPr>
-        <w:t>plug</w:t>
-      </w:r>
-      <w:r>
-        <w:t xml:space="preserve">-in da </w:t>
-      </w:r>
-      <w:r>
-        <w:rPr>
-          <w:i/>
-        </w:rPr>
-        <w:t>framework</w:t>
-      </w:r>
-      <w:r>
-        <w:t xml:space="preserve"> no nosso IDE neste caso o Ecplise. Após criar um novo projeto e definir o nome da linguagem e a sua extensão, começamos a desenvolver. O primeiro passo é definir a sintaxe da linguagem, ou seja definir as regras. </w:t>
+        <w:t xml:space="preserve"> no IDE</w:t>
+      </w:r>
+      <w:r>
+        <w:t xml:space="preserve"> de desenvolvimento,</w:t>
+      </w:r>
+      <w:r>
+        <w:t xml:space="preserve"> neste caso o Ecplise. Após criar um novo projeto e def</w:t>
+      </w:r>
+      <w:r>
+        <w:t>inir o nome da linguagem e a</w:t>
+      </w:r>
+      <w:r>
+        <w:t xml:space="preserve"> extensão</w:t>
+      </w:r>
+      <w:r>
+        <w:t xml:space="preserve"> associada aos seus ficheiros</w:t>
+      </w:r>
+      <w:r>
+        <w:t>, começamos a desenvolver. O primeiro passo é definir a sintaxe da linguagem, ou seja definir a</w:t>
+      </w:r>
+      <w:r>
+        <w:t xml:space="preserve"> gramática</w:t>
+      </w:r>
+      <w:r>
+        <w:t xml:space="preserve">. </w:t>
       </w:r>
       <w:bookmarkStart w:id="37" w:name="_Toc449964876"/>
       <w:bookmarkStart w:id="38" w:name="_Toc449965015"/>
@@ -12019,28 +12062,55 @@
         <w:ind w:firstLine="360"/>
       </w:pPr>
       <w:r>
+        <w:rPr>
+          <w:b/>
+        </w:rPr>
         <w:t>A framework Xtext está</w:t>
       </w:r>
       <w:r>
+        <w:rPr>
+          <w:b/>
+        </w:rPr>
         <w:t xml:space="preserve"> desenvolvida com base no</w:t>
       </w:r>
       <w:r>
+        <w:rPr>
+          <w:b/>
+        </w:rPr>
         <w:t xml:space="preserve"> ambiente de desenvolvimento Ec</w:t>
       </w:r>
       <w:r>
+        <w:rPr>
+          <w:b/>
+        </w:rPr>
         <w:t>li</w:t>
       </w:r>
       <w:r>
+        <w:rPr>
+          <w:b/>
+        </w:rPr>
         <w:t>p</w:t>
       </w:r>
       <w:r>
+        <w:rPr>
+          <w:b/>
+        </w:rPr>
         <w:t xml:space="preserve">se e </w:t>
       </w:r>
       <w:r>
+        <w:rPr>
+          <w:b/>
+        </w:rPr>
         <w:t xml:space="preserve">tem como base </w:t>
       </w:r>
       <w:r>
-        <w:t xml:space="preserve">a linguagem de programação Java. </w:t>
+        <w:rPr>
+          <w:b/>
+        </w:rPr>
+        <w:t>a linguagem de programação Java.</w:t>
+      </w:r>
+      <w:r>
+        <w:t xml:space="preserve"> </w:t>
       </w:r>
       <w:r>
         <w:t xml:space="preserve">Para desenvolver uma linguagem </w:t>
@@ -12070,7 +12140,10 @@
         <w:t xml:space="preserve">. </w:t>
       </w:r>
       <w:r>
-        <w:t xml:space="preserve">E como já referido a linguagem é definida através de regras que podem referenciar outras regras ou palavras-chaves. </w:t>
+        <w:t xml:space="preserve">A </w:t>
+      </w:r>
+      <w:r>
+        <w:t xml:space="preserve">linguagem é definida através de regras que podem referenciar outras regras ou palavras-chaves. </w:t>
       </w:r>
       <w:r>
         <w:t>Por cada regra definida é criada uma clas</w:t>
@@ -12100,10 +12173,41 @@
         <w:t xml:space="preserve"> conforme a definição </w:t>
       </w:r>
       <w:r>
-        <w:t xml:space="preserve">da regra, mas qualquer regra poderá depender de outra regra. Para isso a geração automática das classes cria também a dependência das classes com as outras. Como por exemplo nas seguintes regras da figura </w:t>
-      </w:r>
-      <w:r>
-        <w:t>2</w:t>
+        <w:t>da regra, mas qualquer regra poderá depender de outra regra. Para isso a geração automática das classes cria também a dependência das classes com as outras. Como por exemplo nas seguintes regras d</w:t>
+      </w:r>
+      <w:r>
+        <w:t>a</w:t>
+      </w:r>
+      <w:r>
+        <w:t xml:space="preserve"> </w:t>
+      </w:r>
+      <w:r>
+        <w:fldChar w:fldCharType="begin"/>
+      </w:r>
+      <w:r>
+        <w:instrText xml:space="preserve"> REF _Ref453340329 \h </w:instrText>
+      </w:r>
+      <w:r>
+        <w:instrText xml:space="preserve"> \* MERGEFORMAT </w:instrText>
+      </w:r>
+      <w:r>
+        <w:fldChar w:fldCharType="separate"/>
+      </w:r>
+      <w:r>
+        <w:rPr>
+          <w:sz w:val="20"/>
+        </w:rPr>
+        <w:t xml:space="preserve">Figura </w:t>
+      </w:r>
+      <w:r>
+        <w:rPr>
+          <w:noProof/>
+          <w:sz w:val="20"/>
+        </w:rPr>
+        <w:t>4</w:t>
+      </w:r>
+      <w:r>
+        <w:fldChar w:fldCharType="end"/>
       </w:r>
       <w:r>
         <w:t>:</w:t>
@@ -12120,10 +12224,10 @@
           <w:lang w:eastAsia="pt-PT"/>
         </w:rPr>
         <w:drawing>
-          <wp:inline distT="0" distB="0" distL="0" distR="0" wp14:anchorId="5994ACC2" wp14:editId="76CA527F">
-            <wp:extent cx="5400040" cy="1981887"/>
+          <wp:inline distT="0" distB="0" distL="0" distR="0" wp14:anchorId="5994ACC2" wp14:editId="7015693F">
+            <wp:extent cx="5400040" cy="1626432"/>
             <wp:effectExtent l="0" t="0" r="0" b="0"/>
-            <wp:docPr id="9" name="Imagem 9" descr="C:\Users\Andre\Desktop\Untitled.png"/>
+            <wp:docPr id="9" name="Imagem 9"/>
             <wp:cNvGraphicFramePr>
               <a:graphicFrameLocks xmlns:a="http://schemas.openxmlformats.org/drawingml/2006/main" noChangeAspect="1"/>
             </wp:cNvGraphicFramePr>
@@ -12144,7 +12248,6 @@
                         </a:ext>
                       </a:extLst>
                     </a:blip>
-                    <a:srcRect/>
                     <a:stretch>
                       <a:fillRect/>
                     </a:stretch>
@@ -12152,7 +12255,7 @@
                   <pic:spPr bwMode="auto">
                     <a:xfrm>
                       <a:off x="0" y="0"/>
-                      <a:ext cx="5400040" cy="1981887"/>
+                      <a:ext cx="5400040" cy="1626432"/>
                     </a:xfrm>
                     <a:prstGeom prst="rect">
                       <a:avLst/>
@@ -12180,6 +12283,7 @@
         </w:rPr>
       </w:pPr>
       <w:bookmarkStart w:id="43" w:name="_Toc450305765"/>
+      <w:bookmarkStart w:id="44" w:name="_Ref453340329"/>
       <w:r>
         <w:rPr>
           <w:b w:val="0"/>
@@ -12229,15 +12333,40 @@
         </w:rPr>
         <w:fldChar w:fldCharType="end"/>
       </w:r>
+      <w:bookmarkEnd w:id="44"/>
       <w:r>
         <w:rPr>
           <w:b w:val="0"/>
           <w:color w:val="auto"/>
           <w:sz w:val="20"/>
         </w:rPr>
-        <w:t xml:space="preserve"> - Exemplo de código de instruções</w:t>
+        <w:t xml:space="preserve"> </w:t>
+      </w:r>
+      <w:r>
+        <w:rPr>
+          <w:b w:val="0"/>
+          <w:color w:val="auto"/>
+          <w:sz w:val="20"/>
+        </w:rPr>
+        <w:t>–</w:t>
+      </w:r>
+      <w:r>
+        <w:rPr>
+          <w:b w:val="0"/>
+          <w:color w:val="auto"/>
+          <w:sz w:val="20"/>
+        </w:rPr>
+        <w:t xml:space="preserve"> </w:t>
       </w:r>
       <w:bookmarkEnd w:id="43"/>
+      <w:r>
+        <w:rPr>
+          <w:b w:val="0"/>
+          <w:color w:val="auto"/>
+          <w:sz w:val="20"/>
+        </w:rPr>
+        <w:t>Excerto de código de uma gramática Xtext</w:t>
+      </w:r>
     </w:p>
     <w:p/>
     <w:p>
@@ -12245,19 +12374,68 @@
         <w:ind w:firstLine="360"/>
       </w:pPr>
       <w:r>
-        <w:t xml:space="preserve">Na figura </w:t>
-      </w:r>
-      <w:r>
-        <w:t>2</w:t>
-      </w:r>
-      <w:r>
-        <w:t xml:space="preserve"> podemos ver que a regra </w:t>
+        <w:t>Na</w:t>
+      </w:r>
+      <w:r>
+        <w:t xml:space="preserve"> </w:t>
+      </w:r>
+      <w:r>
+        <w:fldChar w:fldCharType="begin"/>
+      </w:r>
+      <w:r>
+        <w:instrText xml:space="preserve"> REF _Ref453340329 \h </w:instrText>
+      </w:r>
+      <w:r>
+        <w:instrText xml:space="preserve"> \* MERGEFORMAT </w:instrText>
+      </w:r>
+      <w:r>
+        <w:fldChar w:fldCharType="separate"/>
+      </w:r>
+      <w:r>
+        <w:rPr>
+          <w:sz w:val="20"/>
+        </w:rPr>
+        <w:t xml:space="preserve">Figura </w:t>
+      </w:r>
+      <w:r>
+        <w:rPr>
+          <w:noProof/>
+          <w:sz w:val="20"/>
+        </w:rPr>
+        <w:t>4</w:t>
+      </w:r>
+      <w:r>
+        <w:fldChar w:fldCharType="end"/>
+      </w:r>
+      <w:r>
+        <w:t xml:space="preserve"> </w:t>
+      </w:r>
+      <w:r>
+        <w:t xml:space="preserve">podemos ver que a regra </w:t>
       </w:r>
       <w:r>
         <w:rPr>
           <w:i/>
         </w:rPr>
-        <w:t>OperationsWithTreeRegisters</w:t>
+        <w:t>OperationsWith</w:t>
+      </w:r>
+      <w:r>
+        <w:rPr>
+          <w:i/>
+        </w:rPr>
+        <w:t>T</w:t>
+      </w:r>
+      <w:r>
+        <w:rPr>
+          <w:i/>
+        </w:rPr>
+        <w:t>hree</w:t>
+      </w:r>
+      <w:r>
+        <w:rPr>
+          <w:i/>
+        </w:rPr>
+        <w:t>Registers</w:t>
       </w:r>
       <w:r>
         <w:t xml:space="preserve"> depende de </w:t>
@@ -12278,7 +12456,7 @@
         <w:t>Logica</w:t>
       </w:r>
       <w:r>
-        <w:t xml:space="preserve"> que esta depende </w:t>
+        <w:t xml:space="preserve"> e esta de </w:t>
       </w:r>
       <w:r>
         <w:rPr>
@@ -12307,24 +12485,67 @@
         <w:ind w:firstLine="360"/>
       </w:pPr>
       <w:r>
-        <w:t>Essa dependência toda é tratada pelo Xtext gerando automaticamente classes em Java</w:t>
-      </w:r>
-      <w:r>
-        <w:t xml:space="preserve"> quando o MWE2 </w:t>
-      </w:r>
-      <w:r>
-        <w:rPr>
-          <w:i/>
-        </w:rPr>
-        <w:t>workflow</w:t>
-      </w:r>
-      <w:r>
-        <w:t xml:space="preserve"> é corrido,</w:t>
-      </w:r>
-      <w:r>
+        <w:t>Essa dependência é tratada pelo Xtext gerando automaticamente classes em Java</w:t>
+      </w:r>
+      <w:r>
+        <w:t xml:space="preserve"> quando o </w:t>
+      </w:r>
+      <w:r>
+        <w:t>Modeling Workflow Engine 2</w:t>
+      </w:r>
+      <w:r>
+        <w:t xml:space="preserve"> (MWE2</w:t>
+      </w:r>
+      <w:sdt>
+        <w:sdtPr>
+          <w:id w:val="-1579973032"/>
+          <w:citation/>
+        </w:sdtPr>
+        <w:sdtContent>
+          <w:r>
+            <w:fldChar w:fldCharType="begin"/>
+          </w:r>
+          <w:r>
+            <w:instrText xml:space="preserve"> CITATION MWE16 \l 1033 </w:instrText>
+          </w:r>
+          <w:r>
+            <w:fldChar w:fldCharType="separate"/>
+          </w:r>
+          <w:r>
+            <w:rPr>
+              <w:noProof/>
+            </w:rPr>
+            <w:t xml:space="preserve"> </w:t>
+          </w:r>
+          <w:r>
+            <w:rPr>
+              <w:noProof/>
+            </w:rPr>
+            <w:t>[10]</w:t>
+          </w:r>
+          <w:r>
+            <w:fldChar w:fldCharType="end"/>
+          </w:r>
+        </w:sdtContent>
+      </w:sdt>
+      <w:r>
+        <w:t>)</w:t>
+      </w:r>
+      <w:r>
+        <w:rPr>
+          <w:rFonts w:ascii="Arial" w:hAnsi="Arial" w:cs="Arial"/>
+          <w:color w:val="333333"/>
+          <w:shd w:val="clear" w:color="auto" w:fill="FFFFFF"/>
+        </w:rPr>
         <w:t xml:space="preserve"> </w:t>
       </w:r>
       <w:r>
+        <w:t>é corrido,</w:t>
+      </w:r>
+      <w:r>
+        <w:t xml:space="preserve"> </w:t>
+      </w:r>
+      <w:r>
         <w:t>resolvendo</w:t>
       </w:r>
       <w:r>
@@ -12352,7 +12573,38 @@
         <w:t xml:space="preserve"> criando assim uma hierarquia entre as regras de uma DSL</w:t>
       </w:r>
       <w:r>
-        <w:t xml:space="preserve">, como o exemplo da figura seguinte. </w:t>
+        <w:t xml:space="preserve">, como o exemplo da </w:t>
+      </w:r>
+      <w:r>
+        <w:fldChar w:fldCharType="begin"/>
+      </w:r>
+      <w:r>
+        <w:instrText xml:space="preserve"> REF _Ref453341721 \h </w:instrText>
+      </w:r>
+      <w:r>
+        <w:instrText xml:space="preserve"> \* MERGEFORMAT </w:instrText>
+      </w:r>
+      <w:r>
+        <w:fldChar w:fldCharType="separate"/>
+      </w:r>
+      <w:r>
+        <w:rPr>
+          <w:sz w:val="20"/>
+        </w:rPr>
+        <w:t xml:space="preserve">Figura </w:t>
+      </w:r>
+      <w:r>
+        <w:rPr>
+          <w:noProof/>
+          <w:sz w:val="20"/>
+        </w:rPr>
+        <w:t>5</w:t>
+      </w:r>
+      <w:r>
+        <w:fldChar w:fldCharType="end"/>
+      </w:r>
+      <w:r>
+        <w:t xml:space="preserve">. </w:t>
       </w:r>
     </w:p>
     <w:p>
@@ -12371,10 +12623,10 @@
           <w:lang w:eastAsia="pt-PT"/>
         </w:rPr>
         <w:drawing>
-          <wp:inline distT="0" distB="0" distL="0" distR="0" wp14:anchorId="1C305819" wp14:editId="4ACBC0F5">
-            <wp:extent cx="5400040" cy="971230"/>
-            <wp:effectExtent l="0" t="0" r="0" b="635"/>
-            <wp:docPr id="11" name="Imagem 11" descr="C:\Users\Andre\Desktop\Untitled1.png"/>
+          <wp:inline distT="0" distB="0" distL="0" distR="0" wp14:anchorId="1C305819" wp14:editId="1E70CF1F">
+            <wp:extent cx="5400040" cy="842602"/>
+            <wp:effectExtent l="0" t="0" r="0" b="0"/>
+            <wp:docPr id="11" name="Imagem 11"/>
             <wp:cNvGraphicFramePr>
               <a:graphicFrameLocks xmlns:a="http://schemas.openxmlformats.org/drawingml/2006/main" noChangeAspect="1"/>
             </wp:cNvGraphicFramePr>
@@ -12395,7 +12647,6 @@
                         </a:ext>
                       </a:extLst>
                     </a:blip>
-                    <a:srcRect/>
                     <a:stretch>
                       <a:fillRect/>
                     </a:stretch>
@@ -12403,7 +12654,7 @@
                   <pic:spPr bwMode="auto">
                     <a:xfrm>
                       <a:off x="0" y="0"/>
-                      <a:ext cx="5400040" cy="971230"/>
+                      <a:ext cx="5400040" cy="842602"/>
                     </a:xfrm>
                     <a:prstGeom prst="rect">
                       <a:avLst/>
@@ -12430,7 +12681,8 @@
           <w:sz w:val="20"/>
         </w:rPr>
       </w:pPr>
-      <w:bookmarkStart w:id="44" w:name="_Toc450305766"/>
+      <w:bookmarkStart w:id="45" w:name="_Toc450305766"/>
+      <w:bookmarkStart w:id="46" w:name="_Ref453341721"/>
       <w:r>
         <w:rPr>
           <w:b w:val="0"/>
@@ -12480,6 +12732,7 @@
         </w:rPr>
         <w:fldChar w:fldCharType="end"/>
       </w:r>
+      <w:bookmarkEnd w:id="46"/>
       <w:r>
         <w:rPr>
           <w:b w:val="0"/>
@@ -12488,9 +12741,22 @@
         </w:rPr>
         <w:t xml:space="preserve"> - Classes geradas pela framework</w:t>
       </w:r>
-      <w:bookmarkEnd w:id="44"/>
-    </w:p>
-    <w:p/>
+      <w:bookmarkStart w:id="47" w:name="_GoBack"/>
+      <w:bookmarkEnd w:id="45"/>
+      <w:bookmarkEnd w:id="47"/>
+    </w:p>
+    <w:p>
+      <w:r>
+        <w:tab/>
+        <w:t xml:space="preserve">O MWE2, trata-se de um gerador de código configurável, </w:t>
+      </w:r>
+      <w:r>
+        <w:t>que permite ao utilizador</w:t>
+      </w:r>
+      <w:r>
+        <w:t xml:space="preserve"> descrever composições de objetos arbitrários por meio de uma sintaxe simples e concisa que permite declarar instâncias de objetos, valores de atributos e referências.</w:t>
+      </w:r>
+    </w:p>
     <w:p>
       <w:r>
         <w:tab/>
@@ -12500,28 +12766,52 @@
         <w:t>de um objeto que representa uma determinada</w:t>
       </w:r>
       <w:r>
-        <w:t xml:space="preserve"> regra não é feito ao acaso. </w:t>
-      </w:r>
-      <w:r>
-        <w:t>Com um objeto desses é possível</w:t>
-      </w:r>
-      <w:r>
-        <w:t xml:space="preserve"> obter em runtime os valores atribuídos a uma </w:t>
+        <w:t xml:space="preserve"> regra não é feit</w:t>
+      </w:r>
+      <w:r>
+        <w:t>a</w:t>
+      </w:r>
+      <w:r>
+        <w:t xml:space="preserve"> ao acaso. </w:t>
+      </w:r>
+      <w:r>
+        <w:t>Com estes objetos</w:t>
+      </w:r>
+      <w:r>
+        <w:t xml:space="preserve"> é possível</w:t>
+      </w:r>
+      <w:r>
+        <w:t xml:space="preserve"> obter em </w:t>
+      </w:r>
+      <w:r>
+        <w:rPr>
+          <w:i/>
+        </w:rPr>
+        <w:t>runtime</w:t>
+      </w:r>
+      <w:r>
+        <w:t xml:space="preserve"> os valores atribuídos a uma determinada </w:t>
       </w:r>
       <w:r>
         <w:lastRenderedPageBreak/>
-        <w:t xml:space="preserve">determinada </w:t>
-      </w:r>
-      <w:r>
         <w:t>etiqueta da regra permitindo assim</w:t>
       </w:r>
       <w:r>
-        <w:t xml:space="preserve"> implementar as outras funcionalidades que a framework oferece como o </w:t>
+        <w:t xml:space="preserve"> implementar as outras funcionalidades que a </w:t>
       </w:r>
       <w:r>
         <w:rPr>
           <w:i/>
         </w:rPr>
+        <w:t>framework</w:t>
+      </w:r>
+      <w:r>
+        <w:t xml:space="preserve"> oferece como o </w:t>
+      </w:r>
+      <w:r>
+        <w:rPr>
+          <w:i/>
+        </w:rPr>
         <w:t>highlighting</w:t>
       </w:r>
       <w:r>
@@ -12542,7 +12832,16 @@
         <w:tab/>
       </w:r>
       <w:r>
-        <w:t xml:space="preserve">Certas ferramentas da biblioteca Xtext como o </w:t>
+        <w:t>Existem algumas funcionalidades do</w:t>
+      </w:r>
+      <w:r>
+        <w:t xml:space="preserve"> Xtext</w:t>
+      </w:r>
+      <w:r>
+        <w:t>,</w:t>
+      </w:r>
+      <w:r>
+        <w:t xml:space="preserve"> como o </w:t>
       </w:r>
       <w:r>
         <w:rPr>
@@ -12554,21 +12853,42 @@
         <w:t xml:space="preserve"> ou o validador podem ser </w:t>
       </w:r>
       <w:r>
-        <w:t xml:space="preserve">implementados, mas numa linguagem </w:t>
+        <w:t xml:space="preserve">implementados </w:t>
+      </w:r>
+      <w:r>
+        <w:t xml:space="preserve">numa linguagem </w:t>
       </w:r>
       <w:r>
         <w:t>específica</w:t>
       </w:r>
       <w:r>
-        <w:t xml:space="preserve"> criada com base na linguagem Java, o Xtend. </w:t>
-      </w:r>
-      <w:r>
-        <w:t xml:space="preserve">A linguagem de programação Xtend está totalmente integrada com a linguagem Java obtendo assim todos os recursos e suporto que o Java têm como as bibliotecas, e oferendo outras funcionalidades como o </w:t>
+        <w:t xml:space="preserve"> criada com base na linguagem Java, o </w:t>
       </w:r>
       <w:r>
         <w:rPr>
           <w:i/>
         </w:rPr>
+        <w:t>Xtend</w:t>
+      </w:r>
+      <w:r>
+        <w:t xml:space="preserve">. </w:t>
+      </w:r>
+      <w:r>
+        <w:t xml:space="preserve">A linguagem de programação </w:t>
+      </w:r>
+      <w:r>
+        <w:rPr>
+          <w:i/>
+        </w:rPr>
+        <w:t>Xtend</w:t>
+      </w:r>
+      <w:r>
+        <w:t xml:space="preserve"> está totalmente integrada com a linguagem Java obtendo assim todos os recursos e suporto que o Java têm como as bibliotecas, e oferendo outras funcionalidades como o </w:t>
+      </w:r>
+      <w:r>
+        <w:rPr>
+          <w:i/>
+        </w:rPr>
         <w:t>type inference</w:t>
       </w:r>
       <w:r>
@@ -12625,12 +12945,24 @@
         <w:t>Após definir a gramática no ficheiro com a extens</w:t>
       </w:r>
       <w:r>
-        <w:t>ão “</w:t>
-      </w:r>
-      <w:r>
+        <w:t xml:space="preserve">ão </w:t>
+      </w:r>
+      <w:r>
+        <w:rPr>
+          <w:i/>
+        </w:rPr>
+        <w:t>“</w:t>
+      </w:r>
+      <w:r>
+        <w:rPr>
+          <w:i/>
+        </w:rPr>
         <w:t>.xtext</w:t>
       </w:r>
       <w:r>
+        <w:rPr>
+          <w:i/>
+        </w:rPr>
         <w:t>”</w:t>
       </w:r>
       <w:r>
@@ -12646,10 +12978,10 @@
         <w:t xml:space="preserve">caso corrermos o ficheiro </w:t>
       </w:r>
       <w:r>
-        <w:t>Modeling Workflow Engine 2</w:t>
-      </w:r>
-      <w:r>
-        <w:t>, (MWE2),</w:t>
+        <w:t>MWE2</w:t>
+      </w:r>
+      <w:r>
+        <w:t>,</w:t>
       </w:r>
       <w:r>
         <w:t xml:space="preserve"> </w:t>
@@ -12685,11 +13017,11 @@
           <w:numId w:val="40"/>
         </w:numPr>
       </w:pPr>
-      <w:bookmarkStart w:id="45" w:name="_Toc450425137"/>
+      <w:bookmarkStart w:id="48" w:name="_Toc450425137"/>
       <w:r>
         <w:t>A gramática</w:t>
       </w:r>
-      <w:bookmarkEnd w:id="45"/>
+      <w:bookmarkEnd w:id="48"/>
     </w:p>
     <w:p/>
     <w:p>
@@ -12736,19 +13068,43 @@
         <w:t xml:space="preserve">projeto </w:t>
       </w:r>
       <w:r>
-        <w:t xml:space="preserve">visa criar um editor de texto para o processador PDS16, nesse sentido estudamos </w:t>
-      </w:r>
-      <w:r>
-        <w:t xml:space="preserve">o </w:t>
+        <w:t xml:space="preserve">visa criar um </w:t>
       </w:r>
       <w:r>
         <w:rPr>
           <w:i/>
         </w:rPr>
+        <w:t>plug-in</w:t>
+      </w:r>
+      <w:r>
+        <w:t xml:space="preserve"> </w:t>
+      </w:r>
+      <w:r>
+        <w:t>para</w:t>
+      </w:r>
+      <w:r>
+        <w:t xml:space="preserve"> </w:t>
+      </w:r>
+      <w:r>
+        <w:rPr>
+          <w:i/>
+        </w:rPr>
         <w:t>assembly</w:t>
       </w:r>
       <w:r>
-        <w:t xml:space="preserve"> do PDS16 </w:t>
+        <w:t xml:space="preserve"> </w:t>
+      </w:r>
+      <w:r>
+        <w:t>d</w:t>
+      </w:r>
+      <w:r>
+        <w:t>o processado</w:t>
+      </w:r>
+      <w:r>
+        <w:t>r PDS16, nesse sentido estudamo-lo</w:t>
+      </w:r>
+      <w:r>
+        <w:t xml:space="preserve"> </w:t>
       </w:r>
       <w:r>
         <w:t>através</w:t>
@@ -12781,7 +13137,7 @@
             <w:rPr>
               <w:noProof/>
             </w:rPr>
-            <w:t>[8]</w:t>
+            <w:t>[9]</w:t>
           </w:r>
           <w:r>
             <w:fldChar w:fldCharType="end"/>
@@ -12816,7 +13172,7 @@
             <w:rPr>
               <w:noProof/>
             </w:rPr>
-            <w:t>[4]</w:t>
+            <w:t>[5]</w:t>
           </w:r>
           <w:r>
             <w:fldChar w:fldCharType="end"/>
@@ -12845,7 +13201,7 @@
             <w:rPr>
               <w:noProof/>
             </w:rPr>
-            <w:t>[5]</w:t>
+            <w:t>[6]</w:t>
           </w:r>
           <w:r>
             <w:fldChar w:fldCharType="end"/>
@@ -12859,7 +13215,15 @@
     <w:p>
       <w:r>
         <w:tab/>
-        <w:t xml:space="preserve">A gramatica no xtext é definida </w:t>
+      </w:r>
+      <w:r>
+        <w:t xml:space="preserve">A gramatica no </w:t>
+      </w:r>
+      <w:r>
+        <w:t>Xtext</w:t>
+      </w:r>
+      <w:r>
+        <w:t xml:space="preserve"> é definida </w:t>
       </w:r>
       <w:r>
         <w:t xml:space="preserve">por </w:t>
@@ -12877,51 +13241,82 @@
         <w:rPr>
           <w:i/>
         </w:rPr>
-        <w:t>key words</w:t>
+        <w:t>key</w:t>
       </w:r>
       <w:r>
         <w:rPr>
           <w:i/>
         </w:rPr>
+        <w:t>words</w:t>
+      </w:r>
+      <w:r>
+        <w:rPr>
+          <w:i/>
+        </w:rPr>
         <w:t xml:space="preserve">. </w:t>
       </w:r>
       <w:r>
         <w:rPr>
           <w:i/>
         </w:rPr>
-        <w:t>Parser Rules</w:t>
-      </w:r>
-      <w:r>
-        <w:rPr>
+        <w:t xml:space="preserve">Parser Rules </w:t>
+      </w:r>
+      <w:r>
+        <w:t>são regras que definem uma sequência de outras regras conjuga</w:t>
+      </w:r>
+      <w:r>
+        <w:t>das, ou não</w:t>
+      </w:r>
+      <w:r>
+        <w:t xml:space="preserve"> com </w:t>
+      </w:r>
+      <w:r>
+        <w:t>palavras-chave</w:t>
+      </w:r>
+      <w:r>
+        <w:t>.</w:t>
+      </w:r>
+      <w:r>
+        <w:rPr>
+          <w:b/>
+        </w:rPr>
+        <w:t xml:space="preserve"> </w:t>
+      </w:r>
+      <w:r>
+        <w:rPr>
+          <w:b/>
+        </w:rPr>
+        <w:t xml:space="preserve">Mas esta regra </w:t>
+      </w:r>
+      <w:r>
+        <w:rPr>
+          <w:b/>
+        </w:rPr>
+        <w:t>é manipulada</w:t>
+      </w:r>
+      <w:r>
+        <w:rPr>
+          <w:b/>
+        </w:rPr>
+        <w:t xml:space="preserve"> como um tipo para a criação de </w:t>
+      </w:r>
+      <w:r>
+        <w:rPr>
+          <w:b/>
           <w:i/>
         </w:rPr>
-        <w:t xml:space="preserve"> </w:t>
-      </w:r>
-      <w:r>
-        <w:t xml:space="preserve">são regras que definem uma sequência de outras regras conjugando com </w:t>
-      </w:r>
-      <w:r>
-        <w:t xml:space="preserve">palavras-cahves. </w:t>
-      </w:r>
-      <w:r>
-        <w:t xml:space="preserve">Mas esta regra </w:t>
-      </w:r>
-      <w:r>
-        <w:t>é manipulada</w:t>
-      </w:r>
-      <w:r>
-        <w:t xml:space="preserve"> como um tipo para a criação de </w:t>
-      </w:r>
-      <w:r>
-        <w:rPr>
-          <w:i/>
-        </w:rPr>
         <w:t>EObjects</w:t>
       </w:r>
       <w:r>
+        <w:rPr>
+          <w:b/>
+        </w:rPr>
         <w:t xml:space="preserve"> que formula a semântica do modelo. </w:t>
       </w:r>
       <w:r>
+        <w:rPr>
+          <w:b/>
+        </w:rPr>
         <w:t xml:space="preserve"> </w:t>
       </w:r>
     </w:p>
@@ -12951,11 +13346,11 @@
           <w:numId w:val="35"/>
         </w:numPr>
       </w:pPr>
-      <w:bookmarkStart w:id="46" w:name="_Toc450425138"/>
+      <w:bookmarkStart w:id="49" w:name="_Toc450425138"/>
       <w:r>
         <w:t>Regras da gramática</w:t>
       </w:r>
-      <w:bookmarkEnd w:id="46"/>
+      <w:bookmarkEnd w:id="49"/>
     </w:p>
     <w:p>
       <w:pPr>
@@ -12998,18 +13393,22 @@
         <w:rPr>
           <w:rFonts w:cs="Times New Roman"/>
         </w:rPr>
+        <w:instrText xml:space="preserve"> \* MERGEFORMAT </w:instrText>
+      </w:r>
+      <w:r>
+        <w:rPr>
+          <w:rFonts w:cs="Times New Roman"/>
+        </w:rPr>
         <w:fldChar w:fldCharType="separate"/>
       </w:r>
       <w:r>
         <w:rPr>
-          <w:b/>
           <w:sz w:val="20"/>
         </w:rPr>
         <w:t xml:space="preserve">Figura </w:t>
       </w:r>
       <w:r>
         <w:rPr>
-          <w:b/>
           <w:noProof/>
           <w:sz w:val="20"/>
         </w:rPr>
@@ -13098,8 +13497,8 @@
           <w:sz w:val="20"/>
         </w:rPr>
       </w:pPr>
-      <w:bookmarkStart w:id="47" w:name="_Ref449992373"/>
-      <w:bookmarkStart w:id="48" w:name="_Toc450305767"/>
+      <w:bookmarkStart w:id="50" w:name="_Toc450305767"/>
+      <w:bookmarkStart w:id="51" w:name="_Ref449992373"/>
       <w:r>
         <w:rPr>
           <w:b w:val="0"/>
@@ -13149,7 +13548,7 @@
         </w:rPr>
         <w:fldChar w:fldCharType="end"/>
       </w:r>
-      <w:bookmarkEnd w:id="47"/>
+      <w:bookmarkEnd w:id="51"/>
       <w:r>
         <w:rPr>
           <w:b w:val="0"/>
@@ -13198,7 +13597,7 @@
         </w:rPr>
         <w:t>definição das regras</w:t>
       </w:r>
-      <w:bookmarkEnd w:id="48"/>
+      <w:bookmarkEnd w:id="50"/>
     </w:p>
     <w:p>
       <w:pPr>
@@ -13215,7 +13614,17 @@
     <w:p>
       <w:pPr>
         <w:ind w:firstLine="360"/>
-      </w:pPr>
+        <w:rPr>
+          <w:rFonts w:cs="Times New Roman"/>
+        </w:rPr>
+      </w:pPr>
+      <w:r>
+        <w:rPr>
+          <w:rFonts w:cs="Times New Roman"/>
+          <w:color w:val="000000"/>
+        </w:rPr>
+        <w:t xml:space="preserve">Pegando como exemplo a nossa implementação da gramática, </w:t>
+      </w:r>
       <w:r>
         <w:rPr>
           <w:rFonts w:cs="Times New Roman"/>
@@ -13322,311 +13731,147 @@
     </w:p>
     <w:p>
       <w:pPr>
+        <w:ind w:firstLine="360"/>
+      </w:pPr>
+      <w:r>
+        <w:rPr>
+          <w:rFonts w:cs="Times New Roman"/>
+          <w:i/>
+          <w:color w:val="000000"/>
+        </w:rPr>
+        <w:t>Terminal Rules</w:t>
+      </w:r>
+      <w:r>
+        <w:rPr>
+          <w:rFonts w:cs="Times New Roman"/>
+          <w:color w:val="000000"/>
+        </w:rPr>
+        <w:t xml:space="preserve"> tratam-se de</w:t>
+      </w:r>
+      <w:r>
+        <w:rPr>
+          <w:rFonts w:cs="Times New Roman"/>
+          <w:color w:val="000000"/>
+        </w:rPr>
+        <w:t xml:space="preserve"> </w:t>
+      </w:r>
+      <w:r>
+        <w:rPr>
+          <w:rFonts w:cs="Times New Roman"/>
+          <w:color w:val="000000"/>
+        </w:rPr>
+        <w:t>um tipo de</w:t>
+      </w:r>
+      <w:r>
+        <w:rPr>
+          <w:rFonts w:cs="Times New Roman"/>
+          <w:color w:val="000000"/>
+        </w:rPr>
+        <w:t xml:space="preserve"> regra </w:t>
+      </w:r>
+      <w:r>
+        <w:rPr>
+          <w:rFonts w:cs="Times New Roman"/>
+          <w:color w:val="000000"/>
+        </w:rPr>
+        <w:t>que é</w:t>
+      </w:r>
+      <w:r>
+        <w:rPr>
+          <w:rFonts w:cs="Times New Roman"/>
+          <w:color w:val="000000"/>
+        </w:rPr>
+        <w:t xml:space="preserve"> definida por uma sequência de caracteres</w:t>
+      </w:r>
+      <w:r>
+        <w:rPr>
+          <w:rFonts w:cs="Times New Roman"/>
+          <w:color w:val="000000"/>
+        </w:rPr>
+        <w:t xml:space="preserve"> (</w:t>
+      </w:r>
+      <w:r>
+        <w:rPr>
+          <w:rFonts w:cs="Times New Roman"/>
+          <w:i/>
+          <w:color w:val="000000"/>
+        </w:rPr>
+        <w:t>token)</w:t>
+      </w:r>
+      <w:r>
+        <w:rPr>
+          <w:rFonts w:cs="Times New Roman"/>
+          <w:color w:val="000000"/>
+        </w:rPr>
+        <w:t xml:space="preserve"> também </w:t>
+      </w:r>
+      <w:r>
+        <w:rPr>
+          <w:rFonts w:cs="Times New Roman"/>
+          <w:color w:val="000000"/>
+        </w:rPr>
+        <w:t>denominada</w:t>
+      </w:r>
+      <w:r>
+        <w:rPr>
+          <w:rFonts w:cs="Times New Roman"/>
+          <w:color w:val="000000"/>
+        </w:rPr>
+        <w:t xml:space="preserve"> por </w:t>
+      </w:r>
+      <w:r>
+        <w:rPr>
+          <w:rFonts w:cs="Times New Roman"/>
+          <w:i/>
+          <w:color w:val="000000"/>
+        </w:rPr>
+        <w:t>token</w:t>
+      </w:r>
+      <w:r>
+        <w:rPr>
+          <w:rFonts w:cs="Times New Roman"/>
+          <w:i/>
+          <w:color w:val="000000"/>
+        </w:rPr>
+        <w:t xml:space="preserve"> rule</w:t>
+      </w:r>
+      <w:r>
+        <w:rPr>
+          <w:rFonts w:cs="Times New Roman"/>
+          <w:color w:val="000000"/>
+        </w:rPr>
+        <w:t xml:space="preserve"> ou </w:t>
+      </w:r>
+      <w:r>
+        <w:rPr>
+          <w:rFonts w:cs="Times New Roman"/>
+          <w:i/>
+          <w:color w:val="000000"/>
+        </w:rPr>
+        <w:t>lexer rule</w:t>
+      </w:r>
+      <w:r>
+        <w:rPr>
+          <w:rFonts w:cs="Times New Roman"/>
+          <w:color w:val="000000"/>
+        </w:rPr>
+        <w:t>.</w:t>
+      </w:r>
+    </w:p>
+    <w:p>
+      <w:pPr>
+        <w:keepNext/>
         <w:ind w:firstLine="708"/>
-        <w:rPr>
-          <w:rFonts w:cs="Times New Roman"/>
-        </w:rPr>
       </w:pPr>
       <w:r>
         <w:rPr>
           <w:noProof/>
           <w:lang w:eastAsia="pt-PT"/>
         </w:rPr>
-        <mc:AlternateContent>
-          <mc:Choice Requires="wps">
-            <w:drawing>
-              <wp:anchor distT="0" distB="0" distL="114300" distR="114300" simplePos="0" relativeHeight="251661312" behindDoc="1" locked="0" layoutInCell="1" allowOverlap="1" wp14:anchorId="6EF3C552" wp14:editId="1962C6F9">
-                <wp:simplePos x="0" y="0"/>
-                <wp:positionH relativeFrom="column">
-                  <wp:posOffset>135302</wp:posOffset>
-                </wp:positionH>
-                <wp:positionV relativeFrom="paragraph">
-                  <wp:posOffset>2132066</wp:posOffset>
-                </wp:positionV>
-                <wp:extent cx="5400040" cy="635"/>
-                <wp:effectExtent l="0" t="0" r="0" b="0"/>
-                <wp:wrapTight wrapText="bothSides">
-                  <wp:wrapPolygon edited="0">
-                    <wp:start x="0" y="0"/>
-                    <wp:lineTo x="0" y="21600"/>
-                    <wp:lineTo x="21600" y="21600"/>
-                    <wp:lineTo x="21600" y="0"/>
-                  </wp:wrapPolygon>
-                </wp:wrapTight>
-                <wp:docPr id="3" name="Caixa de texto 3"/>
-                <wp:cNvGraphicFramePr/>
-                <a:graphic xmlns:a="http://schemas.openxmlformats.org/drawingml/2006/main">
-                  <a:graphicData uri="http://schemas.microsoft.com/office/word/2010/wordprocessingShape">
-                    <wps:wsp>
-                      <wps:cNvSpPr txBox="1"/>
-                      <wps:spPr>
-                        <a:xfrm>
-                          <a:off x="0" y="0"/>
-                          <a:ext cx="5400040" cy="635"/>
-                        </a:xfrm>
-                        <a:prstGeom prst="rect">
-                          <a:avLst/>
-                        </a:prstGeom>
-                        <a:solidFill>
-                          <a:prstClr val="white"/>
-                        </a:solidFill>
-                        <a:ln>
-                          <a:noFill/>
-                        </a:ln>
-                        <a:effectLst/>
-                      </wps:spPr>
-                      <wps:txbx>
-                        <w:txbxContent>
-                          <w:p>
-                            <w:pPr>
-                              <w:pStyle w:val="Legenda"/>
-                              <w:jc w:val="center"/>
-                              <w:rPr>
-                                <w:b w:val="0"/>
-                                <w:noProof/>
-                                <w:color w:val="auto"/>
-                                <w:sz w:val="20"/>
-                                <w:szCs w:val="20"/>
-                              </w:rPr>
-                            </w:pPr>
-                            <w:bookmarkStart w:id="49" w:name="_Toc450305768"/>
-                            <w:r>
-                              <w:rPr>
-                                <w:b w:val="0"/>
-                                <w:color w:val="auto"/>
-                                <w:sz w:val="20"/>
-                                <w:szCs w:val="20"/>
-                              </w:rPr>
-                              <w:t xml:space="preserve">Figura </w:t>
-                            </w:r>
-                            <w:r>
-                              <w:rPr>
-                                <w:b w:val="0"/>
-                                <w:color w:val="auto"/>
-                                <w:sz w:val="20"/>
-                                <w:szCs w:val="20"/>
-                              </w:rPr>
-                              <w:fldChar w:fldCharType="begin"/>
-                            </w:r>
-                            <w:r>
-                              <w:rPr>
-                                <w:b w:val="0"/>
-                                <w:color w:val="auto"/>
-                                <w:sz w:val="20"/>
-                                <w:szCs w:val="20"/>
-                              </w:rPr>
-                              <w:instrText xml:space="preserve"> SEQ Figura \* ARABIC </w:instrText>
-                            </w:r>
-                            <w:r>
-                              <w:rPr>
-                                <w:b w:val="0"/>
-                                <w:color w:val="auto"/>
-                                <w:sz w:val="20"/>
-                                <w:szCs w:val="20"/>
-                              </w:rPr>
-                              <w:fldChar w:fldCharType="separate"/>
-                            </w:r>
-                            <w:r>
-                              <w:rPr>
-                                <w:b w:val="0"/>
-                                <w:noProof/>
-                                <w:color w:val="auto"/>
-                                <w:sz w:val="20"/>
-                                <w:szCs w:val="20"/>
-                              </w:rPr>
-                              <w:t>7</w:t>
-                            </w:r>
-                            <w:r>
-                              <w:rPr>
-                                <w:b w:val="0"/>
-                                <w:color w:val="auto"/>
-                                <w:sz w:val="20"/>
-                                <w:szCs w:val="20"/>
-                              </w:rPr>
-                              <w:fldChar w:fldCharType="end"/>
-                            </w:r>
-                            <w:r>
-                              <w:rPr>
-                                <w:b w:val="0"/>
-                                <w:color w:val="auto"/>
-                                <w:sz w:val="20"/>
-                                <w:szCs w:val="20"/>
-                              </w:rPr>
-                              <w:t xml:space="preserve"> - </w:t>
-                            </w:r>
-                            <w:r>
-                              <w:rPr>
-                                <w:b w:val="0"/>
-                                <w:color w:val="auto"/>
-                                <w:sz w:val="20"/>
-                                <w:szCs w:val="20"/>
-                              </w:rPr>
-                              <w:t>Código exemplo da definição regras t</w:t>
-                            </w:r>
-                            <w:r>
-                              <w:rPr>
-                                <w:b w:val="0"/>
-                                <w:color w:val="auto"/>
-                                <w:sz w:val="20"/>
-                                <w:szCs w:val="20"/>
-                              </w:rPr>
-                              <w:t>erminais</w:t>
-                            </w:r>
-                            <w:bookmarkEnd w:id="49"/>
-                          </w:p>
-                        </w:txbxContent>
-                      </wps:txbx>
-                      <wps:bodyPr rot="0" spcFirstLastPara="0" vertOverflow="overflow" horzOverflow="overflow" vert="horz" wrap="square" lIns="0" tIns="0" rIns="0" bIns="0" numCol="1" spcCol="0" rtlCol="0" fromWordArt="0" anchor="t" anchorCtr="0" forceAA="0" compatLnSpc="1">
-                        <a:prstTxWarp prst="textNoShape">
-                          <a:avLst/>
-                        </a:prstTxWarp>
-                        <a:spAutoFit/>
-                      </wps:bodyPr>
-                    </wps:wsp>
-                  </a:graphicData>
-                </a:graphic>
-              </wp:anchor>
-            </w:drawing>
-          </mc:Choice>
-          <mc:Fallback>
-            <w:pict>
-              <v:shapetype w14:anchorId="6EF3C552" id="_x0000_t202" coordsize="21600,21600" o:spt="202" path="m,l,21600r21600,l21600,xe">
-                <v:stroke joinstyle="miter"/>
-                <v:path gradientshapeok="t" o:connecttype="rect"/>
-              </v:shapetype>
-              <v:shape id="Caixa de texto 3" o:spid="_x0000_s1026" type="#_x0000_t202" style="position:absolute;left:0;text-align:left;margin-left:10.65pt;margin-top:167.9pt;width:425.2pt;height:.05pt;z-index:-251655168;visibility:visible;mso-wrap-style:square;mso-wrap-distance-left:9pt;mso-wrap-distance-top:0;mso-wrap-distance-right:9pt;mso-wrap-distance-bottom:0;mso-position-horizontal:absolute;mso-position-horizontal-relative:text;mso-position-vertical:absolute;mso-position-vertical-relative:text;v-text-anchor:top" o:gfxdata="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" stroked="f">
-                <v:textbox style="mso-fit-shape-to-text:t" inset="0,0,0,0">
-                  <w:txbxContent>
-                    <w:p>
-                      <w:pPr>
-                        <w:pStyle w:val="Legenda"/>
-                        <w:jc w:val="center"/>
-                        <w:rPr>
-                          <w:b w:val="0"/>
-                          <w:noProof/>
-                          <w:color w:val="auto"/>
-                          <w:sz w:val="20"/>
-                          <w:szCs w:val="20"/>
-                        </w:rPr>
-                      </w:pPr>
-                      <w:bookmarkStart w:id="50" w:name="_Toc450305768"/>
-                      <w:r>
-                        <w:rPr>
-                          <w:b w:val="0"/>
-                          <w:color w:val="auto"/>
-                          <w:sz w:val="20"/>
-                          <w:szCs w:val="20"/>
-                        </w:rPr>
-                        <w:t xml:space="preserve">Figura </w:t>
-                      </w:r>
-                      <w:r>
-                        <w:rPr>
-                          <w:b w:val="0"/>
-                          <w:color w:val="auto"/>
-                          <w:sz w:val="20"/>
-                          <w:szCs w:val="20"/>
-                        </w:rPr>
-                        <w:fldChar w:fldCharType="begin"/>
-                      </w:r>
-                      <w:r>
-                        <w:rPr>
-                          <w:b w:val="0"/>
-                          <w:color w:val="auto"/>
-                          <w:sz w:val="20"/>
-                          <w:szCs w:val="20"/>
-                        </w:rPr>
-                        <w:instrText xml:space="preserve"> SEQ Figura \* ARABIC </w:instrText>
-                      </w:r>
-                      <w:r>
-                        <w:rPr>
-                          <w:b w:val="0"/>
-                          <w:color w:val="auto"/>
-                          <w:sz w:val="20"/>
-                          <w:szCs w:val="20"/>
-                        </w:rPr>
-                        <w:fldChar w:fldCharType="separate"/>
-                      </w:r>
-                      <w:r>
-                        <w:rPr>
-                          <w:b w:val="0"/>
-                          <w:noProof/>
-                          <w:color w:val="auto"/>
-                          <w:sz w:val="20"/>
-                          <w:szCs w:val="20"/>
-                        </w:rPr>
-                        <w:t>7</w:t>
-                      </w:r>
-                      <w:r>
-                        <w:rPr>
-                          <w:b w:val="0"/>
-                          <w:color w:val="auto"/>
-                          <w:sz w:val="20"/>
-                          <w:szCs w:val="20"/>
-                        </w:rPr>
-                        <w:fldChar w:fldCharType="end"/>
-                      </w:r>
-                      <w:r>
-                        <w:rPr>
-                          <w:b w:val="0"/>
-                          <w:color w:val="auto"/>
-                          <w:sz w:val="20"/>
-                          <w:szCs w:val="20"/>
-                        </w:rPr>
-                        <w:t xml:space="preserve"> - </w:t>
-                      </w:r>
-                      <w:r>
-                        <w:rPr>
-                          <w:b w:val="0"/>
-                          <w:color w:val="auto"/>
-                          <w:sz w:val="20"/>
-                          <w:szCs w:val="20"/>
-                        </w:rPr>
-                        <w:t>Código exemplo da definição regras t</w:t>
-                      </w:r>
-                      <w:r>
-                        <w:rPr>
-                          <w:b w:val="0"/>
-                          <w:color w:val="auto"/>
-                          <w:sz w:val="20"/>
-                          <w:szCs w:val="20"/>
-                        </w:rPr>
-                        <w:t>erminais</w:t>
-                      </w:r>
-                      <w:bookmarkEnd w:id="50"/>
-                    </w:p>
-                  </w:txbxContent>
-                </v:textbox>
-                <w10:wrap type="tight"/>
-              </v:shape>
-            </w:pict>
-          </mc:Fallback>
-        </mc:AlternateContent>
-      </w:r>
-      <w:r>
-        <w:rPr>
-          <w:noProof/>
-          <w:lang w:eastAsia="pt-PT"/>
-        </w:rPr>
         <w:drawing>
-          <wp:anchor distT="0" distB="0" distL="114300" distR="114300" simplePos="0" relativeHeight="251660288" behindDoc="1" locked="0" layoutInCell="1" allowOverlap="1" wp14:anchorId="44E11617" wp14:editId="7D781080">
-            <wp:simplePos x="0" y="0"/>
-            <wp:positionH relativeFrom="column">
-              <wp:posOffset>178818</wp:posOffset>
-            </wp:positionH>
-            <wp:positionV relativeFrom="paragraph">
-              <wp:posOffset>1443355</wp:posOffset>
-            </wp:positionV>
-            <wp:extent cx="5400040" cy="623294"/>
+          <wp:inline distT="0" distB="0" distL="0" distR="0" wp14:anchorId="5D9C96E0" wp14:editId="541AF2DF">
+            <wp:extent cx="5400040" cy="622935"/>
             <wp:effectExtent l="0" t="0" r="0" b="5715"/>
-            <wp:wrapTight wrapText="bothSides">
-              <wp:wrapPolygon edited="0">
-                <wp:start x="0" y="0"/>
-                <wp:lineTo x="0" y="21138"/>
-                <wp:lineTo x="21488" y="21138"/>
-                <wp:lineTo x="21488" y="0"/>
-                <wp:lineTo x="0" y="0"/>
-              </wp:wrapPolygon>
-            </wp:wrapTight>
             <wp:docPr id="14" name="Imagem 14"/>
             <wp:cNvGraphicFramePr>
               <a:graphicFrameLocks xmlns:a="http://schemas.openxmlformats.org/drawingml/2006/main" noChangeAspect="1"/>
@@ -13652,7 +13897,7 @@
                   <pic:spPr bwMode="auto">
                     <a:xfrm>
                       <a:off x="0" y="0"/>
-                      <a:ext cx="5400040" cy="623294"/>
+                      <a:ext cx="5400040" cy="622935"/>
                     </a:xfrm>
                     <a:prstGeom prst="rect">
                       <a:avLst/>
@@ -13669,35 +13914,101 @@
                 </pic:pic>
               </a:graphicData>
             </a:graphic>
-            <wp14:sizeRelH relativeFrom="page">
-              <wp14:pctWidth>0</wp14:pctWidth>
-            </wp14:sizeRelH>
-            <wp14:sizeRelV relativeFrom="page">
-              <wp14:pctHeight>0</wp14:pctHeight>
-            </wp14:sizeRelV>
-          </wp:anchor>
+          </wp:inline>
         </w:drawing>
       </w:r>
-      <w:r>
+    </w:p>
+    <w:p>
+      <w:pPr>
+        <w:pStyle w:val="Legenda"/>
+        <w:jc w:val="center"/>
+        <w:rPr>
+          <w:rFonts w:cs="Times New Roman"/>
+          <w:b w:val="0"/>
+          <w:color w:val="auto"/>
+          <w:sz w:val="20"/>
+          <w:szCs w:val="20"/>
+        </w:rPr>
+      </w:pPr>
+      <w:r>
+        <w:rPr>
+          <w:b w:val="0"/>
+          <w:color w:val="auto"/>
+          <w:sz w:val="20"/>
+          <w:szCs w:val="20"/>
+        </w:rPr>
+        <w:t xml:space="preserve">Figura </w:t>
+      </w:r>
+      <w:r>
+        <w:rPr>
+          <w:b w:val="0"/>
+          <w:color w:val="auto"/>
+          <w:sz w:val="20"/>
+          <w:szCs w:val="20"/>
+        </w:rPr>
+        <w:fldChar w:fldCharType="begin"/>
+      </w:r>
+      <w:r>
+        <w:rPr>
+          <w:b w:val="0"/>
+          <w:color w:val="auto"/>
+          <w:sz w:val="20"/>
+          <w:szCs w:val="20"/>
+        </w:rPr>
+        <w:instrText xml:space="preserve"> SEQ Figura \* ARABIC </w:instrText>
+      </w:r>
+      <w:r>
+        <w:rPr>
+          <w:b w:val="0"/>
+          <w:color w:val="auto"/>
+          <w:sz w:val="20"/>
+          <w:szCs w:val="20"/>
+        </w:rPr>
+        <w:fldChar w:fldCharType="separate"/>
+      </w:r>
+      <w:r>
+        <w:rPr>
+          <w:b w:val="0"/>
+          <w:noProof/>
+          <w:color w:val="auto"/>
+          <w:sz w:val="20"/>
+          <w:szCs w:val="20"/>
+        </w:rPr>
+        <w:t>7</w:t>
+      </w:r>
+      <w:r>
+        <w:rPr>
+          <w:b w:val="0"/>
+          <w:color w:val="auto"/>
+          <w:sz w:val="20"/>
+          <w:szCs w:val="20"/>
+        </w:rPr>
+        <w:fldChar w:fldCharType="end"/>
+      </w:r>
+      <w:r>
+        <w:rPr>
+          <w:b w:val="0"/>
+          <w:color w:val="auto"/>
+          <w:sz w:val="20"/>
+          <w:szCs w:val="20"/>
+        </w:rPr>
+        <w:t xml:space="preserve"> - Código exemplo da definição regras terminais</w:t>
+      </w:r>
+    </w:p>
+    <w:p>
+      <w:pPr>
+        <w:ind w:firstLine="708"/>
         <w:rPr>
           <w:rFonts w:cs="Times New Roman"/>
           <w:color w:val="000000"/>
         </w:rPr>
-        <w:t>Regra t</w:t>
-      </w:r>
+      </w:pPr>
       <w:r>
         <w:rPr>
           <w:rFonts w:cs="Times New Roman"/>
           <w:color w:val="000000"/>
         </w:rPr>
-        <w:t>erminal</w:t>
-      </w:r>
-      <w:r>
-        <w:rPr>
-          <w:rFonts w:cs="Times New Roman"/>
-          <w:color w:val="000000"/>
-        </w:rPr>
-        <w:t xml:space="preserve"> (</w:t>
+        <w:t xml:space="preserve">O primeiro terminal, </w:t>
       </w:r>
       <w:r>
         <w:rPr>
@@ -13705,64 +14016,58 @@
           <w:i/>
           <w:color w:val="000000"/>
         </w:rPr>
-        <w:t>Terminal Rule</w:t>
+        <w:t>ID</w:t>
       </w:r>
       <w:r>
         <w:rPr>
           <w:rFonts w:cs="Times New Roman"/>
           <w:color w:val="000000"/>
-          <w:sz w:val="24"/>
-        </w:rPr>
-        <w:t>)</w:t>
-      </w:r>
-      <w:r>
+        </w:rPr>
+        <w:t xml:space="preserve">, começa com um caracter de ‘a’ a ‘z’ ou por um ‘_’ seguindo de nenhum ou mais caracteres incluindo números. </w:t>
+      </w:r>
+    </w:p>
+    <w:p>
+      <w:pPr>
+        <w:ind w:firstLine="708"/>
         <w:rPr>
           <w:rFonts w:cs="Times New Roman"/>
           <w:color w:val="000000"/>
         </w:rPr>
-        <w:t xml:space="preserve"> trata-se de</w:t>
-      </w:r>
+      </w:pPr>
       <w:r>
         <w:rPr>
           <w:rFonts w:cs="Times New Roman"/>
           <w:color w:val="000000"/>
         </w:rPr>
+        <w:t>Um</w:t>
+      </w:r>
+      <w:r>
+        <w:rPr>
+          <w:rFonts w:cs="Times New Roman"/>
+          <w:color w:val="000000"/>
+        </w:rPr>
+        <w:t xml:space="preserve"> terminal pode retornar um tipo que</w:t>
+      </w:r>
+      <w:r>
+        <w:rPr>
+          <w:rFonts w:cs="Times New Roman"/>
+          <w:color w:val="000000"/>
+        </w:rPr>
+        <w:t xml:space="preserve"> por definição </w:t>
+      </w:r>
+      <w:r>
+        <w:rPr>
+          <w:rFonts w:cs="Times New Roman"/>
+          <w:color w:val="000000"/>
+        </w:rPr>
+        <w:t>se trata de uma</w:t>
+      </w:r>
+      <w:r>
+        <w:rPr>
+          <w:rFonts w:cs="Times New Roman"/>
+          <w:color w:val="000000"/>
+        </w:rPr>
         <w:t xml:space="preserve"> </w:t>
-      </w:r>
-      <w:r>
-        <w:rPr>
-          <w:rFonts w:cs="Times New Roman"/>
-          <w:color w:val="000000"/>
-        </w:rPr>
-        <w:t>um tipo de</w:t>
-      </w:r>
-      <w:r>
-        <w:rPr>
-          <w:rFonts w:cs="Times New Roman"/>
-          <w:color w:val="000000"/>
-        </w:rPr>
-        <w:t xml:space="preserve"> regra </w:t>
-      </w:r>
-      <w:r>
-        <w:rPr>
-          <w:rFonts w:cs="Times New Roman"/>
-          <w:color w:val="000000"/>
-        </w:rPr>
-        <w:t>que é</w:t>
-      </w:r>
-      <w:r>
-        <w:rPr>
-          <w:rFonts w:cs="Times New Roman"/>
-          <w:color w:val="000000"/>
-        </w:rPr>
-        <w:t xml:space="preserve"> definida por uma sequência de caracteres</w:t>
-      </w:r>
-      <w:r>
-        <w:rPr>
-          <w:rFonts w:cs="Times New Roman"/>
-          <w:color w:val="000000"/>
-        </w:rPr>
-        <w:t xml:space="preserve"> (</w:t>
       </w:r>
       <w:r>
         <w:rPr>
@@ -13770,28 +14075,70 @@
           <w:i/>
           <w:color w:val="000000"/>
         </w:rPr>
-        <w:t>token)</w:t>
+        <w:t>String</w:t>
       </w:r>
       <w:r>
         <w:rPr>
           <w:rFonts w:cs="Times New Roman"/>
           <w:color w:val="000000"/>
         </w:rPr>
-        <w:t xml:space="preserve"> também </w:t>
+        <w:t xml:space="preserve">. Mas é possível </w:t>
       </w:r>
       <w:r>
         <w:rPr>
           <w:rFonts w:cs="Times New Roman"/>
           <w:color w:val="000000"/>
         </w:rPr>
-        <w:t>denominada</w:t>
+        <w:t>manipular</w:t>
       </w:r>
       <w:r>
         <w:rPr>
           <w:rFonts w:cs="Times New Roman"/>
           <w:color w:val="000000"/>
         </w:rPr>
-        <w:t xml:space="preserve"> por </w:t>
+        <w:t xml:space="preserve"> o tipo de retorno para um </w:t>
+      </w:r>
+      <w:r>
+        <w:rPr>
+          <w:rFonts w:cs="Times New Roman"/>
+          <w:color w:val="000000"/>
+        </w:rPr>
+        <w:t>tipo</w:t>
+      </w:r>
+      <w:r>
+        <w:rPr>
+          <w:rFonts w:cs="Times New Roman"/>
+          <w:color w:val="000000"/>
+        </w:rPr>
+        <w:t xml:space="preserve"> </w:t>
+      </w:r>
+      <w:r>
+        <w:rPr>
+          <w:rFonts w:cs="Times New Roman"/>
+          <w:color w:val="000000"/>
+        </w:rPr>
+        <w:t>específico</w:t>
+      </w:r>
+      <w:r>
+        <w:rPr>
+          <w:rFonts w:cs="Times New Roman"/>
+          <w:color w:val="000000"/>
+        </w:rPr>
+        <w:t>.</w:t>
+      </w:r>
+      <w:r>
+        <w:rPr>
+          <w:rFonts w:cs="Times New Roman"/>
+          <w:color w:val="000000"/>
+        </w:rPr>
+        <w:t xml:space="preserve"> </w:t>
+      </w:r>
+      <w:r>
+        <w:rPr>
+          <w:rFonts w:cs="Times New Roman"/>
+          <w:color w:val="000000"/>
+        </w:rPr>
+        <w:t xml:space="preserve">O terminal </w:t>
       </w:r>
       <w:r>
         <w:rPr>
@@ -13799,7 +14146,28 @@
           <w:i/>
           <w:color w:val="000000"/>
         </w:rPr>
-        <w:t>token</w:t>
+        <w:t>HEX</w:t>
+      </w:r>
+      <w:r>
+        <w:rPr>
+          <w:rFonts w:cs="Times New Roman"/>
+          <w:color w:val="000000"/>
+        </w:rPr>
+        <w:t xml:space="preserve"> é a definição de um número hexadecimal, mas retornando um inteiro em vez </w:t>
+      </w:r>
+      <w:r>
+        <w:rPr>
+          <w:rFonts w:cs="Times New Roman"/>
+          <w:color w:val="000000"/>
+        </w:rPr>
+        <w:t>de</w:t>
+      </w:r>
+      <w:r>
+        <w:rPr>
+          <w:rFonts w:cs="Times New Roman"/>
+          <w:color w:val="000000"/>
+        </w:rPr>
+        <w:t xml:space="preserve"> </w:t>
       </w:r>
       <w:r>
         <w:rPr>
@@ -13807,14 +14175,63 @@
           <w:i/>
           <w:color w:val="000000"/>
         </w:rPr>
-        <w:t xml:space="preserve"> rule</w:t>
+        <w:t>String</w:t>
       </w:r>
       <w:r>
         <w:rPr>
           <w:rFonts w:cs="Times New Roman"/>
           <w:color w:val="000000"/>
         </w:rPr>
-        <w:t xml:space="preserve"> ou </w:t>
+        <w:t>. Para</w:t>
+      </w:r>
+      <w:r>
+        <w:rPr>
+          <w:rFonts w:cs="Times New Roman"/>
+          <w:color w:val="000000"/>
+        </w:rPr>
+        <w:t xml:space="preserve"> que isso fosse possível foi necessário </w:t>
+      </w:r>
+      <w:r>
+        <w:rPr>
+          <w:rFonts w:cs="Times New Roman"/>
+          <w:color w:val="000000"/>
+        </w:rPr>
+        <w:t>redefinir</w:t>
+      </w:r>
+      <w:r>
+        <w:rPr>
+          <w:rFonts w:cs="Times New Roman"/>
+          <w:color w:val="000000"/>
+        </w:rPr>
+        <w:t xml:space="preserve"> </w:t>
+      </w:r>
+      <w:r>
+        <w:rPr>
+          <w:rFonts w:cs="Times New Roman"/>
+          <w:color w:val="000000"/>
+        </w:rPr>
+        <w:t>o</w:t>
+      </w:r>
+      <w:r>
+        <w:rPr>
+          <w:rFonts w:cs="Times New Roman"/>
+          <w:color w:val="000000"/>
+        </w:rPr>
+        <w:t xml:space="preserve"> método</w:t>
+      </w:r>
+      <w:r>
+        <w:rPr>
+          <w:rFonts w:cs="Times New Roman"/>
+          <w:color w:val="000000"/>
+        </w:rPr>
+        <w:t xml:space="preserve"> </w:t>
+      </w:r>
+      <w:r>
+        <w:rPr>
+          <w:rFonts w:cs="Times New Roman"/>
+          <w:color w:val="000000"/>
+        </w:rPr>
+        <w:t>“</w:t>
       </w:r>
       <w:r>
         <w:rPr>
@@ -13822,42 +14239,42 @@
           <w:i/>
           <w:color w:val="000000"/>
         </w:rPr>
-        <w:t>lexer rule</w:t>
+        <w:t>bindIValueConverter</w:t>
       </w:r>
       <w:r>
         <w:rPr>
           <w:rFonts w:cs="Times New Roman"/>
           <w:color w:val="000000"/>
         </w:rPr>
-        <w:t>. Um</w:t>
+        <w:t>”</w:t>
       </w:r>
       <w:r>
         <w:rPr>
           <w:rFonts w:cs="Times New Roman"/>
           <w:color w:val="000000"/>
         </w:rPr>
-        <w:t xml:space="preserve"> terminal pode retornar um tipo que</w:t>
+        <w:t xml:space="preserve"> </w:t>
       </w:r>
       <w:r>
         <w:rPr>
           <w:rFonts w:cs="Times New Roman"/>
           <w:color w:val="000000"/>
         </w:rPr>
-        <w:t xml:space="preserve"> por definição </w:t>
+        <w:t>n</w:t>
       </w:r>
       <w:r>
         <w:rPr>
           <w:rFonts w:cs="Times New Roman"/>
           <w:color w:val="000000"/>
         </w:rPr>
-        <w:t>se trata de uma</w:t>
+        <w:t>a classe</w:t>
       </w:r>
       <w:r>
         <w:rPr>
           <w:rFonts w:cs="Times New Roman"/>
           <w:color w:val="000000"/>
         </w:rPr>
-        <w:t xml:space="preserve"> </w:t>
+        <w:t xml:space="preserve"> que representa o </w:t>
       </w:r>
       <w:r>
         <w:rPr>
@@ -13865,56 +14282,21 @@
           <w:i/>
           <w:color w:val="000000"/>
         </w:rPr>
-        <w:t>String: ecore::EString</w:t>
+        <w:t>RunTimeModule</w:t>
       </w:r>
       <w:r>
         <w:rPr>
           <w:rFonts w:cs="Times New Roman"/>
           <w:color w:val="000000"/>
         </w:rPr>
-        <w:t xml:space="preserve">. Mas é possível converter o tipo de retorno para um </w:t>
+        <w:t xml:space="preserve"> do projeto em questão, neste caso</w:t>
       </w:r>
       <w:r>
         <w:rPr>
           <w:rFonts w:cs="Times New Roman"/>
           <w:color w:val="000000"/>
         </w:rPr>
-        <w:t>tipo</w:t>
-      </w:r>
-      <w:r>
-        <w:rPr>
-          <w:rFonts w:cs="Times New Roman"/>
-          <w:color w:val="000000"/>
-        </w:rPr>
-        <w:t xml:space="preserve"> especifico </w:t>
-      </w:r>
-      <w:r>
-        <w:rPr>
-          <w:rFonts w:cs="Times New Roman"/>
-          <w:color w:val="000000"/>
-        </w:rPr>
-        <w:t>desde</w:t>
-      </w:r>
-      <w:r>
-        <w:rPr>
-          <w:rFonts w:cs="Times New Roman"/>
-          <w:color w:val="000000"/>
-        </w:rPr>
-        <w:t xml:space="preserve"> </w:t>
-      </w:r>
-      <w:r>
-        <w:rPr>
-          <w:rFonts w:cs="Times New Roman"/>
-          <w:color w:val="000000"/>
-        </w:rPr>
-        <w:t xml:space="preserve">que </w:t>
-      </w:r>
-      <w:r>
-        <w:rPr>
-          <w:rFonts w:cs="Times New Roman"/>
-          <w:color w:val="000000"/>
-        </w:rPr>
-        <w:t xml:space="preserve">seja uma instancia de </w:t>
+        <w:t xml:space="preserve"> “</w:t>
       </w:r>
       <w:r>
         <w:rPr>
@@ -13922,216 +14304,64 @@
           <w:i/>
           <w:color w:val="000000"/>
         </w:rPr>
-        <w:t>ecore::EDataType</w:t>
+        <w:t>Pds16RunTimeModule</w:t>
       </w:r>
       <w:r>
         <w:rPr>
           <w:rFonts w:cs="Times New Roman"/>
           <w:color w:val="000000"/>
         </w:rPr>
-        <w:t>. Para isso é necessário</w:t>
+        <w:t>”</w:t>
       </w:r>
       <w:r>
         <w:rPr>
           <w:rFonts w:cs="Times New Roman"/>
           <w:color w:val="000000"/>
         </w:rPr>
-        <w:t xml:space="preserve"> criar uma classe que implemente</w:t>
+        <w:t xml:space="preserve">, </w:t>
       </w:r>
       <w:r>
         <w:rPr>
           <w:rFonts w:cs="Times New Roman"/>
           <w:color w:val="000000"/>
         </w:rPr>
-        <w:t xml:space="preserve"> a interface </w:t>
+        <w:fldChar w:fldCharType="begin"/>
       </w:r>
       <w:r>
         <w:rPr>
           <w:rFonts w:cs="Times New Roman"/>
           <w:color w:val="000000"/>
         </w:rPr>
-        <w:t>“</w:t>
-      </w:r>
-      <w:r>
-        <w:rPr>
-          <w:rFonts w:cs="Times New Roman"/>
-          <w:i/>
+        <w:instrText xml:space="preserve"> REF _Ref453345065 \h </w:instrText>
+      </w:r>
+      <w:r>
+        <w:rPr>
+          <w:rFonts w:cs="Times New Roman"/>
           <w:color w:val="000000"/>
         </w:rPr>
-        <w:t>IValueConverter</w:t>
       </w:r>
       <w:r>
         <w:rPr>
           <w:rFonts w:cs="Times New Roman"/>
           <w:color w:val="000000"/>
         </w:rPr>
-        <w:t>”</w:t>
+        <w:instrText xml:space="preserve"> \* MERGEFORMAT </w:instrText>
       </w:r>
       <w:r>
         <w:rPr>
           <w:rFonts w:cs="Times New Roman"/>
           <w:color w:val="000000"/>
         </w:rPr>
-        <w:t xml:space="preserve"> e criar o respetivo converter de </w:t>
-      </w:r>
-      <w:r>
-        <w:rPr>
-          <w:rFonts w:cs="Times New Roman"/>
-          <w:i/>
-          <w:color w:val="000000"/>
-        </w:rPr>
-        <w:t>String</w:t>
-      </w:r>
-      <w:r>
-        <w:rPr>
-          <w:rFonts w:cs="Times New Roman"/>
-          <w:color w:val="000000"/>
-        </w:rPr>
-        <w:t xml:space="preserve"> para o tipo pretendido.</w:t>
-      </w:r>
-    </w:p>
-    <w:p>
-      <w:pPr>
-        <w:rPr>
-          <w:rFonts w:cs="Times New Roman"/>
-          <w:color w:val="000000"/>
-        </w:rPr>
-      </w:pPr>
-    </w:p>
-    <w:p>
-      <w:pPr>
-        <w:ind w:firstLine="708"/>
-        <w:rPr>
-          <w:rFonts w:cs="Times New Roman"/>
-          <w:color w:val="000000"/>
-        </w:rPr>
-      </w:pPr>
-      <w:r>
-        <w:rPr>
-          <w:rFonts w:cs="Times New Roman"/>
-          <w:color w:val="000000"/>
-        </w:rPr>
-        <w:t xml:space="preserve">O primeiro terminal, </w:t>
-      </w:r>
-      <w:r>
-        <w:rPr>
-          <w:rFonts w:cs="Times New Roman"/>
-          <w:i/>
-          <w:color w:val="000000"/>
-        </w:rPr>
-        <w:t>ID</w:t>
-      </w:r>
-      <w:r>
-        <w:rPr>
-          <w:rFonts w:cs="Times New Roman"/>
-          <w:color w:val="000000"/>
-        </w:rPr>
-        <w:t xml:space="preserve">, começa com um caracter de ‘a’ a ‘z’ ou por um ‘_’ seguindo de nenhum ou mais caracteres incluindo números. O terminal </w:t>
-      </w:r>
-      <w:r>
-        <w:rPr>
-          <w:rFonts w:cs="Times New Roman"/>
-          <w:i/>
-          <w:color w:val="000000"/>
-        </w:rPr>
-        <w:t>HEX</w:t>
-      </w:r>
-      <w:r>
-        <w:rPr>
-          <w:rFonts w:cs="Times New Roman"/>
-          <w:color w:val="000000"/>
-        </w:rPr>
-        <w:t xml:space="preserve"> é a definição de um número hexadecimal, mas retornando um número inteiro em vez da </w:t>
-      </w:r>
-      <w:r>
-        <w:rPr>
-          <w:rFonts w:cs="Times New Roman"/>
-          <w:i/>
-          <w:color w:val="000000"/>
-        </w:rPr>
-        <w:t>String</w:t>
-      </w:r>
-      <w:r>
-        <w:rPr>
-          <w:rFonts w:cs="Times New Roman"/>
-          <w:color w:val="000000"/>
-        </w:rPr>
-        <w:t>. Para</w:t>
-      </w:r>
-      <w:r>
-        <w:rPr>
-          <w:rFonts w:cs="Times New Roman"/>
-          <w:color w:val="000000"/>
-        </w:rPr>
-        <w:t xml:space="preserve"> que isso fosse possível </w:t>
-      </w:r>
-      <w:r>
-        <w:rPr>
-          <w:rFonts w:cs="Times New Roman"/>
-          <w:color w:val="000000"/>
-        </w:rPr>
-        <w:lastRenderedPageBreak/>
-        <w:t>foi necessário acrescentar um método a classe “</w:t>
-      </w:r>
-      <w:r>
-        <w:rPr>
-          <w:rFonts w:cs="Times New Roman"/>
-          <w:i/>
-          <w:color w:val="000000"/>
-        </w:rPr>
-        <w:t>Pds16RunTimeModule</w:t>
-      </w:r>
-      <w:r>
-        <w:rPr>
-          <w:rFonts w:cs="Times New Roman"/>
-          <w:color w:val="000000"/>
-        </w:rPr>
-        <w:t>” o código da</w:t>
-      </w:r>
-      <w:r>
-        <w:rPr>
-          <w:rFonts w:cs="Times New Roman"/>
-          <w:color w:val="000000"/>
-        </w:rPr>
-        <w:t xml:space="preserve"> </w:t>
-      </w:r>
-      <w:r>
-        <w:rPr>
-          <w:rFonts w:cs="Times New Roman"/>
-          <w:color w:val="000000"/>
-        </w:rPr>
-        <w:fldChar w:fldCharType="begin"/>
-      </w:r>
-      <w:r>
-        <w:rPr>
-          <w:rFonts w:cs="Times New Roman"/>
-          <w:color w:val="000000"/>
-        </w:rPr>
-        <w:instrText xml:space="preserve"> REF _Ref450518039 \h </w:instrText>
-      </w:r>
-      <w:r>
-        <w:rPr>
-          <w:rFonts w:cs="Times New Roman"/>
-          <w:color w:val="000000"/>
-        </w:rPr>
-      </w:r>
-      <w:r>
-        <w:rPr>
-          <w:rFonts w:cs="Times New Roman"/>
-          <w:color w:val="000000"/>
-        </w:rPr>
         <w:fldChar w:fldCharType="separate"/>
       </w:r>
       <w:r>
         <w:rPr>
-          <w:b/>
           <w:sz w:val="20"/>
         </w:rPr>
         <w:t xml:space="preserve">Figura </w:t>
       </w:r>
       <w:r>
         <w:rPr>
-          <w:b/>
           <w:noProof/>
           <w:sz w:val="20"/>
         </w:rPr>
@@ -14139,21 +14369,6 @@
       </w:r>
       <w:r>
         <w:rPr>
-          <w:b/>
-          <w:sz w:val="20"/>
-        </w:rPr>
-        <w:t xml:space="preserve"> - Código da classe Pds</w:t>
-      </w:r>
-      <w:r>
-        <w:rPr>
-          <w:b/>
-          <w:noProof/>
-          <w:sz w:val="20"/>
-        </w:rPr>
-        <w:t>16asmRuntimeModule</w:t>
-      </w:r>
-      <w:r>
-        <w:rPr>
           <w:rFonts w:cs="Times New Roman"/>
           <w:color w:val="000000"/>
         </w:rPr>
@@ -14164,7 +14379,22 @@
           <w:rFonts w:cs="Times New Roman"/>
           <w:color w:val="000000"/>
         </w:rPr>
-        <w:t xml:space="preserve">. </w:t>
+        <w:t xml:space="preserve">. Este </w:t>
+      </w:r>
+      <w:r>
+        <w:rPr>
+          <w:rFonts w:cs="Times New Roman"/>
+          <w:color w:val="000000"/>
+        </w:rPr>
+        <w:lastRenderedPageBreak/>
+        <w:t>método retorna a classe responsável pela conversão dos tipos de retorno das regras definidas na gramática.</w:t>
+      </w:r>
+      <w:r>
+        <w:rPr>
+          <w:rFonts w:cs="Times New Roman"/>
+          <w:color w:val="000000"/>
+        </w:rPr>
+        <w:t xml:space="preserve"> </w:t>
       </w:r>
     </w:p>
     <w:p>
@@ -14259,8 +14489,9 @@
           <w:sz w:val="20"/>
         </w:rPr>
       </w:pPr>
-      <w:bookmarkStart w:id="51" w:name="_Toc450305769"/>
-      <w:bookmarkStart w:id="52" w:name="_Ref450518039"/>
+      <w:bookmarkStart w:id="52" w:name="_Toc450305769"/>
+      <w:bookmarkStart w:id="53" w:name="_Ref450518039"/>
+      <w:bookmarkStart w:id="54" w:name="_Ref453345065"/>
       <w:r>
         <w:rPr>
           <w:b w:val="0"/>
@@ -14310,6 +14541,7 @@
         </w:rPr>
         <w:fldChar w:fldCharType="end"/>
       </w:r>
+      <w:bookmarkEnd w:id="54"/>
       <w:r>
         <w:rPr>
           <w:b w:val="0"/>
@@ -14327,21 +14559,303 @@
         </w:rPr>
         <w:t>16asmRuntimeModule</w:t>
       </w:r>
-      <w:bookmarkEnd w:id="51"/>
       <w:bookmarkEnd w:id="52"/>
-    </w:p>
-    <w:p>
-      <w:pPr>
+      <w:bookmarkEnd w:id="53"/>
+    </w:p>
+    <w:p>
+      <w:pPr>
+        <w:ind w:firstLine="708"/>
         <w:rPr>
           <w:rFonts w:cs="Times New Roman"/>
           <w:color w:val="000000"/>
         </w:rPr>
       </w:pPr>
-    </w:p>
-    <w:p>
-      <w:pPr>
+      <w:r>
+        <w:rPr>
+          <w:rFonts w:cs="Times New Roman"/>
+          <w:color w:val="000000"/>
+        </w:rPr>
+        <w:t xml:space="preserve">A classe </w:t>
+      </w:r>
+      <w:r>
+        <w:rPr>
+          <w:rFonts w:cs="Times New Roman"/>
+          <w:color w:val="000000"/>
+        </w:rPr>
+        <w:t>Pds16asmValueConverter</w:t>
+      </w:r>
+      <w:r>
+        <w:rPr>
+          <w:rFonts w:cs="Times New Roman"/>
+          <w:color w:val="000000"/>
+        </w:rPr>
+        <w:t xml:space="preserve"> </w:t>
+      </w:r>
+      <w:r>
+        <w:rPr>
+          <w:rFonts w:cs="Times New Roman"/>
+          <w:color w:val="000000"/>
+        </w:rPr>
+        <w:t xml:space="preserve">implementa a interface </w:t>
+      </w:r>
+      <w:r>
+        <w:rPr>
+          <w:rFonts w:cs="Times New Roman"/>
+          <w:i/>
+          <w:color w:val="000000"/>
+        </w:rPr>
+        <w:t>IValeuConverterService</w:t>
+      </w:r>
+      <w:r>
+        <w:rPr>
+          <w:rFonts w:cs="Times New Roman"/>
+          <w:color w:val="000000"/>
+        </w:rPr>
+        <w:t>, onde através d</w:t>
+      </w:r>
+      <w:r>
+        <w:rPr>
+          <w:rFonts w:cs="Times New Roman"/>
+          <w:color w:val="000000"/>
+        </w:rPr>
+        <w:t>e</w:t>
+      </w:r>
+      <w:r>
+        <w:rPr>
+          <w:rFonts w:cs="Times New Roman"/>
+          <w:color w:val="000000"/>
+        </w:rPr>
+        <w:t xml:space="preserve"> anotação de método</w:t>
+      </w:r>
+      <w:r>
+        <w:rPr>
+          <w:rFonts w:cs="Times New Roman"/>
+          <w:color w:val="000000"/>
+        </w:rPr>
+        <w:t>s, são definidos as regras em que se pretende converter o tipo de retorno, e qual a classe responsável pela conversão,</w:t>
+      </w:r>
+      <w:r>
+        <w:rPr>
+          <w:rFonts w:cs="Times New Roman"/>
+          <w:color w:val="000000"/>
+        </w:rPr>
+        <w:t xml:space="preserve"> </w:t>
+      </w:r>
+      <w:r>
+        <w:rPr>
+          <w:rFonts w:cs="Times New Roman"/>
+          <w:color w:val="000000"/>
+        </w:rPr>
+        <w:fldChar w:fldCharType="begin"/>
+      </w:r>
+      <w:r>
+        <w:rPr>
+          <w:rFonts w:cs="Times New Roman"/>
+          <w:color w:val="000000"/>
+        </w:rPr>
+        <w:instrText xml:space="preserve"> REF _Ref453345732 \h </w:instrText>
+      </w:r>
+      <w:r>
+        <w:rPr>
+          <w:rFonts w:cs="Times New Roman"/>
+          <w:color w:val="000000"/>
+        </w:rPr>
+      </w:r>
+      <w:r>
+        <w:rPr>
+          <w:rFonts w:cs="Times New Roman"/>
+          <w:color w:val="000000"/>
+        </w:rPr>
+        <w:instrText xml:space="preserve"> \* MERGEFORMAT </w:instrText>
+      </w:r>
+      <w:r>
+        <w:rPr>
+          <w:rFonts w:cs="Times New Roman"/>
+          <w:color w:val="000000"/>
+        </w:rPr>
+        <w:fldChar w:fldCharType="separate"/>
+      </w:r>
+      <w:r>
+        <w:rPr>
+          <w:sz w:val="20"/>
+          <w:szCs w:val="20"/>
+        </w:rPr>
+        <w:t xml:space="preserve">Figura </w:t>
+      </w:r>
+      <w:r>
+        <w:rPr>
+          <w:noProof/>
+          <w:sz w:val="20"/>
+          <w:szCs w:val="20"/>
+        </w:rPr>
+        <w:t>9</w:t>
+      </w:r>
+      <w:r>
+        <w:rPr>
+          <w:rFonts w:cs="Times New Roman"/>
+          <w:color w:val="000000"/>
+        </w:rPr>
+        <w:fldChar w:fldCharType="end"/>
+      </w:r>
+      <w:r>
+        <w:rPr>
+          <w:rFonts w:cs="Times New Roman"/>
+          <w:color w:val="000000"/>
+        </w:rPr>
+        <w:t>.</w:t>
+      </w:r>
+    </w:p>
+    <w:p>
+      <w:pPr>
+        <w:keepNext/>
         <w:ind w:firstLine="708"/>
         <w:jc w:val="left"/>
+      </w:pPr>
+      <w:r>
+        <w:rPr>
+          <w:noProof/>
+          <w:lang w:eastAsia="pt-PT"/>
+        </w:rPr>
+        <w:drawing>
+          <wp:inline distT="0" distB="0" distL="0" distR="0" wp14:anchorId="164B95FC" wp14:editId="734D7191">
+            <wp:extent cx="4809089" cy="1002305"/>
+            <wp:effectExtent l="0" t="0" r="0" b="7620"/>
+            <wp:docPr id="2" name="Imagem 2"/>
+            <wp:cNvGraphicFramePr>
+              <a:graphicFrameLocks xmlns:a="http://schemas.openxmlformats.org/drawingml/2006/main" noChangeAspect="1"/>
+            </wp:cNvGraphicFramePr>
+            <a:graphic xmlns:a="http://schemas.openxmlformats.org/drawingml/2006/main">
+              <a:graphicData uri="http://schemas.openxmlformats.org/drawingml/2006/picture">
+                <pic:pic xmlns:pic="http://schemas.openxmlformats.org/drawingml/2006/picture">
+                  <pic:nvPicPr>
+                    <pic:cNvPr id="0" name="Picture 1" descr="https://i.gyazo.com/6be2e0b7164082c9c7016faee01d73dd.png"/>
+                    <pic:cNvPicPr>
+                      <a:picLocks noChangeAspect="1" noChangeArrowheads="1"/>
+                    </pic:cNvPicPr>
+                  </pic:nvPicPr>
+                  <pic:blipFill>
+                    <a:blip r:embed="rId19">
+                      <a:extLst>
+                        <a:ext uri="{28A0092B-C50C-407E-A947-70E740481C1C}">
+                          <a14:useLocalDpi xmlns:a14="http://schemas.microsoft.com/office/drawing/2010/main" val="0"/>
+                        </a:ext>
+                      </a:extLst>
+                    </a:blip>
+                    <a:stretch>
+                      <a:fillRect/>
+                    </a:stretch>
+                  </pic:blipFill>
+                  <pic:spPr bwMode="auto">
+                    <a:xfrm>
+                      <a:off x="0" y="0"/>
+                      <a:ext cx="4809089" cy="1002305"/>
+                    </a:xfrm>
+                    <a:prstGeom prst="rect">
+                      <a:avLst/>
+                    </a:prstGeom>
+                    <a:noFill/>
+                    <a:ln>
+                      <a:noFill/>
+                    </a:ln>
+                  </pic:spPr>
+                </pic:pic>
+              </a:graphicData>
+            </a:graphic>
+          </wp:inline>
+        </w:drawing>
+      </w:r>
+    </w:p>
+    <w:p>
+      <w:pPr>
+        <w:pStyle w:val="Legenda"/>
+        <w:jc w:val="center"/>
+        <w:rPr>
+          <w:rFonts w:cs="Times New Roman"/>
+          <w:b w:val="0"/>
+          <w:color w:val="auto"/>
+          <w:sz w:val="20"/>
+          <w:szCs w:val="20"/>
+        </w:rPr>
+      </w:pPr>
+      <w:bookmarkStart w:id="55" w:name="_Ref453345732"/>
+      <w:r>
+        <w:rPr>
+          <w:b w:val="0"/>
+          <w:color w:val="auto"/>
+          <w:sz w:val="20"/>
+          <w:szCs w:val="20"/>
+        </w:rPr>
+        <w:t xml:space="preserve">Figura </w:t>
+      </w:r>
+      <w:r>
+        <w:rPr>
+          <w:b w:val="0"/>
+          <w:color w:val="auto"/>
+          <w:sz w:val="20"/>
+          <w:szCs w:val="20"/>
+        </w:rPr>
+        <w:fldChar w:fldCharType="begin"/>
+      </w:r>
+      <w:r>
+        <w:rPr>
+          <w:b w:val="0"/>
+          <w:color w:val="auto"/>
+          <w:sz w:val="20"/>
+          <w:szCs w:val="20"/>
+        </w:rPr>
+        <w:instrText xml:space="preserve"> SEQ Figura \* ARABIC </w:instrText>
+      </w:r>
+      <w:r>
+        <w:rPr>
+          <w:b w:val="0"/>
+          <w:color w:val="auto"/>
+          <w:sz w:val="20"/>
+          <w:szCs w:val="20"/>
+        </w:rPr>
+        <w:fldChar w:fldCharType="separate"/>
+      </w:r>
+      <w:r>
+        <w:rPr>
+          <w:b w:val="0"/>
+          <w:noProof/>
+          <w:color w:val="auto"/>
+          <w:sz w:val="20"/>
+          <w:szCs w:val="20"/>
+        </w:rPr>
+        <w:t>9</w:t>
+      </w:r>
+      <w:r>
+        <w:rPr>
+          <w:b w:val="0"/>
+          <w:color w:val="auto"/>
+          <w:sz w:val="20"/>
+          <w:szCs w:val="20"/>
+        </w:rPr>
+        <w:fldChar w:fldCharType="end"/>
+      </w:r>
+      <w:bookmarkEnd w:id="55"/>
+      <w:r>
+        <w:rPr>
+          <w:b w:val="0"/>
+          <w:color w:val="auto"/>
+          <w:sz w:val="20"/>
+          <w:szCs w:val="20"/>
+        </w:rPr>
+        <w:t xml:space="preserve"> - Excerto da c</w:t>
+      </w:r>
+      <w:r>
+        <w:rPr>
+          <w:b w:val="0"/>
+          <w:color w:val="auto"/>
+          <w:sz w:val="20"/>
+          <w:szCs w:val="20"/>
+        </w:rPr>
+        <w:t>lasse PDS16asmValueConcerter</w:t>
+      </w:r>
+    </w:p>
+    <w:p>
+      <w:pPr>
+        <w:ind w:firstLine="708"/>
         <w:rPr>
           <w:rFonts w:cs="Times New Roman"/>
           <w:color w:val="000000"/>
@@ -14352,7 +14866,21 @@
           <w:rFonts w:cs="Times New Roman"/>
           <w:color w:val="000000"/>
         </w:rPr>
-        <w:t>Ao redefinir o método “</w:t>
+        <w:t xml:space="preserve"> </w:t>
+      </w:r>
+      <w:r>
+        <w:rPr>
+          <w:rFonts w:cs="Times New Roman"/>
+          <w:color w:val="000000"/>
+        </w:rPr>
+        <w:t xml:space="preserve">Como presente na figura, a anotação </w:t>
+      </w:r>
+      <w:r>
+        <w:rPr>
+          <w:rFonts w:cs="Times New Roman"/>
+          <w:color w:val="000000"/>
+        </w:rPr>
+        <w:t>“</w:t>
       </w:r>
       <w:r>
         <w:rPr>
@@ -14360,14 +14888,7 @@
           <w:i/>
           <w:color w:val="000000"/>
         </w:rPr>
-        <w:t>bindIValueConverter</w:t>
-      </w:r>
-      <w:r>
-        <w:rPr>
-          <w:rFonts w:cs="Times New Roman"/>
-          <w:color w:val="000000"/>
-        </w:rPr>
-        <w:t xml:space="preserve">” estamos a associar o nosso próprio </w:t>
+        <w:t>@ValueConverter(rule=”</w:t>
       </w:r>
       <w:r>
         <w:rPr>
@@ -14375,14 +14896,7 @@
           <w:i/>
           <w:color w:val="000000"/>
         </w:rPr>
-        <w:t>IValeuConverterService</w:t>
-      </w:r>
-      <w:r>
-        <w:rPr>
-          <w:rFonts w:cs="Times New Roman"/>
-          <w:color w:val="000000"/>
-        </w:rPr>
-        <w:t xml:space="preserve"> ao </w:t>
+        <w:t>HEX</w:t>
       </w:r>
       <w:r>
         <w:rPr>
@@ -14390,14 +14904,28 @@
           <w:i/>
           <w:color w:val="000000"/>
         </w:rPr>
-        <w:t>Pds16asmRuntimeModule</w:t>
+        <w:t>”)</w:t>
       </w:r>
       <w:r>
         <w:rPr>
           <w:rFonts w:cs="Times New Roman"/>
           <w:color w:val="000000"/>
         </w:rPr>
-        <w:t xml:space="preserve">, neste caso </w:t>
+        <w:t xml:space="preserve">”, </w:t>
+      </w:r>
+      <w:r>
+        <w:rPr>
+          <w:rFonts w:cs="Times New Roman"/>
+          <w:color w:val="000000"/>
+        </w:rPr>
+        <w:t xml:space="preserve">indica que o método </w:t>
+      </w:r>
+      <w:r>
+        <w:rPr>
+          <w:rFonts w:cs="Times New Roman"/>
+          <w:color w:val="000000"/>
+        </w:rPr>
+        <w:t xml:space="preserve">por ela anotado, retornará um conversor do tipo de retorno para a regra (neste caso para </w:t>
       </w:r>
       <w:r>
         <w:rPr>
@@ -14405,14 +14933,14 @@
           <w:i/>
           <w:color w:val="000000"/>
         </w:rPr>
-        <w:t>Pds16asmValueConverter</w:t>
+        <w:t>Integer</w:t>
       </w:r>
       <w:r>
         <w:rPr>
           <w:rFonts w:cs="Times New Roman"/>
           <w:color w:val="000000"/>
         </w:rPr>
-        <w:t xml:space="preserve">. Este implementa a interface </w:t>
+        <w:t xml:space="preserve">) com o nome </w:t>
       </w:r>
       <w:r>
         <w:rPr>
@@ -14420,14 +14948,7 @@
           <w:i/>
           <w:color w:val="000000"/>
         </w:rPr>
-        <w:t>IValeuConverterService</w:t>
-      </w:r>
-      <w:r>
-        <w:rPr>
-          <w:rFonts w:cs="Times New Roman"/>
-          <w:color w:val="000000"/>
-        </w:rPr>
-        <w:t>, onde através da anotação de método “</w:t>
+        <w:t>“HEX</w:t>
       </w:r>
       <w:r>
         <w:rPr>
@@ -14435,7 +14956,14 @@
           <w:i/>
           <w:color w:val="000000"/>
         </w:rPr>
-        <w:t>@ValueConverter(rule=”</w:t>
+        <w:t>”</w:t>
+      </w:r>
+      <w:r>
+        <w:rPr>
+          <w:rFonts w:cs="Times New Roman"/>
+          <w:color w:val="000000"/>
+        </w:rPr>
+        <w:t xml:space="preserve">, sendo que se trata de uma instância da classe </w:t>
       </w:r>
       <w:r>
         <w:rPr>
@@ -14443,7 +14971,14 @@
           <w:i/>
           <w:color w:val="000000"/>
         </w:rPr>
-        <w:t>RULE_NAME</w:t>
+        <w:t>HEXValueConverter</w:t>
+      </w:r>
+      <w:r>
+        <w:rPr>
+          <w:rFonts w:cs="Times New Roman"/>
+          <w:color w:val="000000"/>
+        </w:rPr>
+        <w:t xml:space="preserve">, que por sua vez terá de implementar a interface </w:t>
       </w:r>
       <w:r>
         <w:rPr>
@@ -14451,46 +14986,25 @@
           <w:i/>
           <w:color w:val="000000"/>
         </w:rPr>
-        <w:t>”)</w:t>
+        <w:t>IValueConverter.</w:t>
       </w:r>
       <w:r>
         <w:rPr>
           <w:rFonts w:cs="Times New Roman"/>
           <w:color w:val="000000"/>
         </w:rPr>
-        <w:t xml:space="preserve">”, se  definem todos os </w:t>
-      </w:r>
-      <w:r>
-        <w:rPr>
-          <w:rFonts w:cs="Times New Roman"/>
-          <w:i/>
+        <w:t xml:space="preserve"> </w:t>
+      </w:r>
+    </w:p>
+    <w:p>
+      <w:pPr>
+        <w:ind w:firstLine="708"/>
+        <w:jc w:val="left"/>
+        <w:rPr>
+          <w:rFonts w:cs="Times New Roman"/>
           <w:color w:val="000000"/>
         </w:rPr>
-        <w:t>IValeuConverter</w:t>
-      </w:r>
-      <w:r>
-        <w:rPr>
-          <w:rFonts w:cs="Times New Roman"/>
-          <w:i/>
-          <w:color w:val="000000"/>
-        </w:rPr>
-        <w:t>’</w:t>
-      </w:r>
-      <w:r>
-        <w:rPr>
-          <w:rFonts w:cs="Times New Roman"/>
-          <w:i/>
-          <w:color w:val="000000"/>
-        </w:rPr>
-        <w:t>s</w:t>
-      </w:r>
-      <w:r>
-        <w:rPr>
-          <w:rFonts w:cs="Times New Roman"/>
-          <w:color w:val="000000"/>
-        </w:rPr>
-        <w:t xml:space="preserve"> suportados pela classe.</w:t>
-      </w:r>
+      </w:pPr>
     </w:p>
     <w:p>
       <w:pPr>
@@ -14500,11 +15014,11 @@
           <w:numId w:val="35"/>
         </w:numPr>
       </w:pPr>
-      <w:bookmarkStart w:id="53" w:name="_Toc450425139"/>
+      <w:bookmarkStart w:id="56" w:name="_Toc450425139"/>
       <w:r>
         <w:t>Definição dos elementos do analisador de regras</w:t>
       </w:r>
-      <w:bookmarkEnd w:id="53"/>
+      <w:bookmarkEnd w:id="56"/>
     </w:p>
     <w:p/>
     <w:p>
@@ -14552,7 +15066,7 @@
                     <pic:cNvPicPr/>
                   </pic:nvPicPr>
                   <pic:blipFill rotWithShape="1">
-                    <a:blip r:embed="rId19">
+                    <a:blip r:embed="rId20">
                       <a:extLst>
                         <a:ext uri="{28A0092B-C50C-407E-A947-70E740481C1C}">
                           <a14:useLocalDpi xmlns:a14="http://schemas.microsoft.com/office/drawing/2010/main" val="0"/>
@@ -14590,7 +15104,21 @@
           <w:rFonts w:cs="Times New Roman"/>
           <w:color w:val="000000"/>
         </w:rPr>
-        <w:t>Existem certas regras de uma linguagem que não podem ser definidas</w:t>
+        <w:t>Existem certas regras de uma linguagem</w:t>
+      </w:r>
+      <w:r>
+        <w:rPr>
+          <w:rFonts w:cs="Times New Roman"/>
+          <w:color w:val="000000"/>
+        </w:rPr>
+        <w:t>, como as regras de semântica,</w:t>
+      </w:r>
+      <w:r>
+        <w:rPr>
+          <w:rFonts w:cs="Times New Roman"/>
+          <w:color w:val="000000"/>
+        </w:rPr>
+        <w:t xml:space="preserve"> que não podem ser definidas</w:t>
       </w:r>
       <w:r>
         <w:rPr>
@@ -14661,7 +15189,15 @@
           <w:rFonts w:cs="Times New Roman"/>
           <w:color w:val="000000"/>
         </w:rPr>
-        <w:t xml:space="preserve"> erro, retirando essa função ao compilador, pois não é possível compilar com erros de validações. No caso do nosso no trabalho verificamos os limites dos números confor</w:t>
+        <w:t xml:space="preserve"> erro, retirando essa função ao compilador, pois não é possível compilar com erros de validações. No caso do nosso no trabalho </w:t>
+      </w:r>
+      <w:r>
+        <w:rPr>
+          <w:rFonts w:cs="Times New Roman"/>
+          <w:color w:val="000000"/>
+        </w:rPr>
+        <w:lastRenderedPageBreak/>
+        <w:t>verificamos os limites dos números confor</w:t>
       </w:r>
       <w:r>
         <w:rPr>
@@ -14764,8 +15300,8 @@
           <w:color w:val="auto"/>
         </w:rPr>
       </w:pPr>
-      <w:bookmarkStart w:id="54" w:name="_Ref449994176"/>
-      <w:bookmarkStart w:id="55" w:name="_Toc450305770"/>
+      <w:bookmarkStart w:id="57" w:name="_Toc450305770"/>
+      <w:bookmarkStart w:id="58" w:name="_Ref449994176"/>
       <w:r>
         <w:rPr>
           <w:b w:val="0"/>
@@ -14800,7 +15336,7 @@
           <w:noProof/>
           <w:color w:val="auto"/>
         </w:rPr>
-        <w:t>9</w:t>
+        <w:t>10</w:t>
       </w:r>
       <w:r>
         <w:rPr>
@@ -14809,7 +15345,7 @@
         </w:rPr>
         <w:fldChar w:fldCharType="end"/>
       </w:r>
-      <w:bookmarkEnd w:id="54"/>
+      <w:bookmarkEnd w:id="58"/>
       <w:r>
         <w:rPr>
           <w:b w:val="0"/>
@@ -14824,7 +15360,7 @@
         </w:rPr>
         <w:t>alidador</w:t>
       </w:r>
-      <w:bookmarkEnd w:id="55"/>
+      <w:bookmarkEnd w:id="57"/>
     </w:p>
     <w:p/>
     <w:p/>
@@ -14837,12 +15373,11 @@
           <w:numId w:val="40"/>
         </w:numPr>
       </w:pPr>
-      <w:bookmarkStart w:id="56" w:name="_Toc450425140"/>
-      <w:r>
-        <w:lastRenderedPageBreak/>
+      <w:bookmarkStart w:id="59" w:name="_Toc450425140"/>
+      <w:r>
         <w:t>Integração com a plataforma Ecplise</w:t>
       </w:r>
-      <w:bookmarkEnd w:id="56"/>
+      <w:bookmarkEnd w:id="59"/>
     </w:p>
     <w:p>
       <w:pPr>
@@ -15019,22 +15554,19 @@
           <w:sz w:val="26"/>
         </w:rPr>
       </w:pPr>
-      <w:bookmarkStart w:id="57" w:name="_Toc450308273"/>
-      <w:bookmarkStart w:id="58" w:name="_Toc450308551"/>
-      <w:bookmarkStart w:id="59" w:name="_Toc450308634"/>
-      <w:bookmarkStart w:id="60" w:name="_Toc450308860"/>
-      <w:bookmarkStart w:id="61" w:name="_Toc450314064"/>
-      <w:bookmarkStart w:id="62" w:name="_Toc450320370"/>
-      <w:bookmarkStart w:id="63" w:name="_Toc450399124"/>
-      <w:bookmarkStart w:id="64" w:name="_Toc450399976"/>
-      <w:bookmarkStart w:id="65" w:name="_Toc450424911"/>
-      <w:bookmarkStart w:id="66" w:name="_Toc450424979"/>
-      <w:bookmarkStart w:id="67" w:name="_Toc450425015"/>
-      <w:bookmarkStart w:id="68" w:name="_Toc450425063"/>
-      <w:bookmarkStart w:id="69" w:name="_Toc450425141"/>
-      <w:bookmarkEnd w:id="57"/>
-      <w:bookmarkEnd w:id="58"/>
-      <w:bookmarkEnd w:id="59"/>
+      <w:bookmarkStart w:id="60" w:name="_Toc450308273"/>
+      <w:bookmarkStart w:id="61" w:name="_Toc450308551"/>
+      <w:bookmarkStart w:id="62" w:name="_Toc450308634"/>
+      <w:bookmarkStart w:id="63" w:name="_Toc450308860"/>
+      <w:bookmarkStart w:id="64" w:name="_Toc450314064"/>
+      <w:bookmarkStart w:id="65" w:name="_Toc450320370"/>
+      <w:bookmarkStart w:id="66" w:name="_Toc450399124"/>
+      <w:bookmarkStart w:id="67" w:name="_Toc450399976"/>
+      <w:bookmarkStart w:id="68" w:name="_Toc450424911"/>
+      <w:bookmarkStart w:id="69" w:name="_Toc450424979"/>
+      <w:bookmarkStart w:id="70" w:name="_Toc450425015"/>
+      <w:bookmarkStart w:id="71" w:name="_Toc450425063"/>
+      <w:bookmarkStart w:id="72" w:name="_Toc450425141"/>
       <w:bookmarkEnd w:id="60"/>
       <w:bookmarkEnd w:id="61"/>
       <w:bookmarkEnd w:id="62"/>
@@ -15045,6 +15577,9 @@
       <w:bookmarkEnd w:id="67"/>
       <w:bookmarkEnd w:id="68"/>
       <w:bookmarkEnd w:id="69"/>
+      <w:bookmarkEnd w:id="70"/>
+      <w:bookmarkEnd w:id="71"/>
+      <w:bookmarkEnd w:id="72"/>
     </w:p>
     <w:p>
       <w:pPr>
@@ -15057,7 +15592,7 @@
           <w:i/>
         </w:rPr>
       </w:pPr>
-      <w:bookmarkStart w:id="70" w:name="_Toc450425142"/>
+      <w:bookmarkStart w:id="73" w:name="_Toc450425142"/>
       <w:r>
         <w:t xml:space="preserve">Configuração do </w:t>
       </w:r>
@@ -15067,7 +15602,7 @@
         </w:rPr>
         <w:t>plug-in</w:t>
       </w:r>
-      <w:bookmarkEnd w:id="70"/>
+      <w:bookmarkEnd w:id="73"/>
     </w:p>
     <w:p>
       <w:pPr>
@@ -15307,11 +15842,11 @@
           <w:numId w:val="35"/>
         </w:numPr>
       </w:pPr>
-      <w:bookmarkStart w:id="71" w:name="_Toc450425143"/>
+      <w:bookmarkStart w:id="74" w:name="_Toc450425143"/>
       <w:r>
         <w:t>Syntax Highlight</w:t>
       </w:r>
-      <w:bookmarkEnd w:id="71"/>
+      <w:bookmarkEnd w:id="74"/>
       <w:r>
         <w:t xml:space="preserve"> </w:t>
       </w:r>
@@ -15443,7 +15978,11 @@
         <w:t xml:space="preserve"> </w:t>
       </w:r>
       <w:r>
-        <w:t xml:space="preserve">com as cores predefinidas fazendo override do método </w:t>
+        <w:t xml:space="preserve">com as cores predefinidas fazendo </w:t>
+      </w:r>
+      <w:r>
+        <w:lastRenderedPageBreak/>
+        <w:t xml:space="preserve">override do método </w:t>
       </w:r>
       <w:r>
         <w:rPr>
@@ -15583,8 +16122,6 @@
         </w:rPr>
         <w:t xml:space="preserve"> </w:t>
       </w:r>
-      <w:bookmarkStart w:id="72" w:name="_GoBack"/>
-      <w:bookmarkEnd w:id="72"/>
     </w:p>
     <w:p>
       <w:pPr>
@@ -15594,12 +16131,11 @@
           <w:numId w:val="35"/>
         </w:numPr>
       </w:pPr>
-      <w:bookmarkStart w:id="73" w:name="_Toc450425147"/>
-      <w:r>
-        <w:lastRenderedPageBreak/>
+      <w:bookmarkStart w:id="75" w:name="_Toc450425147"/>
+      <w:r>
         <w:t>Gerador</w:t>
       </w:r>
-      <w:bookmarkEnd w:id="73"/>
+      <w:bookmarkEnd w:id="75"/>
     </w:p>
     <w:p>
       <w:pPr>
@@ -15620,7 +16156,7 @@
         <w:t>framework</w:t>
       </w:r>
       <w:r>
-        <w:t xml:space="preserve"> disponibiliza a opção de criar um compilador, mas nesta etapa do projeto decidimos usar um compilado externo, o DASM </w:t>
+        <w:t xml:space="preserve"> disponibiliza a opção de criar um compilador, mas nesta etapa do projeto decidimos usar compilado externo, o DASM </w:t>
       </w:r>
       <w:sdt>
         <w:sdtPr>
@@ -15641,7 +16177,7 @@
             <w:rPr>
               <w:noProof/>
             </w:rPr>
-            <w:t>[5]</w:t>
+            <w:t>[6]</w:t>
           </w:r>
           <w:r>
             <w:fldChar w:fldCharType="end"/>
@@ -15798,12 +16334,12 @@
           <w:numId w:val="33"/>
         </w:numPr>
       </w:pPr>
-      <w:bookmarkStart w:id="74" w:name="_Toc450425148"/>
+      <w:bookmarkStart w:id="76" w:name="_Toc450425148"/>
       <w:r>
         <w:lastRenderedPageBreak/>
         <w:t>Progresso do Projeto</w:t>
       </w:r>
-      <w:bookmarkEnd w:id="74"/>
+      <w:bookmarkEnd w:id="76"/>
       <w:r>
         <w:t xml:space="preserve"> </w:t>
       </w:r>
@@ -15919,7 +16455,7 @@
             <w:rPr>
               <w:noProof/>
             </w:rPr>
-            <w:t>[1]</w:t>
+            <w:t>[5]</w:t>
           </w:r>
           <w:r>
             <w:fldChar w:fldCharType="end"/>
@@ -15954,7 +16490,7 @@
             <w:rPr>
               <w:noProof/>
             </w:rPr>
-            <w:t>[2]</w:t>
+            <w:t>[6]</w:t>
           </w:r>
           <w:r>
             <w:fldChar w:fldCharType="end"/>
@@ -16210,7 +16746,7 @@
             <w:rPr>
               <w:noProof/>
             </w:rPr>
-            <w:t>[3]</w:t>
+            <w:t>[8]</w:t>
           </w:r>
           <w:r>
             <w:fldChar w:fldCharType="end"/>
@@ -16464,7 +17000,7 @@
             <w:rPr>
               <w:noProof/>
             </w:rPr>
-            <w:t>[10]</w:t>
+            <w:t>[11]</w:t>
           </w:r>
           <w:r>
             <w:fldChar w:fldCharType="end"/>
@@ -16649,7 +17185,7 @@
                     </pic:cNvPicPr>
                   </pic:nvPicPr>
                   <pic:blipFill>
-                    <a:blip r:embed="rId20">
+                    <a:blip r:embed="rId21">
                       <a:extLst>
                         <a:ext uri="{28A0092B-C50C-407E-A947-70E740481C1C}">
                           <a14:useLocalDpi xmlns:a14="http://schemas.microsoft.com/office/drawing/2010/main" val="0"/>
@@ -16697,8 +17233,8 @@
           <w:docGrid w:linePitch="360"/>
         </w:sectPr>
       </w:pPr>
-      <w:bookmarkStart w:id="75" w:name="_Ref449991350"/>
-      <w:bookmarkStart w:id="76" w:name="_Toc449994425"/>
+      <w:bookmarkStart w:id="77" w:name="_Ref449991350"/>
+      <w:bookmarkStart w:id="78" w:name="_Toc449994425"/>
       <w:r>
         <w:rPr>
           <w:b w:val="0"/>
@@ -16742,7 +17278,7 @@
         </w:rPr>
         <w:fldChar w:fldCharType="end"/>
       </w:r>
-      <w:bookmarkEnd w:id="75"/>
+      <w:bookmarkEnd w:id="77"/>
       <w:r>
         <w:rPr>
           <w:b w:val="0"/>
@@ -16750,9 +17286,9 @@
         </w:rPr>
         <w:t xml:space="preserve"> - Diagrama de Gantt relativo à previsão da execução do trabalho.</w:t>
       </w:r>
-      <w:bookmarkEnd w:id="76"/>
-    </w:p>
-    <w:bookmarkStart w:id="77" w:name="_Toc450425149" w:displacedByCustomXml="next"/>
+      <w:bookmarkEnd w:id="78"/>
+    </w:p>
+    <w:bookmarkStart w:id="79" w:name="_Toc450425149" w:displacedByCustomXml="next"/>
     <w:sdt>
       <w:sdtPr>
         <w:rPr>
@@ -16776,7 +17312,7 @@
           <w:r>
             <w:t>Referências</w:t>
           </w:r>
-          <w:bookmarkEnd w:id="77"/>
+          <w:bookmarkEnd w:id="79"/>
         </w:p>
         <w:p>
           <w:pPr>
@@ -16797,8 +17333,9 @@
         </w:p>
         <w:tbl>
           <w:tblPr>
-            <w:tblW w:w="5055" w:type="pct"/>
+            <w:tblW w:w="5000" w:type="pct"/>
             <w:tblCellSpacing w:w="15" w:type="dxa"/>
+            <w:tblLayout w:type="fixed"/>
             <w:tblCellMar>
               <w:top w:w="15" w:type="dxa"/>
               <w:left w:w="15" w:type="dxa"/>
@@ -16808,18 +17345,17 @@
             <w:tblLook w:val="04A0" w:firstRow="1" w:lastRow="0" w:firstColumn="1" w:lastColumn="0" w:noHBand="0" w:noVBand="1"/>
           </w:tblPr>
           <w:tblGrid>
-            <w:gridCol w:w="332"/>
-            <w:gridCol w:w="8788"/>
+            <w:gridCol w:w="631"/>
+            <w:gridCol w:w="7873"/>
           </w:tblGrid>
           <w:tr>
             <w:trPr>
-              <w:divId w:val="840631236"/>
-              <w:trHeight w:val="781"/>
+              <w:divId w:val="1467356458"/>
               <w:tblCellSpacing w:w="15" w:type="dxa"/>
             </w:trPr>
             <w:tc>
               <w:tcPr>
-                <w:tcW w:w="158" w:type="pct"/>
+                <w:tcW w:w="344" w:type="pct"/>
                 <w:hideMark/>
               </w:tcPr>
               <w:p>
@@ -16841,7 +17377,55 @@
             </w:tc>
             <w:tc>
               <w:tcPr>
-                <w:tcW w:w="0" w:type="auto"/>
+                <w:tcW w:w="4603" w:type="pct"/>
+                <w:hideMark/>
+              </w:tcPr>
+              <w:p>
+                <w:pPr>
+                  <w:pStyle w:val="Bibliografia"/>
+                  <w:rPr>
+                    <w:noProof/>
+                    <w:lang w:val="en-US"/>
+                  </w:rPr>
+                </w:pPr>
+                <w:r>
+                  <w:rPr>
+                    <w:noProof/>
+                    <w:lang w:val="en-US"/>
+                  </w:rPr>
+                  <w:t>“Dr Java,” [Online]. Available: http://www.drjava.org/.</w:t>
+                </w:r>
+              </w:p>
+            </w:tc>
+          </w:tr>
+          <w:tr>
+            <w:trPr>
+              <w:divId w:val="1467356458"/>
+              <w:tblCellSpacing w:w="15" w:type="dxa"/>
+            </w:trPr>
+            <w:tc>
+              <w:tcPr>
+                <w:tcW w:w="344" w:type="pct"/>
+                <w:hideMark/>
+              </w:tcPr>
+              <w:p>
+                <w:pPr>
+                  <w:pStyle w:val="Bibliografia"/>
+                  <w:rPr>
+                    <w:noProof/>
+                  </w:rPr>
+                </w:pPr>
+                <w:r>
+                  <w:rPr>
+                    <w:noProof/>
+                  </w:rPr>
+                  <w:t xml:space="preserve">[2] </w:t>
+                </w:r>
+              </w:p>
+            </w:tc>
+            <w:tc>
+              <w:tcPr>
+                <w:tcW w:w="4603" w:type="pct"/>
                 <w:hideMark/>
               </w:tcPr>
               <w:p>
@@ -16864,13 +17448,12 @@
           </w:tr>
           <w:tr>
             <w:trPr>
-              <w:divId w:val="840631236"/>
-              <w:trHeight w:val="768"/>
+              <w:divId w:val="1467356458"/>
               <w:tblCellSpacing w:w="15" w:type="dxa"/>
             </w:trPr>
             <w:tc>
               <w:tcPr>
-                <w:tcW w:w="158" w:type="pct"/>
+                <w:tcW w:w="344" w:type="pct"/>
                 <w:hideMark/>
               </w:tcPr>
               <w:p>
@@ -16884,13 +17467,13 @@
                   <w:rPr>
                     <w:noProof/>
                   </w:rPr>
-                  <w:t xml:space="preserve">[2] </w:t>
+                  <w:t xml:space="preserve">[3] </w:t>
                 </w:r>
               </w:p>
             </w:tc>
             <w:tc>
               <w:tcPr>
-                <w:tcW w:w="0" w:type="auto"/>
+                <w:tcW w:w="4603" w:type="pct"/>
                 <w:hideMark/>
               </w:tcPr>
               <w:p>
@@ -16913,13 +17496,12 @@
           </w:tr>
           <w:tr>
             <w:trPr>
-              <w:divId w:val="840631236"/>
-              <w:trHeight w:val="1537"/>
+              <w:divId w:val="1467356458"/>
               <w:tblCellSpacing w:w="15" w:type="dxa"/>
             </w:trPr>
             <w:tc>
               <w:tcPr>
-                <w:tcW w:w="158" w:type="pct"/>
+                <w:tcW w:w="344" w:type="pct"/>
                 <w:hideMark/>
               </w:tcPr>
               <w:p>
@@ -16933,13 +17515,13 @@
                   <w:rPr>
                     <w:noProof/>
                   </w:rPr>
-                  <w:t xml:space="preserve">[3] </w:t>
+                  <w:t xml:space="preserve">[4] </w:t>
                 </w:r>
               </w:p>
             </w:tc>
             <w:tc>
               <w:tcPr>
-                <w:tcW w:w="0" w:type="auto"/>
+                <w:tcW w:w="4603" w:type="pct"/>
                 <w:hideMark/>
               </w:tcPr>
               <w:p>
@@ -16967,13 +17549,12 @@
           </w:tr>
           <w:tr>
             <w:trPr>
-              <w:divId w:val="840631236"/>
-              <w:trHeight w:val="768"/>
+              <w:divId w:val="1467356458"/>
               <w:tblCellSpacing w:w="15" w:type="dxa"/>
             </w:trPr>
             <w:tc>
               <w:tcPr>
-                <w:tcW w:w="158" w:type="pct"/>
+                <w:tcW w:w="344" w:type="pct"/>
                 <w:hideMark/>
               </w:tcPr>
               <w:p>
@@ -16987,13 +17568,13 @@
                   <w:rPr>
                     <w:noProof/>
                   </w:rPr>
-                  <w:t xml:space="preserve">[4] </w:t>
+                  <w:t xml:space="preserve">[5] </w:t>
                 </w:r>
               </w:p>
             </w:tc>
             <w:tc>
               <w:tcPr>
-                <w:tcW w:w="0" w:type="auto"/>
+                <w:tcW w:w="4603" w:type="pct"/>
                 <w:hideMark/>
               </w:tcPr>
               <w:p>
@@ -17014,13 +17595,12 @@
           </w:tr>
           <w:tr>
             <w:trPr>
-              <w:divId w:val="840631236"/>
-              <w:trHeight w:val="781"/>
+              <w:divId w:val="1467356458"/>
               <w:tblCellSpacing w:w="15" w:type="dxa"/>
             </w:trPr>
             <w:tc>
               <w:tcPr>
-                <w:tcW w:w="158" w:type="pct"/>
+                <w:tcW w:w="344" w:type="pct"/>
                 <w:hideMark/>
               </w:tcPr>
               <w:p>
@@ -17034,13 +17614,13 @@
                   <w:rPr>
                     <w:noProof/>
                   </w:rPr>
-                  <w:t xml:space="preserve">[5] </w:t>
+                  <w:t xml:space="preserve">[6] </w:t>
                 </w:r>
               </w:p>
             </w:tc>
             <w:tc>
               <w:tcPr>
-                <w:tcW w:w="0" w:type="auto"/>
+                <w:tcW w:w="4603" w:type="pct"/>
                 <w:hideMark/>
               </w:tcPr>
               <w:p>
@@ -17061,13 +17641,12 @@
           </w:tr>
           <w:tr>
             <w:trPr>
-              <w:divId w:val="840631236"/>
-              <w:trHeight w:val="768"/>
+              <w:divId w:val="1467356458"/>
               <w:tblCellSpacing w:w="15" w:type="dxa"/>
             </w:trPr>
             <w:tc>
               <w:tcPr>
-                <w:tcW w:w="158" w:type="pct"/>
+                <w:tcW w:w="344" w:type="pct"/>
                 <w:hideMark/>
               </w:tcPr>
               <w:p>
@@ -17081,13 +17660,13 @@
                   <w:rPr>
                     <w:noProof/>
                   </w:rPr>
-                  <w:t xml:space="preserve">[6] </w:t>
+                  <w:t xml:space="preserve">[7] </w:t>
                 </w:r>
               </w:p>
             </w:tc>
             <w:tc>
               <w:tcPr>
-                <w:tcW w:w="0" w:type="auto"/>
+                <w:tcW w:w="4603" w:type="pct"/>
                 <w:hideMark/>
               </w:tcPr>
               <w:p>
@@ -17115,13 +17694,12 @@
           </w:tr>
           <w:tr>
             <w:trPr>
-              <w:divId w:val="840631236"/>
-              <w:trHeight w:val="1152"/>
+              <w:divId w:val="1467356458"/>
               <w:tblCellSpacing w:w="15" w:type="dxa"/>
             </w:trPr>
             <w:tc>
               <w:tcPr>
-                <w:tcW w:w="158" w:type="pct"/>
+                <w:tcW w:w="344" w:type="pct"/>
                 <w:hideMark/>
               </w:tcPr>
               <w:p>
@@ -17135,13 +17713,13 @@
                   <w:rPr>
                     <w:noProof/>
                   </w:rPr>
-                  <w:t xml:space="preserve">[7] </w:t>
+                  <w:t xml:space="preserve">[8] </w:t>
                 </w:r>
               </w:p>
             </w:tc>
             <w:tc>
               <w:tcPr>
-                <w:tcW w:w="0" w:type="auto"/>
+                <w:tcW w:w="4603" w:type="pct"/>
                 <w:hideMark/>
               </w:tcPr>
               <w:p>
@@ -17169,13 +17747,12 @@
           </w:tr>
           <w:tr>
             <w:trPr>
-              <w:divId w:val="840631236"/>
-              <w:trHeight w:val="1152"/>
+              <w:divId w:val="1467356458"/>
               <w:tblCellSpacing w:w="15" w:type="dxa"/>
             </w:trPr>
             <w:tc>
               <w:tcPr>
-                <w:tcW w:w="158" w:type="pct"/>
+                <w:tcW w:w="344" w:type="pct"/>
                 <w:hideMark/>
               </w:tcPr>
               <w:p>
@@ -17189,13 +17766,13 @@
                   <w:rPr>
                     <w:noProof/>
                   </w:rPr>
-                  <w:t xml:space="preserve">[8] </w:t>
+                  <w:t xml:space="preserve">[9] </w:t>
                 </w:r>
               </w:p>
             </w:tc>
             <w:tc>
               <w:tcPr>
-                <w:tcW w:w="0" w:type="auto"/>
+                <w:tcW w:w="4603" w:type="pct"/>
                 <w:hideMark/>
               </w:tcPr>
               <w:p>
@@ -17218,13 +17795,12 @@
           </w:tr>
           <w:tr>
             <w:trPr>
-              <w:divId w:val="840631236"/>
-              <w:trHeight w:val="1166"/>
+              <w:divId w:val="1467356458"/>
               <w:tblCellSpacing w:w="15" w:type="dxa"/>
             </w:trPr>
             <w:tc>
               <w:tcPr>
-                <w:tcW w:w="158" w:type="pct"/>
+                <w:tcW w:w="344" w:type="pct"/>
                 <w:hideMark/>
               </w:tcPr>
               <w:p>
@@ -17238,13 +17814,107 @@
                   <w:rPr>
                     <w:noProof/>
                   </w:rPr>
-                  <w:t xml:space="preserve">[9] </w:t>
+                  <w:t xml:space="preserve">[10] </w:t>
                 </w:r>
               </w:p>
             </w:tc>
             <w:tc>
               <w:tcPr>
-                <w:tcW w:w="0" w:type="auto"/>
+                <w:tcW w:w="4603" w:type="pct"/>
+                <w:hideMark/>
+              </w:tcPr>
+              <w:p>
+                <w:pPr>
+                  <w:pStyle w:val="Bibliografia"/>
+                  <w:rPr>
+                    <w:noProof/>
+                  </w:rPr>
+                </w:pPr>
+                <w:r>
+                  <w:rPr>
+                    <w:noProof/>
+                  </w:rPr>
+                  <w:t>“MWE2 Documentation,” [Online]. Available: https://eclipse.org/Xtext/documentation/306_mwe2.html. [Acedido em 10 6 2016].</w:t>
+                </w:r>
+              </w:p>
+            </w:tc>
+          </w:tr>
+          <w:tr>
+            <w:trPr>
+              <w:divId w:val="1467356458"/>
+              <w:tblCellSpacing w:w="15" w:type="dxa"/>
+            </w:trPr>
+            <w:tc>
+              <w:tcPr>
+                <w:tcW w:w="344" w:type="pct"/>
+                <w:hideMark/>
+              </w:tcPr>
+              <w:p>
+                <w:pPr>
+                  <w:pStyle w:val="Bibliografia"/>
+                  <w:rPr>
+                    <w:noProof/>
+                  </w:rPr>
+                </w:pPr>
+                <w:r>
+                  <w:rPr>
+                    <w:noProof/>
+                  </w:rPr>
+                  <w:t xml:space="preserve">[11] </w:t>
+                </w:r>
+              </w:p>
+            </w:tc>
+            <w:tc>
+              <w:tcPr>
+                <w:tcW w:w="4603" w:type="pct"/>
+                <w:hideMark/>
+              </w:tcPr>
+              <w:p>
+                <w:pPr>
+                  <w:pStyle w:val="Bibliografia"/>
+                  <w:rPr>
+                    <w:noProof/>
+                    <w:lang w:val="en-US"/>
+                  </w:rPr>
+                </w:pPr>
+                <w:r>
+                  <w:rPr>
+                    <w:noProof/>
+                    <w:lang w:val="en-US"/>
+                  </w:rPr>
+                  <w:t>“PDS16inEclipse,” [Online]. Available: http://tiagojvo.github.io/PDS16inEclipse/.</w:t>
+                </w:r>
+              </w:p>
+            </w:tc>
+          </w:tr>
+          <w:tr>
+            <w:trPr>
+              <w:divId w:val="1467356458"/>
+              <w:tblCellSpacing w:w="15" w:type="dxa"/>
+            </w:trPr>
+            <w:tc>
+              <w:tcPr>
+                <w:tcW w:w="344" w:type="pct"/>
+                <w:hideMark/>
+              </w:tcPr>
+              <w:p>
+                <w:pPr>
+                  <w:pStyle w:val="Bibliografia"/>
+                  <w:rPr>
+                    <w:noProof/>
+                  </w:rPr>
+                </w:pPr>
+                <w:r>
+                  <w:rPr>
+                    <w:noProof/>
+                  </w:rPr>
+                  <w:t xml:space="preserve">[12] </w:t>
+                </w:r>
+              </w:p>
+            </w:tc>
+            <w:tc>
+              <w:tcPr>
+                <w:tcW w:w="4603" w:type="pct"/>
                 <w:hideMark/>
               </w:tcPr>
               <w:p>
@@ -17279,7 +17949,7 @@
         </w:tbl>
         <w:p>
           <w:pPr>
-            <w:divId w:val="840631236"/>
+            <w:divId w:val="1467356458"/>
             <w:rPr>
               <w:rFonts w:eastAsia="Times New Roman"/>
               <w:noProof/>
@@ -17362,7 +18032,7 @@
           <w:rPr>
             <w:noProof/>
           </w:rPr>
-          <w:t>25</w:t>
+          <w:t>16</w:t>
         </w:r>
         <w:r>
           <w:fldChar w:fldCharType="end"/>
@@ -23925,7 +24595,7 @@
 </file>
 
 <file path=customXml/item1.xml><?xml version="1.0" encoding="utf-8"?>
-<b:Sources xmlns:b="http://schemas.openxmlformats.org/officeDocument/2006/bibliography" xmlns="http://schemas.openxmlformats.org/officeDocument/2006/bibliography" SelectedStyle="\IEEE2006OfficeOnline.xsl" StyleName="IEEE 2006">
+<b:Sources xmlns:b="http://schemas.openxmlformats.org/officeDocument/2006/bibliography" xmlns="http://schemas.openxmlformats.org/officeDocument/2006/bibliography" SelectedStyle="\IEEE2006OfficeOnline.xsl" StyleName="IEEE" Version="2006">
   <b:Source>
     <b:Tag>Tia13</b:Tag>
     <b:SourceType>DocumentFromInternetSite</b:SourceType>
@@ -23946,7 +24616,7 @@
     <b:DayAccessed>27</b:DayAccessed>
     <b:URL>https://adeetc.thothapp.com/classes/SE1/1314i/LI51D-LT51D-MI1D/resources/2334</b:URL>
     <b:Title>Elaboração de Ficheiros Executáveis</b:Title>
-    <b:RefOrder>11</b:RefOrder>
+    <b:RefOrder>12</b:RefOrder>
   </b:Source>
   <b:Source>
     <b:Tag>IDE</b:Tag>
@@ -24089,13 +24759,24 @@
     <b:Guid>{DA3408BC-F94B-4D68-A658-4A649B87C701}</b:Guid>
     <b:Title>PDS16inEclipse</b:Title>
     <b:URL>http://tiagojvo.github.io/PDS16inEclipse/</b:URL>
+    <b:RefOrder>11</b:RefOrder>
+  </b:Source>
+  <b:Source>
+    <b:Tag>MWE16</b:Tag>
+    <b:SourceType>InternetSite</b:SourceType>
+    <b:Guid>{492D0756-0606-4D2E-8D69-F24EAC67A559}</b:Guid>
+    <b:Title>MWE2 Documentation</b:Title>
+    <b:YearAccessed>2016</b:YearAccessed>
+    <b:MonthAccessed>6</b:MonthAccessed>
+    <b:DayAccessed>10</b:DayAccessed>
+    <b:URL>https://eclipse.org/Xtext/documentation/306_mwe2.html</b:URL>
     <b:RefOrder>10</b:RefOrder>
   </b:Source>
 </b:Sources>
 </file>
 
 <file path=customXml/itemProps1.xml><?xml version="1.0" encoding="utf-8"?>
-<ds:datastoreItem xmlns:ds="http://schemas.openxmlformats.org/officeDocument/2006/customXml" ds:itemID="{CF97ED31-8A24-4DA8-93E5-5108FC56A6AB}">
+<ds:datastoreItem xmlns:ds="http://schemas.openxmlformats.org/officeDocument/2006/customXml" ds:itemID="{243EE9A4-9046-4F8B-874D-4A0D179E8200}">
   <ds:schemaRefs>
     <ds:schemaRef ds:uri="http://schemas.openxmlformats.org/officeDocument/2006/bibliography"/>
   </ds:schemaRefs>

</xml_diff>

<commit_message>
atualização dos indices do relatório beta
</commit_message>
<xml_diff>
--- a/Relatorio Beta/Relatorio Beta.docx
+++ b/Relatorio Beta/Relatorio Beta.docx
@@ -1069,7 +1069,7 @@
       <w:pPr>
         <w:pStyle w:val="Cabealho1"/>
       </w:pPr>
-      <w:bookmarkStart w:id="0" w:name="_Toc453506426"/>
+      <w:bookmarkStart w:id="0" w:name="_Toc453536841"/>
       <w:r>
         <w:lastRenderedPageBreak/>
         <w:t>Resumo</w:t>
@@ -1181,7 +1181,7 @@
       <w:pPr>
         <w:pStyle w:val="Cabealho1"/>
       </w:pPr>
-      <w:bookmarkStart w:id="3" w:name="_Toc453506427"/>
+      <w:bookmarkStart w:id="3" w:name="_Toc453536842"/>
       <w:r>
         <w:lastRenderedPageBreak/>
         <w:t>Índice</w:t>
@@ -1216,7 +1216,7 @@
       <w:r>
         <w:fldChar w:fldCharType="separate"/>
       </w:r>
-      <w:hyperlink w:anchor="_Toc453506426" w:history="1">
+      <w:hyperlink w:anchor="_Toc453536841" w:history="1">
         <w:r>
           <w:rPr>
             <w:rStyle w:val="Hiperligao"/>
@@ -1243,7 +1243,7 @@
             <w:noProof/>
             <w:webHidden/>
           </w:rPr>
-          <w:instrText xml:space="preserve"> PAGEREF _Toc453506426 \h </w:instrText>
+          <w:instrText xml:space="preserve"> PAGEREF _Toc453536841 \h </w:instrText>
         </w:r>
         <w:r>
           <w:rPr>
@@ -1291,7 +1291,7 @@
           <w:lang w:eastAsia="pt-PT"/>
         </w:rPr>
       </w:pPr>
-      <w:hyperlink w:anchor="_Toc453506427" w:history="1">
+      <w:hyperlink w:anchor="_Toc453536842" w:history="1">
         <w:r>
           <w:rPr>
             <w:rStyle w:val="Hiperligao"/>
@@ -1318,7 +1318,7 @@
             <w:noProof/>
             <w:webHidden/>
           </w:rPr>
-          <w:instrText xml:space="preserve"> PAGEREF _Toc453506427 \h </w:instrText>
+          <w:instrText xml:space="preserve"> PAGEREF _Toc453536842 \h </w:instrText>
         </w:r>
         <w:r>
           <w:rPr>
@@ -1366,7 +1366,7 @@
           <w:lang w:eastAsia="pt-PT"/>
         </w:rPr>
       </w:pPr>
-      <w:hyperlink w:anchor="_Toc453506428" w:history="1">
+      <w:hyperlink w:anchor="_Toc453536843" w:history="1">
         <w:r>
           <w:rPr>
             <w:rStyle w:val="Hiperligao"/>
@@ -1393,7 +1393,7 @@
             <w:noProof/>
             <w:webHidden/>
           </w:rPr>
-          <w:instrText xml:space="preserve"> PAGEREF _Toc453506428 \h </w:instrText>
+          <w:instrText xml:space="preserve"> PAGEREF _Toc453536843 \h </w:instrText>
         </w:r>
         <w:r>
           <w:rPr>
@@ -1441,7 +1441,7 @@
           <w:lang w:eastAsia="pt-PT"/>
         </w:rPr>
       </w:pPr>
-      <w:hyperlink w:anchor="_Toc453506429" w:history="1">
+      <w:hyperlink w:anchor="_Toc453536844" w:history="1">
         <w:r>
           <w:rPr>
             <w:rStyle w:val="Hiperligao"/>
@@ -1468,7 +1468,7 @@
             <w:noProof/>
             <w:webHidden/>
           </w:rPr>
-          <w:instrText xml:space="preserve"> PAGEREF _Toc453506429 \h </w:instrText>
+          <w:instrText xml:space="preserve"> PAGEREF _Toc453536844 \h </w:instrText>
         </w:r>
         <w:r>
           <w:rPr>
@@ -1517,7 +1517,7 @@
           <w:lang w:eastAsia="pt-PT"/>
         </w:rPr>
       </w:pPr>
-      <w:hyperlink w:anchor="_Toc453506430" w:history="1">
+      <w:hyperlink w:anchor="_Toc453536845" w:history="1">
         <w:r>
           <w:rPr>
             <w:rStyle w:val="Hiperligao"/>
@@ -1564,7 +1564,7 @@
             <w:noProof/>
             <w:webHidden/>
           </w:rPr>
-          <w:instrText xml:space="preserve"> PAGEREF _Toc453506430 \h </w:instrText>
+          <w:instrText xml:space="preserve"> PAGEREF _Toc453536845 \h </w:instrText>
         </w:r>
         <w:r>
           <w:rPr>
@@ -1611,7 +1611,7 @@
           <w:lang w:eastAsia="pt-PT"/>
         </w:rPr>
       </w:pPr>
-      <w:hyperlink w:anchor="_Toc453506431" w:history="1">
+      <w:hyperlink w:anchor="_Toc453536846" w:history="1">
         <w:r>
           <w:rPr>
             <w:rStyle w:val="Hiperligao"/>
@@ -1656,7 +1656,7 @@
             <w:noProof/>
             <w:webHidden/>
           </w:rPr>
-          <w:instrText xml:space="preserve"> PAGEREF _Toc453506431 \h </w:instrText>
+          <w:instrText xml:space="preserve"> PAGEREF _Toc453536846 \h </w:instrText>
         </w:r>
         <w:r>
           <w:rPr>
@@ -1703,7 +1703,7 @@
           <w:lang w:eastAsia="pt-PT"/>
         </w:rPr>
       </w:pPr>
-      <w:hyperlink w:anchor="_Toc453506432" w:history="1">
+      <w:hyperlink w:anchor="_Toc453536847" w:history="1">
         <w:r>
           <w:rPr>
             <w:rStyle w:val="Hiperligao"/>
@@ -1748,7 +1748,7 @@
             <w:noProof/>
             <w:webHidden/>
           </w:rPr>
-          <w:instrText xml:space="preserve"> PAGEREF _Toc453506432 \h </w:instrText>
+          <w:instrText xml:space="preserve"> PAGEREF _Toc453536847 \h </w:instrText>
         </w:r>
         <w:r>
           <w:rPr>
@@ -1795,7 +1795,7 @@
           <w:lang w:eastAsia="pt-PT"/>
         </w:rPr>
       </w:pPr>
-      <w:hyperlink w:anchor="_Toc453506433" w:history="1">
+      <w:hyperlink w:anchor="_Toc453536848" w:history="1">
         <w:r>
           <w:rPr>
             <w:rStyle w:val="Hiperligao"/>
@@ -1840,7 +1840,7 @@
             <w:noProof/>
             <w:webHidden/>
           </w:rPr>
-          <w:instrText xml:space="preserve"> PAGEREF _Toc453506433 \h </w:instrText>
+          <w:instrText xml:space="preserve"> PAGEREF _Toc453536848 \h </w:instrText>
         </w:r>
         <w:r>
           <w:rPr>
@@ -1889,7 +1889,7 @@
           <w:lang w:eastAsia="pt-PT"/>
         </w:rPr>
       </w:pPr>
-      <w:hyperlink w:anchor="_Toc453506434" w:history="1">
+      <w:hyperlink w:anchor="_Toc453536849" w:history="1">
         <w:r>
           <w:rPr>
             <w:rStyle w:val="Hiperligao"/>
@@ -1915,7 +1915,7 @@
             <w:rStyle w:val="Hiperligao"/>
             <w:noProof/>
           </w:rPr>
-          <w:t>PDS16 DSL – Linguagem de Domínio Especifico</w:t>
+          <w:t>Arquitetura PDS16</w:t>
         </w:r>
         <w:r>
           <w:rPr>
@@ -1936,7 +1936,7 @@
             <w:noProof/>
             <w:webHidden/>
           </w:rPr>
-          <w:instrText xml:space="preserve"> PAGEREF _Toc453506434 \h </w:instrText>
+          <w:instrText xml:space="preserve"> PAGEREF _Toc453536849 \h </w:instrText>
         </w:r>
         <w:r>
           <w:rPr>
@@ -1983,7 +1983,7 @@
           <w:lang w:eastAsia="pt-PT"/>
         </w:rPr>
       </w:pPr>
-      <w:hyperlink w:anchor="_Toc453506435" w:history="1">
+      <w:hyperlink w:anchor="_Toc453536850" w:history="1">
         <w:r>
           <w:rPr>
             <w:rStyle w:val="Hiperligao"/>
@@ -2028,7 +2028,7 @@
             <w:noProof/>
             <w:webHidden/>
           </w:rPr>
-          <w:instrText xml:space="preserve"> PAGEREF _Toc453506435 \h </w:instrText>
+          <w:instrText xml:space="preserve"> PAGEREF _Toc453536850 \h </w:instrText>
         </w:r>
         <w:r>
           <w:rPr>
@@ -2075,7 +2075,7 @@
           <w:lang w:eastAsia="pt-PT"/>
         </w:rPr>
       </w:pPr>
-      <w:hyperlink w:anchor="_Toc453506436" w:history="1">
+      <w:hyperlink w:anchor="_Toc453536851" w:history="1">
         <w:r>
           <w:rPr>
             <w:rStyle w:val="Hiperligao"/>
@@ -2120,7 +2120,7 @@
             <w:noProof/>
             <w:webHidden/>
           </w:rPr>
-          <w:instrText xml:space="preserve"> PAGEREF _Toc453506436 \h </w:instrText>
+          <w:instrText xml:space="preserve"> PAGEREF _Toc453536851 \h </w:instrText>
         </w:r>
         <w:r>
           <w:rPr>
@@ -2168,7 +2168,7 @@
           <w:lang w:eastAsia="pt-PT"/>
         </w:rPr>
       </w:pPr>
-      <w:hyperlink w:anchor="_Toc453506437" w:history="1">
+      <w:hyperlink w:anchor="_Toc453536852" w:history="1">
         <w:r>
           <w:rPr>
             <w:rStyle w:val="Hiperligao"/>
@@ -2214,7 +2214,7 @@
             <w:noProof/>
             <w:webHidden/>
           </w:rPr>
-          <w:instrText xml:space="preserve"> PAGEREF _Toc453506437 \h </w:instrText>
+          <w:instrText xml:space="preserve"> PAGEREF _Toc453536852 \h </w:instrText>
         </w:r>
         <w:r>
           <w:rPr>
@@ -2262,7 +2262,7 @@
           <w:lang w:eastAsia="pt-PT"/>
         </w:rPr>
       </w:pPr>
-      <w:hyperlink w:anchor="_Toc453506438" w:history="1">
+      <w:hyperlink w:anchor="_Toc453536853" w:history="1">
         <w:r>
           <w:rPr>
             <w:rStyle w:val="Hiperligao"/>
@@ -2308,7 +2308,7 @@
             <w:noProof/>
             <w:webHidden/>
           </w:rPr>
-          <w:instrText xml:space="preserve"> PAGEREF _Toc453506438 \h </w:instrText>
+          <w:instrText xml:space="preserve"> PAGEREF _Toc453536853 \h </w:instrText>
         </w:r>
         <w:r>
           <w:rPr>
@@ -2356,7 +2356,7 @@
           <w:lang w:eastAsia="pt-PT"/>
         </w:rPr>
       </w:pPr>
-      <w:hyperlink w:anchor="_Toc453506439" w:history="1">
+      <w:hyperlink w:anchor="_Toc453536854" w:history="1">
         <w:r>
           <w:rPr>
             <w:rStyle w:val="Hiperligao"/>
@@ -2402,7 +2402,7 @@
             <w:noProof/>
             <w:webHidden/>
           </w:rPr>
-          <w:instrText xml:space="preserve"> PAGEREF _Toc453506439 \h </w:instrText>
+          <w:instrText xml:space="preserve"> PAGEREF _Toc453536854 \h </w:instrText>
         </w:r>
         <w:r>
           <w:rPr>
@@ -2450,7 +2450,7 @@
           <w:lang w:eastAsia="pt-PT"/>
         </w:rPr>
       </w:pPr>
-      <w:hyperlink w:anchor="_Toc453506440" w:history="1">
+      <w:hyperlink w:anchor="_Toc453536855" w:history="1">
         <w:r>
           <w:rPr>
             <w:rStyle w:val="Hiperligao"/>
@@ -2496,7 +2496,7 @@
             <w:noProof/>
             <w:webHidden/>
           </w:rPr>
-          <w:instrText xml:space="preserve"> PAGEREF _Toc453506440 \h </w:instrText>
+          <w:instrText xml:space="preserve"> PAGEREF _Toc453536855 \h </w:instrText>
         </w:r>
         <w:r>
           <w:rPr>
@@ -2544,7 +2544,7 @@
           <w:lang w:eastAsia="pt-PT"/>
         </w:rPr>
       </w:pPr>
-      <w:hyperlink w:anchor="_Toc453506441" w:history="1">
+      <w:hyperlink w:anchor="_Toc453536856" w:history="1">
         <w:r>
           <w:rPr>
             <w:rStyle w:val="Hiperligao"/>
@@ -2590,7 +2590,7 @@
             <w:noProof/>
             <w:webHidden/>
           </w:rPr>
-          <w:instrText xml:space="preserve"> PAGEREF _Toc453506441 \h </w:instrText>
+          <w:instrText xml:space="preserve"> PAGEREF _Toc453536856 \h </w:instrText>
         </w:r>
         <w:r>
           <w:rPr>
@@ -2638,7 +2638,7 @@
           <w:lang w:eastAsia="pt-PT"/>
         </w:rPr>
       </w:pPr>
-      <w:hyperlink w:anchor="_Toc453506442" w:history="1">
+      <w:hyperlink w:anchor="_Toc453536857" w:history="1">
         <w:r>
           <w:rPr>
             <w:rStyle w:val="Hiperligao"/>
@@ -2684,7 +2684,7 @@
             <w:noProof/>
             <w:webHidden/>
           </w:rPr>
-          <w:instrText xml:space="preserve"> PAGEREF _Toc453506442 \h </w:instrText>
+          <w:instrText xml:space="preserve"> PAGEREF _Toc453536857 \h </w:instrText>
         </w:r>
         <w:r>
           <w:rPr>
@@ -2731,7 +2731,7 @@
           <w:lang w:eastAsia="pt-PT"/>
         </w:rPr>
       </w:pPr>
-      <w:hyperlink w:anchor="_Toc453506443" w:history="1">
+      <w:hyperlink w:anchor="_Toc453536858" w:history="1">
         <w:r>
           <w:rPr>
             <w:rStyle w:val="Hiperligao"/>
@@ -2776,7 +2776,7 @@
             <w:noProof/>
             <w:webHidden/>
           </w:rPr>
-          <w:instrText xml:space="preserve"> PAGEREF _Toc453506443 \h </w:instrText>
+          <w:instrText xml:space="preserve"> PAGEREF _Toc453536858 \h </w:instrText>
         </w:r>
         <w:r>
           <w:rPr>
@@ -2824,7 +2824,7 @@
           <w:lang w:eastAsia="pt-PT"/>
         </w:rPr>
       </w:pPr>
-      <w:hyperlink w:anchor="_Toc453506444" w:history="1">
+      <w:hyperlink w:anchor="_Toc453536859" w:history="1">
         <w:r>
           <w:rPr>
             <w:rStyle w:val="Hiperligao"/>
@@ -2870,7 +2870,7 @@
             <w:noProof/>
             <w:webHidden/>
           </w:rPr>
-          <w:instrText xml:space="preserve"> PAGEREF _Toc453506444 \h </w:instrText>
+          <w:instrText xml:space="preserve"> PAGEREF _Toc453536859 \h </w:instrText>
         </w:r>
         <w:r>
           <w:rPr>
@@ -2919,7 +2919,7 @@
           <w:lang w:eastAsia="pt-PT"/>
         </w:rPr>
       </w:pPr>
-      <w:hyperlink w:anchor="_Toc453506445" w:history="1">
+      <w:hyperlink w:anchor="_Toc453536860" w:history="1">
         <w:r>
           <w:rPr>
             <w:rStyle w:val="Hiperligao"/>
@@ -2966,7 +2966,7 @@
             <w:noProof/>
             <w:webHidden/>
           </w:rPr>
-          <w:instrText xml:space="preserve"> PAGEREF _Toc453506445 \h </w:instrText>
+          <w:instrText xml:space="preserve"> PAGEREF _Toc453536860 \h </w:instrText>
         </w:r>
         <w:r>
           <w:rPr>
@@ -3013,7 +3013,7 @@
           <w:lang w:eastAsia="pt-PT"/>
         </w:rPr>
       </w:pPr>
-      <w:hyperlink w:anchor="_Toc453506446" w:history="1">
+      <w:hyperlink w:anchor="_Toc453536861" w:history="1">
         <w:r>
           <w:rPr>
             <w:rStyle w:val="Hiperligao"/>
@@ -3058,7 +3058,7 @@
             <w:noProof/>
             <w:webHidden/>
           </w:rPr>
-          <w:instrText xml:space="preserve"> PAGEREF _Toc453506446 \h </w:instrText>
+          <w:instrText xml:space="preserve"> PAGEREF _Toc453536861 \h </w:instrText>
         </w:r>
         <w:r>
           <w:rPr>
@@ -3105,7 +3105,7 @@
           <w:lang w:eastAsia="pt-PT"/>
         </w:rPr>
       </w:pPr>
-      <w:hyperlink w:anchor="_Toc453506447" w:history="1">
+      <w:hyperlink w:anchor="_Toc453536862" w:history="1">
         <w:r>
           <w:rPr>
             <w:rStyle w:val="Hiperligao"/>
@@ -3150,7 +3150,7 @@
             <w:noProof/>
             <w:webHidden/>
           </w:rPr>
-          <w:instrText xml:space="preserve"> PAGEREF _Toc453506447 \h </w:instrText>
+          <w:instrText xml:space="preserve"> PAGEREF _Toc453536862 \h </w:instrText>
         </w:r>
         <w:r>
           <w:rPr>
@@ -3197,7 +3197,7 @@
           <w:lang w:eastAsia="pt-PT"/>
         </w:rPr>
       </w:pPr>
-      <w:hyperlink w:anchor="_Toc453506448" w:history="1">
+      <w:hyperlink w:anchor="_Toc453536863" w:history="1">
         <w:r>
           <w:rPr>
             <w:rStyle w:val="Hiperligao"/>
@@ -3242,7 +3242,7 @@
             <w:noProof/>
             <w:webHidden/>
           </w:rPr>
-          <w:instrText xml:space="preserve"> PAGEREF _Toc453506448 \h </w:instrText>
+          <w:instrText xml:space="preserve"> PAGEREF _Toc453536863 \h </w:instrText>
         </w:r>
         <w:r>
           <w:rPr>
@@ -3290,7 +3290,7 @@
           <w:lang w:eastAsia="pt-PT"/>
         </w:rPr>
       </w:pPr>
-      <w:hyperlink w:anchor="_Toc453506449" w:history="1">
+      <w:hyperlink w:anchor="_Toc453536864" w:history="1">
         <w:r>
           <w:rPr>
             <w:rStyle w:val="Hiperligao"/>
@@ -3336,7 +3336,7 @@
             <w:noProof/>
             <w:webHidden/>
           </w:rPr>
-          <w:instrText xml:space="preserve"> PAGEREF _Toc453506449 \h </w:instrText>
+          <w:instrText xml:space="preserve"> PAGEREF _Toc453536864 \h </w:instrText>
         </w:r>
         <w:r>
           <w:rPr>
@@ -3384,7 +3384,7 @@
           <w:lang w:eastAsia="pt-PT"/>
         </w:rPr>
       </w:pPr>
-      <w:hyperlink w:anchor="_Toc453506450" w:history="1">
+      <w:hyperlink w:anchor="_Toc453536865" w:history="1">
         <w:r>
           <w:rPr>
             <w:rStyle w:val="Hiperligao"/>
@@ -3430,7 +3430,7 @@
             <w:noProof/>
             <w:webHidden/>
           </w:rPr>
-          <w:instrText xml:space="preserve"> PAGEREF _Toc453506450 \h </w:instrText>
+          <w:instrText xml:space="preserve"> PAGEREF _Toc453536865 \h </w:instrText>
         </w:r>
         <w:r>
           <w:rPr>
@@ -3477,7 +3477,7 @@
           <w:lang w:eastAsia="pt-PT"/>
         </w:rPr>
       </w:pPr>
-      <w:hyperlink w:anchor="_Toc453506451" w:history="1">
+      <w:hyperlink w:anchor="_Toc453536866" w:history="1">
         <w:r>
           <w:rPr>
             <w:rStyle w:val="Hiperligao"/>
@@ -3522,7 +3522,7 @@
             <w:noProof/>
             <w:webHidden/>
           </w:rPr>
-          <w:instrText xml:space="preserve"> PAGEREF _Toc453506451 \h </w:instrText>
+          <w:instrText xml:space="preserve"> PAGEREF _Toc453536866 \h </w:instrText>
         </w:r>
         <w:r>
           <w:rPr>
@@ -3570,7 +3570,7 @@
           <w:lang w:eastAsia="pt-PT"/>
         </w:rPr>
       </w:pPr>
-      <w:hyperlink w:anchor="_Toc453506452" w:history="1">
+      <w:hyperlink w:anchor="_Toc453536867" w:history="1">
         <w:r>
           <w:rPr>
             <w:rStyle w:val="Hiperligao"/>
@@ -3616,7 +3616,7 @@
             <w:noProof/>
             <w:webHidden/>
           </w:rPr>
-          <w:instrText xml:space="preserve"> PAGEREF _Toc453506452 \h </w:instrText>
+          <w:instrText xml:space="preserve"> PAGEREF _Toc453536867 \h </w:instrText>
         </w:r>
         <w:r>
           <w:rPr>
@@ -3664,7 +3664,7 @@
           <w:lang w:eastAsia="pt-PT"/>
         </w:rPr>
       </w:pPr>
-      <w:hyperlink w:anchor="_Toc453506453" w:history="1">
+      <w:hyperlink w:anchor="_Toc453536868" w:history="1">
         <w:r>
           <w:rPr>
             <w:rStyle w:val="Hiperligao"/>
@@ -3710,7 +3710,7 @@
             <w:noProof/>
             <w:webHidden/>
           </w:rPr>
-          <w:instrText xml:space="preserve"> PAGEREF _Toc453506453 \h </w:instrText>
+          <w:instrText xml:space="preserve"> PAGEREF _Toc453536868 \h </w:instrText>
         </w:r>
         <w:r>
           <w:rPr>
@@ -3758,7 +3758,7 @@
           <w:lang w:eastAsia="pt-PT"/>
         </w:rPr>
       </w:pPr>
-      <w:hyperlink w:anchor="_Toc453506454" w:history="1">
+      <w:hyperlink w:anchor="_Toc453536869" w:history="1">
         <w:r>
           <w:rPr>
             <w:rStyle w:val="Hiperligao"/>
@@ -3804,7 +3804,7 @@
             <w:noProof/>
             <w:webHidden/>
           </w:rPr>
-          <w:instrText xml:space="preserve"> PAGEREF _Toc453506454 \h </w:instrText>
+          <w:instrText xml:space="preserve"> PAGEREF _Toc453536869 \h </w:instrText>
         </w:r>
         <w:r>
           <w:rPr>
@@ -3853,7 +3853,7 @@
           <w:lang w:eastAsia="pt-PT"/>
         </w:rPr>
       </w:pPr>
-      <w:hyperlink w:anchor="_Toc453506455" w:history="1">
+      <w:hyperlink w:anchor="_Toc453536870" w:history="1">
         <w:r>
           <w:rPr>
             <w:rStyle w:val="Hiperligao"/>
@@ -3900,7 +3900,7 @@
             <w:noProof/>
             <w:webHidden/>
           </w:rPr>
-          <w:instrText xml:space="preserve"> PAGEREF _Toc453506455 \h </w:instrText>
+          <w:instrText xml:space="preserve"> PAGEREF _Toc453536870 \h </w:instrText>
         </w:r>
         <w:r>
           <w:rPr>
@@ -3948,7 +3948,7 @@
           <w:lang w:eastAsia="pt-PT"/>
         </w:rPr>
       </w:pPr>
-      <w:hyperlink w:anchor="_Toc453506456" w:history="1">
+      <w:hyperlink w:anchor="_Toc453536871" w:history="1">
         <w:r>
           <w:rPr>
             <w:rStyle w:val="Hiperligao"/>
@@ -3975,7 +3975,7 @@
             <w:noProof/>
             <w:webHidden/>
           </w:rPr>
-          <w:instrText xml:space="preserve"> PAGEREF _Toc453506456 \h </w:instrText>
+          <w:instrText xml:space="preserve"> PAGEREF _Toc453536871 \h </w:instrText>
         </w:r>
         <w:r>
           <w:rPr>
@@ -4023,7 +4023,7 @@
           <w:lang w:eastAsia="pt-PT"/>
         </w:rPr>
       </w:pPr>
-      <w:hyperlink w:anchor="_Toc453506457" w:history="1">
+      <w:hyperlink w:anchor="_Toc453536872" w:history="1">
         <w:r>
           <w:rPr>
             <w:rStyle w:val="Hiperligao"/>
@@ -4051,7 +4051,7 @@
             <w:noProof/>
             <w:webHidden/>
           </w:rPr>
-          <w:instrText xml:space="preserve"> PAGEREF _Toc453506457 \h </w:instrText>
+          <w:instrText xml:space="preserve"> PAGEREF _Toc453536872 \h </w:instrText>
         </w:r>
         <w:r>
           <w:rPr>
@@ -4099,7 +4099,7 @@
           <w:lang w:eastAsia="pt-PT"/>
         </w:rPr>
       </w:pPr>
-      <w:hyperlink w:anchor="_Toc453506458" w:history="1">
+      <w:hyperlink w:anchor="_Toc453536873" w:history="1">
         <w:r>
           <w:rPr>
             <w:rStyle w:val="Hiperligao"/>
@@ -4126,7 +4126,7 @@
             <w:noProof/>
             <w:webHidden/>
           </w:rPr>
-          <w:instrText xml:space="preserve"> PAGEREF _Toc453506458 \h </w:instrText>
+          <w:instrText xml:space="preserve"> PAGEREF _Toc453536873 \h </w:instrText>
         </w:r>
         <w:r>
           <w:rPr>
@@ -4191,7 +4191,7 @@
           <w:szCs w:val="20"/>
         </w:rPr>
       </w:pPr>
-      <w:bookmarkStart w:id="4" w:name="_Toc453506428"/>
+      <w:bookmarkStart w:id="4" w:name="_Toc453536843"/>
       <w:r>
         <w:lastRenderedPageBreak/>
         <w:t>Lista de Figuras</w:t>
@@ -4238,13 +4238,13 @@
         </w:rPr>
         <w:fldChar w:fldCharType="separate"/>
       </w:r>
-      <w:hyperlink w:anchor="_Toc453504525" w:history="1">
+      <w:hyperlink w:anchor="_Toc453536874" w:history="1">
         <w:r>
           <w:rPr>
             <w:rStyle w:val="Hiperligao"/>
             <w:noProof/>
           </w:rPr>
-          <w:t>Figura 1 – Exemplo de um ciclo de desenvolvimento de um programa/aplicação. [1]</w:t>
+          <w:t>Figura 1 – Exemplo de um ciclo de desenvolvimento de um programa/aplicação.  [1]</w:t>
         </w:r>
         <w:r>
           <w:rPr>
@@ -4265,7 +4265,7 @@
             <w:noProof/>
             <w:webHidden/>
           </w:rPr>
-          <w:instrText xml:space="preserve"> PAGEREF _Toc453504525 \h </w:instrText>
+          <w:instrText xml:space="preserve"> PAGEREF _Toc453536874 \h </w:instrText>
         </w:r>
         <w:r>
           <w:rPr>
@@ -4308,13 +4308,28 @@
           <w:lang w:eastAsia="pt-PT"/>
         </w:rPr>
       </w:pPr>
-      <w:hyperlink w:anchor="_Toc453504526" w:history="1">
+      <w:hyperlink w:anchor="_Toc453536875" w:history="1">
         <w:r>
           <w:rPr>
             <w:rStyle w:val="Hiperligao"/>
             <w:noProof/>
           </w:rPr>
-          <w:t>Figura 2 – Flags do registo PSW</w:t>
+          <w:t xml:space="preserve">Figura 2 – </w:t>
+        </w:r>
+        <w:r>
+          <w:rPr>
+            <w:rStyle w:val="Hiperligao"/>
+            <w:i/>
+            <w:noProof/>
+          </w:rPr>
+          <w:t>Flags</w:t>
+        </w:r>
+        <w:r>
+          <w:rPr>
+            <w:rStyle w:val="Hiperligao"/>
+            <w:noProof/>
+          </w:rPr>
+          <w:t xml:space="preserve"> do registo PSW</w:t>
         </w:r>
         <w:r>
           <w:rPr>
@@ -4335,7 +4350,7 @@
             <w:noProof/>
             <w:webHidden/>
           </w:rPr>
-          <w:instrText xml:space="preserve"> PAGEREF _Toc453504526 \h </w:instrText>
+          <w:instrText xml:space="preserve"> PAGEREF _Toc453536875 \h </w:instrText>
         </w:r>
         <w:r>
           <w:rPr>
@@ -4378,7 +4393,7 @@
           <w:lang w:eastAsia="pt-PT"/>
         </w:rPr>
       </w:pPr>
-      <w:hyperlink w:anchor="_Toc453504527" w:history="1">
+      <w:hyperlink w:anchor="_Toc453536876" w:history="1">
         <w:r>
           <w:rPr>
             <w:rStyle w:val="Hiperligao"/>
@@ -4405,7 +4420,7 @@
             <w:noProof/>
             <w:webHidden/>
           </w:rPr>
-          <w:instrText xml:space="preserve"> PAGEREF _Toc453504527 \h </w:instrText>
+          <w:instrText xml:space="preserve"> PAGEREF _Toc453536876 \h </w:instrText>
         </w:r>
         <w:r>
           <w:rPr>
@@ -4448,7 +4463,7 @@
           <w:lang w:eastAsia="pt-PT"/>
         </w:rPr>
       </w:pPr>
-      <w:hyperlink w:anchor="_Toc453504528" w:history="1">
+      <w:hyperlink w:anchor="_Toc453536877" w:history="1">
         <w:r>
           <w:rPr>
             <w:rStyle w:val="Hiperligao"/>
@@ -4475,7 +4490,7 @@
             <w:noProof/>
             <w:webHidden/>
           </w:rPr>
-          <w:instrText xml:space="preserve"> PAGEREF _Toc453504528 \h </w:instrText>
+          <w:instrText xml:space="preserve"> PAGEREF _Toc453536877 \h </w:instrText>
         </w:r>
         <w:r>
           <w:rPr>
@@ -4518,7 +4533,7 @@
           <w:lang w:eastAsia="pt-PT"/>
         </w:rPr>
       </w:pPr>
-      <w:hyperlink w:anchor="_Toc453504529" w:history="1">
+      <w:hyperlink w:anchor="_Toc453536878" w:history="1">
         <w:r>
           <w:rPr>
             <w:rStyle w:val="Hiperligao"/>
@@ -4545,7 +4560,7 @@
             <w:noProof/>
             <w:webHidden/>
           </w:rPr>
-          <w:instrText xml:space="preserve"> PAGEREF _Toc453504529 \h </w:instrText>
+          <w:instrText xml:space="preserve"> PAGEREF _Toc453536878 \h </w:instrText>
         </w:r>
         <w:r>
           <w:rPr>
@@ -4588,7 +4603,7 @@
           <w:lang w:eastAsia="pt-PT"/>
         </w:rPr>
       </w:pPr>
-      <w:hyperlink w:anchor="_Toc453504530" w:history="1">
+      <w:hyperlink w:anchor="_Toc453536879" w:history="1">
         <w:r>
           <w:rPr>
             <w:rStyle w:val="Hiperligao"/>
@@ -4615,7 +4630,7 @@
             <w:noProof/>
             <w:webHidden/>
           </w:rPr>
-          <w:instrText xml:space="preserve"> PAGEREF _Toc453504530 \h </w:instrText>
+          <w:instrText xml:space="preserve"> PAGEREF _Toc453536879 \h </w:instrText>
         </w:r>
         <w:r>
           <w:rPr>
@@ -4658,7 +4673,7 @@
           <w:lang w:eastAsia="pt-PT"/>
         </w:rPr>
       </w:pPr>
-      <w:hyperlink w:anchor="_Toc453504531" w:history="1">
+      <w:hyperlink w:anchor="_Toc453536880" w:history="1">
         <w:r>
           <w:rPr>
             <w:rStyle w:val="Hiperligao"/>
@@ -4685,7 +4700,7 @@
             <w:noProof/>
             <w:webHidden/>
           </w:rPr>
-          <w:instrText xml:space="preserve"> PAGEREF _Toc453504531 \h </w:instrText>
+          <w:instrText xml:space="preserve"> PAGEREF _Toc453536880 \h </w:instrText>
         </w:r>
         <w:r>
           <w:rPr>
@@ -4728,7 +4743,7 @@
           <w:lang w:eastAsia="pt-PT"/>
         </w:rPr>
       </w:pPr>
-      <w:hyperlink w:anchor="_Toc453504532" w:history="1">
+      <w:hyperlink w:anchor="_Toc453536881" w:history="1">
         <w:r>
           <w:rPr>
             <w:rStyle w:val="Hiperligao"/>
@@ -4755,7 +4770,7 @@
             <w:noProof/>
             <w:webHidden/>
           </w:rPr>
-          <w:instrText xml:space="preserve"> PAGEREF _Toc453504532 \h </w:instrText>
+          <w:instrText xml:space="preserve"> PAGEREF _Toc453536881 \h </w:instrText>
         </w:r>
         <w:r>
           <w:rPr>
@@ -4798,7 +4813,7 @@
           <w:lang w:eastAsia="pt-PT"/>
         </w:rPr>
       </w:pPr>
-      <w:hyperlink w:anchor="_Toc453504533" w:history="1">
+      <w:hyperlink w:anchor="_Toc453536882" w:history="1">
         <w:r>
           <w:rPr>
             <w:rStyle w:val="Hiperligao"/>
@@ -4825,7 +4840,7 @@
             <w:noProof/>
             <w:webHidden/>
           </w:rPr>
-          <w:instrText xml:space="preserve"> PAGEREF _Toc453504533 \h </w:instrText>
+          <w:instrText xml:space="preserve"> PAGEREF _Toc453536882 \h </w:instrText>
         </w:r>
         <w:r>
           <w:rPr>
@@ -4868,7 +4883,7 @@
           <w:lang w:eastAsia="pt-PT"/>
         </w:rPr>
       </w:pPr>
-      <w:hyperlink w:anchor="_Toc453504534" w:history="1">
+      <w:hyperlink w:anchor="_Toc453536883" w:history="1">
         <w:r>
           <w:rPr>
             <w:rStyle w:val="Hiperligao"/>
@@ -4895,7 +4910,7 @@
             <w:noProof/>
             <w:webHidden/>
           </w:rPr>
-          <w:instrText xml:space="preserve"> PAGEREF _Toc453504534 \h </w:instrText>
+          <w:instrText xml:space="preserve"> PAGEREF _Toc453536883 \h </w:instrText>
         </w:r>
         <w:r>
           <w:rPr>
@@ -4938,7 +4953,7 @@
           <w:lang w:eastAsia="pt-PT"/>
         </w:rPr>
       </w:pPr>
-      <w:hyperlink w:anchor="_Toc453504535" w:history="1">
+      <w:hyperlink w:anchor="_Toc453536884" w:history="1">
         <w:r>
           <w:rPr>
             <w:rStyle w:val="Hiperligao"/>
@@ -4965,7 +4980,7 @@
             <w:noProof/>
             <w:webHidden/>
           </w:rPr>
-          <w:instrText xml:space="preserve"> PAGEREF _Toc453504535 \h </w:instrText>
+          <w:instrText xml:space="preserve"> PAGEREF _Toc453536884 \h </w:instrText>
         </w:r>
         <w:r>
           <w:rPr>
@@ -5008,7 +5023,7 @@
           <w:lang w:eastAsia="pt-PT"/>
         </w:rPr>
       </w:pPr>
-      <w:hyperlink w:anchor="_Toc453504536" w:history="1">
+      <w:hyperlink w:anchor="_Toc453536885" w:history="1">
         <w:r>
           <w:rPr>
             <w:rStyle w:val="Hiperligao"/>
@@ -5035,7 +5050,7 @@
             <w:noProof/>
             <w:webHidden/>
           </w:rPr>
-          <w:instrText xml:space="preserve"> PAGEREF _Toc453504536 \h </w:instrText>
+          <w:instrText xml:space="preserve"> PAGEREF _Toc453536885 \h </w:instrText>
         </w:r>
         <w:r>
           <w:rPr>
@@ -5078,7 +5093,7 @@
           <w:lang w:eastAsia="pt-PT"/>
         </w:rPr>
       </w:pPr>
-      <w:hyperlink w:anchor="_Toc453504537" w:history="1">
+      <w:hyperlink w:anchor="_Toc453536886" w:history="1">
         <w:r>
           <w:rPr>
             <w:rStyle w:val="Hiperligao"/>
@@ -5105,7 +5120,7 @@
             <w:noProof/>
             <w:webHidden/>
           </w:rPr>
-          <w:instrText xml:space="preserve"> PAGEREF _Toc453504537 \h </w:instrText>
+          <w:instrText xml:space="preserve"> PAGEREF _Toc453536886 \h </w:instrText>
         </w:r>
         <w:r>
           <w:rPr>
@@ -5155,7 +5170,7 @@
       <w:pPr>
         <w:pStyle w:val="Cabealho1"/>
       </w:pPr>
-      <w:bookmarkStart w:id="5" w:name="_Toc453506429"/>
+      <w:bookmarkStart w:id="5" w:name="_Toc453536844"/>
       <w:r>
         <w:lastRenderedPageBreak/>
         <w:t>Lista de Tabelas</w:t>
@@ -5184,7 +5199,7 @@
       <w:r>
         <w:fldChar w:fldCharType="separate"/>
       </w:r>
-      <w:hyperlink w:anchor="_Toc453504543" w:history="1">
+      <w:hyperlink w:anchor="_Toc453536887" w:history="1">
         <w:r>
           <w:rPr>
             <w:rStyle w:val="Hiperligao"/>
@@ -5211,7 +5226,7 @@
             <w:noProof/>
             <w:webHidden/>
           </w:rPr>
-          <w:instrText xml:space="preserve"> PAGEREF _Toc453504543 \h </w:instrText>
+          <w:instrText xml:space="preserve"> PAGEREF _Toc453536887 \h </w:instrText>
         </w:r>
         <w:r>
           <w:rPr>
@@ -5254,7 +5269,7 @@
           <w:lang w:eastAsia="pt-PT"/>
         </w:rPr>
       </w:pPr>
-      <w:hyperlink w:anchor="_Toc453504544" w:history="1">
+      <w:hyperlink w:anchor="_Toc453536888" w:history="1">
         <w:r>
           <w:rPr>
             <w:rStyle w:val="Hiperligao"/>
@@ -5281,7 +5296,7 @@
             <w:noProof/>
             <w:webHidden/>
           </w:rPr>
-          <w:instrText xml:space="preserve"> PAGEREF _Toc453504544 \h </w:instrText>
+          <w:instrText xml:space="preserve"> PAGEREF _Toc453536888 \h </w:instrText>
         </w:r>
         <w:r>
           <w:rPr>
@@ -5324,7 +5339,7 @@
           <w:lang w:eastAsia="pt-PT"/>
         </w:rPr>
       </w:pPr>
-      <w:hyperlink w:anchor="_Toc453504545" w:history="1">
+      <w:hyperlink w:anchor="_Toc453536889" w:history="1">
         <w:r>
           <w:rPr>
             <w:rStyle w:val="Hiperligao"/>
@@ -5351,7 +5366,7 @@
             <w:noProof/>
             <w:webHidden/>
           </w:rPr>
-          <w:instrText xml:space="preserve"> PAGEREF _Toc453504545 \h </w:instrText>
+          <w:instrText xml:space="preserve"> PAGEREF _Toc453536889 \h </w:instrText>
         </w:r>
         <w:r>
           <w:rPr>
@@ -5418,7 +5433,7 @@
           <w:numId w:val="22"/>
         </w:numPr>
       </w:pPr>
-      <w:bookmarkStart w:id="6" w:name="_Toc453506430"/>
+      <w:bookmarkStart w:id="6" w:name="_Toc453536845"/>
       <w:r>
         <w:lastRenderedPageBreak/>
         <w:t>Introdução</w:t>
@@ -5433,7 +5448,7 @@
           <w:numId w:val="22"/>
         </w:numPr>
       </w:pPr>
-      <w:bookmarkStart w:id="7" w:name="_Toc453506431"/>
+      <w:bookmarkStart w:id="7" w:name="_Toc453536846"/>
       <w:r>
         <w:t>Enquadramento</w:t>
       </w:r>
@@ -5569,7 +5584,7 @@
         </w:rPr>
       </w:pPr>
       <w:bookmarkStart w:id="10" w:name="_Ref449974607"/>
-      <w:bookmarkStart w:id="11" w:name="_Toc453504525"/>
+      <w:bookmarkStart w:id="11" w:name="_Toc453536874"/>
       <w:r>
         <w:rPr>
           <w:b w:val="0"/>
@@ -5671,13 +5686,13 @@
       </w:r>
       <w:r>
         <w:rPr>
-          <w:b w:val="0"/>
           <w:noProof/>
           <w:color w:val="auto"/>
           <w:sz w:val="20"/>
         </w:rPr>
         <w:t>[1]</w:t>
       </w:r>
+      <w:bookmarkEnd w:id="11"/>
       <w:r>
         <w:rPr>
           <w:b w:val="0"/>
@@ -5686,7 +5701,6 @@
         </w:rPr>
         <w:fldChar w:fldCharType="end"/>
       </w:r>
-      <w:bookmarkEnd w:id="11"/>
     </w:p>
     <w:bookmarkEnd w:id="8"/>
     <w:bookmarkEnd w:id="9"/>
@@ -6111,7 +6125,14 @@
           <w:rFonts w:cs="Times New Roman"/>
           <w:noProof/>
         </w:rPr>
-        <w:t xml:space="preserve"> [5]</w:t>
+        <w:t xml:space="preserve"> </w:t>
+      </w:r>
+      <w:r>
+        <w:rPr>
+          <w:rFonts w:cs="Times New Roman"/>
+          <w:noProof/>
+        </w:rPr>
+        <w:t>[5]</w:t>
       </w:r>
       <w:r>
         <w:rPr>
@@ -6262,7 +6283,7 @@
           <w:numId w:val="22"/>
         </w:numPr>
       </w:pPr>
-      <w:bookmarkStart w:id="12" w:name="_Toc453506432"/>
+      <w:bookmarkStart w:id="12" w:name="_Toc453536847"/>
       <w:r>
         <w:lastRenderedPageBreak/>
         <w:t>Motivação</w:t>
@@ -6305,7 +6326,14 @@
           <w:rFonts w:cs="Times New Roman"/>
           <w:noProof/>
         </w:rPr>
-        <w:t xml:space="preserve"> [6]</w:t>
+        <w:t xml:space="preserve"> </w:t>
+      </w:r>
+      <w:r>
+        <w:rPr>
+          <w:rFonts w:cs="Times New Roman"/>
+          <w:noProof/>
+        </w:rPr>
+        <w:t>[6]</w:t>
       </w:r>
       <w:r>
         <w:rPr>
@@ -6619,7 +6647,7 @@
           <w:numId w:val="22"/>
         </w:numPr>
       </w:pPr>
-      <w:bookmarkStart w:id="13" w:name="_Toc453506433"/>
+      <w:bookmarkStart w:id="13" w:name="_Toc453536848"/>
       <w:r>
         <w:lastRenderedPageBreak/>
         <w:t>Objetivos</w:t>
@@ -6818,7 +6846,14 @@
           <w:rFonts w:cs="Times New Roman"/>
           <w:noProof/>
         </w:rPr>
-        <w:t xml:space="preserve"> [8]</w:t>
+        <w:t xml:space="preserve"> </w:t>
+      </w:r>
+      <w:r>
+        <w:rPr>
+          <w:rFonts w:cs="Times New Roman"/>
+          <w:noProof/>
+        </w:rPr>
+        <w:t>[8]</w:t>
       </w:r>
       <w:r>
         <w:rPr>
@@ -6903,6 +6938,13 @@
           <w:rFonts w:cs="Times New Roman"/>
           <w:noProof/>
         </w:rPr>
+        <w:t xml:space="preserve"> </w:t>
+      </w:r>
+      <w:r>
+        <w:rPr>
+          <w:rFonts w:cs="Times New Roman"/>
+          <w:noProof/>
+        </w:rPr>
         <w:t>[9]</w:t>
       </w:r>
       <w:r>
@@ -6990,7 +7032,7 @@
           <w:numId w:val="22"/>
         </w:numPr>
       </w:pPr>
-      <w:bookmarkStart w:id="14" w:name="_Toc453506434"/>
+      <w:bookmarkStart w:id="14" w:name="_Toc453536849"/>
       <w:r>
         <w:lastRenderedPageBreak/>
         <w:t>Arquitetura PDS16</w:t>
@@ -7005,7 +7047,7 @@
           <w:numId w:val="24"/>
         </w:numPr>
       </w:pPr>
-      <w:bookmarkStart w:id="15" w:name="_Toc453506435"/>
+      <w:bookmarkStart w:id="15" w:name="_Toc453536850"/>
       <w:r>
         <w:t>Introdução</w:t>
       </w:r>
@@ -7070,7 +7112,14 @@
           <w:rFonts w:cs="Times New Roman"/>
           <w:noProof/>
         </w:rPr>
-        <w:t xml:space="preserve"> [6]</w:t>
+        <w:t xml:space="preserve"> </w:t>
+      </w:r>
+      <w:r>
+        <w:rPr>
+          <w:rFonts w:cs="Times New Roman"/>
+          <w:noProof/>
+        </w:rPr>
+        <w:t>[6]</w:t>
       </w:r>
       <w:r>
         <w:rPr>
@@ -13230,7 +13279,7 @@
           <w:szCs w:val="20"/>
         </w:rPr>
       </w:pPr>
-      <w:bookmarkStart w:id="16" w:name="_Toc453504543"/>
+      <w:bookmarkStart w:id="16" w:name="_Toc453536887"/>
       <w:r>
         <w:rPr>
           <w:b w:val="0"/>
@@ -13308,7 +13357,6 @@
           <w:szCs w:val="20"/>
         </w:rPr>
       </w:pPr>
-      <w:bookmarkStart w:id="17" w:name="_Toc453504544"/>
     </w:p>
     <w:p>
       <w:pPr>
@@ -13321,6 +13369,7 @@
           <w:szCs w:val="20"/>
         </w:rPr>
       </w:pPr>
+      <w:bookmarkStart w:id="17" w:name="_Toc453536888"/>
       <w:r>
         <w:rPr>
           <w:b w:val="0"/>
@@ -13408,7 +13457,7 @@
           <w:numId w:val="24"/>
         </w:numPr>
       </w:pPr>
-      <w:bookmarkStart w:id="18" w:name="_Toc453506436"/>
+      <w:bookmarkStart w:id="18" w:name="_Toc453536851"/>
       <w:r>
         <w:lastRenderedPageBreak/>
         <w:t>Modelo de programação (ISA)</w:t>
@@ -13647,7 +13696,7 @@
           <w:numId w:val="24"/>
         </w:numPr>
       </w:pPr>
-      <w:bookmarkStart w:id="19" w:name="_Toc453506437"/>
+      <w:bookmarkStart w:id="19" w:name="_Toc453536852"/>
       <w:r>
         <w:t>Mapa de memória</w:t>
       </w:r>
@@ -13801,7 +13850,7 @@
           <w:numId w:val="24"/>
         </w:numPr>
       </w:pPr>
-      <w:bookmarkStart w:id="20" w:name="_Toc453506438"/>
+      <w:bookmarkStart w:id="20" w:name="_Toc453536853"/>
       <w:r>
         <w:t>Registos</w:t>
       </w:r>
@@ -14001,7 +14050,7 @@
           <w:sz w:val="20"/>
         </w:rPr>
       </w:pPr>
-      <w:bookmarkStart w:id="21" w:name="_Toc453504526"/>
+      <w:bookmarkStart w:id="21" w:name="_Toc453536875"/>
       <w:r>
         <w:rPr>
           <w:b w:val="0"/>
@@ -14088,7 +14137,7 @@
           <w:numId w:val="24"/>
         </w:numPr>
       </w:pPr>
-      <w:bookmarkStart w:id="22" w:name="_Toc453506439"/>
+      <w:bookmarkStart w:id="22" w:name="_Toc453536854"/>
       <w:r>
         <w:t>Instruções</w:t>
       </w:r>
@@ -14109,7 +14158,7 @@
       <w:r>
         <w:t xml:space="preserve"> </w:t>
       </w:r>
-      <w:bookmarkStart w:id="25" w:name="_Toc453506440"/>
+      <w:bookmarkStart w:id="25" w:name="_Toc453536855"/>
       <w:r>
         <w:t>Acesso a memória de dados</w:t>
       </w:r>
@@ -14608,7 +14657,7 @@
       <w:r>
         <w:t xml:space="preserve"> </w:t>
       </w:r>
-      <w:bookmarkStart w:id="26" w:name="_Toc453506441"/>
+      <w:bookmarkStart w:id="26" w:name="_Toc453536856"/>
       <w:r>
         <w:t>Processamento de Dados</w:t>
       </w:r>
@@ -15233,7 +15282,7 @@
         <w:lastRenderedPageBreak/>
         <w:t xml:space="preserve"> </w:t>
       </w:r>
-      <w:bookmarkStart w:id="27" w:name="_Toc453506442"/>
+      <w:bookmarkStart w:id="27" w:name="_Toc453536857"/>
       <w:r>
         <w:t>Controlo de Fluxo de Execução</w:t>
       </w:r>
@@ -15505,7 +15554,7 @@
           <w:numId w:val="24"/>
         </w:numPr>
       </w:pPr>
-      <w:bookmarkStart w:id="28" w:name="_Toc453506443"/>
+      <w:bookmarkStart w:id="28" w:name="_Toc453536858"/>
       <w:r>
         <w:lastRenderedPageBreak/>
         <w:t xml:space="preserve">Assemblador </w:t>
@@ -15579,7 +15628,7 @@
           <w:numId w:val="24"/>
         </w:numPr>
       </w:pPr>
-      <w:bookmarkStart w:id="29" w:name="_Toc453506444"/>
+      <w:bookmarkStart w:id="29" w:name="_Toc453536859"/>
       <w:r>
         <w:t>Diretivas</w:t>
       </w:r>
@@ -15814,15 +15863,7 @@
     <w:p>
       <w:r>
         <w:tab/>
-        <w:t xml:space="preserve">O assemblador DASM disponibiliza um outro conjunto de diretivas que permite reservar </w:t>
-      </w:r>
-      <w:proofErr w:type="gramStart"/>
-      <w:r>
-        <w:t>e</w:t>
-      </w:r>
-      <w:proofErr w:type="gramEnd"/>
-      <w:r>
-        <w:t xml:space="preserve"> definir o valor inicial de posições de memória. As </w:t>
+        <w:t xml:space="preserve">O assemblador DASM disponibiliza um outro conjunto de diretivas que permite reservar e definir o valor inicial de posições de memória. As </w:t>
       </w:r>
       <w:proofErr w:type="gramStart"/>
       <w:r>
@@ -15983,7 +16024,7 @@
           <w:numId w:val="22"/>
         </w:numPr>
       </w:pPr>
-      <w:bookmarkStart w:id="30" w:name="_Toc453506445"/>
+      <w:bookmarkStart w:id="30" w:name="_Toc453536860"/>
       <w:r>
         <w:lastRenderedPageBreak/>
         <w:t>Framework Xtext</w:t>
@@ -15998,7 +16039,7 @@
           <w:numId w:val="22"/>
         </w:numPr>
       </w:pPr>
-      <w:bookmarkStart w:id="31" w:name="_Toc453506446"/>
+      <w:bookmarkStart w:id="31" w:name="_Toc453536861"/>
       <w:r>
         <w:t>Introdução</w:t>
       </w:r>
@@ -16306,7 +16347,7 @@
           <w:numId w:val="22"/>
         </w:numPr>
       </w:pPr>
-      <w:bookmarkStart w:id="32" w:name="_Toc453506447"/>
+      <w:bookmarkStart w:id="32" w:name="_Toc453536862"/>
       <w:r>
         <w:lastRenderedPageBreak/>
         <w:t>Arquitetura</w:t>
@@ -16532,7 +16573,7 @@
         <w:lastRenderedPageBreak/>
         <w:t xml:space="preserve"> </w:t>
       </w:r>
-      <w:bookmarkStart w:id="33" w:name="_Toc453506448"/>
+      <w:bookmarkStart w:id="33" w:name="_Toc453536863"/>
       <w:r>
         <w:t>Gramática</w:t>
       </w:r>
@@ -16639,6 +16680,7 @@
           <w:id w:val="1332795791"/>
           <w:citation/>
         </w:sdtPr>
+        <w:sdtEndPr/>
         <w:sdtContent>
           <w:r>
             <w:fldChar w:fldCharType="begin"/>
@@ -16674,6 +16716,7 @@
           <w:id w:val="968862612"/>
           <w:citation/>
         </w:sdtPr>
+        <w:sdtEndPr/>
         <w:sdtContent>
           <w:r>
             <w:fldChar w:fldCharType="begin"/>
@@ -16709,6 +16752,7 @@
           <w:id w:val="-1864510467"/>
           <w:citation/>
         </w:sdtPr>
+        <w:sdtEndPr/>
         <w:sdtContent>
           <w:r>
             <w:fldChar w:fldCharType="begin"/>
@@ -16833,7 +16877,7 @@
         </w:rPr>
       </w:pPr>
       <w:bookmarkStart w:id="34" w:name="_Ref453340329"/>
-      <w:bookmarkStart w:id="35" w:name="_Toc453504527"/>
+      <w:bookmarkStart w:id="35" w:name="_Toc453536876"/>
       <w:r>
         <w:rPr>
           <w:b w:val="0"/>
@@ -17037,6 +17081,7 @@
           <w:id w:val="-1579973032"/>
           <w:citation/>
         </w:sdtPr>
+        <w:sdtEndPr/>
         <w:sdtContent>
           <w:r>
             <w:fldChar w:fldCharType="begin"/>
@@ -17057,7 +17102,7 @@
             <w:rPr>
               <w:noProof/>
             </w:rPr>
-            <w:t>[11]</w:t>
+            <w:t>[12]</w:t>
           </w:r>
           <w:r>
             <w:fldChar w:fldCharType="end"/>
@@ -17167,7 +17212,7 @@
         </w:rPr>
       </w:pPr>
       <w:bookmarkStart w:id="36" w:name="_Ref453341721"/>
-      <w:bookmarkStart w:id="37" w:name="_Toc453504528"/>
+      <w:bookmarkStart w:id="37" w:name="_Toc453536877"/>
       <w:r>
         <w:rPr>
           <w:b w:val="0"/>
@@ -17270,7 +17315,7 @@
           <w:numId w:val="8"/>
         </w:numPr>
       </w:pPr>
-      <w:bookmarkStart w:id="38" w:name="_Toc453506449"/>
+      <w:bookmarkStart w:id="38" w:name="_Toc453536864"/>
       <w:r>
         <w:lastRenderedPageBreak/>
         <w:t>Regras da gramática</w:t>
@@ -17397,7 +17442,7 @@
         </w:rPr>
       </w:pPr>
       <w:bookmarkStart w:id="39" w:name="_Ref449992373"/>
-      <w:bookmarkStart w:id="40" w:name="_Toc453504529"/>
+      <w:bookmarkStart w:id="40" w:name="_Toc453536878"/>
       <w:r>
         <w:rPr>
           <w:b w:val="0"/>
@@ -17876,7 +17921,7 @@
           <w:szCs w:val="20"/>
         </w:rPr>
       </w:pPr>
-      <w:bookmarkStart w:id="41" w:name="_Toc453504530"/>
+      <w:bookmarkStart w:id="41" w:name="_Toc453536879"/>
       <w:r>
         <w:rPr>
           <w:b w:val="0"/>
@@ -18425,7 +18470,7 @@
       </w:pPr>
       <w:bookmarkStart w:id="42" w:name="_Ref453345065"/>
       <w:bookmarkStart w:id="43" w:name="_Ref450518039"/>
-      <w:bookmarkStart w:id="44" w:name="_Toc453504531"/>
+      <w:bookmarkStart w:id="44" w:name="_Toc453536880"/>
       <w:r>
         <w:rPr>
           <w:b w:val="0"/>
@@ -18741,7 +18786,7 @@
         </w:rPr>
       </w:pPr>
       <w:bookmarkStart w:id="45" w:name="_Ref453345732"/>
-      <w:bookmarkStart w:id="46" w:name="_Toc453504532"/>
+      <w:bookmarkStart w:id="46" w:name="_Toc453536881"/>
       <w:r>
         <w:rPr>
           <w:b w:val="0"/>
@@ -19034,7 +19079,7 @@
           <w:numId w:val="8"/>
         </w:numPr>
       </w:pPr>
-      <w:bookmarkStart w:id="47" w:name="_Toc453506450"/>
+      <w:bookmarkStart w:id="47" w:name="_Toc453536865"/>
       <w:r>
         <w:t>Definição dos elementos do analisador de regras</w:t>
       </w:r>
@@ -19332,7 +19377,7 @@
         </w:rPr>
       </w:pPr>
       <w:bookmarkStart w:id="48" w:name="_Ref449994176"/>
-      <w:bookmarkStart w:id="49" w:name="_Toc453504533"/>
+      <w:bookmarkStart w:id="49" w:name="_Toc453536882"/>
       <w:r>
         <w:rPr>
           <w:b w:val="0"/>
@@ -19419,7 +19464,7 @@
       <w:bookmarkStart w:id="60" w:name="_Toc450425015"/>
       <w:bookmarkStart w:id="61" w:name="_Toc450425063"/>
       <w:bookmarkStart w:id="62" w:name="_Toc450425141"/>
-      <w:bookmarkStart w:id="63" w:name="_Toc453506451"/>
+      <w:bookmarkStart w:id="63" w:name="_Toc453536866"/>
       <w:bookmarkEnd w:id="50"/>
       <w:bookmarkEnd w:id="51"/>
       <w:bookmarkEnd w:id="52"/>
@@ -19485,7 +19530,7 @@
           <w:numId w:val="8"/>
         </w:numPr>
       </w:pPr>
-      <w:bookmarkStart w:id="64" w:name="_Toc453506452"/>
+      <w:bookmarkStart w:id="64" w:name="_Toc453536867"/>
       <w:r>
         <w:t xml:space="preserve">Configuração do </w:t>
       </w:r>
@@ -20110,7 +20155,7 @@
           <w:numId w:val="8"/>
         </w:numPr>
       </w:pPr>
-      <w:bookmarkStart w:id="65" w:name="_Toc453506453"/>
+      <w:bookmarkStart w:id="65" w:name="_Toc453536868"/>
       <w:proofErr w:type="spellStart"/>
       <w:r>
         <w:t>Syntax</w:t>
@@ -20329,7 +20374,7 @@
             <v:path o:extrusionok="f" gradientshapeok="t" o:connecttype="rect"/>
             <o:lock v:ext="edit" aspectratio="t"/>
           </v:shapetype>
-          <v:shape id="_x0000_i1025" type="#_x0000_t75" style="width:424.75pt;height:152.85pt">
+          <v:shape id="_x0000_i1025" type="#_x0000_t75" style="width:424.8pt;height:153pt">
             <v:imagedata r:id="rId20" o:title="2620bcb1ac91291bcb6faaa290e93f36"/>
           </v:shape>
         </w:pict>
@@ -20344,7 +20389,7 @@
         </w:rPr>
       </w:pPr>
       <w:bookmarkStart w:id="66" w:name="_Ref453499838"/>
-      <w:bookmarkStart w:id="67" w:name="_Toc453504534"/>
+      <w:bookmarkStart w:id="67" w:name="_Toc453536883"/>
       <w:r>
         <w:rPr>
           <w:b w:val="0"/>
@@ -20601,7 +20646,7 @@
       </w:pPr>
       <w:r>
         <w:pict w14:anchorId="661E183C">
-          <v:shape id="_x0000_i1026" type="#_x0000_t75" style="width:321.8pt;height:189.8pt">
+          <v:shape id="_x0000_i1026" type="#_x0000_t75" style="width:321.6pt;height:189.6pt">
             <v:imagedata r:id="rId21" o:title="2620bcb1ac91291bcb6faaa290e93f36"/>
           </v:shape>
         </w:pict>
@@ -20618,7 +20663,7 @@
         </w:rPr>
       </w:pPr>
       <w:bookmarkStart w:id="68" w:name="_Ref453500555"/>
-      <w:bookmarkStart w:id="69" w:name="_Toc453504535"/>
+      <w:bookmarkStart w:id="69" w:name="_Toc453536884"/>
       <w:r>
         <w:rPr>
           <w:b w:val="0"/>
@@ -20845,7 +20890,7 @@
       <w:r>
         <w:lastRenderedPageBreak/>
         <w:pict w14:anchorId="41BE3D3E">
-          <v:shape id="_x0000_i1027" type="#_x0000_t75" style="width:424.75pt;height:88.75pt">
+          <v:shape id="_x0000_i1027" type="#_x0000_t75" style="width:424.8pt;height:88.8pt">
             <v:imagedata r:id="rId22" o:title="2620bcb1ac91291bcb6faaa290e93f36"/>
           </v:shape>
         </w:pict>
@@ -20862,7 +20907,7 @@
         </w:rPr>
       </w:pPr>
       <w:bookmarkStart w:id="70" w:name="_Ref453501549"/>
-      <w:bookmarkStart w:id="71" w:name="_Toc453504536"/>
+      <w:bookmarkStart w:id="71" w:name="_Toc453536885"/>
       <w:r>
         <w:rPr>
           <w:b w:val="0"/>
@@ -20931,7 +20976,7 @@
           <w:numId w:val="8"/>
         </w:numPr>
       </w:pPr>
-      <w:bookmarkStart w:id="72" w:name="_Toc453506454"/>
+      <w:bookmarkStart w:id="72" w:name="_Toc453536869"/>
       <w:r>
         <w:t>Gerador</w:t>
       </w:r>
@@ -21061,9 +21106,9 @@
           <w:sz w:val="20"/>
         </w:rPr>
       </w:pPr>
-      <w:bookmarkStart w:id="73" w:name="_Toc453504537"/>
+      <w:bookmarkStart w:id="73" w:name="_Ref453536332"/>
       <w:bookmarkStart w:id="74" w:name="_Ref453536327"/>
-      <w:bookmarkStart w:id="75" w:name="_Ref453536332"/>
+      <w:bookmarkStart w:id="75" w:name="_Toc453536886"/>
       <w:r>
         <w:rPr>
           <w:b w:val="0"/>
@@ -21113,7 +21158,7 @@
         </w:rPr>
         <w:fldChar w:fldCharType="end"/>
       </w:r>
-      <w:bookmarkEnd w:id="75"/>
+      <w:bookmarkEnd w:id="73"/>
       <w:r>
         <w:rPr>
           <w:b w:val="0"/>
@@ -21122,8 +21167,8 @@
         </w:rPr>
         <w:t xml:space="preserve"> - Excerto de código da classe Pds16asmGenerator</w:t>
       </w:r>
-      <w:bookmarkEnd w:id="73"/>
       <w:bookmarkEnd w:id="74"/>
+      <w:bookmarkEnd w:id="75"/>
     </w:p>
     <w:p>
       <w:r>
@@ -21149,10 +21194,7 @@
         <w:fldChar w:fldCharType="begin"/>
       </w:r>
       <w:r>
-        <w:instrText xml:space="preserve"> REF _Ref453536332 \h </w:instrText>
-      </w:r>
-      <w:r>
-        <w:instrText xml:space="preserve"> \* MERGEFORMAT </w:instrText>
+        <w:instrText xml:space="preserve"> REF _Ref453536332 \h  \* MERGEFORMAT </w:instrText>
       </w:r>
       <w:r>
         <w:fldChar w:fldCharType="separate"/>
@@ -21180,9 +21222,6 @@
         <w:instrText xml:space="preserve"> REF _Ref453501549 \h  \* MERGEFORMAT </w:instrText>
       </w:r>
       <w:r>
-        <w:fldChar w:fldCharType="separate"/>
-      </w:r>
-      <w:r>
         <w:fldChar w:fldCharType="end"/>
       </w:r>
       <w:r>
@@ -21410,8 +21449,6 @@
       <w:r>
         <w:t>,</w:t>
       </w:r>
-      <w:bookmarkStart w:id="76" w:name="_GoBack"/>
-      <w:bookmarkEnd w:id="76"/>
       <w:r>
         <w:t xml:space="preserve"> contendo apenas um método estático, que dado um </w:t>
       </w:r>
@@ -21540,12 +21577,12 @@
           <w:numId w:val="7"/>
         </w:numPr>
       </w:pPr>
-      <w:bookmarkStart w:id="77" w:name="_Toc453506455"/>
+      <w:bookmarkStart w:id="76" w:name="_Toc453536870"/>
       <w:r>
         <w:lastRenderedPageBreak/>
         <w:t>Progresso do Projeto</w:t>
       </w:r>
-      <w:bookmarkEnd w:id="77"/>
+      <w:bookmarkEnd w:id="76"/>
       <w:r>
         <w:t xml:space="preserve"> </w:t>
       </w:r>
@@ -21644,6 +21681,7 @@
           <w:id w:val="581650583"/>
           <w:citation/>
         </w:sdtPr>
+        <w:sdtEndPr/>
         <w:sdtContent>
           <w:r>
             <w:fldChar w:fldCharType="begin"/>
@@ -21679,6 +21717,7 @@
           <w:id w:val="574091228"/>
           <w:citation/>
         </w:sdtPr>
+        <w:sdtEndPr/>
         <w:sdtContent>
           <w:r>
             <w:fldChar w:fldCharType="begin"/>
@@ -21769,6 +21808,7 @@
           <w:id w:val="-1633936450"/>
           <w:citation/>
         </w:sdtPr>
+        <w:sdtEndPr/>
         <w:sdtContent>
           <w:r>
             <w:fldChar w:fldCharType="begin"/>
@@ -21917,6 +21957,7 @@
           <w:id w:val="739381023"/>
           <w:citation/>
         </w:sdtPr>
+        <w:sdtEndPr/>
         <w:sdtContent>
           <w:r>
             <w:fldChar w:fldCharType="begin"/>
@@ -22194,6 +22235,7 @@
           <w:id w:val="-1996258241"/>
           <w:citation/>
         </w:sdtPr>
+        <w:sdtEndPr/>
         <w:sdtContent>
           <w:r>
             <w:fldChar w:fldCharType="begin"/>
@@ -22214,7 +22256,7 @@
             <w:rPr>
               <w:noProof/>
             </w:rPr>
-            <w:t>[12]</w:t>
+            <w:t>[13]</w:t>
           </w:r>
           <w:r>
             <w:fldChar w:fldCharType="end"/>
@@ -22530,8 +22572,8 @@
           <w:docGrid w:linePitch="360"/>
         </w:sectPr>
       </w:pPr>
-      <w:bookmarkStart w:id="78" w:name="_Ref449991350"/>
-      <w:bookmarkStart w:id="79" w:name="_Toc453504545"/>
+      <w:bookmarkStart w:id="77" w:name="_Ref449991350"/>
+      <w:bookmarkStart w:id="78" w:name="_Toc453536889"/>
       <w:r>
         <w:rPr>
           <w:b w:val="0"/>
@@ -22581,7 +22623,7 @@
         </w:rPr>
         <w:fldChar w:fldCharType="end"/>
       </w:r>
-      <w:bookmarkEnd w:id="78"/>
+      <w:bookmarkEnd w:id="77"/>
       <w:r>
         <w:rPr>
           <w:b w:val="0"/>
@@ -22608,9 +22650,9 @@
         </w:rPr>
         <w:t xml:space="preserve"> relativo à previsão da execução do trabalho.</w:t>
       </w:r>
-      <w:bookmarkEnd w:id="79"/>
-    </w:p>
-    <w:bookmarkStart w:id="80" w:name="_Toc453506456" w:displacedByCustomXml="next"/>
+      <w:bookmarkEnd w:id="78"/>
+    </w:p>
+    <w:bookmarkStart w:id="79" w:name="_Toc453536871" w:displacedByCustomXml="next"/>
     <w:sdt>
       <w:sdtPr>
         <w:rPr>
@@ -22626,6 +22668,7 @@
           <w:docPartUnique/>
         </w:docPartObj>
       </w:sdtPr>
+      <w:sdtEndPr/>
       <w:sdtContent>
         <w:p>
           <w:pPr>
@@ -22634,7 +22677,7 @@
           <w:r>
             <w:t>Referências</w:t>
           </w:r>
-          <w:bookmarkEnd w:id="80"/>
+          <w:bookmarkEnd w:id="79"/>
         </w:p>
         <w:p>
           <w:pPr>
@@ -22667,17 +22710,17 @@
             <w:tblLook w:val="04A0" w:firstRow="1" w:lastRow="0" w:firstColumn="1" w:lastColumn="0" w:noHBand="0" w:noVBand="1"/>
           </w:tblPr>
           <w:tblGrid>
-            <w:gridCol w:w="720"/>
-            <w:gridCol w:w="7784"/>
+            <w:gridCol w:w="631"/>
+            <w:gridCol w:w="7873"/>
           </w:tblGrid>
           <w:tr>
             <w:trPr>
-              <w:divId w:val="467360216"/>
+              <w:divId w:val="1289975560"/>
               <w:tblCellSpacing w:w="15" w:type="dxa"/>
             </w:trPr>
             <w:tc>
               <w:tcPr>
-                <w:tcW w:w="397" w:type="pct"/>
+                <w:tcW w:w="344" w:type="pct"/>
                 <w:hideMark/>
               </w:tcPr>
               <w:p>
@@ -22699,7 +22742,7 @@
             </w:tc>
             <w:tc>
               <w:tcPr>
-                <w:tcW w:w="4550" w:type="pct"/>
+                <w:tcW w:w="4603" w:type="pct"/>
                 <w:hideMark/>
               </w:tcPr>
               <w:p>
@@ -22713,32 +22756,19 @@
                   <w:rPr>
                     <w:noProof/>
                   </w:rPr>
-                  <w:t xml:space="preserve">T. Dias, “Elaboração de Ficheiros Executáveis,” 2013. </w:t>
-                </w:r>
-                <w:r>
-                  <w:rPr>
-                    <w:noProof/>
-                    <w:lang w:val="en-US"/>
-                  </w:rPr>
-                  <w:t xml:space="preserve">[Online]. Available: https://adeetc.thothapp.com/classes/SE1/1314i/LI51D-LT51D-MI1D/resources/2334. </w:t>
-                </w:r>
-                <w:r>
-                  <w:rPr>
-                    <w:noProof/>
-                  </w:rPr>
-                  <w:t>[Acedido em 27 03 2016].</w:t>
+                  <w:t>T. Dias, “Elaboração de Ficheiros Executáveis,” 2013. [Online]. Available: https://adeetc.thothapp.com/classes/SE1/1314i/LI51D-LT51D-MI1D/resources/2334. [Acedido em 27 03 2016].</w:t>
                 </w:r>
               </w:p>
             </w:tc>
           </w:tr>
           <w:tr>
             <w:trPr>
-              <w:divId w:val="467360216"/>
+              <w:divId w:val="1289975560"/>
               <w:tblCellSpacing w:w="15" w:type="dxa"/>
             </w:trPr>
             <w:tc>
               <w:tcPr>
-                <w:tcW w:w="397" w:type="pct"/>
+                <w:tcW w:w="344" w:type="pct"/>
                 <w:hideMark/>
               </w:tcPr>
               <w:p>
@@ -22758,7 +22788,7 @@
             </w:tc>
             <w:tc>
               <w:tcPr>
-                <w:tcW w:w="4550" w:type="pct"/>
+                <w:tcW w:w="4603" w:type="pct"/>
                 <w:hideMark/>
               </w:tcPr>
               <w:p>
@@ -22766,13 +22796,11 @@
                   <w:pStyle w:val="Bibliografia"/>
                   <w:rPr>
                     <w:noProof/>
-                    <w:lang w:val="en-US"/>
                   </w:rPr>
                 </w:pPr>
                 <w:r>
                   <w:rPr>
                     <w:noProof/>
-                    <w:lang w:val="en-US"/>
                   </w:rPr>
                   <w:t>“Dr Java,” [Online]. Available: http://www.drjava.org/.</w:t>
                 </w:r>
@@ -22781,12 +22809,12 @@
           </w:tr>
           <w:tr>
             <w:trPr>
-              <w:divId w:val="467360216"/>
+              <w:divId w:val="1289975560"/>
               <w:tblCellSpacing w:w="15" w:type="dxa"/>
             </w:trPr>
             <w:tc>
               <w:tcPr>
-                <w:tcW w:w="397" w:type="pct"/>
+                <w:tcW w:w="344" w:type="pct"/>
                 <w:hideMark/>
               </w:tcPr>
               <w:p>
@@ -22806,7 +22834,7 @@
             </w:tc>
             <w:tc>
               <w:tcPr>
-                <w:tcW w:w="4550" w:type="pct"/>
+                <w:tcW w:w="4603" w:type="pct"/>
                 <w:hideMark/>
               </w:tcPr>
               <w:p>
@@ -22814,13 +22842,11 @@
                   <w:pStyle w:val="Bibliografia"/>
                   <w:rPr>
                     <w:noProof/>
-                    <w:lang w:val="en-US"/>
                   </w:rPr>
                 </w:pPr>
                 <w:r>
                   <w:rPr>
                     <w:noProof/>
-                    <w:lang w:val="en-US"/>
                   </w:rPr>
                   <w:t>“IDE Ecplise,” [Online]. Available: http://www.eclipse.org.</w:t>
                 </w:r>
@@ -22829,12 +22855,12 @@
           </w:tr>
           <w:tr>
             <w:trPr>
-              <w:divId w:val="467360216"/>
+              <w:divId w:val="1289975560"/>
               <w:tblCellSpacing w:w="15" w:type="dxa"/>
             </w:trPr>
             <w:tc>
               <w:tcPr>
-                <w:tcW w:w="397" w:type="pct"/>
+                <w:tcW w:w="344" w:type="pct"/>
                 <w:hideMark/>
               </w:tcPr>
               <w:p>
@@ -22854,7 +22880,7 @@
             </w:tc>
             <w:tc>
               <w:tcPr>
-                <w:tcW w:w="4550" w:type="pct"/>
+                <w:tcW w:w="4603" w:type="pct"/>
                 <w:hideMark/>
               </w:tcPr>
               <w:p>
@@ -22862,13 +22888,11 @@
                   <w:pStyle w:val="Bibliografia"/>
                   <w:rPr>
                     <w:noProof/>
-                    <w:lang w:val="en-US"/>
                   </w:rPr>
                 </w:pPr>
                 <w:r>
                   <w:rPr>
                     <w:noProof/>
-                    <w:lang w:val="en-US"/>
                   </w:rPr>
                   <w:t>“Intellij, IDE,” [Online]. Available: https://www.jetbrains.com/idea/.</w:t>
                 </w:r>
@@ -22877,12 +22901,12 @@
           </w:tr>
           <w:tr>
             <w:trPr>
-              <w:divId w:val="467360216"/>
+              <w:divId w:val="1289975560"/>
               <w:tblCellSpacing w:w="15" w:type="dxa"/>
             </w:trPr>
             <w:tc>
               <w:tcPr>
-                <w:tcW w:w="397" w:type="pct"/>
+                <w:tcW w:w="344" w:type="pct"/>
                 <w:hideMark/>
               </w:tcPr>
               <w:p>
@@ -22902,7 +22926,7 @@
             </w:tc>
             <w:tc>
               <w:tcPr>
-                <w:tcW w:w="4550" w:type="pct"/>
+                <w:tcW w:w="4603" w:type="pct"/>
                 <w:hideMark/>
               </w:tcPr>
               <w:p>
@@ -22915,27 +22939,20 @@
                 <w:r>
                   <w:rPr>
                     <w:noProof/>
-                    <w:lang w:val="en-US"/>
                   </w:rPr>
-                  <w:t xml:space="preserve">O. White, “IDEs vs. Build Tools: How Eclipse, IntelliJ IDEA &amp; NetBeans users work with Maven, Ant, SBT &amp; Gradle,” 2014. [Online]. Available: http://zeroturnaround.com/rebellabs/ides-vs-build-tools-how-eclipse-intellij-idea-netbeans-users-work-with-maven-ant-sbt-gradle/. </w:t>
-                </w:r>
-                <w:r>
-                  <w:rPr>
-                    <w:noProof/>
-                  </w:rPr>
-                  <w:t>[Acedido em 25 03 2016].</w:t>
+                  <w:t>O. White, “IDEs vs. Build Tools: How Eclipse, IntelliJ IDEA &amp; NetBeans users work with Maven, Ant, SBT &amp; Gradle,” 2014. [Online]. Available: http://zeroturnaround.com/rebellabs/ides-vs-build-tools-how-eclipse-intellij-idea-netbeans-users-work-with-maven-ant-sbt-gradle/. [Acedido em 25 03 2016].</w:t>
                 </w:r>
               </w:p>
             </w:tc>
           </w:tr>
           <w:tr>
             <w:trPr>
-              <w:divId w:val="467360216"/>
+              <w:divId w:val="1289975560"/>
               <w:tblCellSpacing w:w="15" w:type="dxa"/>
             </w:trPr>
             <w:tc>
               <w:tcPr>
-                <w:tcW w:w="397" w:type="pct"/>
+                <w:tcW w:w="344" w:type="pct"/>
                 <w:hideMark/>
               </w:tcPr>
               <w:p>
@@ -22955,7 +22972,7 @@
             </w:tc>
             <w:tc>
               <w:tcPr>
-                <w:tcW w:w="4550" w:type="pct"/>
+                <w:tcW w:w="4603" w:type="pct"/>
                 <w:hideMark/>
               </w:tcPr>
               <w:p>
@@ -22976,12 +22993,12 @@
           </w:tr>
           <w:tr>
             <w:trPr>
-              <w:divId w:val="467360216"/>
+              <w:divId w:val="1289975560"/>
               <w:tblCellSpacing w:w="15" w:type="dxa"/>
             </w:trPr>
             <w:tc>
               <w:tcPr>
-                <w:tcW w:w="397" w:type="pct"/>
+                <w:tcW w:w="344" w:type="pct"/>
                 <w:hideMark/>
               </w:tcPr>
               <w:p>
@@ -23001,7 +23018,7 @@
             </w:tc>
             <w:tc>
               <w:tcPr>
-                <w:tcW w:w="4550" w:type="pct"/>
+                <w:tcW w:w="4603" w:type="pct"/>
                 <w:hideMark/>
               </w:tcPr>
               <w:p>
@@ -23022,12 +23039,12 @@
           </w:tr>
           <w:tr>
             <w:trPr>
-              <w:divId w:val="467360216"/>
+              <w:divId w:val="1289975560"/>
               <w:tblCellSpacing w:w="15" w:type="dxa"/>
             </w:trPr>
             <w:tc>
               <w:tcPr>
-                <w:tcW w:w="397" w:type="pct"/>
+                <w:tcW w:w="344" w:type="pct"/>
                 <w:hideMark/>
               </w:tcPr>
               <w:p>
@@ -23047,7 +23064,7 @@
             </w:tc>
             <w:tc>
               <w:tcPr>
-                <w:tcW w:w="4550" w:type="pct"/>
+                <w:tcW w:w="4603" w:type="pct"/>
                 <w:hideMark/>
               </w:tcPr>
               <w:p>
@@ -23060,27 +23077,20 @@
                 <w:r>
                   <w:rPr>
                     <w:noProof/>
-                    <w:lang w:val="en-US"/>
                   </w:rPr>
-                  <w:t xml:space="preserve">C. Ajluni, “Eclipse Takes a Stand for Embedded Systems Developers,” [Online]. </w:t>
-                </w:r>
-                <w:r>
-                  <w:rPr>
-                    <w:noProof/>
-                  </w:rPr>
-                  <w:t>Available: http://www.embeddedintel.com/search_results.php?article=142. [Acedido em 30 03 2016].</w:t>
+                  <w:t>C. Ajluni, “Eclipse Takes a Stand for Embedded Systems Developers,” [Online]. Available: http://www.embeddedintel.com/search_results.php?article=142. [Acedido em 30 03 2016].</w:t>
                 </w:r>
               </w:p>
             </w:tc>
           </w:tr>
           <w:tr>
             <w:trPr>
-              <w:divId w:val="467360216"/>
+              <w:divId w:val="1289975560"/>
               <w:tblCellSpacing w:w="15" w:type="dxa"/>
             </w:trPr>
             <w:tc>
               <w:tcPr>
-                <w:tcW w:w="397" w:type="pct"/>
+                <w:tcW w:w="344" w:type="pct"/>
                 <w:hideMark/>
               </w:tcPr>
               <w:p>
@@ -23100,7 +23110,7 @@
             </w:tc>
             <w:tc>
               <w:tcPr>
-                <w:tcW w:w="4550" w:type="pct"/>
+                <w:tcW w:w="4603" w:type="pct"/>
                 <w:hideMark/>
               </w:tcPr>
               <w:p>
@@ -23113,27 +23123,20 @@
                 <w:r>
                   <w:rPr>
                     <w:noProof/>
-                    <w:lang w:val="en-US"/>
                   </w:rPr>
-                  <w:t xml:space="preserve">“Xtext 2.5 Documentation, Eclipse Foundation,” 2013. [Online]. </w:t>
-                </w:r>
-                <w:r>
-                  <w:rPr>
-                    <w:noProof/>
-                  </w:rPr>
-                  <w:t>Available: http://www.eclipse.org/Xtext/documentation/2.5.0/Xtext%20Documentation.pdf. [Acedido em 05 02 2016].</w:t>
+                  <w:t>“Xtext 2.5 Documentation, Eclipse Foundation,” 2013. [Online]. Available: http://www.eclipse.org/Xtext/documentation/2.5.0/Xtext%20Documentation.pdf. [Acedido em 05 02 2016].</w:t>
                 </w:r>
               </w:p>
             </w:tc>
           </w:tr>
           <w:tr>
             <w:trPr>
-              <w:divId w:val="467360216"/>
+              <w:divId w:val="1289975560"/>
               <w:tblCellSpacing w:w="15" w:type="dxa"/>
             </w:trPr>
             <w:tc>
               <w:tcPr>
-                <w:tcW w:w="397" w:type="pct"/>
+                <w:tcW w:w="344" w:type="pct"/>
                 <w:hideMark/>
               </w:tcPr>
               <w:p>
@@ -23153,7 +23156,7 @@
             </w:tc>
             <w:tc>
               <w:tcPr>
-                <w:tcW w:w="4550" w:type="pct"/>
+                <w:tcW w:w="4603" w:type="pct"/>
                 <w:hideMark/>
               </w:tcPr>
               <w:p>
@@ -23161,13 +23164,11 @@
                   <w:pStyle w:val="Bibliografia"/>
                   <w:rPr>
                     <w:noProof/>
-                    <w:lang w:val="en-US"/>
                   </w:rPr>
                 </w:pPr>
                 <w:r>
                   <w:rPr>
                     <w:noProof/>
-                    <w:lang w:val="en-US"/>
                   </w:rPr>
                   <w:t>J. Paraíso, “QuickRef_V2,” [Online]. Available: http://pwp.net.ipl.pt/cc.isel/ezeq/arquitetura/sistemas_didaticos/pds16/hardware/QuickRef_V2.pdf.</w:t>
                 </w:r>
@@ -23176,12 +23177,12 @@
           </w:tr>
           <w:tr>
             <w:trPr>
-              <w:divId w:val="467360216"/>
+              <w:divId w:val="1289975560"/>
               <w:tblCellSpacing w:w="15" w:type="dxa"/>
             </w:trPr>
             <w:tc>
               <w:tcPr>
-                <w:tcW w:w="397" w:type="pct"/>
+                <w:tcW w:w="344" w:type="pct"/>
                 <w:hideMark/>
               </w:tcPr>
               <w:p>
@@ -23201,7 +23202,53 @@
             </w:tc>
             <w:tc>
               <w:tcPr>
-                <w:tcW w:w="4550" w:type="pct"/>
+                <w:tcW w:w="4603" w:type="pct"/>
+                <w:hideMark/>
+              </w:tcPr>
+              <w:p>
+                <w:pPr>
+                  <w:pStyle w:val="Bibliografia"/>
+                  <w:rPr>
+                    <w:noProof/>
+                  </w:rPr>
+                </w:pPr>
+                <w:r>
+                  <w:rPr>
+                    <w:noProof/>
+                  </w:rPr>
+                  <w:t xml:space="preserve">L. Bettini, Implementing Domain-Specific, Packt Publishing, 2013. </w:t>
+                </w:r>
+              </w:p>
+            </w:tc>
+          </w:tr>
+          <w:tr>
+            <w:trPr>
+              <w:divId w:val="1289975560"/>
+              <w:tblCellSpacing w:w="15" w:type="dxa"/>
+            </w:trPr>
+            <w:tc>
+              <w:tcPr>
+                <w:tcW w:w="344" w:type="pct"/>
+                <w:hideMark/>
+              </w:tcPr>
+              <w:p>
+                <w:pPr>
+                  <w:pStyle w:val="Bibliografia"/>
+                  <w:rPr>
+                    <w:noProof/>
+                  </w:rPr>
+                </w:pPr>
+                <w:r>
+                  <w:rPr>
+                    <w:noProof/>
+                  </w:rPr>
+                  <w:t xml:space="preserve">[12] </w:t>
+                </w:r>
+              </w:p>
+            </w:tc>
+            <w:tc>
+              <w:tcPr>
+                <w:tcW w:w="4603" w:type="pct"/>
                 <w:hideMark/>
               </w:tcPr>
               <w:p>
@@ -23222,60 +23269,12 @@
           </w:tr>
           <w:tr>
             <w:trPr>
-              <w:divId w:val="467360216"/>
+              <w:divId w:val="1289975560"/>
               <w:tblCellSpacing w:w="15" w:type="dxa"/>
             </w:trPr>
             <w:tc>
               <w:tcPr>
-                <w:tcW w:w="397" w:type="pct"/>
-                <w:hideMark/>
-              </w:tcPr>
-              <w:p>
-                <w:pPr>
-                  <w:pStyle w:val="Bibliografia"/>
-                  <w:rPr>
-                    <w:noProof/>
-                  </w:rPr>
-                </w:pPr>
-                <w:r>
-                  <w:rPr>
-                    <w:noProof/>
-                  </w:rPr>
-                  <w:t xml:space="preserve">[12] </w:t>
-                </w:r>
-              </w:p>
-            </w:tc>
-            <w:tc>
-              <w:tcPr>
-                <w:tcW w:w="4550" w:type="pct"/>
-                <w:hideMark/>
-              </w:tcPr>
-              <w:p>
-                <w:pPr>
-                  <w:pStyle w:val="Bibliografia"/>
-                  <w:rPr>
-                    <w:noProof/>
-                    <w:lang w:val="en-US"/>
-                  </w:rPr>
-                </w:pPr>
-                <w:r>
-                  <w:rPr>
-                    <w:noProof/>
-                    <w:lang w:val="en-US"/>
-                  </w:rPr>
-                  <w:t>“PDS16inEclipse,” [Online]. Available: http://tiagojvo.github.io/PDS16inEclipse/.</w:t>
-                </w:r>
-              </w:p>
-            </w:tc>
-          </w:tr>
-          <w:tr>
-            <w:trPr>
-              <w:divId w:val="467360216"/>
-              <w:tblCellSpacing w:w="15" w:type="dxa"/>
-            </w:trPr>
-            <w:tc>
-              <w:tcPr>
-                <w:tcW w:w="397" w:type="pct"/>
+                <w:tcW w:w="344" w:type="pct"/>
                 <w:hideMark/>
               </w:tcPr>
               <w:p>
@@ -23295,7 +23294,7 @@
             </w:tc>
             <w:tc>
               <w:tcPr>
-                <w:tcW w:w="4550" w:type="pct"/>
+                <w:tcW w:w="4603" w:type="pct"/>
                 <w:hideMark/>
               </w:tcPr>
               <w:p>
@@ -23303,15 +23302,13 @@
                   <w:pStyle w:val="Bibliografia"/>
                   <w:rPr>
                     <w:noProof/>
-                    <w:lang w:val="en-US"/>
                   </w:rPr>
                 </w:pPr>
                 <w:r>
                   <w:rPr>
                     <w:noProof/>
-                    <w:lang w:val="en-US"/>
                   </w:rPr>
-                  <w:t xml:space="preserve">L. Bettini, Implementing Domain-Specific, Packt Publishing, 2013. </w:t>
+                  <w:t>“PDS16inEclipse,” [Online]. Available: http://tiagojvo.github.io/PDS16inEclipse/.</w:t>
                 </w:r>
               </w:p>
             </w:tc>
@@ -23319,15 +23316,23 @@
         </w:tbl>
         <w:p>
           <w:pPr>
-            <w:divId w:val="467360216"/>
+            <w:divId w:val="1289975560"/>
             <w:rPr>
               <w:rFonts w:eastAsia="Times New Roman"/>
               <w:noProof/>
-              <w:lang w:val="en-US"/>
             </w:rPr>
           </w:pPr>
         </w:p>
         <w:p>
+          <w:pPr>
+            <w:sectPr>
+              <w:type w:val="oddPage"/>
+              <w:pgSz w:w="11906" w:h="16838"/>
+              <w:pgMar w:top="1417" w:right="1701" w:bottom="1417" w:left="1701" w:header="708" w:footer="708" w:gutter="0"/>
+              <w:cols w:space="708"/>
+              <w:docGrid w:linePitch="360"/>
+            </w:sectPr>
+          </w:pPr>
           <w:r>
             <w:rPr>
               <w:b/>
@@ -23336,31 +23341,19 @@
             <w:fldChar w:fldCharType="end"/>
           </w:r>
         </w:p>
+        <w:bookmarkStart w:id="80" w:name="_GoBack" w:displacedByCustomXml="next"/>
+        <w:bookmarkEnd w:id="80" w:displacedByCustomXml="next"/>
       </w:sdtContent>
     </w:sdt>
     <w:p>
       <w:pPr>
-        <w:tabs>
-          <w:tab w:val="left" w:pos="1210"/>
-        </w:tabs>
-        <w:sectPr>
-          <w:type w:val="oddPage"/>
-          <w:pgSz w:w="11906" w:h="16838"/>
-          <w:pgMar w:top="1417" w:right="1701" w:bottom="1417" w:left="1701" w:header="708" w:footer="708" w:gutter="0"/>
-          <w:cols w:space="708"/>
-          <w:docGrid w:linePitch="360"/>
-        </w:sectPr>
-      </w:pPr>
-    </w:p>
-    <w:p>
-      <w:pPr>
         <w:pStyle w:val="Cabealho1"/>
         <w:ind w:left="706" w:hanging="706"/>
         <w:rPr>
           <w:rFonts w:cs="Times New Roman"/>
         </w:rPr>
       </w:pPr>
-      <w:bookmarkStart w:id="81" w:name="_Toc453506457"/>
+      <w:bookmarkStart w:id="81" w:name="_Toc453536872"/>
       <w:r>
         <w:rPr>
           <w:rFonts w:cs="Times New Roman"/>
@@ -24851,7 +24844,7 @@
       <w:pPr>
         <w:pStyle w:val="Cabealho1"/>
       </w:pPr>
-      <w:bookmarkStart w:id="82" w:name="_Toc453506458"/>
+      <w:bookmarkStart w:id="82" w:name="_Toc453536873"/>
       <w:r>
         <w:lastRenderedPageBreak/>
         <w:t xml:space="preserve">A.2 - </w:t>
@@ -25699,6 +25692,7 @@
         <w:docPartUnique/>
       </w:docPartObj>
     </w:sdtPr>
+    <w:sdtEndPr/>
     <w:sdtContent>
       <w:p>
         <w:pPr>
@@ -25718,7 +25712,7 @@
           <w:rPr>
             <w:noProof/>
           </w:rPr>
-          <w:t>26</w:t>
+          <w:t>25</w:t>
         </w:r>
         <w:r>
           <w:fldChar w:fldCharType="end"/>
@@ -31707,7 +31701,7 @@
 </file>
 
 <file path=customXml/itemProps1.xml><?xml version="1.0" encoding="utf-8"?>
-<ds:datastoreItem xmlns:ds="http://schemas.openxmlformats.org/officeDocument/2006/customXml" ds:itemID="{0112F2AB-0CF1-4DBF-963D-327C959E9867}">
+<ds:datastoreItem xmlns:ds="http://schemas.openxmlformats.org/officeDocument/2006/customXml" ds:itemID="{CE7AC77E-B5E2-4519-A92C-EB2336FA6ADF}">
   <ds:schemaRefs>
     <ds:schemaRef ds:uri="http://schemas.openxmlformats.org/officeDocument/2006/bibliography"/>
   </ds:schemaRefs>

</xml_diff>